<commit_message>
update performance test report, not finished
</commit_message>
<xml_diff>
--- a/doc/Probe Scheduling-system design.docx
+++ b/doc/Probe Scheduling-system design.docx
@@ -33,6 +33,7 @@
     <w:p>
       <w:pPr>
         <w:numPr>
+          <w:ilvl w:val="0"/>
           <w:numId w:val="0"/>
         </w:numPr>
         <w:spacing w:before="100" w:after="100" w:line="240" w:lineRule="auto"/>
@@ -2159,6 +2160,7 @@
     <w:p>
       <w:pPr>
         <w:numPr>
+          <w:ilvl w:val="0"/>
           <w:numId w:val="0"/>
         </w:numPr>
         <w:bidi w:val="0"/>
@@ -2172,6 +2174,7 @@
     <w:p>
       <w:pPr>
         <w:numPr>
+          <w:ilvl w:val="0"/>
           <w:numId w:val="0"/>
         </w:numPr>
         <w:bidi w:val="0"/>
@@ -2304,6 +2307,7 @@
     <w:p>
       <w:pPr>
         <w:numPr>
+          <w:ilvl w:val="0"/>
           <w:numId w:val="0"/>
         </w:numPr>
         <w:tabs>
@@ -2325,6 +2329,7 @@
     <w:p>
       <w:pPr>
         <w:numPr>
+          <w:ilvl w:val="0"/>
           <w:numId w:val="0"/>
         </w:numPr>
         <w:tabs>
@@ -2923,6 +2928,59 @@
           <w:shd w:val="clear" w:fill="auto"/>
         </w:rPr>
         <w:t>dpTable可以优化成滚动的2行，也可以直接用一位数组存储资源切片列表，因为V(i)只与V(i-1)有关。</w:t>
+      </w:r>
+    </w:p>
+    <w:p>
+      <w:pPr>
+        <w:pStyle w:val="3"/>
+        <w:numPr>
+          <w:ilvl w:val="1"/>
+          <w:numId w:val="1"/>
+        </w:numPr>
+        <w:bidi w:val="0"/>
+        <w:ind w:left="567" w:leftChars="0" w:hanging="567" w:firstLineChars="0"/>
+        <w:rPr>
+          <w:rFonts w:asciiTheme="minorHAnsi" w:hAnsiTheme="minorHAnsi" w:eastAsiaTheme="minorEastAsia" w:cstheme="minorBidi"/>
+          <w:b/>
+          <w:bCs/>
+        </w:rPr>
+      </w:pPr>
+      <w:r>
+        <w:rPr>
+          <w:rFonts w:hint="eastAsia" w:cstheme="minorBidi"/>
+          <w:b/>
+          <w:bCs/>
+          <w:lang w:val="en-US" w:eastAsia="zh-CN"/>
+        </w:rPr>
+        <w:t>技术选型</w:t>
+      </w:r>
+    </w:p>
+    <w:p>
+      <w:pPr>
+        <w:spacing w:before="0" w:after="160" w:line="259" w:lineRule="auto"/>
+        <w:ind w:left="0" w:right="0" w:firstLine="0"/>
+        <w:jc w:val="left"/>
+        <w:rPr>
+          <w:rFonts w:hint="default" w:ascii="宋体" w:hAnsi="宋体" w:eastAsia="宋体" w:cs="宋体"/>
+          <w:color w:val="auto"/>
+          <w:spacing w:val="0"/>
+          <w:position w:val="0"/>
+          <w:sz w:val="22"/>
+          <w:shd w:val="clear" w:fill="auto"/>
+          <w:lang w:val="en-US" w:eastAsia="zh-CN"/>
+        </w:rPr>
+      </w:pPr>
+      <w:r>
+        <w:rPr>
+          <w:rFonts w:hint="eastAsia" w:ascii="宋体" w:hAnsi="宋体" w:eastAsia="宋体" w:cs="宋体"/>
+          <w:color w:val="auto"/>
+          <w:spacing w:val="0"/>
+          <w:position w:val="0"/>
+          <w:sz w:val="22"/>
+          <w:shd w:val="clear" w:fill="auto"/>
+          <w:lang w:val="en-US" w:eastAsia="zh-CN"/>
+        </w:rPr>
+        <w:t>为了方便客户编译，本项目没有使用任何框架，只用到了C++ 11 STL。</w:t>
       </w:r>
     </w:p>
     <w:p>
@@ -3092,6 +3150,7 @@
         <w:keepNext/>
         <w:keepLines/>
         <w:numPr>
+          <w:ilvl w:val="0"/>
           <w:numId w:val="0"/>
         </w:numPr>
         <w:spacing w:before="240" w:after="64" w:line="320" w:lineRule="auto"/>
@@ -3099,20 +3158,20 @@
         <w:jc w:val="left"/>
       </w:pPr>
       <w:r>
-        <w:pict>
-          <v:shape id="rectole0000000000" o:spid="_x0000_s1026" o:spt="75" type="#_x0000_t75" style="height:233.85pt;width:475.8pt;" o:ole="t" filled="f" o:preferrelative="t" coordsize="21600,21600">
+        <w:object>
+          <v:shape id="_x0000_i1025" o:spt="75" type="#_x0000_t75" style="height:233.85pt;width:475.8pt;" o:ole="t" filled="f" o:preferrelative="t" coordsize="21600,21600">
             <v:path/>
             <v:fill on="f" focussize="0,0"/>
             <v:stroke/>
             <v:imagedata r:id="rId5" o:title=""/>
-            <o:lock v:ext="edit"/>
+            <o:lock v:ext="edit" aspectratio="t"/>
             <w10:wrap type="none"/>
             <w10:anchorlock/>
           </v:shape>
-          <o:OLEObject Type="Embed" ProgID="StaticMetafile" ShapeID="rectole0000000000" DrawAspect="Content" ObjectID="_1468075725" r:id="rId4">
+          <o:OLEObject Type="Embed" ProgID="StaticMetafile" ShapeID="_x0000_i1025" DrawAspect="Content" ObjectID="_1468075725" r:id="rId4">
             <o:LockedField>false</o:LockedField>
           </o:OLEObject>
-        </w:pict>
+        </w:object>
       </w:r>
     </w:p>
     <w:p>
@@ -3822,6 +3881,27 @@
         <w:ind w:left="0" w:right="0" w:firstLine="0"/>
         <w:jc w:val="left"/>
         <w:rPr>
+          <w:rFonts w:ascii="宋体" w:hAnsi="宋体" w:eastAsia="宋体" w:cs="宋体"/>
+          <w:color w:val="auto"/>
+          <w:spacing w:val="0"/>
+          <w:position w:val="0"/>
+          <w:sz w:val="22"/>
+          <w:shd w:val="clear" w:fill="auto"/>
+        </w:rPr>
+      </w:pPr>
+      <w:r>
+        <w:rPr>
+          <w:rFonts w:ascii="宋体" w:hAnsi="宋体" w:eastAsia="宋体" w:cs="宋体"/>
+          <w:color w:val="auto"/>
+          <w:spacing w:val="0"/>
+          <w:position w:val="0"/>
+          <w:sz w:val="22"/>
+          <w:shd w:val="clear" w:fill="auto"/>
+        </w:rPr>
+        <w:t>使用</w:t>
+      </w:r>
+      <w:r>
+        <w:rPr>
           <w:rFonts w:ascii="Calibri" w:hAnsi="Calibri" w:eastAsia="Calibri" w:cs="Calibri"/>
           <w:color w:val="auto"/>
           <w:spacing w:val="0"/>
@@ -3829,7 +3909,8 @@
           <w:sz w:val="22"/>
           <w:shd w:val="clear" w:fill="auto"/>
         </w:rPr>
-      </w:pPr>
+        <w:t>CSV</w:t>
+      </w:r>
       <w:r>
         <w:rPr>
           <w:rFonts w:ascii="宋体" w:hAnsi="宋体" w:eastAsia="宋体" w:cs="宋体"/>
@@ -3839,7 +3920,7 @@
           <w:sz w:val="22"/>
           <w:shd w:val="clear" w:fill="auto"/>
         </w:rPr>
-        <w:t>使用</w:t>
+        <w:t>格式存储探针负载数据，每行</w:t>
       </w:r>
       <w:r>
         <w:rPr>
@@ -3850,7 +3931,7 @@
           <w:sz w:val="22"/>
           <w:shd w:val="clear" w:fill="auto"/>
         </w:rPr>
-        <w:t>CSV</w:t>
+        <w:t>{name</w:t>
       </w:r>
       <w:r>
         <w:rPr>
@@ -3861,7 +3942,7 @@
           <w:sz w:val="22"/>
           <w:shd w:val="clear" w:fill="auto"/>
         </w:rPr>
-        <w:t>格式存储探针负载数据，每行</w:t>
+        <w:t>，</w:t>
       </w:r>
       <w:r>
         <w:rPr>
@@ -3872,7 +3953,7 @@
           <w:sz w:val="22"/>
           <w:shd w:val="clear" w:fill="auto"/>
         </w:rPr>
-        <w:t>{name</w:t>
+        <w:t>load</w:t>
       </w:r>
       <w:r>
         <w:rPr>
@@ -3894,7 +3975,7 @@
           <w:sz w:val="22"/>
           <w:shd w:val="clear" w:fill="auto"/>
         </w:rPr>
-        <w:t>load</w:t>
+        <w:t>value}</w:t>
       </w:r>
       <w:r>
         <w:rPr>
@@ -3905,29 +3986,47 @@
           <w:sz w:val="22"/>
           <w:shd w:val="clear" w:fill="auto"/>
         </w:rPr>
-        <w:t>，</w:t>
-      </w:r>
-      <w:r>
-        <w:rPr>
-          <w:rFonts w:ascii="Calibri" w:hAnsi="Calibri" w:eastAsia="Calibri" w:cs="Calibri"/>
-          <w:color w:val="auto"/>
-          <w:spacing w:val="0"/>
-          <w:position w:val="0"/>
-          <w:sz w:val="22"/>
-          <w:shd w:val="clear" w:fill="auto"/>
-        </w:rPr>
-        <w:t>value}</w:t>
-      </w:r>
-      <w:r>
-        <w:rPr>
-          <w:rFonts w:ascii="宋体" w:hAnsi="宋体" w:eastAsia="宋体" w:cs="宋体"/>
-          <w:color w:val="auto"/>
-          <w:spacing w:val="0"/>
-          <w:position w:val="0"/>
-          <w:sz w:val="22"/>
-          <w:shd w:val="clear" w:fill="auto"/>
-        </w:rPr>
         <w:t>，资源容量由用户程序指定，计算结果输出到屏幕。</w:t>
+      </w:r>
+    </w:p>
+    <w:p>
+      <w:pPr>
+        <w:pStyle w:val="2"/>
+        <w:numPr>
+          <w:ilvl w:val="0"/>
+          <w:numId w:val="1"/>
+        </w:numPr>
+        <w:bidi w:val="0"/>
+        <w:rPr>
+          <w:rFonts w:asciiTheme="minorHAnsi" w:hAnsiTheme="minorHAnsi" w:eastAsiaTheme="minorEastAsia" w:cstheme="minorBidi"/>
+          <w:b/>
+          <w:bCs/>
+        </w:rPr>
+      </w:pPr>
+      <w:r>
+        <w:rPr>
+          <w:rFonts w:asciiTheme="minorHAnsi" w:hAnsiTheme="minorHAnsi" w:eastAsiaTheme="minorEastAsia" w:cstheme="minorBidi"/>
+          <w:b/>
+          <w:bCs/>
+        </w:rPr>
+        <w:t>编译</w:t>
+      </w:r>
+      <w:r>
+        <w:rPr>
+          <w:rFonts w:hint="eastAsia" w:asciiTheme="minorHAnsi" w:hAnsiTheme="minorHAnsi" w:eastAsiaTheme="minorEastAsia" w:cstheme="minorBidi"/>
+          <w:b/>
+          <w:bCs/>
+          <w:lang w:val="en-US" w:eastAsia="zh-CN"/>
+        </w:rPr>
+        <w:t>与</w:t>
+      </w:r>
+      <w:r>
+        <w:rPr>
+          <w:rFonts w:asciiTheme="minorHAnsi" w:hAnsiTheme="minorHAnsi" w:eastAsiaTheme="minorEastAsia" w:cstheme="minorBidi"/>
+          <w:b/>
+          <w:bCs/>
+        </w:rPr>
+        <w:t>测试</w:t>
       </w:r>
     </w:p>
     <w:p>
@@ -3940,6 +4039,740 @@
         <w:bidi w:val="0"/>
         <w:ind w:left="567" w:leftChars="0" w:hanging="567" w:firstLineChars="0"/>
         <w:rPr>
+          <w:rFonts w:hint="default" w:asciiTheme="minorHAnsi" w:hAnsiTheme="minorHAnsi" w:eastAsiaTheme="minorEastAsia" w:cstheme="minorBidi"/>
+          <w:b/>
+          <w:bCs/>
+          <w:lang w:val="en-US" w:eastAsia="zh-CN"/>
+        </w:rPr>
+      </w:pPr>
+      <w:r>
+        <w:rPr>
+          <w:rFonts w:hint="eastAsia" w:asciiTheme="minorHAnsi" w:hAnsiTheme="minorHAnsi" w:eastAsiaTheme="minorEastAsia" w:cstheme="minorBidi"/>
+          <w:b/>
+          <w:bCs/>
+          <w:lang w:val="en-US" w:eastAsia="zh-CN"/>
+        </w:rPr>
+        <w:t>项目编译</w:t>
+      </w:r>
+    </w:p>
+    <w:p>
+      <w:pPr>
+        <w:numPr>
+          <w:ilvl w:val="0"/>
+          <w:numId w:val="6"/>
+        </w:numPr>
+        <w:tabs>
+          <w:tab w:val="left" w:pos="840"/>
+        </w:tabs>
+        <w:spacing w:before="20" w:after="20" w:line="259" w:lineRule="auto"/>
+        <w:ind w:left="425" w:leftChars="0" w:right="0" w:hanging="425" w:firstLineChars="0"/>
+        <w:jc w:val="left"/>
+        <w:rPr>
+          <w:rFonts w:ascii="宋体" w:hAnsi="宋体" w:eastAsia="宋体" w:cs="宋体"/>
+          <w:color w:val="auto"/>
+          <w:spacing w:val="0"/>
+          <w:position w:val="0"/>
+          <w:sz w:val="24"/>
+          <w:shd w:val="clear" w:fill="auto"/>
+        </w:rPr>
+      </w:pPr>
+      <w:r>
+        <w:rPr>
+          <w:rFonts w:ascii="宋体" w:hAnsi="宋体" w:eastAsia="宋体" w:cs="宋体"/>
+          <w:color w:val="auto"/>
+          <w:spacing w:val="0"/>
+          <w:position w:val="0"/>
+          <w:sz w:val="24"/>
+          <w:shd w:val="clear" w:fill="auto"/>
+        </w:rPr>
+        <w:t xml:space="preserve">clone </w:t>
+      </w:r>
+      <w:r>
+        <w:rPr>
+          <w:rFonts w:hint="eastAsia" w:ascii="宋体" w:hAnsi="宋体" w:eastAsia="宋体" w:cs="宋体"/>
+          <w:color w:val="auto"/>
+          <w:spacing w:val="0"/>
+          <w:position w:val="0"/>
+          <w:sz w:val="24"/>
+          <w:shd w:val="clear" w:fill="auto"/>
+          <w:lang w:val="en-US" w:eastAsia="zh-CN"/>
+        </w:rPr>
+        <w:t xml:space="preserve">the </w:t>
+      </w:r>
+      <w:r>
+        <w:rPr>
+          <w:rFonts w:ascii="宋体" w:hAnsi="宋体" w:eastAsia="宋体" w:cs="宋体"/>
+          <w:color w:val="auto"/>
+          <w:spacing w:val="0"/>
+          <w:position w:val="0"/>
+          <w:sz w:val="24"/>
+          <w:shd w:val="clear" w:fill="auto"/>
+        </w:rPr>
+        <w:t>source code</w:t>
+      </w:r>
+      <w:r>
+        <w:rPr>
+          <w:rFonts w:hint="eastAsia" w:ascii="宋体" w:hAnsi="宋体" w:eastAsia="宋体" w:cs="宋体"/>
+          <w:color w:val="auto"/>
+          <w:spacing w:val="0"/>
+          <w:position w:val="0"/>
+          <w:sz w:val="24"/>
+          <w:shd w:val="clear" w:fill="auto"/>
+          <w:lang w:val="en-US" w:eastAsia="zh-CN"/>
+        </w:rPr>
+        <w:t xml:space="preserve"> from GitHub </w:t>
+      </w:r>
+      <w:r>
+        <w:rPr>
+          <w:rFonts w:hint="eastAsia" w:ascii="宋体" w:hAnsi="宋体" w:eastAsia="宋体"/>
+          <w:color w:val="auto"/>
+          <w:spacing w:val="0"/>
+          <w:position w:val="0"/>
+          <w:sz w:val="24"/>
+          <w:shd w:val="clear" w:fill="auto"/>
+          <w:lang w:val="en-US" w:eastAsia="zh-CN"/>
+        </w:rPr>
+        <w:fldChar w:fldCharType="begin"/>
+      </w:r>
+      <w:r>
+        <w:rPr>
+          <w:rFonts w:hint="eastAsia" w:ascii="宋体" w:hAnsi="宋体" w:eastAsia="宋体"/>
+          <w:color w:val="auto"/>
+          <w:spacing w:val="0"/>
+          <w:position w:val="0"/>
+          <w:sz w:val="24"/>
+          <w:shd w:val="clear" w:fill="auto"/>
+          <w:lang w:val="en-US" w:eastAsia="zh-CN"/>
+        </w:rPr>
+        <w:instrText xml:space="preserve"> HYPERLINK "https://github.com/jason-joy-lee/NetBrain.git" </w:instrText>
+      </w:r>
+      <w:r>
+        <w:rPr>
+          <w:rFonts w:hint="eastAsia" w:ascii="宋体" w:hAnsi="宋体" w:eastAsia="宋体"/>
+          <w:color w:val="auto"/>
+          <w:spacing w:val="0"/>
+          <w:position w:val="0"/>
+          <w:sz w:val="24"/>
+          <w:shd w:val="clear" w:fill="auto"/>
+          <w:lang w:val="en-US" w:eastAsia="zh-CN"/>
+        </w:rPr>
+        <w:fldChar w:fldCharType="separate"/>
+      </w:r>
+      <w:r>
+        <w:rPr>
+          <w:rStyle w:val="8"/>
+          <w:rFonts w:hint="eastAsia" w:ascii="宋体" w:hAnsi="宋体" w:eastAsia="宋体"/>
+          <w:spacing w:val="0"/>
+          <w:position w:val="0"/>
+          <w:sz w:val="24"/>
+          <w:shd w:val="clear" w:fill="auto"/>
+          <w:lang w:val="en-US" w:eastAsia="zh-CN"/>
+        </w:rPr>
+        <w:t>https://github.com/jason-joy-lee/NetBrain.git</w:t>
+      </w:r>
+      <w:r>
+        <w:rPr>
+          <w:rFonts w:hint="eastAsia" w:ascii="宋体" w:hAnsi="宋体" w:eastAsia="宋体"/>
+          <w:color w:val="auto"/>
+          <w:spacing w:val="0"/>
+          <w:position w:val="0"/>
+          <w:sz w:val="24"/>
+          <w:shd w:val="clear" w:fill="auto"/>
+          <w:lang w:val="en-US" w:eastAsia="zh-CN"/>
+        </w:rPr>
+        <w:fldChar w:fldCharType="end"/>
+      </w:r>
+    </w:p>
+    <w:p>
+      <w:pPr>
+        <w:numPr>
+          <w:ilvl w:val="0"/>
+          <w:numId w:val="6"/>
+        </w:numPr>
+        <w:tabs>
+          <w:tab w:val="left" w:pos="840"/>
+        </w:tabs>
+        <w:spacing w:before="20" w:after="20" w:line="259" w:lineRule="auto"/>
+        <w:ind w:left="425" w:leftChars="0" w:right="0" w:hanging="425" w:firstLineChars="0"/>
+        <w:jc w:val="left"/>
+        <w:rPr>
+          <w:rFonts w:ascii="宋体" w:hAnsi="宋体" w:eastAsia="宋体" w:cs="宋体"/>
+          <w:color w:val="auto"/>
+          <w:spacing w:val="0"/>
+          <w:position w:val="0"/>
+          <w:sz w:val="24"/>
+          <w:shd w:val="clear" w:fill="auto"/>
+        </w:rPr>
+      </w:pPr>
+      <w:r>
+        <w:rPr>
+          <w:rFonts w:hint="eastAsia" w:ascii="宋体" w:hAnsi="宋体" w:eastAsia="宋体" w:cs="宋体"/>
+          <w:color w:val="auto"/>
+          <w:spacing w:val="0"/>
+          <w:position w:val="0"/>
+          <w:sz w:val="24"/>
+          <w:shd w:val="clear" w:fill="auto"/>
+          <w:lang w:val="en-US" w:eastAsia="zh-CN"/>
+        </w:rPr>
+        <w:t>Compile the project - Linux</w:t>
+      </w:r>
+    </w:p>
+    <w:p>
+      <w:pPr>
+        <w:numPr>
+          <w:ilvl w:val="0"/>
+          <w:numId w:val="0"/>
+        </w:numPr>
+        <w:tabs>
+          <w:tab w:val="left" w:pos="840"/>
+        </w:tabs>
+        <w:spacing w:before="20" w:after="20" w:line="259" w:lineRule="auto"/>
+        <w:ind w:left="500" w:leftChars="0" w:right="0" w:rightChars="0"/>
+        <w:jc w:val="left"/>
+        <w:rPr>
+          <w:rFonts w:ascii="宋体" w:hAnsi="宋体" w:eastAsia="宋体" w:cs="宋体"/>
+          <w:color w:val="auto"/>
+          <w:spacing w:val="0"/>
+          <w:position w:val="0"/>
+          <w:sz w:val="24"/>
+          <w:shd w:val="clear" w:fill="auto"/>
+        </w:rPr>
+      </w:pPr>
+      <w:r>
+        <w:rPr>
+          <w:rFonts w:ascii="宋体" w:hAnsi="宋体" w:eastAsia="宋体" w:cs="宋体"/>
+          <w:color w:val="auto"/>
+          <w:spacing w:val="0"/>
+          <w:position w:val="0"/>
+          <w:sz w:val="24"/>
+          <w:shd w:val="clear" w:fill="auto"/>
+        </w:rPr>
+        <w:t>1. config Linux env</w:t>
+      </w:r>
+    </w:p>
+    <w:p>
+      <w:pPr>
+        <w:tabs>
+          <w:tab w:val="left" w:pos="840"/>
+        </w:tabs>
+        <w:spacing w:before="20" w:after="20" w:line="259" w:lineRule="auto"/>
+        <w:ind w:left="500" w:leftChars="0" w:right="0" w:firstLine="0"/>
+        <w:jc w:val="left"/>
+        <w:rPr>
+          <w:rFonts w:ascii="宋体" w:hAnsi="宋体" w:eastAsia="宋体" w:cs="宋体"/>
+          <w:color w:val="auto"/>
+          <w:spacing w:val="0"/>
+          <w:position w:val="0"/>
+          <w:sz w:val="24"/>
+          <w:shd w:val="clear" w:fill="auto"/>
+        </w:rPr>
+      </w:pPr>
+      <w:r>
+        <w:rPr>
+          <w:rFonts w:ascii="宋体" w:hAnsi="宋体" w:eastAsia="宋体" w:cs="宋体"/>
+          <w:color w:val="auto"/>
+          <w:spacing w:val="0"/>
+          <w:position w:val="0"/>
+          <w:sz w:val="24"/>
+          <w:shd w:val="clear" w:fill="auto"/>
+        </w:rPr>
+        <w:t xml:space="preserve">  export NET_BRAIN_BUILD=/home/ec2-user/NetBrain/build</w:t>
+      </w:r>
+    </w:p>
+    <w:p>
+      <w:pPr>
+        <w:tabs>
+          <w:tab w:val="left" w:pos="840"/>
+        </w:tabs>
+        <w:spacing w:before="20" w:after="20" w:line="259" w:lineRule="auto"/>
+        <w:ind w:left="500" w:leftChars="0" w:right="0" w:firstLine="0"/>
+        <w:jc w:val="left"/>
+        <w:rPr>
+          <w:rFonts w:ascii="宋体" w:hAnsi="宋体" w:eastAsia="宋体" w:cs="宋体"/>
+          <w:color w:val="auto"/>
+          <w:spacing w:val="0"/>
+          <w:position w:val="0"/>
+          <w:sz w:val="24"/>
+          <w:shd w:val="clear" w:fill="auto"/>
+        </w:rPr>
+      </w:pPr>
+      <w:r>
+        <w:rPr>
+          <w:rFonts w:ascii="宋体" w:hAnsi="宋体" w:eastAsia="宋体" w:cs="宋体"/>
+          <w:color w:val="auto"/>
+          <w:spacing w:val="0"/>
+          <w:position w:val="0"/>
+          <w:sz w:val="24"/>
+          <w:shd w:val="clear" w:fill="auto"/>
+        </w:rPr>
+        <w:t xml:space="preserve">  export JMAKE_PATH=/home/ec2-user/NetBrain</w:t>
+      </w:r>
+    </w:p>
+    <w:p>
+      <w:pPr>
+        <w:tabs>
+          <w:tab w:val="left" w:pos="840"/>
+        </w:tabs>
+        <w:spacing w:before="20" w:after="20" w:line="259" w:lineRule="auto"/>
+        <w:ind w:left="500" w:leftChars="0" w:right="0" w:firstLine="0"/>
+        <w:jc w:val="left"/>
+        <w:rPr>
+          <w:rFonts w:ascii="宋体" w:hAnsi="宋体" w:eastAsia="宋体" w:cs="宋体"/>
+          <w:color w:val="auto"/>
+          <w:spacing w:val="0"/>
+          <w:position w:val="0"/>
+          <w:sz w:val="24"/>
+          <w:shd w:val="clear" w:fill="auto"/>
+        </w:rPr>
+      </w:pPr>
+      <w:r>
+        <w:rPr>
+          <w:rFonts w:ascii="宋体" w:hAnsi="宋体" w:eastAsia="宋体" w:cs="宋体"/>
+          <w:color w:val="auto"/>
+          <w:spacing w:val="0"/>
+          <w:position w:val="0"/>
+          <w:sz w:val="24"/>
+          <w:shd w:val="clear" w:fill="auto"/>
+        </w:rPr>
+        <w:t xml:space="preserve">  export LD_LIBRARY_PATH=$LD_LIBRARY_PATH:NET_BRAIN_ROOT/lib:.</w:t>
+      </w:r>
+    </w:p>
+    <w:p>
+      <w:pPr>
+        <w:tabs>
+          <w:tab w:val="left" w:pos="840"/>
+        </w:tabs>
+        <w:spacing w:before="20" w:after="20" w:line="259" w:lineRule="auto"/>
+        <w:ind w:left="500" w:leftChars="0" w:right="0" w:firstLine="0"/>
+        <w:jc w:val="left"/>
+        <w:rPr>
+          <w:rFonts w:ascii="宋体" w:hAnsi="宋体" w:eastAsia="宋体" w:cs="宋体"/>
+          <w:color w:val="auto"/>
+          <w:spacing w:val="0"/>
+          <w:position w:val="0"/>
+          <w:sz w:val="24"/>
+          <w:shd w:val="clear" w:fill="auto"/>
+        </w:rPr>
+      </w:pPr>
+      <w:r>
+        <w:rPr>
+          <w:rFonts w:ascii="宋体" w:hAnsi="宋体" w:eastAsia="宋体" w:cs="宋体"/>
+          <w:color w:val="auto"/>
+          <w:spacing w:val="0"/>
+          <w:position w:val="0"/>
+          <w:sz w:val="24"/>
+          <w:shd w:val="clear" w:fill="auto"/>
+        </w:rPr>
+        <w:t>2.compile and install</w:t>
+      </w:r>
+    </w:p>
+    <w:p>
+      <w:pPr>
+        <w:tabs>
+          <w:tab w:val="left" w:pos="840"/>
+        </w:tabs>
+        <w:spacing w:before="20" w:after="20" w:line="259" w:lineRule="auto"/>
+        <w:ind w:left="500" w:leftChars="0" w:right="0" w:firstLine="0"/>
+        <w:jc w:val="left"/>
+        <w:rPr>
+          <w:rFonts w:ascii="宋体" w:hAnsi="宋体" w:eastAsia="宋体" w:cs="宋体"/>
+          <w:color w:val="auto"/>
+          <w:spacing w:val="0"/>
+          <w:position w:val="0"/>
+          <w:sz w:val="24"/>
+          <w:shd w:val="clear" w:fill="auto"/>
+        </w:rPr>
+      </w:pPr>
+      <w:r>
+        <w:rPr>
+          <w:rFonts w:ascii="宋体" w:hAnsi="宋体" w:eastAsia="宋体" w:cs="宋体"/>
+          <w:color w:val="auto"/>
+          <w:spacing w:val="0"/>
+          <w:position w:val="0"/>
+          <w:sz w:val="24"/>
+          <w:shd w:val="clear" w:fill="auto"/>
+        </w:rPr>
+        <w:t xml:space="preserve">  cd NetBrain/src</w:t>
+      </w:r>
+    </w:p>
+    <w:p>
+      <w:pPr>
+        <w:tabs>
+          <w:tab w:val="left" w:pos="840"/>
+        </w:tabs>
+        <w:spacing w:before="20" w:after="20" w:line="259" w:lineRule="auto"/>
+        <w:ind w:left="500" w:leftChars="0" w:right="0" w:firstLine="0"/>
+        <w:jc w:val="left"/>
+        <w:rPr>
+          <w:rFonts w:ascii="宋体" w:hAnsi="宋体" w:eastAsia="宋体" w:cs="宋体"/>
+          <w:color w:val="auto"/>
+          <w:spacing w:val="0"/>
+          <w:position w:val="0"/>
+          <w:sz w:val="24"/>
+          <w:shd w:val="clear" w:fill="auto"/>
+        </w:rPr>
+      </w:pPr>
+      <w:r>
+        <w:rPr>
+          <w:rFonts w:ascii="宋体" w:hAnsi="宋体" w:eastAsia="宋体" w:cs="宋体"/>
+          <w:color w:val="auto"/>
+          <w:spacing w:val="0"/>
+          <w:position w:val="0"/>
+          <w:sz w:val="24"/>
+          <w:shd w:val="clear" w:fill="auto"/>
+        </w:rPr>
+        <w:t xml:space="preserve">  make</w:t>
+      </w:r>
+    </w:p>
+    <w:p>
+      <w:pPr>
+        <w:tabs>
+          <w:tab w:val="left" w:pos="840"/>
+        </w:tabs>
+        <w:spacing w:before="20" w:after="20" w:line="259" w:lineRule="auto"/>
+        <w:ind w:left="500" w:leftChars="0" w:right="0" w:firstLine="0"/>
+        <w:jc w:val="left"/>
+        <w:rPr>
+          <w:rFonts w:ascii="宋体" w:hAnsi="宋体" w:eastAsia="宋体" w:cs="宋体"/>
+          <w:color w:val="auto"/>
+          <w:spacing w:val="0"/>
+          <w:position w:val="0"/>
+          <w:sz w:val="24"/>
+          <w:shd w:val="clear" w:fill="auto"/>
+        </w:rPr>
+      </w:pPr>
+      <w:r>
+        <w:rPr>
+          <w:rFonts w:ascii="宋体" w:hAnsi="宋体" w:eastAsia="宋体" w:cs="宋体"/>
+          <w:color w:val="auto"/>
+          <w:spacing w:val="0"/>
+          <w:position w:val="0"/>
+          <w:sz w:val="24"/>
+          <w:shd w:val="clear" w:fill="auto"/>
+        </w:rPr>
+        <w:t xml:space="preserve">  make install</w:t>
+      </w:r>
+    </w:p>
+    <w:p>
+      <w:pPr>
+        <w:numPr>
+          <w:ilvl w:val="0"/>
+          <w:numId w:val="6"/>
+        </w:numPr>
+        <w:tabs>
+          <w:tab w:val="left" w:pos="840"/>
+        </w:tabs>
+        <w:spacing w:before="20" w:after="20" w:line="259" w:lineRule="auto"/>
+        <w:ind w:left="425" w:leftChars="0" w:right="0" w:hanging="425" w:firstLineChars="0"/>
+        <w:jc w:val="left"/>
+        <w:rPr>
+          <w:rFonts w:ascii="宋体" w:hAnsi="宋体" w:eastAsia="宋体" w:cs="宋体"/>
+          <w:color w:val="auto"/>
+          <w:spacing w:val="0"/>
+          <w:position w:val="0"/>
+          <w:sz w:val="24"/>
+          <w:shd w:val="clear" w:fill="auto"/>
+        </w:rPr>
+      </w:pPr>
+      <w:r>
+        <w:rPr>
+          <w:rFonts w:hint="eastAsia" w:ascii="宋体" w:hAnsi="宋体" w:eastAsia="宋体" w:cs="宋体"/>
+          <w:color w:val="auto"/>
+          <w:spacing w:val="0"/>
+          <w:position w:val="0"/>
+          <w:sz w:val="24"/>
+          <w:shd w:val="clear" w:fill="auto"/>
+          <w:lang w:val="en-US" w:eastAsia="zh-CN"/>
+        </w:rPr>
+        <w:t>Compile the project - Windows</w:t>
+      </w:r>
+    </w:p>
+    <w:p>
+      <w:pPr>
+        <w:tabs>
+          <w:tab w:val="left" w:pos="840"/>
+        </w:tabs>
+        <w:spacing w:before="20" w:after="20" w:line="259" w:lineRule="auto"/>
+        <w:ind w:left="500" w:leftChars="0" w:right="0" w:firstLine="240" w:firstLineChars="100"/>
+        <w:jc w:val="left"/>
+        <w:rPr>
+          <w:rFonts w:hint="eastAsia" w:ascii="宋体" w:hAnsi="宋体" w:eastAsia="宋体" w:cs="宋体"/>
+          <w:color w:val="auto"/>
+          <w:spacing w:val="0"/>
+          <w:position w:val="0"/>
+          <w:sz w:val="24"/>
+          <w:shd w:val="clear" w:fill="auto"/>
+          <w:lang w:val="en-US" w:eastAsia="zh-CN"/>
+        </w:rPr>
+      </w:pPr>
+      <w:r>
+        <w:rPr>
+          <w:rFonts w:hint="eastAsia" w:ascii="宋体" w:hAnsi="宋体" w:eastAsia="宋体" w:cs="宋体"/>
+          <w:color w:val="auto"/>
+          <w:spacing w:val="0"/>
+          <w:position w:val="0"/>
+          <w:sz w:val="24"/>
+          <w:shd w:val="clear" w:fill="auto"/>
+          <w:lang w:val="en-US" w:eastAsia="zh-CN"/>
+        </w:rPr>
+        <w:t>Open the solution file Windows.sln using VC++ 2019，after compilation we will get testAll.exe under x64\Debug directory</w:t>
+      </w:r>
+    </w:p>
+    <w:p>
+      <w:pPr>
+        <w:numPr>
+          <w:ilvl w:val="0"/>
+          <w:numId w:val="6"/>
+        </w:numPr>
+        <w:tabs>
+          <w:tab w:val="left" w:pos="840"/>
+        </w:tabs>
+        <w:spacing w:before="20" w:after="20" w:line="259" w:lineRule="auto"/>
+        <w:ind w:left="425" w:leftChars="0" w:right="0" w:hanging="425" w:firstLineChars="0"/>
+        <w:jc w:val="left"/>
+        <w:rPr>
+          <w:rFonts w:ascii="宋体" w:hAnsi="宋体" w:eastAsia="宋体" w:cs="宋体"/>
+          <w:color w:val="auto"/>
+          <w:spacing w:val="0"/>
+          <w:position w:val="0"/>
+          <w:sz w:val="24"/>
+          <w:shd w:val="clear" w:fill="auto"/>
+        </w:rPr>
+      </w:pPr>
+      <w:r>
+        <w:rPr>
+          <w:rFonts w:ascii="宋体" w:hAnsi="宋体" w:eastAsia="宋体" w:cs="宋体"/>
+          <w:color w:val="auto"/>
+          <w:spacing w:val="0"/>
+          <w:position w:val="0"/>
+          <w:sz w:val="24"/>
+          <w:shd w:val="clear" w:fill="auto"/>
+        </w:rPr>
+        <w:t>run test cases</w:t>
+      </w:r>
+    </w:p>
+    <w:p>
+      <w:pPr>
+        <w:tabs>
+          <w:tab w:val="left" w:pos="840"/>
+        </w:tabs>
+        <w:spacing w:before="20" w:after="20" w:line="259" w:lineRule="auto"/>
+        <w:ind w:left="500" w:leftChars="0" w:right="0" w:firstLine="0"/>
+        <w:jc w:val="left"/>
+        <w:rPr>
+          <w:rFonts w:ascii="宋体" w:hAnsi="宋体" w:eastAsia="宋体" w:cs="宋体"/>
+          <w:color w:val="auto"/>
+          <w:spacing w:val="0"/>
+          <w:position w:val="0"/>
+          <w:sz w:val="24"/>
+          <w:shd w:val="clear" w:fill="auto"/>
+        </w:rPr>
+      </w:pPr>
+      <w:r>
+        <w:rPr>
+          <w:rFonts w:ascii="宋体" w:hAnsi="宋体" w:eastAsia="宋体" w:cs="宋体"/>
+          <w:color w:val="auto"/>
+          <w:spacing w:val="0"/>
+          <w:position w:val="0"/>
+          <w:sz w:val="24"/>
+          <w:shd w:val="clear" w:fill="auto"/>
+        </w:rPr>
+        <w:t xml:space="preserve">  cd $NET_BRAIN_BUILD/test</w:t>
+      </w:r>
+    </w:p>
+    <w:p>
+      <w:pPr>
+        <w:tabs>
+          <w:tab w:val="left" w:pos="840"/>
+        </w:tabs>
+        <w:spacing w:before="20" w:after="20" w:line="259" w:lineRule="auto"/>
+        <w:ind w:left="500" w:leftChars="0" w:right="0" w:firstLine="0"/>
+        <w:jc w:val="left"/>
+        <w:rPr>
+          <w:rFonts w:ascii="宋体" w:hAnsi="宋体" w:eastAsia="宋体" w:cs="宋体"/>
+          <w:color w:val="auto"/>
+          <w:spacing w:val="0"/>
+          <w:position w:val="0"/>
+          <w:sz w:val="24"/>
+          <w:shd w:val="clear" w:fill="auto"/>
+        </w:rPr>
+      </w:pPr>
+      <w:r>
+        <w:rPr>
+          <w:rFonts w:ascii="宋体" w:hAnsi="宋体" w:eastAsia="宋体" w:cs="宋体"/>
+          <w:color w:val="auto"/>
+          <w:spacing w:val="0"/>
+          <w:position w:val="0"/>
+          <w:sz w:val="24"/>
+          <w:shd w:val="clear" w:fill="auto"/>
+        </w:rPr>
+        <w:t xml:space="preserve">  ./testAll -h</w:t>
+      </w:r>
+    </w:p>
+    <w:p>
+      <w:pPr>
+        <w:tabs>
+          <w:tab w:val="left" w:pos="840"/>
+        </w:tabs>
+        <w:spacing w:before="20" w:after="20" w:line="259" w:lineRule="auto"/>
+        <w:ind w:left="500" w:leftChars="0" w:right="0" w:firstLine="0"/>
+        <w:jc w:val="left"/>
+        <w:rPr>
+          <w:rFonts w:hint="default" w:ascii="宋体" w:hAnsi="宋体" w:eastAsia="宋体" w:cs="宋体"/>
+          <w:color w:val="auto"/>
+          <w:spacing w:val="0"/>
+          <w:position w:val="0"/>
+          <w:sz w:val="24"/>
+          <w:shd w:val="clear" w:fill="auto"/>
+          <w:lang w:val="en-CA" w:eastAsia="zh-CN"/>
+        </w:rPr>
+      </w:pPr>
+      <w:r>
+        <w:rPr>
+          <w:rFonts w:hint="eastAsia" w:ascii="宋体" w:hAnsi="宋体" w:eastAsia="宋体" w:cs="宋体"/>
+          <w:color w:val="auto"/>
+          <w:spacing w:val="0"/>
+          <w:position w:val="0"/>
+          <w:sz w:val="24"/>
+          <w:shd w:val="clear" w:fill="auto"/>
+          <w:lang w:val="en-US" w:eastAsia="zh-CN"/>
+        </w:rPr>
+        <w:t xml:space="preserve">  </w:t>
+      </w:r>
+      <w:r>
+        <w:rPr>
+          <w:rFonts w:ascii="宋体" w:hAnsi="宋体" w:eastAsia="宋体" w:cs="宋体"/>
+          <w:color w:val="auto"/>
+          <w:spacing w:val="0"/>
+          <w:position w:val="0"/>
+          <w:sz w:val="24"/>
+          <w:shd w:val="clear" w:fill="auto"/>
+        </w:rPr>
+        <w:t xml:space="preserve">./testAll </w:t>
+      </w:r>
+      <w:r>
+        <w:rPr>
+          <w:rFonts w:hint="eastAsia" w:ascii="宋体" w:hAnsi="宋体" w:eastAsia="宋体" w:cs="宋体"/>
+          <w:color w:val="auto"/>
+          <w:spacing w:val="0"/>
+          <w:position w:val="0"/>
+          <w:sz w:val="24"/>
+          <w:shd w:val="clear" w:fill="auto"/>
+          <w:lang w:val="en-US" w:eastAsia="zh-CN"/>
+        </w:rPr>
+        <w:t xml:space="preserve">./ </w:t>
+      </w:r>
+      <w:r>
+        <w:rPr>
+          <w:rFonts w:hint="eastAsia" w:ascii="宋体" w:hAnsi="宋体" w:eastAsia="宋体" w:cs="宋体"/>
+          <w:color w:val="auto"/>
+          <w:spacing w:val="0"/>
+          <w:position w:val="0"/>
+          <w:sz w:val="24"/>
+          <w:shd w:val="clear" w:fill="auto"/>
+        </w:rPr>
+        <w:t>Greedy</w:t>
+      </w:r>
+      <w:r>
+        <w:rPr>
+          <w:rFonts w:hint="default" w:ascii="宋体" w:hAnsi="宋体" w:eastAsia="宋体" w:cs="宋体"/>
+          <w:color w:val="auto"/>
+          <w:spacing w:val="0"/>
+          <w:position w:val="0"/>
+          <w:sz w:val="24"/>
+          <w:shd w:val="clear" w:fill="auto"/>
+          <w:lang w:val="en-CA"/>
+        </w:rPr>
+        <w:t xml:space="preserve"> &gt; result_greedy_linux.log</w:t>
+      </w:r>
+    </w:p>
+    <w:p>
+      <w:pPr>
+        <w:tabs>
+          <w:tab w:val="left" w:pos="840"/>
+        </w:tabs>
+        <w:spacing w:before="20" w:after="20" w:line="259" w:lineRule="auto"/>
+        <w:ind w:left="500" w:leftChars="0" w:right="0" w:firstLine="240" w:firstLineChars="100"/>
+        <w:jc w:val="left"/>
+        <w:rPr>
+          <w:rFonts w:hint="default" w:ascii="宋体" w:hAnsi="宋体" w:eastAsia="宋体" w:cs="宋体"/>
+          <w:color w:val="auto"/>
+          <w:spacing w:val="0"/>
+          <w:position w:val="0"/>
+          <w:sz w:val="24"/>
+          <w:shd w:val="clear" w:fill="auto"/>
+          <w:lang w:val="en-CA"/>
+        </w:rPr>
+      </w:pPr>
+      <w:r>
+        <w:rPr>
+          <w:rFonts w:ascii="宋体" w:hAnsi="宋体" w:eastAsia="宋体" w:cs="宋体"/>
+          <w:color w:val="auto"/>
+          <w:spacing w:val="0"/>
+          <w:position w:val="0"/>
+          <w:sz w:val="24"/>
+          <w:shd w:val="clear" w:fill="auto"/>
+        </w:rPr>
+        <w:t xml:space="preserve">./testAll </w:t>
+      </w:r>
+      <w:r>
+        <w:rPr>
+          <w:rFonts w:hint="eastAsia" w:ascii="宋体" w:hAnsi="宋体" w:eastAsia="宋体" w:cs="宋体"/>
+          <w:color w:val="auto"/>
+          <w:spacing w:val="0"/>
+          <w:position w:val="0"/>
+          <w:sz w:val="24"/>
+          <w:shd w:val="clear" w:fill="auto"/>
+          <w:lang w:val="en-US" w:eastAsia="zh-CN"/>
+        </w:rPr>
+        <w:t>./</w:t>
+      </w:r>
+      <w:r>
+        <w:rPr>
+          <w:rFonts w:hint="default" w:ascii="宋体" w:hAnsi="宋体" w:eastAsia="宋体" w:cs="宋体"/>
+          <w:color w:val="auto"/>
+          <w:spacing w:val="0"/>
+          <w:position w:val="0"/>
+          <w:sz w:val="24"/>
+          <w:shd w:val="clear" w:fill="auto"/>
+          <w:lang w:val="en-CA" w:eastAsia="zh-CN"/>
+        </w:rPr>
+        <w:t xml:space="preserve"> </w:t>
+      </w:r>
+      <w:r>
+        <w:rPr>
+          <w:rFonts w:hint="eastAsia" w:ascii="宋体" w:hAnsi="宋体" w:eastAsia="宋体" w:cs="宋体"/>
+          <w:color w:val="auto"/>
+          <w:spacing w:val="0"/>
+          <w:position w:val="0"/>
+          <w:sz w:val="24"/>
+          <w:shd w:val="clear" w:fill="auto"/>
+        </w:rPr>
+        <w:t>ValueMax</w:t>
+      </w:r>
+      <w:r>
+        <w:rPr>
+          <w:rFonts w:hint="default" w:ascii="宋体" w:hAnsi="宋体" w:eastAsia="宋体" w:cs="宋体"/>
+          <w:color w:val="auto"/>
+          <w:spacing w:val="0"/>
+          <w:position w:val="0"/>
+          <w:sz w:val="24"/>
+          <w:shd w:val="clear" w:fill="auto"/>
+          <w:lang w:val="en-CA"/>
+        </w:rPr>
+        <w:t xml:space="preserve"> &gt; result_value_max_linux.log</w:t>
+      </w:r>
+    </w:p>
+    <w:p>
+      <w:pPr>
+        <w:pStyle w:val="3"/>
+        <w:numPr>
+          <w:ilvl w:val="1"/>
+          <w:numId w:val="6"/>
+        </w:numPr>
+        <w:bidi w:val="0"/>
+        <w:ind w:left="567" w:leftChars="0" w:hanging="567" w:firstLineChars="0"/>
+        <w:rPr>
           <w:rFonts w:asciiTheme="minorHAnsi" w:hAnsiTheme="minorHAnsi" w:eastAsiaTheme="minorEastAsia" w:cstheme="minorBidi"/>
           <w:b/>
           <w:bCs/>
@@ -3951,387 +4784,6 @@
           <w:b/>
           <w:bCs/>
         </w:rPr>
-        <w:t>编译</w:t>
-      </w:r>
-      <w:r>
-        <w:rPr>
-          <w:rFonts w:hint="eastAsia" w:asciiTheme="minorHAnsi" w:hAnsiTheme="minorHAnsi" w:eastAsiaTheme="minorEastAsia" w:cstheme="minorBidi"/>
-          <w:b/>
-          <w:bCs/>
-          <w:lang w:val="en-US" w:eastAsia="zh-CN"/>
-        </w:rPr>
-        <w:t>与</w:t>
-      </w:r>
-      <w:r>
-        <w:rPr>
-          <w:rFonts w:asciiTheme="minorHAnsi" w:hAnsiTheme="minorHAnsi" w:eastAsiaTheme="minorEastAsia" w:cstheme="minorBidi"/>
-          <w:b/>
-          <w:bCs/>
-        </w:rPr>
-        <w:t>测试</w:t>
-      </w:r>
-    </w:p>
-    <w:p>
-      <w:pPr>
-        <w:tabs>
-          <w:tab w:val="left" w:pos="840"/>
-        </w:tabs>
-        <w:spacing w:before="20" w:after="20" w:line="259" w:lineRule="auto"/>
-        <w:ind w:left="0" w:right="0" w:firstLine="0"/>
-        <w:jc w:val="left"/>
-        <w:rPr>
-          <w:rFonts w:ascii="宋体" w:hAnsi="宋体" w:eastAsia="宋体" w:cs="宋体"/>
-          <w:color w:val="auto"/>
-          <w:spacing w:val="0"/>
-          <w:position w:val="0"/>
-          <w:sz w:val="24"/>
-          <w:shd w:val="clear" w:fill="auto"/>
-        </w:rPr>
-      </w:pPr>
-      <w:r>
-        <w:rPr>
-          <w:rFonts w:ascii="宋体" w:hAnsi="宋体" w:eastAsia="宋体" w:cs="宋体"/>
-          <w:color w:val="auto"/>
-          <w:spacing w:val="0"/>
-          <w:position w:val="0"/>
-          <w:sz w:val="24"/>
-          <w:shd w:val="clear" w:fill="auto"/>
-        </w:rPr>
-        <w:t>how to complie when we clone source code?</w:t>
-      </w:r>
-    </w:p>
-    <w:p>
-      <w:pPr>
-        <w:numPr>
-          <w:numId w:val="0"/>
-        </w:numPr>
-        <w:tabs>
-          <w:tab w:val="left" w:pos="840"/>
-        </w:tabs>
-        <w:spacing w:before="20" w:after="20" w:line="259" w:lineRule="auto"/>
-        <w:ind w:leftChars="0" w:right="0" w:rightChars="0"/>
-        <w:jc w:val="left"/>
-        <w:rPr>
-          <w:rFonts w:ascii="宋体" w:hAnsi="宋体" w:eastAsia="宋体" w:cs="宋体"/>
-          <w:color w:val="auto"/>
-          <w:spacing w:val="0"/>
-          <w:position w:val="0"/>
-          <w:sz w:val="24"/>
-          <w:shd w:val="clear" w:fill="auto"/>
-        </w:rPr>
-      </w:pPr>
-      <w:r>
-        <w:rPr>
-          <w:rFonts w:ascii="宋体" w:hAnsi="宋体" w:eastAsia="宋体" w:cs="宋体"/>
-          <w:color w:val="auto"/>
-          <w:spacing w:val="0"/>
-          <w:position w:val="0"/>
-          <w:sz w:val="24"/>
-          <w:shd w:val="clear" w:fill="auto"/>
-        </w:rPr>
-        <w:t>1. config Linux env</w:t>
-      </w:r>
-    </w:p>
-    <w:p>
-      <w:pPr>
-        <w:tabs>
-          <w:tab w:val="left" w:pos="840"/>
-        </w:tabs>
-        <w:spacing w:before="20" w:after="20" w:line="259" w:lineRule="auto"/>
-        <w:ind w:left="0" w:right="0" w:firstLine="0"/>
-        <w:jc w:val="left"/>
-        <w:rPr>
-          <w:rFonts w:ascii="宋体" w:hAnsi="宋体" w:eastAsia="宋体" w:cs="宋体"/>
-          <w:color w:val="auto"/>
-          <w:spacing w:val="0"/>
-          <w:position w:val="0"/>
-          <w:sz w:val="24"/>
-          <w:shd w:val="clear" w:fill="auto"/>
-        </w:rPr>
-      </w:pPr>
-      <w:r>
-        <w:rPr>
-          <w:rFonts w:ascii="宋体" w:hAnsi="宋体" w:eastAsia="宋体" w:cs="宋体"/>
-          <w:color w:val="auto"/>
-          <w:spacing w:val="0"/>
-          <w:position w:val="0"/>
-          <w:sz w:val="24"/>
-          <w:shd w:val="clear" w:fill="auto"/>
-        </w:rPr>
-        <w:t xml:space="preserve">  export NET_BRAIN_BUILD=/home/ec2-user/NetBrain/build</w:t>
-      </w:r>
-    </w:p>
-    <w:p>
-      <w:pPr>
-        <w:tabs>
-          <w:tab w:val="left" w:pos="840"/>
-        </w:tabs>
-        <w:spacing w:before="20" w:after="20" w:line="259" w:lineRule="auto"/>
-        <w:ind w:left="0" w:right="0" w:firstLine="0"/>
-        <w:jc w:val="left"/>
-        <w:rPr>
-          <w:rFonts w:ascii="宋体" w:hAnsi="宋体" w:eastAsia="宋体" w:cs="宋体"/>
-          <w:color w:val="auto"/>
-          <w:spacing w:val="0"/>
-          <w:position w:val="0"/>
-          <w:sz w:val="24"/>
-          <w:shd w:val="clear" w:fill="auto"/>
-        </w:rPr>
-      </w:pPr>
-      <w:r>
-        <w:rPr>
-          <w:rFonts w:ascii="宋体" w:hAnsi="宋体" w:eastAsia="宋体" w:cs="宋体"/>
-          <w:color w:val="auto"/>
-          <w:spacing w:val="0"/>
-          <w:position w:val="0"/>
-          <w:sz w:val="24"/>
-          <w:shd w:val="clear" w:fill="auto"/>
-        </w:rPr>
-        <w:t xml:space="preserve">  export JMAKE_PATH=/home/ec2-user/NetBrain</w:t>
-      </w:r>
-    </w:p>
-    <w:p>
-      <w:pPr>
-        <w:tabs>
-          <w:tab w:val="left" w:pos="840"/>
-        </w:tabs>
-        <w:spacing w:before="20" w:after="20" w:line="259" w:lineRule="auto"/>
-        <w:ind w:left="0" w:right="0" w:firstLine="0"/>
-        <w:jc w:val="left"/>
-        <w:rPr>
-          <w:rFonts w:ascii="宋体" w:hAnsi="宋体" w:eastAsia="宋体" w:cs="宋体"/>
-          <w:color w:val="auto"/>
-          <w:spacing w:val="0"/>
-          <w:position w:val="0"/>
-          <w:sz w:val="24"/>
-          <w:shd w:val="clear" w:fill="auto"/>
-        </w:rPr>
-      </w:pPr>
-      <w:r>
-        <w:rPr>
-          <w:rFonts w:ascii="宋体" w:hAnsi="宋体" w:eastAsia="宋体" w:cs="宋体"/>
-          <w:color w:val="auto"/>
-          <w:spacing w:val="0"/>
-          <w:position w:val="0"/>
-          <w:sz w:val="24"/>
-          <w:shd w:val="clear" w:fill="auto"/>
-        </w:rPr>
-        <w:t xml:space="preserve">  export LD_LIBRARY_PATH=$LD_LIBRARY_PATH:NET_BRAIN_ROOT/lib:.</w:t>
-      </w:r>
-    </w:p>
-    <w:p>
-      <w:pPr>
-        <w:tabs>
-          <w:tab w:val="left" w:pos="840"/>
-        </w:tabs>
-        <w:spacing w:before="20" w:after="20" w:line="259" w:lineRule="auto"/>
-        <w:ind w:left="0" w:right="0" w:firstLine="0"/>
-        <w:jc w:val="left"/>
-        <w:rPr>
-          <w:rFonts w:ascii="宋体" w:hAnsi="宋体" w:eastAsia="宋体" w:cs="宋体"/>
-          <w:color w:val="auto"/>
-          <w:spacing w:val="0"/>
-          <w:position w:val="0"/>
-          <w:sz w:val="24"/>
-          <w:shd w:val="clear" w:fill="auto"/>
-        </w:rPr>
-      </w:pPr>
-      <w:r>
-        <w:rPr>
-          <w:rFonts w:ascii="宋体" w:hAnsi="宋体" w:eastAsia="宋体" w:cs="宋体"/>
-          <w:color w:val="auto"/>
-          <w:spacing w:val="0"/>
-          <w:position w:val="0"/>
-          <w:sz w:val="24"/>
-          <w:shd w:val="clear" w:fill="auto"/>
-        </w:rPr>
-        <w:t>2.compile and install</w:t>
-      </w:r>
-    </w:p>
-    <w:p>
-      <w:pPr>
-        <w:tabs>
-          <w:tab w:val="left" w:pos="840"/>
-        </w:tabs>
-        <w:spacing w:before="20" w:after="20" w:line="259" w:lineRule="auto"/>
-        <w:ind w:left="0" w:right="0" w:firstLine="0"/>
-        <w:jc w:val="left"/>
-        <w:rPr>
-          <w:rFonts w:ascii="宋体" w:hAnsi="宋体" w:eastAsia="宋体" w:cs="宋体"/>
-          <w:color w:val="auto"/>
-          <w:spacing w:val="0"/>
-          <w:position w:val="0"/>
-          <w:sz w:val="24"/>
-          <w:shd w:val="clear" w:fill="auto"/>
-        </w:rPr>
-      </w:pPr>
-      <w:r>
-        <w:rPr>
-          <w:rFonts w:ascii="宋体" w:hAnsi="宋体" w:eastAsia="宋体" w:cs="宋体"/>
-          <w:color w:val="auto"/>
-          <w:spacing w:val="0"/>
-          <w:position w:val="0"/>
-          <w:sz w:val="24"/>
-          <w:shd w:val="clear" w:fill="auto"/>
-        </w:rPr>
-        <w:t xml:space="preserve">  cd NetBrain/src</w:t>
-      </w:r>
-    </w:p>
-    <w:p>
-      <w:pPr>
-        <w:tabs>
-          <w:tab w:val="left" w:pos="840"/>
-        </w:tabs>
-        <w:spacing w:before="20" w:after="20" w:line="259" w:lineRule="auto"/>
-        <w:ind w:left="0" w:right="0" w:firstLine="0"/>
-        <w:jc w:val="left"/>
-        <w:rPr>
-          <w:rFonts w:ascii="宋体" w:hAnsi="宋体" w:eastAsia="宋体" w:cs="宋体"/>
-          <w:color w:val="auto"/>
-          <w:spacing w:val="0"/>
-          <w:position w:val="0"/>
-          <w:sz w:val="24"/>
-          <w:shd w:val="clear" w:fill="auto"/>
-        </w:rPr>
-      </w:pPr>
-      <w:r>
-        <w:rPr>
-          <w:rFonts w:ascii="宋体" w:hAnsi="宋体" w:eastAsia="宋体" w:cs="宋体"/>
-          <w:color w:val="auto"/>
-          <w:spacing w:val="0"/>
-          <w:position w:val="0"/>
-          <w:sz w:val="24"/>
-          <w:shd w:val="clear" w:fill="auto"/>
-        </w:rPr>
-        <w:t xml:space="preserve">  make</w:t>
-      </w:r>
-    </w:p>
-    <w:p>
-      <w:pPr>
-        <w:tabs>
-          <w:tab w:val="left" w:pos="840"/>
-        </w:tabs>
-        <w:spacing w:before="20" w:after="20" w:line="259" w:lineRule="auto"/>
-        <w:ind w:left="0" w:right="0" w:firstLine="0"/>
-        <w:jc w:val="left"/>
-        <w:rPr>
-          <w:rFonts w:ascii="宋体" w:hAnsi="宋体" w:eastAsia="宋体" w:cs="宋体"/>
-          <w:color w:val="auto"/>
-          <w:spacing w:val="0"/>
-          <w:position w:val="0"/>
-          <w:sz w:val="24"/>
-          <w:shd w:val="clear" w:fill="auto"/>
-        </w:rPr>
-      </w:pPr>
-      <w:r>
-        <w:rPr>
-          <w:rFonts w:ascii="宋体" w:hAnsi="宋体" w:eastAsia="宋体" w:cs="宋体"/>
-          <w:color w:val="auto"/>
-          <w:spacing w:val="0"/>
-          <w:position w:val="0"/>
-          <w:sz w:val="24"/>
-          <w:shd w:val="clear" w:fill="auto"/>
-        </w:rPr>
-        <w:t xml:space="preserve">  make install</w:t>
-      </w:r>
-    </w:p>
-    <w:p>
-      <w:pPr>
-        <w:tabs>
-          <w:tab w:val="left" w:pos="840"/>
-        </w:tabs>
-        <w:spacing w:before="20" w:after="20" w:line="259" w:lineRule="auto"/>
-        <w:ind w:left="0" w:right="0" w:firstLine="0"/>
-        <w:jc w:val="left"/>
-        <w:rPr>
-          <w:rFonts w:ascii="宋体" w:hAnsi="宋体" w:eastAsia="宋体" w:cs="宋体"/>
-          <w:color w:val="auto"/>
-          <w:spacing w:val="0"/>
-          <w:position w:val="0"/>
-          <w:sz w:val="24"/>
-          <w:shd w:val="clear" w:fill="auto"/>
-        </w:rPr>
-      </w:pPr>
-      <w:r>
-        <w:rPr>
-          <w:rFonts w:ascii="宋体" w:hAnsi="宋体" w:eastAsia="宋体" w:cs="宋体"/>
-          <w:color w:val="auto"/>
-          <w:spacing w:val="0"/>
-          <w:position w:val="0"/>
-          <w:sz w:val="24"/>
-          <w:shd w:val="clear" w:fill="auto"/>
-        </w:rPr>
-        <w:t>3. run test cases</w:t>
-      </w:r>
-    </w:p>
-    <w:p>
-      <w:pPr>
-        <w:tabs>
-          <w:tab w:val="left" w:pos="840"/>
-        </w:tabs>
-        <w:spacing w:before="20" w:after="20" w:line="259" w:lineRule="auto"/>
-        <w:ind w:left="0" w:right="0" w:firstLine="0"/>
-        <w:jc w:val="left"/>
-        <w:rPr>
-          <w:rFonts w:ascii="宋体" w:hAnsi="宋体" w:eastAsia="宋体" w:cs="宋体"/>
-          <w:color w:val="auto"/>
-          <w:spacing w:val="0"/>
-          <w:position w:val="0"/>
-          <w:sz w:val="24"/>
-          <w:shd w:val="clear" w:fill="auto"/>
-        </w:rPr>
-      </w:pPr>
-      <w:r>
-        <w:rPr>
-          <w:rFonts w:ascii="宋体" w:hAnsi="宋体" w:eastAsia="宋体" w:cs="宋体"/>
-          <w:color w:val="auto"/>
-          <w:spacing w:val="0"/>
-          <w:position w:val="0"/>
-          <w:sz w:val="24"/>
-          <w:shd w:val="clear" w:fill="auto"/>
-        </w:rPr>
-        <w:t xml:space="preserve">  cd $NET_BRAIN_BUILD/test</w:t>
-      </w:r>
-    </w:p>
-    <w:p>
-      <w:pPr>
-        <w:tabs>
-          <w:tab w:val="left" w:pos="840"/>
-        </w:tabs>
-        <w:spacing w:before="20" w:after="20" w:line="259" w:lineRule="auto"/>
-        <w:ind w:left="0" w:right="0" w:firstLine="0"/>
-        <w:jc w:val="left"/>
-        <w:rPr>
-          <w:rFonts w:ascii="宋体" w:hAnsi="宋体" w:eastAsia="宋体" w:cs="宋体"/>
-          <w:color w:val="auto"/>
-          <w:spacing w:val="0"/>
-          <w:position w:val="0"/>
-          <w:sz w:val="24"/>
-          <w:shd w:val="clear" w:fill="auto"/>
-        </w:rPr>
-      </w:pPr>
-      <w:r>
-        <w:rPr>
-          <w:rFonts w:ascii="宋体" w:hAnsi="宋体" w:eastAsia="宋体" w:cs="宋体"/>
-          <w:color w:val="auto"/>
-          <w:spacing w:val="0"/>
-          <w:position w:val="0"/>
-          <w:sz w:val="24"/>
-          <w:shd w:val="clear" w:fill="auto"/>
-        </w:rPr>
-        <w:t xml:space="preserve">  ./testAll -h</w:t>
-      </w:r>
-    </w:p>
-    <w:p>
-      <w:pPr>
-        <w:pStyle w:val="4"/>
-        <w:numPr>
-          <w:ilvl w:val="2"/>
-          <w:numId w:val="1"/>
-        </w:numPr>
-        <w:bidi w:val="0"/>
-      </w:pPr>
-      <w:r>
         <w:t>测试用例</w:t>
       </w:r>
     </w:p>
@@ -4344,7 +4796,7 @@
         <w:widowControl/>
         <w:numPr>
           <w:ilvl w:val="0"/>
-          <w:numId w:val="6"/>
+          <w:numId w:val="7"/>
         </w:numPr>
         <w:kinsoku/>
         <w:wordWrap/>
@@ -4392,13 +4844,14 @@
       <w:pPr>
         <w:numPr>
           <w:ilvl w:val="0"/>
-          <w:numId w:val="7"/>
+          <w:numId w:val="8"/>
         </w:numPr>
         <w:tabs>
           <w:tab w:val="left" w:pos="1260"/>
+          <w:tab w:val="clear" w:pos="-420"/>
         </w:tabs>
         <w:spacing w:before="20" w:after="20" w:line="259" w:lineRule="auto"/>
-        <w:ind w:left="1260" w:right="0" w:hanging="420"/>
+        <w:ind w:left="840" w:leftChars="0" w:right="0" w:hanging="420"/>
         <w:jc w:val="left"/>
         <w:rPr>
           <w:rFonts w:ascii="Calibri" w:hAnsi="Calibri" w:eastAsia="Calibri" w:cs="Calibri"/>
@@ -4458,13 +4911,14 @@
       <w:pPr>
         <w:numPr>
           <w:ilvl w:val="0"/>
-          <w:numId w:val="7"/>
+          <w:numId w:val="8"/>
         </w:numPr>
         <w:tabs>
           <w:tab w:val="left" w:pos="1260"/>
+          <w:tab w:val="clear" w:pos="-420"/>
         </w:tabs>
         <w:spacing w:before="20" w:after="20" w:line="259" w:lineRule="auto"/>
-        <w:ind w:left="1260" w:right="0" w:hanging="420"/>
+        <w:ind w:left="840" w:leftChars="0" w:right="0" w:hanging="420"/>
         <w:jc w:val="left"/>
         <w:rPr>
           <w:rFonts w:ascii="Calibri" w:hAnsi="Calibri" w:eastAsia="Calibri" w:cs="Calibri"/>
@@ -4524,13 +4978,14 @@
       <w:pPr>
         <w:numPr>
           <w:ilvl w:val="0"/>
-          <w:numId w:val="7"/>
+          <w:numId w:val="8"/>
         </w:numPr>
         <w:tabs>
           <w:tab w:val="left" w:pos="1260"/>
+          <w:tab w:val="clear" w:pos="-420"/>
         </w:tabs>
         <w:spacing w:before="20" w:after="20" w:line="259" w:lineRule="auto"/>
-        <w:ind w:left="1260" w:right="0" w:hanging="420"/>
+        <w:ind w:left="840" w:leftChars="0" w:right="0" w:hanging="420"/>
         <w:jc w:val="left"/>
         <w:rPr>
           <w:rFonts w:ascii="Calibri" w:hAnsi="Calibri" w:eastAsia="Calibri" w:cs="Calibri"/>
@@ -4568,13 +5023,14 @@
       <w:pPr>
         <w:numPr>
           <w:ilvl w:val="0"/>
-          <w:numId w:val="7"/>
+          <w:numId w:val="8"/>
         </w:numPr>
         <w:tabs>
           <w:tab w:val="left" w:pos="1260"/>
+          <w:tab w:val="clear" w:pos="-420"/>
         </w:tabs>
         <w:spacing w:before="20" w:after="20" w:line="259" w:lineRule="auto"/>
-        <w:ind w:left="1260" w:right="0" w:hanging="420"/>
+        <w:ind w:left="840" w:leftChars="0" w:right="0" w:hanging="420"/>
         <w:jc w:val="left"/>
         <w:rPr>
           <w:rFonts w:ascii="Calibri" w:hAnsi="Calibri" w:eastAsia="Calibri" w:cs="Calibri"/>
@@ -4612,13 +5068,14 @@
       <w:pPr>
         <w:numPr>
           <w:ilvl w:val="0"/>
-          <w:numId w:val="7"/>
+          <w:numId w:val="8"/>
         </w:numPr>
         <w:tabs>
           <w:tab w:val="left" w:pos="1260"/>
+          <w:tab w:val="clear" w:pos="-420"/>
         </w:tabs>
         <w:spacing w:before="20" w:after="20" w:line="259" w:lineRule="auto"/>
-        <w:ind w:left="1260" w:right="0" w:hanging="420"/>
+        <w:ind w:left="840" w:leftChars="0" w:right="0" w:hanging="420"/>
         <w:jc w:val="left"/>
         <w:rPr>
           <w:rFonts w:ascii="Calibri" w:hAnsi="Calibri" w:eastAsia="Calibri" w:cs="Calibri"/>
@@ -4645,13 +5102,14 @@
       <w:pPr>
         <w:numPr>
           <w:ilvl w:val="0"/>
-          <w:numId w:val="7"/>
+          <w:numId w:val="8"/>
         </w:numPr>
         <w:tabs>
           <w:tab w:val="left" w:pos="1260"/>
+          <w:tab w:val="clear" w:pos="-420"/>
         </w:tabs>
         <w:spacing w:before="20" w:after="20" w:line="259" w:lineRule="auto"/>
-        <w:ind w:left="1260" w:right="0" w:hanging="420"/>
+        <w:ind w:left="840" w:leftChars="0" w:right="0" w:hanging="420"/>
         <w:jc w:val="left"/>
         <w:rPr>
           <w:rFonts w:ascii="Calibri" w:hAnsi="Calibri" w:eastAsia="Calibri" w:cs="Calibri"/>
@@ -4678,13 +5136,14 @@
       <w:pPr>
         <w:numPr>
           <w:ilvl w:val="0"/>
-          <w:numId w:val="7"/>
+          <w:numId w:val="8"/>
         </w:numPr>
         <w:tabs>
           <w:tab w:val="left" w:pos="1260"/>
+          <w:tab w:val="clear" w:pos="-420"/>
         </w:tabs>
         <w:spacing w:before="20" w:after="20" w:line="259" w:lineRule="auto"/>
-        <w:ind w:left="1260" w:right="0" w:hanging="420"/>
+        <w:ind w:left="840" w:leftChars="0" w:right="0" w:hanging="420"/>
         <w:jc w:val="left"/>
         <w:rPr>
           <w:rFonts w:ascii="Calibri" w:hAnsi="Calibri" w:eastAsia="Calibri" w:cs="Calibri"/>
@@ -4716,7 +5175,7 @@
         <w:widowControl/>
         <w:numPr>
           <w:ilvl w:val="0"/>
-          <w:numId w:val="6"/>
+          <w:numId w:val="7"/>
         </w:numPr>
         <w:kinsoku/>
         <w:wordWrap/>
@@ -4753,13 +5212,14 @@
       <w:pPr>
         <w:numPr>
           <w:ilvl w:val="0"/>
-          <w:numId w:val="7"/>
+          <w:numId w:val="8"/>
         </w:numPr>
         <w:tabs>
           <w:tab w:val="left" w:pos="1260"/>
+          <w:tab w:val="clear" w:pos="-420"/>
         </w:tabs>
         <w:spacing w:before="20" w:after="20" w:line="259" w:lineRule="auto"/>
-        <w:ind w:left="1260" w:right="0" w:hanging="420"/>
+        <w:ind w:left="840" w:leftChars="0" w:right="0" w:hanging="420"/>
         <w:jc w:val="left"/>
         <w:rPr>
           <w:rFonts w:ascii="宋体" w:hAnsi="宋体" w:eastAsia="宋体" w:cs="宋体"/>
@@ -4786,13 +5246,14 @@
       <w:pPr>
         <w:numPr>
           <w:ilvl w:val="0"/>
-          <w:numId w:val="7"/>
+          <w:numId w:val="8"/>
         </w:numPr>
         <w:tabs>
           <w:tab w:val="left" w:pos="1260"/>
+          <w:tab w:val="clear" w:pos="-420"/>
         </w:tabs>
         <w:spacing w:before="20" w:after="20" w:line="259" w:lineRule="auto"/>
-        <w:ind w:left="1260" w:right="0" w:hanging="420"/>
+        <w:ind w:left="840" w:leftChars="0" w:right="0" w:hanging="420"/>
         <w:jc w:val="left"/>
         <w:rPr>
           <w:rFonts w:ascii="宋体" w:hAnsi="宋体" w:eastAsia="宋体" w:cs="宋体"/>
@@ -4819,13 +5280,14 @@
       <w:pPr>
         <w:numPr>
           <w:ilvl w:val="0"/>
-          <w:numId w:val="7"/>
+          <w:numId w:val="8"/>
         </w:numPr>
         <w:tabs>
           <w:tab w:val="left" w:pos="1260"/>
+          <w:tab w:val="clear" w:pos="-420"/>
         </w:tabs>
         <w:spacing w:before="20" w:after="20" w:line="259" w:lineRule="auto"/>
-        <w:ind w:left="1260" w:right="0" w:hanging="420"/>
+        <w:ind w:left="840" w:leftChars="0" w:right="0" w:hanging="420"/>
         <w:jc w:val="left"/>
         <w:rPr>
           <w:rFonts w:ascii="宋体" w:hAnsi="宋体" w:eastAsia="宋体" w:cs="宋体"/>
@@ -4857,7 +5319,7 @@
         <w:widowControl/>
         <w:numPr>
           <w:ilvl w:val="0"/>
-          <w:numId w:val="6"/>
+          <w:numId w:val="7"/>
         </w:numPr>
         <w:kinsoku/>
         <w:wordWrap/>
@@ -4887,73 +5349,398 @@
           <w:sz w:val="26"/>
           <w:szCs w:val="26"/>
         </w:rPr>
-        <w:t>测试数据</w:t>
+        <w:t>压力测试</w:t>
       </w:r>
     </w:p>
     <w:p>
       <w:pPr>
         <w:numPr>
           <w:ilvl w:val="0"/>
-          <w:numId w:val="7"/>
+          <w:numId w:val="0"/>
         </w:numPr>
         <w:tabs>
           <w:tab w:val="left" w:pos="1260"/>
         </w:tabs>
         <w:spacing w:before="20" w:after="20" w:line="259" w:lineRule="auto"/>
-        <w:ind w:left="1260" w:right="0" w:hanging="420"/>
-        <w:jc w:val="left"/>
-        <w:rPr>
-          <w:rFonts w:ascii="宋体" w:hAnsi="宋体" w:eastAsia="宋体" w:cs="宋体"/>
-          <w:color w:val="auto"/>
-          <w:spacing w:val="0"/>
-          <w:position w:val="0"/>
-          <w:sz w:val="24"/>
-          <w:shd w:val="clear" w:fill="auto"/>
-        </w:rPr>
-      </w:pPr>
-      <w:r>
-        <w:rPr>
-          <w:rFonts w:ascii="宋体" w:hAnsi="宋体" w:eastAsia="宋体" w:cs="宋体"/>
-          <w:color w:val="auto"/>
-          <w:spacing w:val="0"/>
-          <w:position w:val="0"/>
-          <w:sz w:val="24"/>
-          <w:shd w:val="clear" w:fill="auto"/>
-        </w:rPr>
-        <w:t>探针数据存在CSV文件中，小批量测试数据由人工写入，性能测试数据由程序随机生成，可以限定探针个数，以及每个探针的负载和贡献值取值范围。</w:t>
+        <w:ind w:left="480" w:leftChars="0" w:right="0" w:rightChars="0"/>
+        <w:jc w:val="left"/>
+        <w:rPr>
+          <w:rFonts w:ascii="Calibri" w:hAnsi="Calibri" w:eastAsia="Calibri" w:cs="Calibri"/>
+          <w:color w:val="auto"/>
+          <w:spacing w:val="0"/>
+          <w:position w:val="0"/>
+          <w:sz w:val="24"/>
+          <w:szCs w:val="24"/>
+          <w:shd w:val="clear" w:fill="auto"/>
+        </w:rPr>
+      </w:pPr>
+      <w:r>
+        <w:rPr>
+          <w:rFonts w:asciiTheme="minorHAnsi" w:hAnsiTheme="minorHAnsi" w:eastAsiaTheme="minorEastAsia" w:cstheme="minorBidi"/>
+          <w:sz w:val="24"/>
+          <w:szCs w:val="24"/>
+        </w:rPr>
+        <w:t>思路：探针数与资源数成正比关系，首先测试10:1，成比例增加，比较不同的</w:t>
+      </w:r>
+      <w:r>
+        <w:rPr>
+          <w:rFonts w:ascii="宋体" w:hAnsi="宋体" w:eastAsia="宋体" w:cs="宋体"/>
+          <w:color w:val="auto"/>
+          <w:spacing w:val="0"/>
+          <w:position w:val="0"/>
+          <w:sz w:val="24"/>
+          <w:szCs w:val="24"/>
+          <w:shd w:val="clear" w:fill="auto"/>
+        </w:rPr>
+        <w:t>算法。假设探针数为P，资源数为T，动态规划二位数组版为</w:t>
+      </w:r>
+      <w:r>
+        <w:rPr>
+          <w:rFonts w:ascii="Consolas" w:hAnsi="Consolas" w:eastAsia="Consolas" w:cs="Consolas"/>
+          <w:color w:val="008000"/>
+          <w:spacing w:val="0"/>
+          <w:position w:val="0"/>
+          <w:sz w:val="24"/>
+          <w:szCs w:val="24"/>
+          <w:shd w:val="clear" w:fill="auto"/>
+        </w:rPr>
+        <w:t>ValueMax</w:t>
+      </w:r>
+      <w:r>
+        <w:rPr>
+          <w:rFonts w:ascii="宋体" w:hAnsi="宋体" w:eastAsia="宋体" w:cs="宋体"/>
+          <w:color w:val="auto"/>
+          <w:spacing w:val="0"/>
+          <w:position w:val="0"/>
+          <w:sz w:val="24"/>
+          <w:szCs w:val="24"/>
+          <w:shd w:val="clear" w:fill="auto"/>
+        </w:rPr>
+        <w:t>，贪心算法为</w:t>
+      </w:r>
+      <w:r>
+        <w:rPr>
+          <w:rFonts w:ascii="Consolas" w:hAnsi="Consolas" w:eastAsia="Consolas" w:cs="Consolas"/>
+          <w:color w:val="008000"/>
+          <w:spacing w:val="0"/>
+          <w:position w:val="0"/>
+          <w:sz w:val="24"/>
+          <w:szCs w:val="24"/>
+          <w:shd w:val="clear" w:fill="auto"/>
+        </w:rPr>
+        <w:t>Greedy</w:t>
       </w:r>
     </w:p>
     <w:p>
       <w:pPr>
         <w:numPr>
           <w:ilvl w:val="0"/>
-          <w:numId w:val="7"/>
+          <w:numId w:val="8"/>
         </w:numPr>
         <w:tabs>
           <w:tab w:val="left" w:pos="1260"/>
+          <w:tab w:val="clear" w:pos="-420"/>
         </w:tabs>
         <w:spacing w:before="20" w:after="20" w:line="259" w:lineRule="auto"/>
-        <w:ind w:left="1260" w:right="0" w:hanging="420"/>
-        <w:jc w:val="left"/>
-        <w:rPr>
-          <w:rFonts w:ascii="宋体" w:hAnsi="宋体" w:eastAsia="宋体" w:cs="宋体"/>
-          <w:color w:val="auto"/>
-          <w:spacing w:val="0"/>
-          <w:position w:val="0"/>
-          <w:sz w:val="24"/>
-          <w:shd w:val="clear" w:fill="auto"/>
-        </w:rPr>
-      </w:pPr>
-      <w:r>
-        <w:rPr>
-          <w:rFonts w:ascii="宋体" w:hAnsi="宋体" w:eastAsia="宋体" w:cs="宋体"/>
-          <w:color w:val="auto"/>
-          <w:spacing w:val="0"/>
-          <w:position w:val="0"/>
-          <w:sz w:val="24"/>
-          <w:shd w:val="clear" w:fill="auto"/>
-        </w:rPr>
-        <w:t>对于不同算法，要确保数据相同。所以，当性能测试数据文件不存在时，程序自动生成，否则直接加载。</w:t>
+        <w:ind w:left="840" w:leftChars="0" w:right="0" w:hanging="420"/>
+        <w:jc w:val="left"/>
+        <w:rPr>
+          <w:rFonts w:hint="default" w:eastAsia="宋体" w:cs="宋体" w:asciiTheme="majorAscii" w:hAnsiTheme="majorAscii"/>
+          <w:color w:val="auto"/>
+          <w:spacing w:val="0"/>
+          <w:position w:val="0"/>
+          <w:sz w:val="24"/>
+          <w:szCs w:val="24"/>
+          <w:shd w:val="clear" w:fill="auto"/>
+        </w:rPr>
+      </w:pPr>
+      <w:r>
+        <w:rPr>
+          <w:rFonts w:hint="default" w:eastAsia="宋体" w:cs="宋体" w:asciiTheme="majorAscii" w:hAnsiTheme="majorAscii"/>
+          <w:color w:val="auto"/>
+          <w:spacing w:val="0"/>
+          <w:position w:val="0"/>
+          <w:sz w:val="24"/>
+          <w:szCs w:val="24"/>
+          <w:shd w:val="clear" w:fill="auto"/>
+        </w:rPr>
+        <w:t>P=10K，T=1K，</w:t>
+      </w:r>
+      <w:r>
+        <w:rPr>
+          <w:rFonts w:hint="default" w:eastAsia="Consolas" w:cs="Consolas" w:asciiTheme="majorAscii" w:hAnsiTheme="majorAscii"/>
+          <w:color w:val="008000"/>
+          <w:spacing w:val="0"/>
+          <w:position w:val="0"/>
+          <w:sz w:val="24"/>
+          <w:szCs w:val="24"/>
+          <w:shd w:val="clear" w:fill="auto"/>
+        </w:rPr>
+        <w:t>Greedy</w:t>
+      </w:r>
+    </w:p>
+    <w:p>
+      <w:pPr>
+        <w:numPr>
+          <w:ilvl w:val="0"/>
+          <w:numId w:val="8"/>
+        </w:numPr>
+        <w:tabs>
+          <w:tab w:val="left" w:pos="1260"/>
+          <w:tab w:val="clear" w:pos="-420"/>
+        </w:tabs>
+        <w:spacing w:before="20" w:after="20" w:line="259" w:lineRule="auto"/>
+        <w:ind w:left="840" w:leftChars="0" w:right="0" w:hanging="420"/>
+        <w:jc w:val="left"/>
+        <w:rPr>
+          <w:rFonts w:hint="default" w:eastAsia="宋体" w:cs="宋体" w:asciiTheme="majorAscii" w:hAnsiTheme="majorAscii"/>
+          <w:color w:val="auto"/>
+          <w:spacing w:val="0"/>
+          <w:position w:val="0"/>
+          <w:sz w:val="24"/>
+          <w:szCs w:val="24"/>
+          <w:shd w:val="clear" w:fill="auto"/>
+        </w:rPr>
+      </w:pPr>
+      <w:r>
+        <w:rPr>
+          <w:rFonts w:hint="default" w:eastAsia="宋体" w:cs="宋体" w:asciiTheme="majorAscii" w:hAnsiTheme="majorAscii"/>
+          <w:color w:val="auto"/>
+          <w:spacing w:val="0"/>
+          <w:position w:val="0"/>
+          <w:sz w:val="24"/>
+          <w:szCs w:val="24"/>
+          <w:shd w:val="clear" w:fill="auto"/>
+        </w:rPr>
+        <w:t>P=100K，T=10K，</w:t>
+      </w:r>
+      <w:r>
+        <w:rPr>
+          <w:rFonts w:hint="default" w:eastAsia="Consolas" w:cs="Consolas" w:asciiTheme="majorAscii" w:hAnsiTheme="majorAscii"/>
+          <w:color w:val="008000"/>
+          <w:spacing w:val="0"/>
+          <w:position w:val="0"/>
+          <w:sz w:val="24"/>
+          <w:szCs w:val="24"/>
+          <w:shd w:val="clear" w:fill="auto"/>
+        </w:rPr>
+        <w:t>Greedy</w:t>
+      </w:r>
+    </w:p>
+    <w:p>
+      <w:pPr>
+        <w:numPr>
+          <w:ilvl w:val="0"/>
+          <w:numId w:val="8"/>
+        </w:numPr>
+        <w:tabs>
+          <w:tab w:val="left" w:pos="1260"/>
+          <w:tab w:val="clear" w:pos="-420"/>
+        </w:tabs>
+        <w:spacing w:before="20" w:after="20" w:line="259" w:lineRule="auto"/>
+        <w:ind w:left="840" w:leftChars="0" w:right="0" w:hanging="420"/>
+        <w:jc w:val="left"/>
+        <w:rPr>
+          <w:rFonts w:hint="default" w:eastAsia="宋体" w:cs="宋体" w:asciiTheme="majorAscii" w:hAnsiTheme="majorAscii"/>
+          <w:color w:val="auto"/>
+          <w:spacing w:val="0"/>
+          <w:position w:val="0"/>
+          <w:sz w:val="24"/>
+          <w:szCs w:val="24"/>
+          <w:shd w:val="clear" w:fill="auto"/>
+        </w:rPr>
+      </w:pPr>
+      <w:r>
+        <w:rPr>
+          <w:rFonts w:hint="default" w:eastAsia="宋体" w:cs="宋体" w:asciiTheme="majorAscii" w:hAnsiTheme="majorAscii"/>
+          <w:color w:val="auto"/>
+          <w:spacing w:val="0"/>
+          <w:position w:val="0"/>
+          <w:sz w:val="24"/>
+          <w:szCs w:val="24"/>
+          <w:shd w:val="clear" w:fill="auto"/>
+        </w:rPr>
+        <w:t>P=1000K，T=100K，</w:t>
+      </w:r>
+      <w:r>
+        <w:rPr>
+          <w:rFonts w:hint="default" w:eastAsia="Consolas" w:cs="Consolas" w:asciiTheme="majorAscii" w:hAnsiTheme="majorAscii"/>
+          <w:color w:val="008000"/>
+          <w:spacing w:val="0"/>
+          <w:position w:val="0"/>
+          <w:sz w:val="24"/>
+          <w:szCs w:val="24"/>
+          <w:shd w:val="clear" w:fill="auto"/>
+        </w:rPr>
+        <w:t>Greedy</w:t>
+      </w:r>
+    </w:p>
+    <w:p>
+      <w:pPr>
+        <w:numPr>
+          <w:ilvl w:val="0"/>
+          <w:numId w:val="8"/>
+        </w:numPr>
+        <w:tabs>
+          <w:tab w:val="left" w:pos="1260"/>
+          <w:tab w:val="clear" w:pos="-420"/>
+        </w:tabs>
+        <w:spacing w:before="20" w:after="20" w:line="259" w:lineRule="auto"/>
+        <w:ind w:left="840" w:leftChars="0" w:right="0" w:hanging="420"/>
+        <w:jc w:val="left"/>
+        <w:rPr>
+          <w:rFonts w:hint="default" w:eastAsia="宋体" w:cs="宋体" w:asciiTheme="majorAscii" w:hAnsiTheme="majorAscii"/>
+          <w:color w:val="auto"/>
+          <w:spacing w:val="0"/>
+          <w:position w:val="0"/>
+          <w:sz w:val="24"/>
+          <w:szCs w:val="24"/>
+          <w:shd w:val="clear" w:fill="auto"/>
+        </w:rPr>
+      </w:pPr>
+    </w:p>
+    <w:p>
+      <w:pPr>
+        <w:numPr>
+          <w:ilvl w:val="0"/>
+          <w:numId w:val="8"/>
+        </w:numPr>
+        <w:tabs>
+          <w:tab w:val="left" w:pos="1260"/>
+          <w:tab w:val="clear" w:pos="-420"/>
+        </w:tabs>
+        <w:spacing w:before="20" w:after="20" w:line="259" w:lineRule="auto"/>
+        <w:ind w:left="840" w:leftChars="0" w:right="0" w:hanging="420"/>
+        <w:jc w:val="left"/>
+        <w:rPr>
+          <w:rFonts w:hint="default" w:eastAsia="宋体" w:cs="宋体" w:asciiTheme="majorAscii" w:hAnsiTheme="majorAscii"/>
+          <w:color w:val="auto"/>
+          <w:spacing w:val="0"/>
+          <w:position w:val="0"/>
+          <w:sz w:val="24"/>
+          <w:szCs w:val="24"/>
+          <w:shd w:val="clear" w:fill="auto"/>
+        </w:rPr>
+      </w:pPr>
+      <w:r>
+        <w:rPr>
+          <w:rFonts w:hint="default" w:eastAsia="宋体" w:cs="宋体" w:asciiTheme="majorAscii" w:hAnsiTheme="majorAscii"/>
+          <w:color w:val="auto"/>
+          <w:spacing w:val="0"/>
+          <w:position w:val="0"/>
+          <w:sz w:val="24"/>
+          <w:szCs w:val="24"/>
+          <w:shd w:val="clear" w:fill="auto"/>
+        </w:rPr>
+        <w:t>P=10K，T=1K，</w:t>
+      </w:r>
+      <w:r>
+        <w:rPr>
+          <w:rFonts w:hint="default" w:eastAsia="Consolas" w:cs="Consolas" w:asciiTheme="majorAscii" w:hAnsiTheme="majorAscii"/>
+          <w:color w:val="008000"/>
+          <w:spacing w:val="0"/>
+          <w:position w:val="0"/>
+          <w:sz w:val="24"/>
+          <w:szCs w:val="24"/>
+          <w:shd w:val="clear" w:fill="auto"/>
+        </w:rPr>
+        <w:t>ValueMax</w:t>
+      </w:r>
+    </w:p>
+    <w:p>
+      <w:pPr>
+        <w:numPr>
+          <w:ilvl w:val="0"/>
+          <w:numId w:val="8"/>
+        </w:numPr>
+        <w:tabs>
+          <w:tab w:val="left" w:pos="1260"/>
+          <w:tab w:val="clear" w:pos="-420"/>
+        </w:tabs>
+        <w:spacing w:before="20" w:after="20" w:line="259" w:lineRule="auto"/>
+        <w:ind w:left="840" w:leftChars="0" w:right="0" w:hanging="420"/>
+        <w:jc w:val="left"/>
+        <w:rPr>
+          <w:rFonts w:hint="default" w:eastAsia="宋体" w:cs="宋体" w:asciiTheme="majorAscii" w:hAnsiTheme="majorAscii"/>
+          <w:color w:val="auto"/>
+          <w:spacing w:val="0"/>
+          <w:position w:val="0"/>
+          <w:sz w:val="24"/>
+          <w:szCs w:val="24"/>
+          <w:shd w:val="clear" w:fill="auto"/>
+        </w:rPr>
+      </w:pPr>
+      <w:r>
+        <w:rPr>
+          <w:rFonts w:hint="default" w:eastAsia="宋体" w:cs="宋体" w:asciiTheme="majorAscii" w:hAnsiTheme="majorAscii"/>
+          <w:color w:val="auto"/>
+          <w:spacing w:val="0"/>
+          <w:position w:val="0"/>
+          <w:sz w:val="24"/>
+          <w:szCs w:val="24"/>
+          <w:shd w:val="clear" w:fill="auto"/>
+        </w:rPr>
+        <w:t>P=100K，T=10K，</w:t>
+      </w:r>
+      <w:r>
+        <w:rPr>
+          <w:rFonts w:hint="default" w:eastAsia="Consolas" w:cs="Consolas" w:asciiTheme="majorAscii" w:hAnsiTheme="majorAscii"/>
+          <w:color w:val="008000"/>
+          <w:spacing w:val="0"/>
+          <w:position w:val="0"/>
+          <w:sz w:val="24"/>
+          <w:szCs w:val="24"/>
+          <w:shd w:val="clear" w:fill="auto"/>
+        </w:rPr>
+        <w:t>ValueMax</w:t>
+      </w:r>
+    </w:p>
+    <w:p>
+      <w:pPr>
+        <w:numPr>
+          <w:ilvl w:val="0"/>
+          <w:numId w:val="8"/>
+        </w:numPr>
+        <w:tabs>
+          <w:tab w:val="left" w:pos="1260"/>
+          <w:tab w:val="clear" w:pos="-420"/>
+        </w:tabs>
+        <w:spacing w:before="20" w:after="20" w:line="259" w:lineRule="auto"/>
+        <w:ind w:left="840" w:leftChars="0" w:right="0" w:hanging="420"/>
+        <w:jc w:val="left"/>
+        <w:rPr>
+          <w:rFonts w:hint="default" w:eastAsia="宋体" w:cs="宋体" w:asciiTheme="majorAscii" w:hAnsiTheme="majorAscii"/>
+          <w:color w:val="auto"/>
+          <w:spacing w:val="0"/>
+          <w:position w:val="0"/>
+          <w:sz w:val="24"/>
+          <w:szCs w:val="24"/>
+          <w:shd w:val="clear" w:fill="auto"/>
+        </w:rPr>
+      </w:pPr>
+      <w:r>
+        <w:rPr>
+          <w:rFonts w:hint="default" w:eastAsia="宋体" w:cs="宋体" w:asciiTheme="majorAscii" w:hAnsiTheme="majorAscii"/>
+          <w:color w:val="auto"/>
+          <w:spacing w:val="0"/>
+          <w:position w:val="0"/>
+          <w:sz w:val="24"/>
+          <w:szCs w:val="24"/>
+          <w:shd w:val="clear" w:fill="auto"/>
+        </w:rPr>
+        <w:t>P=1000K，T=100K，</w:t>
+      </w:r>
+      <w:r>
+        <w:rPr>
+          <w:rFonts w:hint="default" w:eastAsia="Consolas" w:cs="Consolas" w:asciiTheme="majorAscii" w:hAnsiTheme="majorAscii"/>
+          <w:color w:val="008000"/>
+          <w:spacing w:val="0"/>
+          <w:position w:val="0"/>
+          <w:sz w:val="24"/>
+          <w:szCs w:val="24"/>
+          <w:shd w:val="clear" w:fill="auto"/>
+        </w:rPr>
+        <w:t>ValueMax</w:t>
       </w:r>
     </w:p>
     <w:p>
@@ -4965,7 +5752,7 @@
         <w:widowControl/>
         <w:numPr>
           <w:ilvl w:val="0"/>
-          <w:numId w:val="6"/>
+          <w:numId w:val="7"/>
         </w:numPr>
         <w:kinsoku/>
         <w:wordWrap/>
@@ -4989,49 +5776,41 @@
       </w:pPr>
       <w:r>
         <w:rPr>
+          <w:rFonts w:hint="eastAsia" w:cstheme="minorBidi"/>
+          <w:b/>
+          <w:bCs/>
+          <w:sz w:val="26"/>
+          <w:szCs w:val="26"/>
+          <w:lang w:val="en-US" w:eastAsia="zh-CN"/>
+        </w:rPr>
+        <w:t>兼容性</w:t>
+      </w:r>
+      <w:r>
+        <w:rPr>
           <w:rFonts w:asciiTheme="minorHAnsi" w:hAnsiTheme="minorHAnsi" w:eastAsiaTheme="minorEastAsia" w:cstheme="minorBidi"/>
           <w:b/>
           <w:bCs/>
           <w:sz w:val="26"/>
           <w:szCs w:val="26"/>
         </w:rPr>
-        <w:t>压力测试</w:t>
-      </w:r>
-    </w:p>
-    <w:p>
-      <w:pPr>
-        <w:numPr>
-          <w:ilvl w:val="1"/>
-          <w:numId w:val="6"/>
-        </w:numPr>
-        <w:bidi w:val="0"/>
-        <w:rPr>
-          <w:sz w:val="24"/>
-          <w:szCs w:val="24"/>
-        </w:rPr>
-      </w:pPr>
-      <w:r>
-        <w:rPr>
-          <w:sz w:val="24"/>
-          <w:szCs w:val="24"/>
-        </w:rPr>
-        <w:t>测试环境</w:t>
+        <w:t>测试</w:t>
       </w:r>
     </w:p>
     <w:p>
       <w:pPr>
         <w:numPr>
           <w:ilvl w:val="0"/>
-          <w:numId w:val="7"/>
+          <w:numId w:val="8"/>
         </w:numPr>
         <w:tabs>
           <w:tab w:val="left" w:pos="1260"/>
+          <w:tab w:val="clear" w:pos="-420"/>
         </w:tabs>
         <w:spacing w:before="20" w:after="20" w:line="259" w:lineRule="auto"/>
-        <w:ind w:left="1260" w:right="0" w:hanging="420"/>
-        <w:jc w:val="left"/>
-        <w:rPr>
-          <w:rFonts w:ascii="Calibri" w:hAnsi="Calibri" w:eastAsia="Calibri" w:cs="Calibri"/>
+        <w:ind w:left="840" w:leftChars="0" w:right="0" w:hanging="420"/>
+        <w:jc w:val="left"/>
+        <w:rPr>
+          <w:rFonts w:ascii="宋体" w:hAnsi="宋体" w:eastAsia="宋体" w:cs="宋体"/>
           <w:color w:val="auto"/>
           <w:spacing w:val="0"/>
           <w:position w:val="0"/>
@@ -5050,23 +5829,24 @@
           <w:szCs w:val="24"/>
           <w:shd w:val="clear" w:fill="auto"/>
         </w:rPr>
-        <w:t>AWS Linux 2, CPU=2.4GHz, 内存=1GB，gcc version 7.3.1</w:t>
+        <w:t>AWS Linux 2</w:t>
       </w:r>
     </w:p>
     <w:p>
       <w:pPr>
         <w:numPr>
           <w:ilvl w:val="0"/>
-          <w:numId w:val="7"/>
+          <w:numId w:val="8"/>
         </w:numPr>
         <w:tabs>
           <w:tab w:val="left" w:pos="1260"/>
+          <w:tab w:val="clear" w:pos="-420"/>
         </w:tabs>
         <w:spacing w:before="20" w:after="20" w:line="259" w:lineRule="auto"/>
-        <w:ind w:left="1260" w:right="0" w:hanging="420"/>
-        <w:jc w:val="left"/>
-        <w:rPr>
-          <w:rFonts w:ascii="Calibri" w:hAnsi="Calibri" w:eastAsia="Calibri" w:cs="Calibri"/>
+        <w:ind w:left="840" w:leftChars="0" w:right="0" w:hanging="420"/>
+        <w:jc w:val="left"/>
+        <w:rPr>
+          <w:rFonts w:ascii="宋体" w:hAnsi="宋体" w:eastAsia="宋体" w:cs="宋体"/>
           <w:color w:val="auto"/>
           <w:spacing w:val="0"/>
           <w:position w:val="0"/>
@@ -5085,367 +5865,7 @@
           <w:szCs w:val="24"/>
           <w:shd w:val="clear" w:fill="auto"/>
         </w:rPr>
-        <w:t>Win10，CPU=1.6*2GHz，内存=8G，VC++2019</w:t>
-      </w:r>
-    </w:p>
-    <w:p>
-      <w:pPr>
-        <w:numPr>
-          <w:numId w:val="0"/>
-        </w:numPr>
-        <w:tabs>
-          <w:tab w:val="left" w:pos="1260"/>
-        </w:tabs>
-        <w:spacing w:before="20" w:after="20" w:line="259" w:lineRule="auto"/>
-        <w:ind w:left="480" w:leftChars="0" w:right="0" w:rightChars="0"/>
-        <w:jc w:val="left"/>
-        <w:rPr>
-          <w:rFonts w:ascii="Calibri" w:hAnsi="Calibri" w:eastAsia="Calibri" w:cs="Calibri"/>
-          <w:color w:val="auto"/>
-          <w:spacing w:val="0"/>
-          <w:position w:val="0"/>
-          <w:sz w:val="24"/>
-          <w:szCs w:val="24"/>
-          <w:shd w:val="clear" w:fill="auto"/>
-        </w:rPr>
-      </w:pPr>
-      <w:r>
-        <w:rPr>
-          <w:rFonts w:asciiTheme="minorHAnsi" w:hAnsiTheme="minorHAnsi" w:eastAsiaTheme="minorEastAsia" w:cstheme="minorBidi"/>
-          <w:sz w:val="24"/>
-          <w:szCs w:val="24"/>
-        </w:rPr>
-        <w:t>思路：探针数与资源数成正比关系，首先测试10:1，成比例增加，比较不同的</w:t>
-      </w:r>
-      <w:r>
-        <w:rPr>
-          <w:rFonts w:ascii="宋体" w:hAnsi="宋体" w:eastAsia="宋体" w:cs="宋体"/>
-          <w:color w:val="auto"/>
-          <w:spacing w:val="0"/>
-          <w:position w:val="0"/>
-          <w:sz w:val="24"/>
-          <w:szCs w:val="24"/>
-          <w:shd w:val="clear" w:fill="auto"/>
-        </w:rPr>
-        <w:t>算法。假设探针数为P，资源数为T，动态规划二位数组版为</w:t>
-      </w:r>
-      <w:r>
-        <w:rPr>
-          <w:rFonts w:ascii="Consolas" w:hAnsi="Consolas" w:eastAsia="Consolas" w:cs="Consolas"/>
-          <w:color w:val="008000"/>
-          <w:spacing w:val="0"/>
-          <w:position w:val="0"/>
-          <w:sz w:val="24"/>
-          <w:szCs w:val="24"/>
-          <w:shd w:val="clear" w:fill="auto"/>
-        </w:rPr>
-        <w:t>ValueMax</w:t>
-      </w:r>
-      <w:r>
-        <w:rPr>
-          <w:rFonts w:ascii="宋体" w:hAnsi="宋体" w:eastAsia="宋体" w:cs="宋体"/>
-          <w:color w:val="auto"/>
-          <w:spacing w:val="0"/>
-          <w:position w:val="0"/>
-          <w:sz w:val="24"/>
-          <w:szCs w:val="24"/>
-          <w:shd w:val="clear" w:fill="auto"/>
-        </w:rPr>
-        <w:t>，贪心算法为</w:t>
-      </w:r>
-      <w:r>
-        <w:rPr>
-          <w:rFonts w:ascii="Consolas" w:hAnsi="Consolas" w:eastAsia="Consolas" w:cs="Consolas"/>
-          <w:color w:val="008000"/>
-          <w:spacing w:val="0"/>
-          <w:position w:val="0"/>
-          <w:sz w:val="24"/>
-          <w:szCs w:val="24"/>
-          <w:shd w:val="clear" w:fill="auto"/>
-        </w:rPr>
-        <w:t>Greedy</w:t>
-      </w:r>
-    </w:p>
-    <w:p>
-      <w:pPr>
-        <w:numPr>
-          <w:ilvl w:val="0"/>
-          <w:numId w:val="7"/>
-        </w:numPr>
-        <w:tabs>
-          <w:tab w:val="left" w:pos="1260"/>
-        </w:tabs>
-        <w:spacing w:before="20" w:after="20" w:line="259" w:lineRule="auto"/>
-        <w:ind w:left="1260" w:right="0" w:hanging="420"/>
-        <w:jc w:val="left"/>
-        <w:rPr>
-          <w:rFonts w:hint="default" w:eastAsia="宋体" w:cs="宋体" w:asciiTheme="majorAscii" w:hAnsiTheme="majorAscii"/>
-          <w:color w:val="auto"/>
-          <w:spacing w:val="0"/>
-          <w:position w:val="0"/>
-          <w:sz w:val="24"/>
-          <w:szCs w:val="24"/>
-          <w:shd w:val="clear" w:fill="auto"/>
-        </w:rPr>
-      </w:pPr>
-      <w:r>
-        <w:rPr>
-          <w:rFonts w:hint="default" w:eastAsia="宋体" w:cs="宋体" w:asciiTheme="majorAscii" w:hAnsiTheme="majorAscii"/>
-          <w:color w:val="auto"/>
-          <w:spacing w:val="0"/>
-          <w:position w:val="0"/>
-          <w:sz w:val="24"/>
-          <w:szCs w:val="24"/>
-          <w:shd w:val="clear" w:fill="auto"/>
-        </w:rPr>
-        <w:t>P=10K，T=1K，</w:t>
-      </w:r>
-      <w:r>
-        <w:rPr>
-          <w:rFonts w:hint="default" w:eastAsia="Consolas" w:cs="Consolas" w:asciiTheme="majorAscii" w:hAnsiTheme="majorAscii"/>
-          <w:color w:val="008000"/>
-          <w:spacing w:val="0"/>
-          <w:position w:val="0"/>
-          <w:sz w:val="24"/>
-          <w:szCs w:val="24"/>
-          <w:shd w:val="clear" w:fill="auto"/>
-        </w:rPr>
-        <w:t>Greedy</w:t>
-      </w:r>
-    </w:p>
-    <w:p>
-      <w:pPr>
-        <w:numPr>
-          <w:ilvl w:val="0"/>
-          <w:numId w:val="7"/>
-        </w:numPr>
-        <w:tabs>
-          <w:tab w:val="left" w:pos="1260"/>
-        </w:tabs>
-        <w:spacing w:before="20" w:after="20" w:line="259" w:lineRule="auto"/>
-        <w:ind w:left="1260" w:right="0" w:hanging="420"/>
-        <w:jc w:val="left"/>
-        <w:rPr>
-          <w:rFonts w:hint="default" w:eastAsia="宋体" w:cs="宋体" w:asciiTheme="majorAscii" w:hAnsiTheme="majorAscii"/>
-          <w:color w:val="auto"/>
-          <w:spacing w:val="0"/>
-          <w:position w:val="0"/>
-          <w:sz w:val="24"/>
-          <w:szCs w:val="24"/>
-          <w:shd w:val="clear" w:fill="auto"/>
-        </w:rPr>
-      </w:pPr>
-      <w:r>
-        <w:rPr>
-          <w:rFonts w:hint="default" w:eastAsia="宋体" w:cs="宋体" w:asciiTheme="majorAscii" w:hAnsiTheme="majorAscii"/>
-          <w:color w:val="auto"/>
-          <w:spacing w:val="0"/>
-          <w:position w:val="0"/>
-          <w:sz w:val="24"/>
-          <w:szCs w:val="24"/>
-          <w:shd w:val="clear" w:fill="auto"/>
-        </w:rPr>
-        <w:t>P=100K，T=10K，</w:t>
-      </w:r>
-      <w:r>
-        <w:rPr>
-          <w:rFonts w:hint="default" w:eastAsia="Consolas" w:cs="Consolas" w:asciiTheme="majorAscii" w:hAnsiTheme="majorAscii"/>
-          <w:color w:val="008000"/>
-          <w:spacing w:val="0"/>
-          <w:position w:val="0"/>
-          <w:sz w:val="24"/>
-          <w:szCs w:val="24"/>
-          <w:shd w:val="clear" w:fill="auto"/>
-        </w:rPr>
-        <w:t>Greedy</w:t>
-      </w:r>
-    </w:p>
-    <w:p>
-      <w:pPr>
-        <w:numPr>
-          <w:ilvl w:val="0"/>
-          <w:numId w:val="7"/>
-        </w:numPr>
-        <w:tabs>
-          <w:tab w:val="left" w:pos="1260"/>
-        </w:tabs>
-        <w:spacing w:before="20" w:after="20" w:line="259" w:lineRule="auto"/>
-        <w:ind w:left="1260" w:right="0" w:hanging="420"/>
-        <w:jc w:val="left"/>
-        <w:rPr>
-          <w:rFonts w:hint="default" w:eastAsia="宋体" w:cs="宋体" w:asciiTheme="majorAscii" w:hAnsiTheme="majorAscii"/>
-          <w:color w:val="auto"/>
-          <w:spacing w:val="0"/>
-          <w:position w:val="0"/>
-          <w:sz w:val="24"/>
-          <w:szCs w:val="24"/>
-          <w:shd w:val="clear" w:fill="auto"/>
-        </w:rPr>
-      </w:pPr>
-      <w:r>
-        <w:rPr>
-          <w:rFonts w:hint="default" w:eastAsia="宋体" w:cs="宋体" w:asciiTheme="majorAscii" w:hAnsiTheme="majorAscii"/>
-          <w:color w:val="auto"/>
-          <w:spacing w:val="0"/>
-          <w:position w:val="0"/>
-          <w:sz w:val="24"/>
-          <w:szCs w:val="24"/>
-          <w:shd w:val="clear" w:fill="auto"/>
-        </w:rPr>
-        <w:t>P=1000K，T=100K，</w:t>
-      </w:r>
-      <w:r>
-        <w:rPr>
-          <w:rFonts w:hint="default" w:eastAsia="Consolas" w:cs="Consolas" w:asciiTheme="majorAscii" w:hAnsiTheme="majorAscii"/>
-          <w:color w:val="008000"/>
-          <w:spacing w:val="0"/>
-          <w:position w:val="0"/>
-          <w:sz w:val="24"/>
-          <w:szCs w:val="24"/>
-          <w:shd w:val="clear" w:fill="auto"/>
-        </w:rPr>
-        <w:t>Greedy</w:t>
-      </w:r>
-    </w:p>
-    <w:p>
-      <w:pPr>
-        <w:numPr>
-          <w:ilvl w:val="0"/>
-          <w:numId w:val="7"/>
-        </w:numPr>
-        <w:tabs>
-          <w:tab w:val="left" w:pos="1260"/>
-        </w:tabs>
-        <w:spacing w:before="20" w:after="20" w:line="259" w:lineRule="auto"/>
-        <w:ind w:left="1260" w:right="0" w:hanging="420"/>
-        <w:jc w:val="left"/>
-        <w:rPr>
-          <w:rFonts w:hint="default" w:eastAsia="宋体" w:cs="宋体" w:asciiTheme="majorAscii" w:hAnsiTheme="majorAscii"/>
-          <w:color w:val="auto"/>
-          <w:spacing w:val="0"/>
-          <w:position w:val="0"/>
-          <w:sz w:val="24"/>
-          <w:szCs w:val="24"/>
-          <w:shd w:val="clear" w:fill="auto"/>
-        </w:rPr>
-      </w:pPr>
-      <w:r>
-        <w:rPr>
-          <w:rFonts w:hint="default" w:eastAsia="宋体" w:cs="宋体" w:asciiTheme="majorAscii" w:hAnsiTheme="majorAscii"/>
-          <w:color w:val="auto"/>
-          <w:spacing w:val="0"/>
-          <w:position w:val="0"/>
-          <w:sz w:val="24"/>
-          <w:szCs w:val="24"/>
-          <w:shd w:val="clear" w:fill="auto"/>
-        </w:rPr>
-        <w:t>P=10K，T=1K，</w:t>
-      </w:r>
-      <w:r>
-        <w:rPr>
-          <w:rFonts w:hint="default" w:eastAsia="Consolas" w:cs="Consolas" w:asciiTheme="majorAscii" w:hAnsiTheme="majorAscii"/>
-          <w:color w:val="008000"/>
-          <w:spacing w:val="0"/>
-          <w:position w:val="0"/>
-          <w:sz w:val="24"/>
-          <w:szCs w:val="24"/>
-          <w:shd w:val="clear" w:fill="auto"/>
-        </w:rPr>
-        <w:t>ValueMax</w:t>
-      </w:r>
-    </w:p>
-    <w:p>
-      <w:pPr>
-        <w:numPr>
-          <w:ilvl w:val="0"/>
-          <w:numId w:val="7"/>
-        </w:numPr>
-        <w:tabs>
-          <w:tab w:val="left" w:pos="1260"/>
-        </w:tabs>
-        <w:spacing w:before="20" w:after="20" w:line="259" w:lineRule="auto"/>
-        <w:ind w:left="1260" w:right="0" w:hanging="420"/>
-        <w:jc w:val="left"/>
-        <w:rPr>
-          <w:rFonts w:hint="default" w:eastAsia="宋体" w:cs="宋体" w:asciiTheme="majorAscii" w:hAnsiTheme="majorAscii"/>
-          <w:color w:val="auto"/>
-          <w:spacing w:val="0"/>
-          <w:position w:val="0"/>
-          <w:sz w:val="24"/>
-          <w:szCs w:val="24"/>
-          <w:shd w:val="clear" w:fill="auto"/>
-        </w:rPr>
-      </w:pPr>
-      <w:r>
-        <w:rPr>
-          <w:rFonts w:hint="default" w:eastAsia="宋体" w:cs="宋体" w:asciiTheme="majorAscii" w:hAnsiTheme="majorAscii"/>
-          <w:color w:val="auto"/>
-          <w:spacing w:val="0"/>
-          <w:position w:val="0"/>
-          <w:sz w:val="24"/>
-          <w:szCs w:val="24"/>
-          <w:shd w:val="clear" w:fill="auto"/>
-        </w:rPr>
-        <w:t>P=100K，T=10K，</w:t>
-      </w:r>
-      <w:r>
-        <w:rPr>
-          <w:rFonts w:hint="default" w:eastAsia="Consolas" w:cs="Consolas" w:asciiTheme="majorAscii" w:hAnsiTheme="majorAscii"/>
-          <w:color w:val="008000"/>
-          <w:spacing w:val="0"/>
-          <w:position w:val="0"/>
-          <w:sz w:val="24"/>
-          <w:szCs w:val="24"/>
-          <w:shd w:val="clear" w:fill="auto"/>
-        </w:rPr>
-        <w:t>ValueMax</w:t>
-      </w:r>
-    </w:p>
-    <w:p>
-      <w:pPr>
-        <w:numPr>
-          <w:ilvl w:val="0"/>
-          <w:numId w:val="7"/>
-        </w:numPr>
-        <w:tabs>
-          <w:tab w:val="left" w:pos="1260"/>
-        </w:tabs>
-        <w:spacing w:before="20" w:after="20" w:line="259" w:lineRule="auto"/>
-        <w:ind w:left="1260" w:right="0" w:hanging="420"/>
-        <w:jc w:val="left"/>
-        <w:rPr>
-          <w:rFonts w:hint="default" w:eastAsia="宋体" w:cs="宋体" w:asciiTheme="majorAscii" w:hAnsiTheme="majorAscii"/>
-          <w:color w:val="auto"/>
-          <w:spacing w:val="0"/>
-          <w:position w:val="0"/>
-          <w:sz w:val="24"/>
-          <w:szCs w:val="24"/>
-          <w:shd w:val="clear" w:fill="auto"/>
-        </w:rPr>
-      </w:pPr>
-      <w:r>
-        <w:rPr>
-          <w:rFonts w:hint="default" w:eastAsia="宋体" w:cs="宋体" w:asciiTheme="majorAscii" w:hAnsiTheme="majorAscii"/>
-          <w:color w:val="auto"/>
-          <w:spacing w:val="0"/>
-          <w:position w:val="0"/>
-          <w:sz w:val="24"/>
-          <w:szCs w:val="24"/>
-          <w:shd w:val="clear" w:fill="auto"/>
-        </w:rPr>
-        <w:t>P=1000K，T=100K，</w:t>
-      </w:r>
-      <w:r>
-        <w:rPr>
-          <w:rFonts w:hint="default" w:eastAsia="Consolas" w:cs="Consolas" w:asciiTheme="majorAscii" w:hAnsiTheme="majorAscii"/>
-          <w:color w:val="008000"/>
-          <w:spacing w:val="0"/>
-          <w:position w:val="0"/>
-          <w:sz w:val="24"/>
-          <w:szCs w:val="24"/>
-          <w:shd w:val="clear" w:fill="auto"/>
-        </w:rPr>
-        <w:t>ValueMax</w:t>
+        <w:t>Win 10</w:t>
       </w:r>
     </w:p>
     <w:p>
@@ -5457,7 +5877,7 @@
         <w:widowControl/>
         <w:numPr>
           <w:ilvl w:val="0"/>
-          <w:numId w:val="6"/>
+          <w:numId w:val="7"/>
         </w:numPr>
         <w:kinsoku/>
         <w:wordWrap/>
@@ -5487,77 +5907,75 @@
           <w:sz w:val="26"/>
           <w:szCs w:val="26"/>
         </w:rPr>
-        <w:t>跨平台测试</w:t>
+        <w:t>测试数据</w:t>
       </w:r>
     </w:p>
     <w:p>
       <w:pPr>
         <w:numPr>
           <w:ilvl w:val="0"/>
-          <w:numId w:val="7"/>
+          <w:numId w:val="8"/>
         </w:numPr>
         <w:tabs>
           <w:tab w:val="left" w:pos="1260"/>
+          <w:tab w:val="clear" w:pos="-420"/>
         </w:tabs>
         <w:spacing w:before="20" w:after="20" w:line="259" w:lineRule="auto"/>
-        <w:ind w:left="1260" w:right="0" w:hanging="420"/>
-        <w:jc w:val="left"/>
-        <w:rPr>
-          <w:rFonts w:ascii="宋体" w:hAnsi="宋体" w:eastAsia="宋体" w:cs="宋体"/>
-          <w:color w:val="auto"/>
-          <w:spacing w:val="0"/>
-          <w:position w:val="0"/>
-          <w:sz w:val="24"/>
-          <w:szCs w:val="24"/>
-          <w:shd w:val="clear" w:fill="auto"/>
-        </w:rPr>
-      </w:pPr>
-      <w:r>
-        <w:rPr>
-          <w:rFonts w:ascii="宋体" w:hAnsi="宋体" w:eastAsia="宋体" w:cs="宋体"/>
-          <w:color w:val="auto"/>
-          <w:spacing w:val="0"/>
-          <w:position w:val="0"/>
-          <w:sz w:val="24"/>
-          <w:szCs w:val="24"/>
-          <w:shd w:val="clear" w:fill="auto"/>
-        </w:rPr>
-        <w:t>AWS Linux 2</w:t>
+        <w:ind w:left="840" w:leftChars="0" w:right="0" w:hanging="420"/>
+        <w:jc w:val="left"/>
+        <w:rPr>
+          <w:rFonts w:ascii="宋体" w:hAnsi="宋体" w:eastAsia="宋体" w:cs="宋体"/>
+          <w:color w:val="auto"/>
+          <w:spacing w:val="0"/>
+          <w:position w:val="0"/>
+          <w:sz w:val="24"/>
+          <w:shd w:val="clear" w:fill="auto"/>
+        </w:rPr>
+      </w:pPr>
+      <w:r>
+        <w:rPr>
+          <w:rFonts w:ascii="宋体" w:hAnsi="宋体" w:eastAsia="宋体" w:cs="宋体"/>
+          <w:color w:val="auto"/>
+          <w:spacing w:val="0"/>
+          <w:position w:val="0"/>
+          <w:sz w:val="24"/>
+          <w:shd w:val="clear" w:fill="auto"/>
+        </w:rPr>
+        <w:t>探针数据存在CSV文件中，小批量测试数据由人工写入，性能测试数据由程序随机生成，可以限定探针个数，以及每个探针的负载和贡献值取值范围。</w:t>
       </w:r>
     </w:p>
     <w:p>
       <w:pPr>
         <w:numPr>
           <w:ilvl w:val="0"/>
-          <w:numId w:val="7"/>
+          <w:numId w:val="8"/>
         </w:numPr>
         <w:tabs>
           <w:tab w:val="left" w:pos="1260"/>
+          <w:tab w:val="clear" w:pos="-420"/>
         </w:tabs>
         <w:spacing w:before="20" w:after="20" w:line="259" w:lineRule="auto"/>
-        <w:ind w:left="1260" w:right="0" w:hanging="420"/>
-        <w:jc w:val="left"/>
-        <w:rPr>
-          <w:rFonts w:ascii="宋体" w:hAnsi="宋体" w:eastAsia="宋体" w:cs="宋体"/>
-          <w:color w:val="auto"/>
-          <w:spacing w:val="0"/>
-          <w:position w:val="0"/>
-          <w:sz w:val="24"/>
-          <w:szCs w:val="24"/>
-          <w:shd w:val="clear" w:fill="auto"/>
-        </w:rPr>
-      </w:pPr>
-      <w:r>
-        <w:rPr>
-          <w:rFonts w:ascii="宋体" w:hAnsi="宋体" w:eastAsia="宋体" w:cs="宋体"/>
-          <w:color w:val="auto"/>
-          <w:spacing w:val="0"/>
-          <w:position w:val="0"/>
-          <w:sz w:val="24"/>
-          <w:szCs w:val="24"/>
-          <w:shd w:val="clear" w:fill="auto"/>
-        </w:rPr>
-        <w:t>Win 10</w:t>
+        <w:ind w:left="840" w:leftChars="0" w:right="0" w:hanging="420"/>
+        <w:jc w:val="left"/>
+        <w:rPr>
+          <w:rFonts w:ascii="宋体" w:hAnsi="宋体" w:eastAsia="宋体" w:cs="宋体"/>
+          <w:color w:val="auto"/>
+          <w:spacing w:val="0"/>
+          <w:position w:val="0"/>
+          <w:sz w:val="24"/>
+          <w:shd w:val="clear" w:fill="auto"/>
+        </w:rPr>
+      </w:pPr>
+      <w:r>
+        <w:rPr>
+          <w:rFonts w:ascii="宋体" w:hAnsi="宋体" w:eastAsia="宋体" w:cs="宋体"/>
+          <w:color w:val="auto"/>
+          <w:spacing w:val="0"/>
+          <w:position w:val="0"/>
+          <w:sz w:val="24"/>
+          <w:shd w:val="clear" w:fill="auto"/>
+        </w:rPr>
+        <w:t>对于不同算法，要确保数据相同。所以，当性能测试数据文件不存在时，程序自动生成，否则直接加载。</w:t>
       </w:r>
     </w:p>
     <w:p>
@@ -5569,7 +5987,7 @@
         <w:widowControl/>
         <w:numPr>
           <w:ilvl w:val="0"/>
-          <w:numId w:val="6"/>
+          <w:numId w:val="7"/>
         </w:numPr>
         <w:kinsoku/>
         <w:wordWrap/>
@@ -5599,165 +6017,1155 @@
           <w:sz w:val="26"/>
           <w:szCs w:val="26"/>
         </w:rPr>
-        <w:t>测试报告</w:t>
-      </w:r>
-    </w:p>
-    <w:p>
-      <w:pPr>
+        <w:t>测试环境</w:t>
+      </w:r>
+    </w:p>
+    <w:p>
+      <w:pPr>
+        <w:numPr>
+          <w:ilvl w:val="0"/>
+          <w:numId w:val="8"/>
+        </w:numPr>
+        <w:tabs>
+          <w:tab w:val="left" w:pos="1260"/>
+          <w:tab w:val="clear" w:pos="-420"/>
+        </w:tabs>
         <w:spacing w:before="20" w:after="20" w:line="259" w:lineRule="auto"/>
-        <w:ind w:left="0" w:right="0" w:firstLine="0"/>
-        <w:jc w:val="left"/>
-        <w:rPr>
-          <w:rFonts w:ascii="宋体" w:hAnsi="宋体" w:eastAsia="宋体" w:cs="宋体"/>
-          <w:color w:val="auto"/>
-          <w:spacing w:val="0"/>
-          <w:position w:val="0"/>
-          <w:sz w:val="24"/>
-          <w:shd w:val="clear" w:fill="auto"/>
-        </w:rPr>
-      </w:pPr>
-      <w:r>
-        <w:rPr>
-          <w:rFonts w:ascii="宋体" w:hAnsi="宋体" w:eastAsia="宋体" w:cs="宋体"/>
-          <w:color w:val="auto"/>
-          <w:spacing w:val="0"/>
-          <w:position w:val="0"/>
-          <w:sz w:val="24"/>
-          <w:shd w:val="clear" w:fill="auto"/>
-        </w:rPr>
-        <w:t>报告总结：</w:t>
+        <w:ind w:left="840" w:leftChars="0" w:right="0" w:hanging="420"/>
+        <w:jc w:val="left"/>
+        <w:rPr>
+          <w:rFonts w:ascii="Calibri" w:hAnsi="Calibri" w:eastAsia="Calibri" w:cs="Calibri"/>
+          <w:color w:val="auto"/>
+          <w:spacing w:val="0"/>
+          <w:position w:val="0"/>
+          <w:sz w:val="24"/>
+          <w:szCs w:val="24"/>
+          <w:shd w:val="clear" w:fill="auto"/>
+        </w:rPr>
+      </w:pPr>
+      <w:r>
+        <w:rPr>
+          <w:rFonts w:ascii="宋体" w:hAnsi="宋体" w:eastAsia="宋体" w:cs="宋体"/>
+          <w:color w:val="auto"/>
+          <w:spacing w:val="0"/>
+          <w:position w:val="0"/>
+          <w:sz w:val="24"/>
+          <w:szCs w:val="24"/>
+          <w:shd w:val="clear" w:fill="auto"/>
+        </w:rPr>
+        <w:t>AWS Linux 2, CPU=2.4GHz, 内存=1GB，gcc 7.3.1</w:t>
+      </w:r>
+    </w:p>
+    <w:p>
+      <w:pPr>
+        <w:numPr>
+          <w:ilvl w:val="0"/>
+          <w:numId w:val="8"/>
+        </w:numPr>
+        <w:tabs>
+          <w:tab w:val="left" w:pos="1260"/>
+          <w:tab w:val="clear" w:pos="-420"/>
+        </w:tabs>
+        <w:spacing w:before="20" w:after="20" w:line="259" w:lineRule="auto"/>
+        <w:ind w:left="840" w:leftChars="0" w:right="0" w:hanging="420"/>
+        <w:jc w:val="left"/>
+        <w:rPr>
+          <w:rFonts w:ascii="宋体" w:hAnsi="宋体" w:eastAsia="宋体" w:cs="宋体"/>
+          <w:color w:val="auto"/>
+          <w:spacing w:val="0"/>
+          <w:position w:val="0"/>
+          <w:sz w:val="24"/>
+          <w:shd w:val="clear" w:fill="auto"/>
+        </w:rPr>
+      </w:pPr>
+      <w:r>
+        <w:rPr>
+          <w:rFonts w:ascii="宋体" w:hAnsi="宋体" w:eastAsia="宋体" w:cs="宋体"/>
+          <w:color w:val="auto"/>
+          <w:spacing w:val="0"/>
+          <w:position w:val="0"/>
+          <w:sz w:val="24"/>
+          <w:szCs w:val="24"/>
+          <w:shd w:val="clear" w:fill="auto"/>
+        </w:rPr>
+        <w:t>Win10，CPU=1.6*2GHz，内存=</w:t>
+      </w:r>
+      <w:r>
+        <w:rPr>
+          <w:rFonts w:hint="eastAsia" w:ascii="宋体" w:hAnsi="宋体" w:eastAsia="宋体" w:cs="宋体"/>
+          <w:color w:val="auto"/>
+          <w:spacing w:val="0"/>
+          <w:position w:val="0"/>
+          <w:sz w:val="24"/>
+          <w:szCs w:val="24"/>
+          <w:shd w:val="clear" w:fill="auto"/>
+          <w:lang w:val="en-US" w:eastAsia="zh-CN"/>
+        </w:rPr>
+        <w:t>4</w:t>
+      </w:r>
+      <w:r>
+        <w:rPr>
+          <w:rFonts w:ascii="宋体" w:hAnsi="宋体" w:eastAsia="宋体" w:cs="宋体"/>
+          <w:color w:val="auto"/>
+          <w:spacing w:val="0"/>
+          <w:position w:val="0"/>
+          <w:sz w:val="24"/>
+          <w:szCs w:val="24"/>
+          <w:shd w:val="clear" w:fill="auto"/>
+        </w:rPr>
+        <w:t>G，VC++2019</w:t>
       </w:r>
       <w:bookmarkStart w:id="0" w:name="_GoBack"/>
       <w:bookmarkEnd w:id="0"/>
     </w:p>
     <w:p>
       <w:pPr>
+        <w:pStyle w:val="3"/>
+        <w:numPr>
+          <w:ilvl w:val="1"/>
+          <w:numId w:val="6"/>
+        </w:numPr>
+        <w:bidi w:val="0"/>
+        <w:ind w:left="567" w:leftChars="0" w:hanging="567" w:firstLineChars="0"/>
+        <w:rPr>
+          <w:rFonts w:asciiTheme="minorHAnsi" w:hAnsiTheme="minorHAnsi" w:eastAsiaTheme="minorEastAsia" w:cstheme="minorBidi"/>
+          <w:b/>
+          <w:bCs/>
+        </w:rPr>
+      </w:pPr>
+      <w:r>
+        <w:rPr>
+          <w:rFonts w:asciiTheme="minorHAnsi" w:hAnsiTheme="minorHAnsi" w:eastAsiaTheme="minorEastAsia" w:cstheme="minorBidi"/>
+          <w:b/>
+          <w:bCs/>
+        </w:rPr>
+        <w:t>测试报告</w:t>
+      </w:r>
+    </w:p>
+    <w:p>
+      <w:pPr>
+        <w:pStyle w:val="4"/>
+        <w:keepNext/>
+        <w:keepLines/>
+        <w:pageBreakBefore w:val="0"/>
+        <w:widowControl/>
+        <w:numPr>
+          <w:ilvl w:val="0"/>
+          <w:numId w:val="9"/>
+        </w:numPr>
+        <w:kinsoku/>
+        <w:wordWrap/>
+        <w:overflowPunct/>
+        <w:topLinePunct w:val="0"/>
+        <w:autoSpaceDE/>
+        <w:autoSpaceDN/>
+        <w:bidi w:val="0"/>
+        <w:adjustRightInd/>
+        <w:snapToGrid/>
+        <w:spacing w:before="40" w:after="40" w:line="416" w:lineRule="auto"/>
+        <w:ind w:left="425" w:leftChars="0" w:hanging="425" w:firstLineChars="0"/>
+        <w:textAlignment w:val="auto"/>
+        <w:rPr>
+          <w:rFonts w:hint="default" w:asciiTheme="minorHAnsi" w:hAnsiTheme="minorHAnsi" w:eastAsiaTheme="minorEastAsia" w:cstheme="minorBidi"/>
+          <w:b/>
+          <w:bCs/>
+          <w:sz w:val="26"/>
+          <w:szCs w:val="26"/>
+          <w:lang w:val="en-US" w:eastAsia="zh-CN"/>
+        </w:rPr>
+      </w:pPr>
+      <w:r>
+        <w:rPr>
+          <w:rFonts w:hint="eastAsia" w:asciiTheme="minorHAnsi" w:hAnsiTheme="minorHAnsi" w:eastAsiaTheme="minorEastAsia" w:cstheme="minorBidi"/>
+          <w:b/>
+          <w:bCs/>
+          <w:sz w:val="26"/>
+          <w:szCs w:val="26"/>
+          <w:lang w:val="en-US" w:eastAsia="zh-CN"/>
+        </w:rPr>
+        <w:t>测试总结</w:t>
+      </w:r>
+    </w:p>
+    <w:p>
+      <w:pPr>
+        <w:numPr>
+          <w:ilvl w:val="0"/>
+          <w:numId w:val="10"/>
+        </w:numPr>
         <w:spacing w:before="20" w:after="20" w:line="259" w:lineRule="auto"/>
-        <w:ind w:left="0" w:right="0" w:firstLine="0"/>
-        <w:jc w:val="left"/>
-        <w:rPr>
-          <w:rFonts w:ascii="宋体" w:hAnsi="宋体" w:eastAsia="宋体" w:cs="宋体"/>
-          <w:color w:val="auto"/>
-          <w:spacing w:val="0"/>
-          <w:position w:val="0"/>
-          <w:sz w:val="24"/>
-          <w:shd w:val="clear" w:fill="auto"/>
-        </w:rPr>
-      </w:pPr>
-      <w:r>
-        <w:rPr>
-          <w:rFonts w:ascii="宋体" w:hAnsi="宋体" w:eastAsia="宋体" w:cs="宋体"/>
-          <w:color w:val="auto"/>
-          <w:spacing w:val="0"/>
-          <w:position w:val="0"/>
-          <w:sz w:val="24"/>
-          <w:shd w:val="clear" w:fill="auto"/>
-        </w:rPr>
-        <w:t>Greedy算法，Win10，非常接近最优探针组合，所选探针负载 / 资源容量 &gt; 90%，时间复杂度接近 O(1)，空间复杂度 O(探针数)，因为探针列表在始终维持倒序排列。而探针的初始化、增加和减少都不频繁。</w:t>
+        <w:ind w:left="240" w:right="0" w:hanging="240" w:hangingChars="100"/>
+        <w:jc w:val="left"/>
+        <w:rPr>
+          <w:rFonts w:hint="eastAsia" w:ascii="宋体" w:hAnsi="宋体" w:eastAsia="宋体" w:cs="宋体"/>
+          <w:color w:val="auto"/>
+          <w:spacing w:val="0"/>
+          <w:position w:val="0"/>
+          <w:sz w:val="24"/>
+          <w:shd w:val="clear" w:fill="auto"/>
+          <w:lang w:eastAsia="zh-CN"/>
+        </w:rPr>
+      </w:pPr>
+      <w:r>
+        <w:rPr>
+          <w:rFonts w:hint="eastAsia" w:ascii="宋体" w:hAnsi="宋体" w:eastAsia="宋体" w:cs="宋体"/>
+          <w:color w:val="auto"/>
+          <w:spacing w:val="0"/>
+          <w:position w:val="0"/>
+          <w:sz w:val="24"/>
+          <w:highlight w:val="yellow"/>
+          <w:shd w:val="clear" w:fill="auto"/>
+          <w:lang w:val="en-US" w:eastAsia="zh-CN"/>
+        </w:rPr>
+        <w:t>贪心</w:t>
+      </w:r>
+      <w:r>
+        <w:rPr>
+          <w:rFonts w:ascii="宋体" w:hAnsi="宋体" w:eastAsia="宋体" w:cs="宋体"/>
+          <w:color w:val="auto"/>
+          <w:spacing w:val="0"/>
+          <w:position w:val="0"/>
+          <w:sz w:val="24"/>
+          <w:highlight w:val="yellow"/>
+          <w:shd w:val="clear" w:fill="auto"/>
+        </w:rPr>
+        <w:t>算法，</w:t>
+      </w:r>
+      <w:r>
+        <w:rPr>
+          <w:rFonts w:hint="eastAsia" w:ascii="宋体" w:hAnsi="宋体" w:eastAsia="宋体" w:cs="宋体"/>
+          <w:color w:val="auto"/>
+          <w:spacing w:val="0"/>
+          <w:position w:val="0"/>
+          <w:sz w:val="24"/>
+          <w:highlight w:val="yellow"/>
+          <w:shd w:val="clear" w:fill="auto"/>
+          <w:lang w:val="en-US" w:eastAsia="zh-CN"/>
+        </w:rPr>
+        <w:t>运行3次，均能够找出</w:t>
+      </w:r>
+      <w:r>
+        <w:rPr>
+          <w:rFonts w:ascii="宋体" w:hAnsi="宋体" w:eastAsia="宋体" w:cs="宋体"/>
+          <w:color w:val="auto"/>
+          <w:spacing w:val="0"/>
+          <w:position w:val="0"/>
+          <w:sz w:val="24"/>
+          <w:highlight w:val="yellow"/>
+          <w:shd w:val="clear" w:fill="auto"/>
+        </w:rPr>
+        <w:t>非常</w:t>
+      </w:r>
+      <w:r>
+        <w:rPr>
+          <w:rFonts w:ascii="宋体" w:hAnsi="宋体" w:eastAsia="宋体" w:cs="宋体"/>
+          <w:b/>
+          <w:bCs/>
+          <w:color w:val="auto"/>
+          <w:spacing w:val="0"/>
+          <w:position w:val="0"/>
+          <w:sz w:val="24"/>
+          <w:highlight w:val="yellow"/>
+          <w:shd w:val="clear" w:fill="auto"/>
+        </w:rPr>
+        <w:t>接近</w:t>
+      </w:r>
+      <w:r>
+        <w:rPr>
+          <w:rFonts w:hint="eastAsia" w:ascii="宋体" w:hAnsi="宋体" w:eastAsia="宋体" w:cs="宋体"/>
+          <w:color w:val="auto"/>
+          <w:spacing w:val="0"/>
+          <w:position w:val="0"/>
+          <w:sz w:val="24"/>
+          <w:highlight w:val="yellow"/>
+          <w:shd w:val="clear" w:fill="auto"/>
+          <w:lang w:val="en-US" w:eastAsia="zh-CN"/>
+        </w:rPr>
+        <w:t>贡献值最大的</w:t>
+      </w:r>
+      <w:r>
+        <w:rPr>
+          <w:rFonts w:ascii="宋体" w:hAnsi="宋体" w:eastAsia="宋体" w:cs="宋体"/>
+          <w:color w:val="auto"/>
+          <w:spacing w:val="0"/>
+          <w:position w:val="0"/>
+          <w:sz w:val="24"/>
+          <w:highlight w:val="yellow"/>
+          <w:shd w:val="clear" w:fill="auto"/>
+        </w:rPr>
+        <w:t>探针组合，</w:t>
+      </w:r>
+      <w:r>
+        <w:rPr>
+          <w:rFonts w:hint="eastAsia" w:ascii="宋体" w:hAnsi="宋体" w:eastAsia="宋体" w:cs="宋体"/>
+          <w:color w:val="auto"/>
+          <w:spacing w:val="0"/>
+          <w:position w:val="0"/>
+          <w:sz w:val="24"/>
+          <w:highlight w:val="yellow"/>
+          <w:shd w:val="clear" w:fill="auto"/>
+          <w:lang w:val="en-US" w:eastAsia="zh-CN"/>
+        </w:rPr>
+        <w:t>近似度</w:t>
+      </w:r>
+      <w:r>
+        <w:rPr>
+          <w:rFonts w:hint="eastAsia" w:ascii="宋体" w:hAnsi="宋体" w:eastAsia="宋体" w:cs="宋体"/>
+          <w:color w:val="auto"/>
+          <w:spacing w:val="0"/>
+          <w:position w:val="0"/>
+          <w:sz w:val="24"/>
+          <w:shd w:val="clear" w:fill="auto"/>
+          <w:lang w:val="en-US" w:eastAsia="zh-CN"/>
+        </w:rPr>
+        <w:t xml:space="preserve">= </w:t>
+      </w:r>
+      <w:r>
+        <w:rPr>
+          <w:rFonts w:ascii="宋体" w:hAnsi="宋体" w:eastAsia="宋体" w:cs="宋体"/>
+          <w:color w:val="auto"/>
+          <w:spacing w:val="0"/>
+          <w:position w:val="0"/>
+          <w:sz w:val="24"/>
+          <w:shd w:val="clear" w:fill="auto"/>
+        </w:rPr>
+        <w:t>所选探针负载 / 资源容量</w:t>
+      </w:r>
+      <w:r>
+        <w:rPr>
+          <w:rFonts w:ascii="宋体" w:hAnsi="宋体" w:eastAsia="宋体" w:cs="宋体"/>
+          <w:color w:val="auto"/>
+          <w:spacing w:val="0"/>
+          <w:position w:val="0"/>
+          <w:sz w:val="24"/>
+          <w:highlight w:val="yellow"/>
+          <w:shd w:val="clear" w:fill="auto"/>
+        </w:rPr>
+        <w:t xml:space="preserve"> &gt; 9</w:t>
+      </w:r>
+      <w:r>
+        <w:rPr>
+          <w:rFonts w:hint="eastAsia" w:ascii="宋体" w:hAnsi="宋体" w:eastAsia="宋体" w:cs="宋体"/>
+          <w:color w:val="auto"/>
+          <w:spacing w:val="0"/>
+          <w:position w:val="0"/>
+          <w:sz w:val="24"/>
+          <w:highlight w:val="yellow"/>
+          <w:shd w:val="clear" w:fill="auto"/>
+          <w:lang w:val="en-US" w:eastAsia="zh-CN"/>
+        </w:rPr>
+        <w:t>5</w:t>
+      </w:r>
+      <w:r>
+        <w:rPr>
+          <w:rFonts w:ascii="宋体" w:hAnsi="宋体" w:eastAsia="宋体" w:cs="宋体"/>
+          <w:color w:val="auto"/>
+          <w:spacing w:val="0"/>
+          <w:position w:val="0"/>
+          <w:sz w:val="24"/>
+          <w:highlight w:val="yellow"/>
+          <w:shd w:val="clear" w:fill="auto"/>
+        </w:rPr>
+        <w:t>%</w:t>
+      </w:r>
+      <w:r>
+        <w:rPr>
+          <w:rFonts w:ascii="宋体" w:hAnsi="宋体" w:eastAsia="宋体" w:cs="宋体"/>
+          <w:color w:val="auto"/>
+          <w:spacing w:val="0"/>
+          <w:position w:val="0"/>
+          <w:sz w:val="24"/>
+          <w:shd w:val="clear" w:fill="auto"/>
+        </w:rPr>
+        <w:t>，</w:t>
+      </w:r>
+      <w:r>
+        <w:rPr>
+          <w:rFonts w:hint="eastAsia" w:ascii="宋体" w:hAnsi="宋体" w:eastAsia="宋体" w:cs="宋体"/>
+          <w:color w:val="auto"/>
+          <w:spacing w:val="0"/>
+          <w:position w:val="0"/>
+          <w:sz w:val="24"/>
+          <w:shd w:val="clear" w:fill="auto"/>
+          <w:lang w:val="en-US" w:eastAsia="zh-CN"/>
+        </w:rPr>
+        <w:t>在10万探针、1万资源压力下，</w:t>
+      </w:r>
+      <w:r>
+        <w:rPr>
+          <w:rFonts w:hint="eastAsia" w:ascii="宋体" w:hAnsi="宋体" w:eastAsia="宋体" w:cs="宋体"/>
+          <w:color w:val="auto"/>
+          <w:spacing w:val="0"/>
+          <w:position w:val="0"/>
+          <w:sz w:val="24"/>
+          <w:highlight w:val="yellow"/>
+          <w:shd w:val="clear" w:fill="auto"/>
+          <w:lang w:val="en-US" w:eastAsia="zh-CN"/>
+        </w:rPr>
+        <w:t>计算</w:t>
+      </w:r>
+      <w:r>
+        <w:rPr>
+          <w:rFonts w:ascii="宋体" w:hAnsi="宋体" w:eastAsia="宋体" w:cs="宋体"/>
+          <w:color w:val="auto"/>
+          <w:spacing w:val="0"/>
+          <w:position w:val="0"/>
+          <w:sz w:val="24"/>
+          <w:highlight w:val="yellow"/>
+          <w:shd w:val="clear" w:fill="auto"/>
+        </w:rPr>
+        <w:t>时间</w:t>
+      </w:r>
+      <w:r>
+        <w:rPr>
+          <w:rFonts w:hint="eastAsia" w:ascii="宋体" w:hAnsi="宋体" w:eastAsia="宋体" w:cs="宋体"/>
+          <w:color w:val="auto"/>
+          <w:spacing w:val="0"/>
+          <w:position w:val="0"/>
+          <w:sz w:val="24"/>
+          <w:highlight w:val="yellow"/>
+          <w:shd w:val="clear" w:fill="auto"/>
+          <w:lang w:val="en-US" w:eastAsia="zh-CN"/>
+        </w:rPr>
+        <w:t xml:space="preserve"> = 0毫秒，内存 = 14MB</w:t>
+      </w:r>
+      <w:r>
+        <w:rPr>
+          <w:rFonts w:hint="eastAsia" w:ascii="宋体" w:hAnsi="宋体" w:eastAsia="宋体" w:cs="宋体"/>
+          <w:color w:val="auto"/>
+          <w:spacing w:val="0"/>
+          <w:position w:val="0"/>
+          <w:sz w:val="24"/>
+          <w:shd w:val="clear" w:fill="auto"/>
+          <w:lang w:eastAsia="zh-CN"/>
+        </w:rPr>
+        <w:t>。</w:t>
       </w:r>
     </w:p>
     <w:p>
       <w:pPr>
         <w:spacing w:before="20" w:after="20" w:line="259" w:lineRule="auto"/>
-        <w:ind w:left="0" w:right="0" w:firstLine="0"/>
-        <w:jc w:val="left"/>
-        <w:rPr>
-          <w:rFonts w:ascii="宋体" w:hAnsi="宋体" w:eastAsia="宋体" w:cs="宋体"/>
-          <w:color w:val="auto"/>
-          <w:spacing w:val="0"/>
-          <w:position w:val="0"/>
-          <w:sz w:val="24"/>
-          <w:shd w:val="clear" w:fill="auto"/>
-        </w:rPr>
-      </w:pPr>
-      <w:r>
-        <w:rPr>
-          <w:rFonts w:ascii="宋体" w:hAnsi="宋体" w:eastAsia="宋体" w:cs="宋体"/>
-          <w:color w:val="auto"/>
-          <w:spacing w:val="0"/>
-          <w:position w:val="0"/>
-          <w:sz w:val="24"/>
-          <w:shd w:val="clear" w:fill="auto"/>
-        </w:rPr>
-        <w:t>ValueMax算法，Win10，准确找出贡献值最大的探针组合，任务管理器显示：CPU消耗40%（单线程），内存消耗3.8GB，算法计算时长：</w:t>
+        <w:ind w:left="240" w:right="0" w:hanging="240" w:hangingChars="100"/>
+        <w:jc w:val="left"/>
+        <w:rPr>
+          <w:rFonts w:hint="eastAsia" w:ascii="宋体" w:hAnsi="宋体" w:eastAsia="宋体" w:cs="宋体"/>
+          <w:color w:val="auto"/>
+          <w:spacing w:val="0"/>
+          <w:position w:val="0"/>
+          <w:sz w:val="24"/>
+          <w:shd w:val="clear" w:fill="auto"/>
+          <w:lang w:val="en-US" w:eastAsia="zh-CN"/>
+        </w:rPr>
+      </w:pPr>
+      <w:r>
+        <w:rPr>
+          <w:rFonts w:hint="eastAsia" w:ascii="宋体" w:hAnsi="宋体" w:eastAsia="宋体" w:cs="宋体"/>
+          <w:color w:val="auto"/>
+          <w:spacing w:val="0"/>
+          <w:position w:val="0"/>
+          <w:sz w:val="24"/>
+          <w:shd w:val="clear" w:fill="auto"/>
+          <w:lang w:val="en-US" w:eastAsia="zh-CN"/>
+        </w:rPr>
+        <w:t>2、</w:t>
+      </w:r>
+      <w:r>
+        <w:rPr>
+          <w:rFonts w:hint="eastAsia" w:ascii="宋体" w:hAnsi="宋体" w:eastAsia="宋体" w:cs="宋体"/>
+          <w:color w:val="auto"/>
+          <w:spacing w:val="0"/>
+          <w:position w:val="0"/>
+          <w:sz w:val="24"/>
+          <w:highlight w:val="yellow"/>
+          <w:shd w:val="clear" w:fill="auto"/>
+          <w:lang w:val="en-US" w:eastAsia="zh-CN"/>
+        </w:rPr>
+        <w:t>动态规划算法（二位数组版），运行3次，均能</w:t>
+      </w:r>
+      <w:r>
+        <w:rPr>
+          <w:rFonts w:hint="eastAsia" w:ascii="宋体" w:hAnsi="宋体" w:eastAsia="宋体" w:cs="宋体"/>
+          <w:b/>
+          <w:bCs/>
+          <w:color w:val="auto"/>
+          <w:spacing w:val="0"/>
+          <w:position w:val="0"/>
+          <w:sz w:val="24"/>
+          <w:highlight w:val="yellow"/>
+          <w:shd w:val="clear" w:fill="auto"/>
+          <w:lang w:val="en-US" w:eastAsia="zh-CN"/>
+        </w:rPr>
+        <w:t>准确</w:t>
+      </w:r>
+      <w:r>
+        <w:rPr>
+          <w:rFonts w:hint="eastAsia" w:ascii="宋体" w:hAnsi="宋体" w:eastAsia="宋体" w:cs="宋体"/>
+          <w:color w:val="auto"/>
+          <w:spacing w:val="0"/>
+          <w:position w:val="0"/>
+          <w:sz w:val="24"/>
+          <w:highlight w:val="yellow"/>
+          <w:shd w:val="clear" w:fill="auto"/>
+          <w:lang w:val="en-US" w:eastAsia="zh-CN"/>
+        </w:rPr>
+        <w:t>找出贡献值最大的探针组合</w:t>
+      </w:r>
+      <w:r>
+        <w:rPr>
+          <w:rFonts w:hint="eastAsia" w:ascii="宋体" w:hAnsi="宋体" w:eastAsia="宋体" w:cs="宋体"/>
+          <w:color w:val="auto"/>
+          <w:spacing w:val="0"/>
+          <w:position w:val="0"/>
+          <w:sz w:val="24"/>
+          <w:shd w:val="clear" w:fill="auto"/>
+          <w:lang w:val="en-US" w:eastAsia="zh-CN"/>
+        </w:rPr>
+        <w:t>，在10万探针、1万资源压力下，计算</w:t>
+      </w:r>
+      <w:r>
+        <w:rPr>
+          <w:rFonts w:hint="eastAsia" w:ascii="宋体" w:hAnsi="宋体" w:eastAsia="宋体" w:cs="宋体"/>
+          <w:color w:val="auto"/>
+          <w:spacing w:val="0"/>
+          <w:position w:val="0"/>
+          <w:sz w:val="24"/>
+          <w:highlight w:val="yellow"/>
+          <w:shd w:val="clear" w:fill="auto"/>
+          <w:lang w:val="en-US" w:eastAsia="zh-CN"/>
+        </w:rPr>
+        <w:t>内存分配失败</w:t>
+      </w:r>
+      <w:r>
+        <w:rPr>
+          <w:rFonts w:hint="eastAsia" w:ascii="宋体" w:hAnsi="宋体" w:eastAsia="宋体" w:cs="宋体"/>
+          <w:color w:val="auto"/>
+          <w:spacing w:val="0"/>
+          <w:position w:val="0"/>
+          <w:sz w:val="24"/>
+          <w:shd w:val="clear" w:fill="auto"/>
+          <w:lang w:val="en-US" w:eastAsia="zh-CN"/>
+        </w:rPr>
+        <w:t>。在1万探针、1千资源压力下，</w:t>
+      </w:r>
+      <w:r>
+        <w:rPr>
+          <w:rFonts w:hint="eastAsia" w:ascii="宋体" w:hAnsi="宋体" w:eastAsia="宋体" w:cs="宋体"/>
+          <w:color w:val="auto"/>
+          <w:spacing w:val="0"/>
+          <w:position w:val="0"/>
+          <w:sz w:val="24"/>
+          <w:highlight w:val="yellow"/>
+          <w:shd w:val="clear" w:fill="auto"/>
+          <w:lang w:val="en-US" w:eastAsia="zh-CN"/>
+        </w:rPr>
+        <w:t>计算</w:t>
+      </w:r>
+      <w:r>
+        <w:rPr>
+          <w:rFonts w:ascii="宋体" w:hAnsi="宋体" w:eastAsia="宋体" w:cs="宋体"/>
+          <w:color w:val="auto"/>
+          <w:spacing w:val="0"/>
+          <w:position w:val="0"/>
+          <w:sz w:val="24"/>
+          <w:highlight w:val="yellow"/>
+          <w:shd w:val="clear" w:fill="auto"/>
+        </w:rPr>
+        <w:t>时间</w:t>
+      </w:r>
+      <w:r>
+        <w:rPr>
+          <w:rFonts w:hint="eastAsia" w:ascii="宋体" w:hAnsi="宋体" w:eastAsia="宋体" w:cs="宋体"/>
+          <w:color w:val="auto"/>
+          <w:spacing w:val="0"/>
+          <w:position w:val="0"/>
+          <w:sz w:val="24"/>
+          <w:highlight w:val="yellow"/>
+          <w:shd w:val="clear" w:fill="auto"/>
+          <w:lang w:val="en-US" w:eastAsia="zh-CN"/>
+        </w:rPr>
+        <w:t xml:space="preserve"> = 59秒，内存 = 40MB，CPU=50%</w:t>
+      </w:r>
+    </w:p>
+    <w:p>
+      <w:pPr>
+        <w:pStyle w:val="4"/>
+        <w:keepNext/>
+        <w:keepLines/>
+        <w:pageBreakBefore w:val="0"/>
+        <w:widowControl/>
+        <w:numPr>
+          <w:ilvl w:val="0"/>
+          <w:numId w:val="9"/>
+        </w:numPr>
+        <w:kinsoku/>
+        <w:wordWrap/>
+        <w:overflowPunct/>
+        <w:topLinePunct w:val="0"/>
+        <w:autoSpaceDE/>
+        <w:autoSpaceDN/>
+        <w:bidi w:val="0"/>
+        <w:adjustRightInd/>
+        <w:snapToGrid/>
+        <w:spacing w:before="40" w:after="40" w:line="416" w:lineRule="auto"/>
+        <w:ind w:left="425" w:leftChars="0" w:hanging="425" w:firstLineChars="0"/>
+        <w:textAlignment w:val="auto"/>
+        <w:rPr>
+          <w:rFonts w:hint="default" w:asciiTheme="minorHAnsi" w:hAnsiTheme="minorHAnsi" w:eastAsiaTheme="minorEastAsia" w:cstheme="minorBidi"/>
+          <w:b/>
+          <w:bCs/>
+          <w:sz w:val="26"/>
+          <w:szCs w:val="26"/>
+          <w:lang w:val="en-US" w:eastAsia="zh-CN"/>
+        </w:rPr>
+      </w:pPr>
+      <w:r>
+        <w:rPr>
+          <w:rFonts w:hint="eastAsia" w:asciiTheme="minorHAnsi" w:hAnsiTheme="minorHAnsi" w:eastAsiaTheme="minorEastAsia" w:cstheme="minorBidi"/>
+          <w:b/>
+          <w:bCs/>
+          <w:sz w:val="26"/>
+          <w:szCs w:val="26"/>
+          <w:lang w:val="en-US" w:eastAsia="zh-CN"/>
+        </w:rPr>
+        <w:t>测试数据</w:t>
+      </w:r>
+      <w:r>
+        <w:rPr>
+          <w:rFonts w:hint="eastAsia" w:cstheme="minorBidi"/>
+          <w:b/>
+          <w:bCs/>
+          <w:sz w:val="26"/>
+          <w:szCs w:val="26"/>
+          <w:lang w:val="en-US" w:eastAsia="zh-CN"/>
+        </w:rPr>
+        <w:t>及分析 - 贪心算法</w:t>
       </w:r>
     </w:p>
     <w:p>
       <w:pPr>
         <w:spacing w:before="20" w:after="20" w:line="259" w:lineRule="auto"/>
-        <w:ind w:left="0" w:right="0" w:firstLine="0"/>
-        <w:jc w:val="left"/>
-        <w:rPr>
-          <w:rFonts w:ascii="宋体" w:hAnsi="宋体" w:eastAsia="宋体" w:cs="宋体"/>
-          <w:color w:val="auto"/>
-          <w:spacing w:val="0"/>
-          <w:position w:val="0"/>
-          <w:sz w:val="24"/>
-          <w:shd w:val="clear" w:fill="auto"/>
-        </w:rPr>
-      </w:pPr>
-      <w:r>
-        <w:rPr>
-          <w:rFonts w:ascii="宋体" w:hAnsi="宋体" w:eastAsia="宋体" w:cs="宋体"/>
-          <w:color w:val="auto"/>
-          <w:spacing w:val="0"/>
-          <w:position w:val="0"/>
-          <w:sz w:val="24"/>
-          <w:shd w:val="clear" w:fill="auto"/>
-        </w:rPr>
-        <w:t>P=10K，T=1K，ValueMax</w:t>
-      </w:r>
-    </w:p>
-    <w:p>
-      <w:pPr>
+        <w:ind w:right="0"/>
+        <w:jc w:val="left"/>
+        <w:rPr>
+          <w:rFonts w:hint="default" w:ascii="宋体" w:hAnsi="宋体" w:eastAsia="宋体" w:cs="宋体"/>
+          <w:color w:val="auto"/>
+          <w:spacing w:val="0"/>
+          <w:position w:val="0"/>
+          <w:sz w:val="24"/>
+          <w:shd w:val="clear" w:fill="auto"/>
+          <w:lang w:val="en-US" w:eastAsia="zh-CN"/>
+        </w:rPr>
+      </w:pPr>
+      <w:r>
+        <w:rPr>
+          <w:rFonts w:hint="eastAsia" w:ascii="宋体" w:hAnsi="宋体" w:eastAsia="宋体" w:cs="宋体"/>
+          <w:color w:val="auto"/>
+          <w:spacing w:val="0"/>
+          <w:position w:val="0"/>
+          <w:sz w:val="24"/>
+          <w:shd w:val="clear" w:fill="auto"/>
+          <w:lang w:val="en-US" w:eastAsia="zh-CN"/>
+        </w:rPr>
+        <w:t>以</w:t>
+      </w:r>
+      <w:r>
+        <w:rPr>
+          <w:rFonts w:hint="eastAsia" w:ascii="宋体" w:hAnsi="宋体" w:eastAsia="宋体" w:cs="宋体"/>
+          <w:color w:val="auto"/>
+          <w:spacing w:val="0"/>
+          <w:position w:val="0"/>
+          <w:sz w:val="24"/>
+          <w:highlight w:val="yellow"/>
+          <w:shd w:val="clear" w:fill="auto"/>
+          <w:lang w:val="en-US" w:eastAsia="zh-CN"/>
+        </w:rPr>
+        <w:t>10万探针1万资源</w:t>
+      </w:r>
+      <w:r>
+        <w:rPr>
+          <w:rFonts w:hint="eastAsia" w:ascii="宋体" w:hAnsi="宋体" w:eastAsia="宋体" w:cs="宋体"/>
+          <w:color w:val="auto"/>
+          <w:spacing w:val="0"/>
+          <w:position w:val="0"/>
+          <w:sz w:val="24"/>
+          <w:shd w:val="clear" w:fill="auto"/>
+          <w:lang w:val="en-US" w:eastAsia="zh-CN"/>
+        </w:rPr>
+        <w:t>为例。</w:t>
+      </w:r>
+    </w:p>
+    <w:p>
+      <w:pPr>
+        <w:numPr>
+          <w:ilvl w:val="0"/>
+          <w:numId w:val="0"/>
+        </w:numPr>
         <w:spacing w:before="20" w:after="20" w:line="259" w:lineRule="auto"/>
-        <w:ind w:left="0" w:right="0" w:firstLine="0"/>
-        <w:jc w:val="left"/>
-        <w:rPr>
-          <w:rFonts w:ascii="宋体" w:hAnsi="宋体" w:eastAsia="宋体" w:cs="宋体"/>
-          <w:color w:val="auto"/>
-          <w:spacing w:val="0"/>
-          <w:position w:val="0"/>
-          <w:sz w:val="24"/>
-          <w:shd w:val="clear" w:fill="auto"/>
-        </w:rPr>
-      </w:pPr>
-      <w:r>
-        <w:rPr>
-          <w:rFonts w:ascii="宋体" w:hAnsi="宋体" w:eastAsia="宋体" w:cs="宋体"/>
-          <w:color w:val="auto"/>
-          <w:spacing w:val="0"/>
-          <w:position w:val="0"/>
-          <w:sz w:val="24"/>
-          <w:shd w:val="clear" w:fill="auto"/>
-        </w:rPr>
-        <w:t>P=100K，T=10K，ValueMax</w:t>
-      </w:r>
-    </w:p>
-    <w:p>
-      <w:pPr>
+        <w:ind w:left="-210" w:leftChars="-100" w:right="0" w:rightChars="0" w:firstLine="500" w:firstLineChars="0"/>
+        <w:jc w:val="left"/>
+        <w:rPr>
+          <w:rFonts w:ascii="宋体" w:hAnsi="宋体" w:eastAsia="宋体" w:cs="宋体"/>
+          <w:color w:val="auto"/>
+          <w:spacing w:val="0"/>
+          <w:position w:val="0"/>
+          <w:sz w:val="24"/>
+          <w:shd w:val="clear" w:fill="auto"/>
+        </w:rPr>
+      </w:pPr>
+      <w:r>
+        <w:rPr>
+          <w:rFonts w:hint="eastAsia" w:ascii="宋体" w:hAnsi="宋体" w:eastAsia="宋体" w:cs="宋体"/>
+          <w:color w:val="auto"/>
+          <w:spacing w:val="0"/>
+          <w:position w:val="0"/>
+          <w:sz w:val="24"/>
+          <w:highlight w:val="yellow"/>
+          <w:shd w:val="clear" w:fill="auto"/>
+          <w:lang w:val="en-US" w:eastAsia="zh-CN"/>
+        </w:rPr>
+        <w:t>时间方面</w:t>
+      </w:r>
+      <w:r>
+        <w:rPr>
+          <w:rFonts w:hint="eastAsia" w:ascii="宋体" w:hAnsi="宋体" w:eastAsia="宋体" w:cs="宋体"/>
+          <w:color w:val="auto"/>
+          <w:spacing w:val="0"/>
+          <w:position w:val="0"/>
+          <w:sz w:val="24"/>
+          <w:shd w:val="clear" w:fill="auto"/>
+          <w:lang w:val="en-US" w:eastAsia="zh-CN"/>
+        </w:rPr>
+        <w:t>，</w:t>
+      </w:r>
+      <w:r>
+        <w:rPr>
+          <w:rFonts w:hint="eastAsia" w:ascii="宋体" w:hAnsi="宋体" w:eastAsia="宋体" w:cs="宋体"/>
+          <w:color w:val="auto"/>
+          <w:spacing w:val="0"/>
+          <w:position w:val="0"/>
+          <w:sz w:val="24"/>
+          <w:highlight w:val="yellow"/>
+          <w:shd w:val="clear" w:fill="auto"/>
+          <w:lang w:val="en-US" w:eastAsia="zh-CN"/>
+        </w:rPr>
+        <w:t>计算</w:t>
+      </w:r>
+      <w:r>
+        <w:rPr>
+          <w:rFonts w:ascii="宋体" w:hAnsi="宋体" w:eastAsia="宋体" w:cs="宋体"/>
+          <w:color w:val="auto"/>
+          <w:spacing w:val="0"/>
+          <w:position w:val="0"/>
+          <w:sz w:val="24"/>
+          <w:highlight w:val="yellow"/>
+          <w:shd w:val="clear" w:fill="auto"/>
+        </w:rPr>
+        <w:t>时间</w:t>
+      </w:r>
+      <w:r>
+        <w:rPr>
+          <w:rFonts w:hint="eastAsia" w:ascii="宋体" w:hAnsi="宋体" w:eastAsia="宋体" w:cs="宋体"/>
+          <w:color w:val="auto"/>
+          <w:spacing w:val="0"/>
+          <w:position w:val="0"/>
+          <w:sz w:val="24"/>
+          <w:highlight w:val="yellow"/>
+          <w:shd w:val="clear" w:fill="auto"/>
+          <w:lang w:val="en-US" w:eastAsia="zh-CN"/>
+        </w:rPr>
+        <w:t xml:space="preserve"> = 0毫秒，内存 = 15MB</w:t>
+      </w:r>
+      <w:r>
+        <w:rPr>
+          <w:rFonts w:hint="eastAsia" w:ascii="宋体" w:hAnsi="宋体" w:eastAsia="宋体" w:cs="宋体"/>
+          <w:color w:val="auto"/>
+          <w:spacing w:val="0"/>
+          <w:position w:val="0"/>
+          <w:sz w:val="24"/>
+          <w:shd w:val="clear" w:fill="auto"/>
+          <w:lang w:val="en-US" w:eastAsia="zh-CN"/>
+        </w:rPr>
+        <w:t>几乎没有计算时间，是</w:t>
+      </w:r>
+      <w:r>
+        <w:rPr>
+          <w:rFonts w:ascii="宋体" w:hAnsi="宋体" w:eastAsia="宋体" w:cs="宋体"/>
+          <w:color w:val="auto"/>
+          <w:spacing w:val="0"/>
+          <w:position w:val="0"/>
+          <w:sz w:val="24"/>
+          <w:shd w:val="clear" w:fill="auto"/>
+        </w:rPr>
+        <w:t>因为探针列表始终维持</w:t>
+      </w:r>
+      <w:r>
+        <w:rPr>
+          <w:rFonts w:hint="eastAsia" w:ascii="宋体" w:hAnsi="宋体" w:eastAsia="宋体" w:cs="宋体"/>
+          <w:color w:val="auto"/>
+          <w:spacing w:val="0"/>
+          <w:position w:val="0"/>
+          <w:sz w:val="24"/>
+          <w:shd w:val="clear" w:fill="auto"/>
+          <w:lang w:val="en-US" w:eastAsia="zh-CN"/>
+        </w:rPr>
+        <w:t>按照探针负载</w:t>
+      </w:r>
+      <w:r>
+        <w:rPr>
+          <w:rFonts w:ascii="宋体" w:hAnsi="宋体" w:eastAsia="宋体" w:cs="宋体"/>
+          <w:color w:val="auto"/>
+          <w:spacing w:val="0"/>
+          <w:position w:val="0"/>
+          <w:sz w:val="24"/>
+          <w:shd w:val="clear" w:fill="auto"/>
+        </w:rPr>
+        <w:t>倒序排列</w:t>
+      </w:r>
+      <w:r>
+        <w:rPr>
+          <w:rFonts w:hint="eastAsia" w:ascii="宋体" w:hAnsi="宋体" w:eastAsia="宋体" w:cs="宋体"/>
+          <w:color w:val="auto"/>
+          <w:spacing w:val="0"/>
+          <w:position w:val="0"/>
+          <w:sz w:val="24"/>
+          <w:shd w:val="clear" w:fill="auto"/>
+          <w:lang w:eastAsia="zh-CN"/>
+        </w:rPr>
+        <w:t>，</w:t>
+      </w:r>
+      <w:r>
+        <w:rPr>
+          <w:rFonts w:hint="eastAsia" w:ascii="宋体" w:hAnsi="宋体" w:eastAsia="宋体" w:cs="宋体"/>
+          <w:color w:val="auto"/>
+          <w:spacing w:val="0"/>
+          <w:position w:val="0"/>
+          <w:sz w:val="24"/>
+          <w:shd w:val="clear" w:fill="auto"/>
+          <w:lang w:val="en-US" w:eastAsia="zh-CN"/>
+        </w:rPr>
+        <w:t>所以可以快速选出接近最大负载组合</w:t>
+      </w:r>
+      <w:r>
+        <w:rPr>
+          <w:rFonts w:ascii="宋体" w:hAnsi="宋体" w:eastAsia="宋体" w:cs="宋体"/>
+          <w:color w:val="auto"/>
+          <w:spacing w:val="0"/>
+          <w:position w:val="0"/>
+          <w:sz w:val="24"/>
+          <w:shd w:val="clear" w:fill="auto"/>
+        </w:rPr>
+        <w:t>。而探针</w:t>
+      </w:r>
+      <w:r>
+        <w:rPr>
+          <w:rFonts w:hint="eastAsia" w:ascii="宋体" w:hAnsi="宋体" w:eastAsia="宋体" w:cs="宋体"/>
+          <w:color w:val="auto"/>
+          <w:spacing w:val="0"/>
+          <w:position w:val="0"/>
+          <w:sz w:val="24"/>
+          <w:shd w:val="clear" w:fill="auto"/>
+          <w:lang w:val="en-US" w:eastAsia="zh-CN"/>
+        </w:rPr>
+        <w:t>列表</w:t>
+      </w:r>
+      <w:r>
+        <w:rPr>
+          <w:rFonts w:ascii="宋体" w:hAnsi="宋体" w:eastAsia="宋体" w:cs="宋体"/>
+          <w:color w:val="auto"/>
+          <w:spacing w:val="0"/>
+          <w:position w:val="0"/>
+          <w:sz w:val="24"/>
+          <w:shd w:val="clear" w:fill="auto"/>
+        </w:rPr>
+        <w:t>的初始化、增加和减少都不频繁</w:t>
+      </w:r>
+      <w:r>
+        <w:rPr>
+          <w:rFonts w:hint="eastAsia" w:ascii="宋体" w:hAnsi="宋体" w:eastAsia="宋体" w:cs="宋体"/>
+          <w:color w:val="auto"/>
+          <w:spacing w:val="0"/>
+          <w:position w:val="0"/>
+          <w:sz w:val="24"/>
+          <w:shd w:val="clear" w:fill="auto"/>
+          <w:lang w:eastAsia="zh-CN"/>
+        </w:rPr>
+        <w:t>，</w:t>
+      </w:r>
+      <w:r>
+        <w:rPr>
+          <w:rFonts w:hint="eastAsia" w:ascii="宋体" w:hAnsi="宋体" w:eastAsia="宋体" w:cs="宋体"/>
+          <w:color w:val="auto"/>
+          <w:spacing w:val="0"/>
+          <w:position w:val="0"/>
+          <w:sz w:val="24"/>
+          <w:shd w:val="clear" w:fill="auto"/>
+          <w:lang w:val="en-US" w:eastAsia="zh-CN"/>
+        </w:rPr>
+        <w:t>所以可以接受排序插入</w:t>
+      </w:r>
+      <w:r>
+        <w:rPr>
+          <w:rFonts w:ascii="宋体" w:hAnsi="宋体" w:eastAsia="宋体" w:cs="宋体"/>
+          <w:color w:val="auto"/>
+          <w:spacing w:val="0"/>
+          <w:position w:val="0"/>
+          <w:sz w:val="24"/>
+          <w:shd w:val="clear" w:fill="auto"/>
+        </w:rPr>
+        <w:t>。</w:t>
+      </w:r>
+    </w:p>
+    <w:p>
+      <w:pPr>
+        <w:numPr>
+          <w:ilvl w:val="0"/>
+          <w:numId w:val="0"/>
+        </w:numPr>
         <w:spacing w:before="20" w:after="20" w:line="259" w:lineRule="auto"/>
-        <w:ind w:left="0" w:right="0" w:firstLine="0"/>
-        <w:jc w:val="left"/>
-        <w:rPr>
-          <w:rFonts w:ascii="宋体" w:hAnsi="宋体" w:eastAsia="宋体" w:cs="宋体"/>
-          <w:color w:val="auto"/>
-          <w:spacing w:val="0"/>
-          <w:position w:val="0"/>
-          <w:sz w:val="24"/>
-          <w:shd w:val="clear" w:fill="auto"/>
-        </w:rPr>
-      </w:pPr>
-      <w:r>
-        <w:rPr>
-          <w:rFonts w:ascii="宋体" w:hAnsi="宋体" w:eastAsia="宋体" w:cs="宋体"/>
-          <w:color w:val="auto"/>
-          <w:spacing w:val="0"/>
-          <w:position w:val="0"/>
-          <w:sz w:val="24"/>
-          <w:shd w:val="clear" w:fill="auto"/>
-        </w:rPr>
-        <w:t>P=1000K，T=100K，ValueMax</w:t>
+        <w:ind w:left="-210" w:leftChars="-100" w:right="0" w:rightChars="0" w:firstLine="500" w:firstLineChars="0"/>
+        <w:jc w:val="left"/>
+        <w:rPr>
+          <w:rFonts w:hint="eastAsia" w:ascii="宋体" w:hAnsi="宋体" w:eastAsia="宋体" w:cs="宋体"/>
+          <w:color w:val="auto"/>
+          <w:spacing w:val="0"/>
+          <w:position w:val="0"/>
+          <w:sz w:val="24"/>
+          <w:shd w:val="clear" w:fill="auto"/>
+          <w:lang w:val="en-US" w:eastAsia="zh-CN"/>
+        </w:rPr>
+      </w:pPr>
+      <w:r>
+        <w:rPr>
+          <w:rFonts w:hint="eastAsia" w:ascii="宋体" w:hAnsi="宋体" w:eastAsia="宋体" w:cs="宋体"/>
+          <w:color w:val="auto"/>
+          <w:spacing w:val="0"/>
+          <w:position w:val="0"/>
+          <w:sz w:val="24"/>
+          <w:highlight w:val="yellow"/>
+          <w:shd w:val="clear" w:fill="auto"/>
+          <w:lang w:val="en-US" w:eastAsia="zh-CN"/>
+        </w:rPr>
+        <w:t>空间方面</w:t>
+      </w:r>
+      <w:r>
+        <w:rPr>
+          <w:rFonts w:hint="eastAsia" w:ascii="宋体" w:hAnsi="宋体" w:eastAsia="宋体" w:cs="宋体"/>
+          <w:color w:val="auto"/>
+          <w:spacing w:val="0"/>
+          <w:position w:val="0"/>
+          <w:sz w:val="24"/>
+          <w:shd w:val="clear" w:fill="auto"/>
+          <w:lang w:val="en-US" w:eastAsia="zh-CN"/>
+        </w:rPr>
+        <w:t>，占用空间的数据结构主要是</w:t>
+      </w:r>
+      <w:r>
+        <w:rPr>
+          <w:rFonts w:hint="eastAsia" w:ascii="宋体" w:hAnsi="宋体" w:eastAsia="宋体" w:cs="宋体"/>
+          <w:color w:val="auto"/>
+          <w:spacing w:val="0"/>
+          <w:position w:val="0"/>
+          <w:sz w:val="24"/>
+          <w:highlight w:val="yellow"/>
+          <w:shd w:val="clear" w:fill="auto"/>
+          <w:lang w:val="en-US" w:eastAsia="zh-CN"/>
+        </w:rPr>
+        <w:t>vector&lt;ProbeLoad&gt;</w:t>
+      </w:r>
+      <w:r>
+        <w:rPr>
+          <w:rFonts w:hint="eastAsia" w:ascii="宋体" w:hAnsi="宋体" w:eastAsia="宋体" w:cs="宋体"/>
+          <w:color w:val="auto"/>
+          <w:spacing w:val="0"/>
+          <w:position w:val="0"/>
+          <w:sz w:val="24"/>
+          <w:shd w:val="clear" w:fill="auto"/>
+          <w:lang w:val="en-US" w:eastAsia="zh-CN"/>
+        </w:rPr>
+        <w:t>，</w:t>
+      </w:r>
+      <w:r>
+        <w:rPr>
+          <w:rFonts w:hint="eastAsia" w:ascii="宋体" w:hAnsi="宋体" w:eastAsia="宋体" w:cs="宋体"/>
+          <w:color w:val="auto"/>
+          <w:spacing w:val="0"/>
+          <w:position w:val="0"/>
+          <w:sz w:val="24"/>
+          <w:highlight w:val="yellow"/>
+          <w:shd w:val="clear" w:fill="auto"/>
+          <w:lang w:val="en-US" w:eastAsia="zh-CN"/>
+        </w:rPr>
+        <w:t>10万</w:t>
+      </w:r>
+      <w:r>
+        <w:rPr>
+          <w:rFonts w:hint="eastAsia" w:ascii="宋体" w:hAnsi="宋体" w:eastAsia="宋体" w:cs="宋体"/>
+          <w:color w:val="auto"/>
+          <w:spacing w:val="0"/>
+          <w:position w:val="0"/>
+          <w:sz w:val="24"/>
+          <w:shd w:val="clear" w:fill="auto"/>
+          <w:lang w:val="en-US" w:eastAsia="zh-CN"/>
+        </w:rPr>
+        <w:t>个探针所需存储=((32+3)+4+4)*10万=</w:t>
+      </w:r>
+      <w:r>
+        <w:rPr>
+          <w:rFonts w:hint="eastAsia" w:ascii="宋体" w:hAnsi="宋体" w:eastAsia="宋体" w:cs="宋体"/>
+          <w:color w:val="auto"/>
+          <w:spacing w:val="0"/>
+          <w:position w:val="0"/>
+          <w:sz w:val="24"/>
+          <w:highlight w:val="yellow"/>
+          <w:shd w:val="clear" w:fill="auto"/>
+          <w:lang w:val="en-US" w:eastAsia="zh-CN"/>
+        </w:rPr>
+        <w:t>4.3MB</w:t>
+      </w:r>
+    </w:p>
+    <w:p>
+      <w:pPr>
+        <w:pStyle w:val="4"/>
+        <w:keepNext/>
+        <w:keepLines/>
+        <w:pageBreakBefore w:val="0"/>
+        <w:widowControl/>
+        <w:numPr>
+          <w:ilvl w:val="0"/>
+          <w:numId w:val="9"/>
+        </w:numPr>
+        <w:kinsoku/>
+        <w:wordWrap/>
+        <w:overflowPunct/>
+        <w:topLinePunct w:val="0"/>
+        <w:autoSpaceDE/>
+        <w:autoSpaceDN/>
+        <w:bidi w:val="0"/>
+        <w:adjustRightInd/>
+        <w:snapToGrid/>
+        <w:spacing w:before="40" w:after="40" w:line="416" w:lineRule="auto"/>
+        <w:ind w:left="425" w:leftChars="0" w:hanging="425" w:firstLineChars="0"/>
+        <w:textAlignment w:val="auto"/>
+        <w:rPr>
+          <w:rFonts w:hint="default" w:asciiTheme="minorHAnsi" w:hAnsiTheme="minorHAnsi" w:eastAsiaTheme="minorEastAsia" w:cstheme="minorBidi"/>
+          <w:b/>
+          <w:bCs/>
+          <w:sz w:val="26"/>
+          <w:szCs w:val="26"/>
+          <w:lang w:val="en-US" w:eastAsia="zh-CN"/>
+        </w:rPr>
+      </w:pPr>
+      <w:r>
+        <w:rPr>
+          <w:rFonts w:hint="eastAsia" w:asciiTheme="minorHAnsi" w:hAnsiTheme="minorHAnsi" w:eastAsiaTheme="minorEastAsia" w:cstheme="minorBidi"/>
+          <w:b/>
+          <w:bCs/>
+          <w:sz w:val="26"/>
+          <w:szCs w:val="26"/>
+          <w:lang w:val="en-US" w:eastAsia="zh-CN"/>
+        </w:rPr>
+        <w:t>测试数据</w:t>
+      </w:r>
+      <w:r>
+        <w:rPr>
+          <w:rFonts w:hint="eastAsia" w:cstheme="minorBidi"/>
+          <w:b/>
+          <w:bCs/>
+          <w:sz w:val="26"/>
+          <w:szCs w:val="26"/>
+          <w:lang w:val="en-US" w:eastAsia="zh-CN"/>
+        </w:rPr>
+        <w:t>及分析 - 动态规划（二维数组版）算法</w:t>
+      </w:r>
+    </w:p>
+    <w:p>
+      <w:pPr>
+        <w:spacing w:before="20" w:after="20" w:line="259" w:lineRule="auto"/>
+        <w:ind w:right="0"/>
+        <w:jc w:val="left"/>
+        <w:rPr>
+          <w:rFonts w:hint="eastAsia" w:ascii="宋体" w:hAnsi="宋体" w:eastAsia="宋体" w:cs="宋体"/>
+          <w:color w:val="auto"/>
+          <w:spacing w:val="0"/>
+          <w:position w:val="0"/>
+          <w:sz w:val="24"/>
+          <w:shd w:val="clear" w:fill="auto"/>
+          <w:lang w:val="en-US" w:eastAsia="zh-CN"/>
+        </w:rPr>
+      </w:pPr>
+      <w:r>
+        <w:rPr>
+          <w:rFonts w:hint="eastAsia" w:ascii="宋体" w:hAnsi="宋体" w:eastAsia="宋体" w:cs="宋体"/>
+          <w:color w:val="auto"/>
+          <w:spacing w:val="0"/>
+          <w:position w:val="0"/>
+          <w:sz w:val="24"/>
+          <w:shd w:val="clear" w:fill="auto"/>
+          <w:lang w:val="en-US" w:eastAsia="zh-CN"/>
+        </w:rPr>
+        <w:t>以</w:t>
+      </w:r>
+      <w:r>
+        <w:rPr>
+          <w:rFonts w:hint="eastAsia" w:ascii="宋体" w:hAnsi="宋体" w:eastAsia="宋体" w:cs="宋体"/>
+          <w:color w:val="auto"/>
+          <w:spacing w:val="0"/>
+          <w:position w:val="0"/>
+          <w:sz w:val="24"/>
+          <w:highlight w:val="yellow"/>
+          <w:shd w:val="clear" w:fill="auto"/>
+          <w:lang w:val="en-US" w:eastAsia="zh-CN"/>
+        </w:rPr>
+        <w:t>1万探针1千资源</w:t>
+      </w:r>
+      <w:r>
+        <w:rPr>
+          <w:rFonts w:hint="eastAsia" w:ascii="宋体" w:hAnsi="宋体" w:eastAsia="宋体" w:cs="宋体"/>
+          <w:color w:val="auto"/>
+          <w:spacing w:val="0"/>
+          <w:position w:val="0"/>
+          <w:sz w:val="24"/>
+          <w:shd w:val="clear" w:fill="auto"/>
+          <w:lang w:val="en-US" w:eastAsia="zh-CN"/>
+        </w:rPr>
+        <w:t>为例。Win10下任务管理器显示：</w:t>
+      </w:r>
+      <w:r>
+        <w:rPr>
+          <w:rFonts w:hint="eastAsia" w:ascii="宋体" w:hAnsi="宋体" w:eastAsia="宋体" w:cs="宋体"/>
+          <w:color w:val="auto"/>
+          <w:spacing w:val="0"/>
+          <w:position w:val="0"/>
+          <w:sz w:val="24"/>
+          <w:highlight w:val="yellow"/>
+          <w:shd w:val="clear" w:fill="auto"/>
+          <w:lang w:val="en-US" w:eastAsia="zh-CN"/>
+        </w:rPr>
+        <w:t>计算</w:t>
+      </w:r>
+      <w:r>
+        <w:rPr>
+          <w:rFonts w:ascii="宋体" w:hAnsi="宋体" w:eastAsia="宋体" w:cs="宋体"/>
+          <w:color w:val="auto"/>
+          <w:spacing w:val="0"/>
+          <w:position w:val="0"/>
+          <w:sz w:val="24"/>
+          <w:highlight w:val="yellow"/>
+          <w:shd w:val="clear" w:fill="auto"/>
+        </w:rPr>
+        <w:t>时间</w:t>
+      </w:r>
+      <w:r>
+        <w:rPr>
+          <w:rFonts w:hint="eastAsia" w:ascii="宋体" w:hAnsi="宋体" w:eastAsia="宋体" w:cs="宋体"/>
+          <w:color w:val="auto"/>
+          <w:spacing w:val="0"/>
+          <w:position w:val="0"/>
+          <w:sz w:val="24"/>
+          <w:highlight w:val="yellow"/>
+          <w:shd w:val="clear" w:fill="auto"/>
+          <w:lang w:val="en-US" w:eastAsia="zh-CN"/>
+        </w:rPr>
+        <w:t xml:space="preserve"> = 59秒，内存 = 40MB，CPU=50%（单线程）</w:t>
       </w:r>
     </w:p>
     <w:p>
@@ -5766,21 +7174,84 @@
         <w:keepLines/>
         <w:numPr>
           <w:ilvl w:val="0"/>
-          <w:numId w:val="7"/>
+          <w:numId w:val="0"/>
         </w:numPr>
         <w:spacing w:before="240" w:after="64" w:line="320" w:lineRule="auto"/>
-        <w:ind w:left="1260" w:right="0" w:hanging="420"/>
-        <w:jc w:val="left"/>
-        <w:rPr>
-          <w:rFonts w:ascii="Calibri" w:hAnsi="Calibri" w:eastAsia="Calibri" w:cs="Calibri"/>
+        <w:ind w:right="0" w:rightChars="0"/>
+        <w:jc w:val="left"/>
+        <w:rPr>
+          <w:rFonts w:hint="eastAsia" w:ascii="Calibri" w:hAnsi="Calibri" w:eastAsia="宋体" w:cs="Calibri"/>
           <w:b/>
           <w:color w:val="0000FF"/>
           <w:spacing w:val="0"/>
           <w:position w:val="0"/>
           <w:sz w:val="24"/>
           <w:shd w:val="clear" w:fill="auto"/>
-        </w:rPr>
-      </w:pPr>
+          <w:lang w:val="en-US" w:eastAsia="zh-CN"/>
+        </w:rPr>
+      </w:pPr>
+      <w:r>
+        <w:rPr>
+          <w:rFonts w:hint="eastAsia" w:ascii="Calibri" w:hAnsi="Calibri" w:eastAsia="宋体" w:cs="Calibri"/>
+          <w:b/>
+          <w:color w:val="0000FF"/>
+          <w:spacing w:val="0"/>
+          <w:position w:val="0"/>
+          <w:sz w:val="24"/>
+          <w:shd w:val="clear" w:fill="auto"/>
+          <w:lang w:val="en-US" w:eastAsia="zh-CN"/>
+        </w:rPr>
+        <w:t>主要消耗内存的数据结构：</w:t>
+      </w:r>
+    </w:p>
+    <w:p>
+      <w:pPr>
+        <w:keepNext/>
+        <w:keepLines/>
+        <w:numPr>
+          <w:ilvl w:val="0"/>
+          <w:numId w:val="0"/>
+        </w:numPr>
+        <w:spacing w:before="240" w:after="64" w:line="320" w:lineRule="auto"/>
+        <w:ind w:right="0" w:rightChars="0"/>
+        <w:jc w:val="left"/>
+        <w:rPr>
+          <w:rFonts w:hint="default" w:ascii="Calibri" w:hAnsi="Calibri" w:eastAsia="宋体" w:cs="Calibri"/>
+          <w:b/>
+          <w:color w:val="0000FF"/>
+          <w:spacing w:val="0"/>
+          <w:position w:val="0"/>
+          <w:sz w:val="24"/>
+          <w:shd w:val="clear" w:fill="auto"/>
+          <w:lang w:val="en-US" w:eastAsia="zh-CN"/>
+        </w:rPr>
+      </w:pPr>
+      <w:r>
+        <w:rPr>
+          <w:rFonts w:hint="eastAsia" w:ascii="Calibri" w:hAnsi="Calibri" w:eastAsia="宋体" w:cs="Calibri"/>
+          <w:b/>
+          <w:color w:val="0000FF"/>
+          <w:spacing w:val="0"/>
+          <w:position w:val="0"/>
+          <w:sz w:val="24"/>
+          <w:shd w:val="clear" w:fill="auto"/>
+          <w:lang w:val="en-US" w:eastAsia="zh-CN"/>
+        </w:rPr>
+        <w:t>1、</w:t>
+      </w:r>
+      <w:r>
+        <w:rPr>
+          <w:rFonts w:hint="eastAsia" w:ascii="宋体" w:hAnsi="宋体" w:eastAsia="宋体" w:cs="宋体"/>
+          <w:color w:val="auto"/>
+          <w:spacing w:val="0"/>
+          <w:position w:val="0"/>
+          <w:sz w:val="24"/>
+          <w:highlight w:val="yellow"/>
+          <w:shd w:val="clear" w:fill="auto"/>
+          <w:lang w:val="en-US" w:eastAsia="zh-CN"/>
+        </w:rPr>
+        <w:t>vector&lt;ProbeLoad&gt;</w:t>
+      </w:r>
     </w:p>
     <w:sectPr>
       <w:pgSz w:w="11906" w:h="16838"/>
@@ -5908,6 +7379,18 @@
     </w:lvl>
   </w:abstractNum>
   <w:abstractNum w:abstractNumId="1">
+    <w:nsid w:val="BA0EED39"/>
+    <w:multiLevelType w:val="singleLevel"/>
+    <w:tmpl w:val="BA0EED39"/>
+    <w:lvl w:ilvl="0" w:tentative="0">
+      <w:start w:val="1"/>
+      <w:numFmt w:val="decimal"/>
+      <w:suff w:val="nothing"/>
+      <w:lvlText w:val="%1、"/>
+      <w:lvlJc w:val="left"/>
+    </w:lvl>
+  </w:abstractNum>
+  <w:abstractNum w:abstractNumId="2">
     <w:nsid w:val="C8879AEF"/>
     <w:multiLevelType w:val="multilevel"/>
     <w:tmpl w:val="C8879AEF"/>
@@ -5916,6 +7399,12 @@
       <w:numFmt w:val="bullet"/>
       <w:lvlText w:val="•"/>
       <w:lvlJc w:val="left"/>
+      <w:pPr>
+        <w:tabs>
+          <w:tab w:val="left" w:pos="-420"/>
+        </w:tabs>
+        <w:ind w:left="-420"/>
+      </w:pPr>
     </w:lvl>
     <w:lvl w:ilvl="1" w:tentative="0">
       <w:start w:val="1"/>
@@ -5924,9 +7413,9 @@
       <w:lvlJc w:val="left"/>
       <w:pPr>
         <w:tabs>
-          <w:tab w:val="left" w:pos="840"/>
-        </w:tabs>
-        <w:ind w:left="840" w:leftChars="0" w:hanging="420" w:firstLineChars="0"/>
+          <w:tab w:val="left" w:pos="420"/>
+        </w:tabs>
+        <w:ind w:left="420" w:leftChars="0" w:hanging="420" w:firstLineChars="0"/>
       </w:pPr>
       <w:rPr>
         <w:rFonts w:hint="default" w:ascii="Wingdings" w:hAnsi="Wingdings"/>
@@ -5939,9 +7428,9 @@
       <w:lvlJc w:val="left"/>
       <w:pPr>
         <w:tabs>
-          <w:tab w:val="left" w:pos="1260"/>
-        </w:tabs>
-        <w:ind w:left="1260" w:leftChars="0" w:hanging="420" w:firstLineChars="0"/>
+          <w:tab w:val="left" w:pos="840"/>
+        </w:tabs>
+        <w:ind w:left="840" w:leftChars="0" w:hanging="420" w:firstLineChars="0"/>
       </w:pPr>
       <w:rPr>
         <w:rFonts w:hint="default" w:ascii="Wingdings" w:hAnsi="Wingdings"/>
@@ -5954,9 +7443,9 @@
       <w:lvlJc w:val="left"/>
       <w:pPr>
         <w:tabs>
-          <w:tab w:val="left" w:pos="1680"/>
-        </w:tabs>
-        <w:ind w:left="1680" w:leftChars="0" w:hanging="420" w:firstLineChars="0"/>
+          <w:tab w:val="left" w:pos="1260"/>
+        </w:tabs>
+        <w:ind w:left="1260" w:leftChars="0" w:hanging="420" w:firstLineChars="0"/>
       </w:pPr>
       <w:rPr>
         <w:rFonts w:hint="default" w:ascii="Wingdings" w:hAnsi="Wingdings"/>
@@ -5969,9 +7458,9 @@
       <w:lvlJc w:val="left"/>
       <w:pPr>
         <w:tabs>
-          <w:tab w:val="left" w:pos="2100"/>
-        </w:tabs>
-        <w:ind w:left="2100" w:leftChars="0" w:hanging="420" w:firstLineChars="0"/>
+          <w:tab w:val="left" w:pos="1680"/>
+        </w:tabs>
+        <w:ind w:left="1680" w:leftChars="0" w:hanging="420" w:firstLineChars="0"/>
       </w:pPr>
       <w:rPr>
         <w:rFonts w:hint="default" w:ascii="Wingdings" w:hAnsi="Wingdings"/>
@@ -5984,9 +7473,9 @@
       <w:lvlJc w:val="left"/>
       <w:pPr>
         <w:tabs>
-          <w:tab w:val="left" w:pos="2520"/>
-        </w:tabs>
-        <w:ind w:left="2520" w:leftChars="0" w:hanging="420" w:firstLineChars="0"/>
+          <w:tab w:val="left" w:pos="2100"/>
+        </w:tabs>
+        <w:ind w:left="2100" w:leftChars="0" w:hanging="420" w:firstLineChars="0"/>
       </w:pPr>
       <w:rPr>
         <w:rFonts w:hint="default" w:ascii="Wingdings" w:hAnsi="Wingdings"/>
@@ -5999,9 +7488,9 @@
       <w:lvlJc w:val="left"/>
       <w:pPr>
         <w:tabs>
-          <w:tab w:val="left" w:pos="2940"/>
-        </w:tabs>
-        <w:ind w:left="2940" w:leftChars="0" w:hanging="420" w:firstLineChars="0"/>
+          <w:tab w:val="left" w:pos="2520"/>
+        </w:tabs>
+        <w:ind w:left="2520" w:leftChars="0" w:hanging="420" w:firstLineChars="0"/>
       </w:pPr>
       <w:rPr>
         <w:rFonts w:hint="default" w:ascii="Wingdings" w:hAnsi="Wingdings"/>
@@ -6014,9 +7503,9 @@
       <w:lvlJc w:val="left"/>
       <w:pPr>
         <w:tabs>
-          <w:tab w:val="left" w:pos="3360"/>
-        </w:tabs>
-        <w:ind w:left="3360" w:leftChars="0" w:hanging="420" w:firstLineChars="0"/>
+          <w:tab w:val="left" w:pos="2940"/>
+        </w:tabs>
+        <w:ind w:left="2940" w:leftChars="0" w:hanging="420" w:firstLineChars="0"/>
       </w:pPr>
       <w:rPr>
         <w:rFonts w:hint="default" w:ascii="Wingdings" w:hAnsi="Wingdings"/>
@@ -6029,16 +7518,16 @@
       <w:lvlJc w:val="left"/>
       <w:pPr>
         <w:tabs>
-          <w:tab w:val="left" w:pos="3780"/>
-        </w:tabs>
-        <w:ind w:left="3780" w:leftChars="0" w:hanging="420" w:firstLineChars="0"/>
+          <w:tab w:val="left" w:pos="3360"/>
+        </w:tabs>
+        <w:ind w:left="3360" w:leftChars="0" w:hanging="420" w:firstLineChars="0"/>
       </w:pPr>
       <w:rPr>
         <w:rFonts w:hint="default" w:ascii="Wingdings" w:hAnsi="Wingdings"/>
       </w:rPr>
     </w:lvl>
   </w:abstractNum>
-  <w:abstractNum w:abstractNumId="2">
+  <w:abstractNum w:abstractNumId="3">
     <w:nsid w:val="D6A77B6D"/>
     <w:multiLevelType w:val="singleLevel"/>
     <w:tmpl w:val="D6A77B6D"/>
@@ -6058,7 +7547,7 @@
       </w:rPr>
     </w:lvl>
   </w:abstractNum>
-  <w:abstractNum w:abstractNumId="3">
+  <w:abstractNum w:abstractNumId="4">
     <w:nsid w:val="DABE34DE"/>
     <w:multiLevelType w:val="multilevel"/>
     <w:tmpl w:val="DABE34DE"/>
@@ -6198,7 +7687,147 @@
       </w:rPr>
     </w:lvl>
   </w:abstractNum>
-  <w:abstractNum w:abstractNumId="4">
+  <w:abstractNum w:abstractNumId="5">
+    <w:nsid w:val="E8CEF7ED"/>
+    <w:multiLevelType w:val="multilevel"/>
+    <w:tmpl w:val="E8CEF7ED"/>
+    <w:lvl w:ilvl="0" w:tentative="0">
+      <w:start w:val="1"/>
+      <w:numFmt w:val="decimal"/>
+      <w:lvlText w:val="%1."/>
+      <w:lvlJc w:val="left"/>
+      <w:pPr>
+        <w:tabs>
+          <w:tab w:val="left" w:pos="425"/>
+        </w:tabs>
+        <w:ind w:left="425" w:leftChars="0" w:hanging="425" w:firstLineChars="0"/>
+      </w:pPr>
+      <w:rPr>
+        <w:rFonts w:hint="default"/>
+      </w:rPr>
+    </w:lvl>
+    <w:lvl w:ilvl="1" w:tentative="0">
+      <w:start w:val="1"/>
+      <w:numFmt w:val="lowerLetter"/>
+      <w:lvlText w:val="%2)"/>
+      <w:lvlJc w:val="left"/>
+      <w:pPr>
+        <w:tabs>
+          <w:tab w:val="left" w:pos="840"/>
+        </w:tabs>
+        <w:ind w:left="840" w:leftChars="0" w:hanging="420" w:firstLineChars="0"/>
+      </w:pPr>
+      <w:rPr>
+        <w:rFonts w:hint="default"/>
+      </w:rPr>
+    </w:lvl>
+    <w:lvl w:ilvl="2" w:tentative="0">
+      <w:start w:val="1"/>
+      <w:numFmt w:val="lowerRoman"/>
+      <w:lvlText w:val="%3."/>
+      <w:lvlJc w:val="left"/>
+      <w:pPr>
+        <w:tabs>
+          <w:tab w:val="left" w:pos="1260"/>
+        </w:tabs>
+        <w:ind w:left="1260" w:leftChars="0" w:hanging="420" w:firstLineChars="0"/>
+      </w:pPr>
+      <w:rPr>
+        <w:rFonts w:hint="default"/>
+      </w:rPr>
+    </w:lvl>
+    <w:lvl w:ilvl="3" w:tentative="0">
+      <w:start w:val="1"/>
+      <w:numFmt w:val="decimal"/>
+      <w:lvlText w:val="%4."/>
+      <w:lvlJc w:val="left"/>
+      <w:pPr>
+        <w:tabs>
+          <w:tab w:val="left" w:pos="1680"/>
+        </w:tabs>
+        <w:ind w:left="1680" w:leftChars="0" w:hanging="420" w:firstLineChars="0"/>
+      </w:pPr>
+      <w:rPr>
+        <w:rFonts w:hint="default"/>
+      </w:rPr>
+    </w:lvl>
+    <w:lvl w:ilvl="4" w:tentative="0">
+      <w:start w:val="1"/>
+      <w:numFmt w:val="lowerLetter"/>
+      <w:lvlText w:val="%5)"/>
+      <w:lvlJc w:val="left"/>
+      <w:pPr>
+        <w:tabs>
+          <w:tab w:val="left" w:pos="2100"/>
+        </w:tabs>
+        <w:ind w:left="2100" w:leftChars="0" w:hanging="420" w:firstLineChars="0"/>
+      </w:pPr>
+      <w:rPr>
+        <w:rFonts w:hint="default"/>
+      </w:rPr>
+    </w:lvl>
+    <w:lvl w:ilvl="5" w:tentative="0">
+      <w:start w:val="1"/>
+      <w:numFmt w:val="lowerRoman"/>
+      <w:lvlText w:val="%6."/>
+      <w:lvlJc w:val="left"/>
+      <w:pPr>
+        <w:tabs>
+          <w:tab w:val="left" w:pos="2520"/>
+        </w:tabs>
+        <w:ind w:left="2520" w:leftChars="0" w:hanging="420" w:firstLineChars="0"/>
+      </w:pPr>
+      <w:rPr>
+        <w:rFonts w:hint="default"/>
+      </w:rPr>
+    </w:lvl>
+    <w:lvl w:ilvl="6" w:tentative="0">
+      <w:start w:val="1"/>
+      <w:numFmt w:val="decimal"/>
+      <w:lvlText w:val="%7."/>
+      <w:lvlJc w:val="left"/>
+      <w:pPr>
+        <w:tabs>
+          <w:tab w:val="left" w:pos="2940"/>
+        </w:tabs>
+        <w:ind w:left="2940" w:leftChars="0" w:hanging="420" w:firstLineChars="0"/>
+      </w:pPr>
+      <w:rPr>
+        <w:rFonts w:hint="default"/>
+      </w:rPr>
+    </w:lvl>
+    <w:lvl w:ilvl="7" w:tentative="0">
+      <w:start w:val="1"/>
+      <w:numFmt w:val="lowerLetter"/>
+      <w:lvlText w:val="%8)"/>
+      <w:lvlJc w:val="left"/>
+      <w:pPr>
+        <w:tabs>
+          <w:tab w:val="left" w:pos="3360"/>
+        </w:tabs>
+        <w:ind w:left="3360" w:leftChars="0" w:hanging="420" w:firstLineChars="0"/>
+      </w:pPr>
+      <w:rPr>
+        <w:rFonts w:hint="default"/>
+      </w:rPr>
+    </w:lvl>
+    <w:lvl w:ilvl="8" w:tentative="0">
+      <w:start w:val="1"/>
+      <w:numFmt w:val="lowerRoman"/>
+      <w:lvlText w:val="%9."/>
+      <w:lvlJc w:val="left"/>
+      <w:pPr>
+        <w:tabs>
+          <w:tab w:val="left" w:pos="3780"/>
+        </w:tabs>
+        <w:ind w:left="3780" w:leftChars="0" w:hanging="420" w:firstLineChars="0"/>
+      </w:pPr>
+      <w:rPr>
+        <w:rFonts w:hint="default"/>
+      </w:rPr>
+    </w:lvl>
+  </w:abstractNum>
+  <w:abstractNum w:abstractNumId="6">
     <w:nsid w:val="0248C179"/>
     <w:multiLevelType w:val="singleLevel"/>
     <w:tmpl w:val="0248C179"/>
@@ -6215,10 +7844,10 @@
       </w:pPr>
     </w:lvl>
   </w:abstractNum>
-  <w:abstractNum w:abstractNumId="5">
-    <w:nsid w:val="49B77883"/>
+  <w:abstractNum w:abstractNumId="7">
+    <w:nsid w:val="1F39D178"/>
     <w:multiLevelType w:val="multilevel"/>
-    <w:tmpl w:val="49B77883"/>
+    <w:tmpl w:val="1F39D178"/>
     <w:lvl w:ilvl="0" w:tentative="0">
       <w:start w:val="1"/>
       <w:numFmt w:val="decimal"/>
@@ -6328,7 +7957,120 @@
       </w:rPr>
     </w:lvl>
   </w:abstractNum>
-  <w:abstractNum w:abstractNumId="6">
+  <w:abstractNum w:abstractNumId="8">
+    <w:nsid w:val="49B77883"/>
+    <w:multiLevelType w:val="multilevel"/>
+    <w:tmpl w:val="49B77883"/>
+    <w:lvl w:ilvl="0" w:tentative="0">
+      <w:start w:val="1"/>
+      <w:numFmt w:val="decimal"/>
+      <w:lvlText w:val="%1."/>
+      <w:lvlJc w:val="left"/>
+      <w:pPr>
+        <w:ind w:left="425" w:hanging="425"/>
+      </w:pPr>
+      <w:rPr>
+        <w:rFonts w:hint="default"/>
+      </w:rPr>
+    </w:lvl>
+    <w:lvl w:ilvl="1" w:tentative="0">
+      <w:start w:val="1"/>
+      <w:numFmt w:val="decimal"/>
+      <w:lvlText w:val="%1.%2."/>
+      <w:lvlJc w:val="left"/>
+      <w:pPr>
+        <w:ind w:left="567" w:hanging="567"/>
+      </w:pPr>
+      <w:rPr>
+        <w:rFonts w:hint="default"/>
+      </w:rPr>
+    </w:lvl>
+    <w:lvl w:ilvl="2" w:tentative="0">
+      <w:start w:val="1"/>
+      <w:numFmt w:val="decimal"/>
+      <w:lvlText w:val="%1.%2.%3."/>
+      <w:lvlJc w:val="left"/>
+      <w:pPr>
+        <w:ind w:left="709" w:hanging="709"/>
+      </w:pPr>
+      <w:rPr>
+        <w:rFonts w:hint="default"/>
+      </w:rPr>
+    </w:lvl>
+    <w:lvl w:ilvl="3" w:tentative="0">
+      <w:start w:val="1"/>
+      <w:numFmt w:val="decimal"/>
+      <w:lvlText w:val="%1.%2.%3.%4."/>
+      <w:lvlJc w:val="left"/>
+      <w:pPr>
+        <w:ind w:left="850" w:hanging="850"/>
+      </w:pPr>
+      <w:rPr>
+        <w:rFonts w:hint="default"/>
+      </w:rPr>
+    </w:lvl>
+    <w:lvl w:ilvl="4" w:tentative="0">
+      <w:start w:val="1"/>
+      <w:numFmt w:val="decimal"/>
+      <w:lvlText w:val="%1.%2.%3.%4.%5."/>
+      <w:lvlJc w:val="left"/>
+      <w:pPr>
+        <w:ind w:left="991" w:hanging="991"/>
+      </w:pPr>
+      <w:rPr>
+        <w:rFonts w:hint="default"/>
+      </w:rPr>
+    </w:lvl>
+    <w:lvl w:ilvl="5" w:tentative="0">
+      <w:start w:val="1"/>
+      <w:numFmt w:val="decimal"/>
+      <w:lvlText w:val="%1.%2.%3.%4.%5.%6."/>
+      <w:lvlJc w:val="left"/>
+      <w:pPr>
+        <w:ind w:left="1134" w:hanging="1134"/>
+      </w:pPr>
+      <w:rPr>
+        <w:rFonts w:hint="default"/>
+      </w:rPr>
+    </w:lvl>
+    <w:lvl w:ilvl="6" w:tentative="0">
+      <w:start w:val="1"/>
+      <w:numFmt w:val="decimal"/>
+      <w:lvlText w:val="%1.%2.%3.%4.%5.%6.%7."/>
+      <w:lvlJc w:val="left"/>
+      <w:pPr>
+        <w:ind w:left="1275" w:hanging="1275"/>
+      </w:pPr>
+      <w:rPr>
+        <w:rFonts w:hint="default"/>
+      </w:rPr>
+    </w:lvl>
+    <w:lvl w:ilvl="7" w:tentative="0">
+      <w:start w:val="1"/>
+      <w:numFmt w:val="decimal"/>
+      <w:lvlText w:val="%1.%2.%3.%4.%5.%6.%7.%8."/>
+      <w:lvlJc w:val="left"/>
+      <w:pPr>
+        <w:ind w:left="1418" w:hanging="1418"/>
+      </w:pPr>
+      <w:rPr>
+        <w:rFonts w:hint="default"/>
+      </w:rPr>
+    </w:lvl>
+    <w:lvl w:ilvl="8" w:tentative="0">
+      <w:start w:val="1"/>
+      <w:numFmt w:val="decimal"/>
+      <w:lvlText w:val="%1.%2.%3.%4.%5.%6.%7.%8.%9."/>
+      <w:lvlJc w:val="left"/>
+      <w:pPr>
+        <w:ind w:left="1558" w:hanging="1558"/>
+      </w:pPr>
+      <w:rPr>
+        <w:rFonts w:hint="default"/>
+      </w:rPr>
+    </w:lvl>
+  </w:abstractNum>
+  <w:abstractNum w:abstractNumId="9">
     <w:nsid w:val="59ADCABA"/>
     <w:multiLevelType w:val="singleLevel"/>
     <w:tmpl w:val="59ADCABA"/>
@@ -6340,24 +8082,33 @@
     </w:lvl>
   </w:abstractNum>
   <w:num w:numId="1">
-    <w:abstractNumId w:val="5"/>
+    <w:abstractNumId w:val="8"/>
   </w:num>
   <w:num w:numId="2">
-    <w:abstractNumId w:val="6"/>
+    <w:abstractNumId w:val="9"/>
   </w:num>
   <w:num w:numId="3">
-    <w:abstractNumId w:val="2"/>
+    <w:abstractNumId w:val="3"/>
   </w:num>
   <w:num w:numId="4">
-    <w:abstractNumId w:val="4"/>
+    <w:abstractNumId w:val="6"/>
   </w:num>
   <w:num w:numId="5">
     <w:abstractNumId w:val="0"/>
   </w:num>
   <w:num w:numId="6">
-    <w:abstractNumId w:val="3"/>
+    <w:abstractNumId w:val="7"/>
   </w:num>
   <w:num w:numId="7">
+    <w:abstractNumId w:val="4"/>
+  </w:num>
+  <w:num w:numId="8">
+    <w:abstractNumId w:val="2"/>
+  </w:num>
+  <w:num w:numId="9">
+    <w:abstractNumId w:val="5"/>
+  </w:num>
+  <w:num w:numId="10">
     <w:abstractNumId w:val="1"/>
   </w:num>
 </w:numbering>
@@ -6628,6 +8379,7 @@
     <w:qFormat/>
     <w:uiPriority w:val="0"/>
     <w:rPr>
+      <w:rFonts w:asciiTheme="minorHAnsi" w:hAnsiTheme="minorHAnsi" w:eastAsiaTheme="minorEastAsia" w:cstheme="minorBidi"/>
       <w:sz w:val="21"/>
       <w:szCs w:val="22"/>
     </w:rPr>
@@ -6730,6 +8482,15 @@
         <w:right w:w="108" w:type="dxa"/>
       </w:tblCellMar>
     </w:tblPr>
+  </w:style>
+  <w:style w:type="character" w:styleId="8">
+    <w:name w:val="Hyperlink"/>
+    <w:basedOn w:val="6"/>
+    <w:uiPriority w:val="0"/>
+    <w:rPr>
+      <w:color w:val="0000FF"/>
+      <w:u w:val="single"/>
+    </w:rPr>
   </w:style>
 </w:styles>
 </file>
@@ -7023,9 +8784,6 @@
   <customSectProps>
     <customSectPr/>
   </customSectProps>
-  <customShpExts>
-    <customShpInfo spid="_x0000_s1026"/>
-  </customShpExts>
 </s:customData>
 </file>
 

</xml_diff>

<commit_message>
1. code review, make the comments clear, fixed some bugs. 2. basically finished system design doc. 3. add test logs and data
</commit_message>
<xml_diff>
--- a/doc/Probe Scheduling-system design.docx
+++ b/doc/Probe Scheduling-system design.docx
@@ -4072,7 +4072,8 @@
           <w:color w:val="auto"/>
           <w:spacing w:val="0"/>
           <w:position w:val="0"/>
-          <w:sz w:val="24"/>
+          <w:sz w:val="20"/>
+          <w:szCs w:val="20"/>
           <w:shd w:val="clear" w:fill="auto"/>
         </w:rPr>
       </w:pPr>
@@ -4082,7 +4083,8 @@
           <w:color w:val="auto"/>
           <w:spacing w:val="0"/>
           <w:position w:val="0"/>
-          <w:sz w:val="24"/>
+          <w:sz w:val="20"/>
+          <w:szCs w:val="20"/>
           <w:shd w:val="clear" w:fill="auto"/>
         </w:rPr>
         <w:t xml:space="preserve">clone </w:t>
@@ -4093,7 +4095,8 @@
           <w:color w:val="auto"/>
           <w:spacing w:val="0"/>
           <w:position w:val="0"/>
-          <w:sz w:val="24"/>
+          <w:sz w:val="20"/>
+          <w:szCs w:val="20"/>
           <w:shd w:val="clear" w:fill="auto"/>
           <w:lang w:val="en-US" w:eastAsia="zh-CN"/>
         </w:rPr>
@@ -4105,7 +4108,8 @@
           <w:color w:val="auto"/>
           <w:spacing w:val="0"/>
           <w:position w:val="0"/>
-          <w:sz w:val="24"/>
+          <w:sz w:val="20"/>
+          <w:szCs w:val="20"/>
           <w:shd w:val="clear" w:fill="auto"/>
         </w:rPr>
         <w:t>source code</w:t>
@@ -4116,7 +4120,8 @@
           <w:color w:val="auto"/>
           <w:spacing w:val="0"/>
           <w:position w:val="0"/>
-          <w:sz w:val="24"/>
+          <w:sz w:val="20"/>
+          <w:szCs w:val="20"/>
           <w:shd w:val="clear" w:fill="auto"/>
           <w:lang w:val="en-US" w:eastAsia="zh-CN"/>
         </w:rPr>
@@ -4128,7 +4133,8 @@
           <w:color w:val="auto"/>
           <w:spacing w:val="0"/>
           <w:position w:val="0"/>
-          <w:sz w:val="24"/>
+          <w:sz w:val="20"/>
+          <w:szCs w:val="20"/>
           <w:shd w:val="clear" w:fill="auto"/>
           <w:lang w:val="en-US" w:eastAsia="zh-CN"/>
         </w:rPr>
@@ -4140,7 +4146,8 @@
           <w:color w:val="auto"/>
           <w:spacing w:val="0"/>
           <w:position w:val="0"/>
-          <w:sz w:val="24"/>
+          <w:sz w:val="20"/>
+          <w:szCs w:val="20"/>
           <w:shd w:val="clear" w:fill="auto"/>
           <w:lang w:val="en-US" w:eastAsia="zh-CN"/>
         </w:rPr>
@@ -4152,7 +4159,8 @@
           <w:color w:val="auto"/>
           <w:spacing w:val="0"/>
           <w:position w:val="0"/>
-          <w:sz w:val="24"/>
+          <w:sz w:val="20"/>
+          <w:szCs w:val="20"/>
           <w:shd w:val="clear" w:fill="auto"/>
           <w:lang w:val="en-US" w:eastAsia="zh-CN"/>
         </w:rPr>
@@ -4164,7 +4172,8 @@
           <w:rFonts w:hint="eastAsia" w:ascii="宋体" w:hAnsi="宋体" w:eastAsia="宋体"/>
           <w:spacing w:val="0"/>
           <w:position w:val="0"/>
-          <w:sz w:val="24"/>
+          <w:sz w:val="20"/>
+          <w:szCs w:val="20"/>
           <w:shd w:val="clear" w:fill="auto"/>
           <w:lang w:val="en-US" w:eastAsia="zh-CN"/>
         </w:rPr>
@@ -4176,7 +4185,8 @@
           <w:color w:val="auto"/>
           <w:spacing w:val="0"/>
           <w:position w:val="0"/>
-          <w:sz w:val="24"/>
+          <w:sz w:val="20"/>
+          <w:szCs w:val="20"/>
           <w:shd w:val="clear" w:fill="auto"/>
           <w:lang w:val="en-US" w:eastAsia="zh-CN"/>
         </w:rPr>
@@ -4200,17 +4210,19 @@
           <w:color w:val="auto"/>
           <w:spacing w:val="0"/>
           <w:position w:val="0"/>
-          <w:sz w:val="24"/>
-          <w:shd w:val="clear" w:fill="auto"/>
-        </w:rPr>
-      </w:pPr>
-      <w:r>
-        <w:rPr>
-          <w:rFonts w:hint="eastAsia" w:ascii="宋体" w:hAnsi="宋体" w:eastAsia="宋体" w:cs="宋体"/>
-          <w:color w:val="auto"/>
-          <w:spacing w:val="0"/>
-          <w:position w:val="0"/>
-          <w:sz w:val="24"/>
+          <w:sz w:val="20"/>
+          <w:szCs w:val="20"/>
+          <w:shd w:val="clear" w:fill="auto"/>
+        </w:rPr>
+      </w:pPr>
+      <w:r>
+        <w:rPr>
+          <w:rFonts w:hint="eastAsia" w:ascii="宋体" w:hAnsi="宋体" w:eastAsia="宋体" w:cs="宋体"/>
+          <w:color w:val="auto"/>
+          <w:spacing w:val="0"/>
+          <w:position w:val="0"/>
+          <w:sz w:val="20"/>
+          <w:szCs w:val="20"/>
           <w:shd w:val="clear" w:fill="auto"/>
           <w:lang w:val="en-US" w:eastAsia="zh-CN"/>
         </w:rPr>
@@ -4234,7 +4246,8 @@
           <w:color w:val="auto"/>
           <w:spacing w:val="0"/>
           <w:position w:val="0"/>
-          <w:sz w:val="24"/>
+          <w:sz w:val="20"/>
+          <w:szCs w:val="20"/>
           <w:shd w:val="clear" w:fill="auto"/>
         </w:rPr>
       </w:pPr>
@@ -4244,7 +4257,8 @@
           <w:color w:val="auto"/>
           <w:spacing w:val="0"/>
           <w:position w:val="0"/>
-          <w:sz w:val="24"/>
+          <w:sz w:val="20"/>
+          <w:szCs w:val="20"/>
           <w:shd w:val="clear" w:fill="auto"/>
         </w:rPr>
         <w:t>1. config Linux env</w:t>
@@ -4263,7 +4277,8 @@
           <w:color w:val="auto"/>
           <w:spacing w:val="0"/>
           <w:position w:val="0"/>
-          <w:sz w:val="24"/>
+          <w:sz w:val="20"/>
+          <w:szCs w:val="20"/>
           <w:shd w:val="clear" w:fill="auto"/>
         </w:rPr>
       </w:pPr>
@@ -4273,7 +4288,8 @@
           <w:color w:val="auto"/>
           <w:spacing w:val="0"/>
           <w:position w:val="0"/>
-          <w:sz w:val="24"/>
+          <w:sz w:val="20"/>
+          <w:szCs w:val="20"/>
           <w:shd w:val="clear" w:fill="auto"/>
         </w:rPr>
         <w:t xml:space="preserve">  export NET_BRAIN_BUILD=/home/ec2-user/NetBrain/build</w:t>
@@ -4292,7 +4308,8 @@
           <w:color w:val="auto"/>
           <w:spacing w:val="0"/>
           <w:position w:val="0"/>
-          <w:sz w:val="24"/>
+          <w:sz w:val="20"/>
+          <w:szCs w:val="20"/>
           <w:shd w:val="clear" w:fill="auto"/>
         </w:rPr>
       </w:pPr>
@@ -4302,7 +4319,8 @@
           <w:color w:val="auto"/>
           <w:spacing w:val="0"/>
           <w:position w:val="0"/>
-          <w:sz w:val="24"/>
+          <w:sz w:val="20"/>
+          <w:szCs w:val="20"/>
           <w:shd w:val="clear" w:fill="auto"/>
         </w:rPr>
         <w:t xml:space="preserve">  export JMAKE_PATH=/home/ec2-user/NetBrain</w:t>
@@ -4321,7 +4339,8 @@
           <w:color w:val="auto"/>
           <w:spacing w:val="0"/>
           <w:position w:val="0"/>
-          <w:sz w:val="24"/>
+          <w:sz w:val="20"/>
+          <w:szCs w:val="20"/>
           <w:shd w:val="clear" w:fill="auto"/>
         </w:rPr>
       </w:pPr>
@@ -4331,7 +4350,8 @@
           <w:color w:val="auto"/>
           <w:spacing w:val="0"/>
           <w:position w:val="0"/>
-          <w:sz w:val="24"/>
+          <w:sz w:val="20"/>
+          <w:szCs w:val="20"/>
           <w:shd w:val="clear" w:fill="auto"/>
         </w:rPr>
         <w:t xml:space="preserve">  export LD_LIBRARY_PATH=$LD_LIBRARY_PATH:NET_BRAIN_ROOT/lib:.</w:t>
@@ -4350,7 +4370,8 @@
           <w:color w:val="auto"/>
           <w:spacing w:val="0"/>
           <w:position w:val="0"/>
-          <w:sz w:val="24"/>
+          <w:sz w:val="20"/>
+          <w:szCs w:val="20"/>
           <w:shd w:val="clear" w:fill="auto"/>
         </w:rPr>
       </w:pPr>
@@ -4360,7 +4381,8 @@
           <w:color w:val="auto"/>
           <w:spacing w:val="0"/>
           <w:position w:val="0"/>
-          <w:sz w:val="24"/>
+          <w:sz w:val="20"/>
+          <w:szCs w:val="20"/>
           <w:shd w:val="clear" w:fill="auto"/>
         </w:rPr>
         <w:t>2.compile and install</w:t>
@@ -4379,7 +4401,8 @@
           <w:color w:val="auto"/>
           <w:spacing w:val="0"/>
           <w:position w:val="0"/>
-          <w:sz w:val="24"/>
+          <w:sz w:val="20"/>
+          <w:szCs w:val="20"/>
           <w:shd w:val="clear" w:fill="auto"/>
         </w:rPr>
       </w:pPr>
@@ -4389,7 +4412,8 @@
           <w:color w:val="auto"/>
           <w:spacing w:val="0"/>
           <w:position w:val="0"/>
-          <w:sz w:val="24"/>
+          <w:sz w:val="20"/>
+          <w:szCs w:val="20"/>
           <w:shd w:val="clear" w:fill="auto"/>
         </w:rPr>
         <w:t xml:space="preserve">  cd NetBrain/src</w:t>
@@ -4408,7 +4432,8 @@
           <w:color w:val="auto"/>
           <w:spacing w:val="0"/>
           <w:position w:val="0"/>
-          <w:sz w:val="24"/>
+          <w:sz w:val="20"/>
+          <w:szCs w:val="20"/>
           <w:shd w:val="clear" w:fill="auto"/>
         </w:rPr>
       </w:pPr>
@@ -4418,7 +4443,8 @@
           <w:color w:val="auto"/>
           <w:spacing w:val="0"/>
           <w:position w:val="0"/>
-          <w:sz w:val="24"/>
+          <w:sz w:val="20"/>
+          <w:szCs w:val="20"/>
           <w:shd w:val="clear" w:fill="auto"/>
         </w:rPr>
         <w:t xml:space="preserve">  make</w:t>
@@ -4437,7 +4463,8 @@
           <w:color w:val="auto"/>
           <w:spacing w:val="0"/>
           <w:position w:val="0"/>
-          <w:sz w:val="24"/>
+          <w:sz w:val="20"/>
+          <w:szCs w:val="20"/>
           <w:shd w:val="clear" w:fill="auto"/>
         </w:rPr>
       </w:pPr>
@@ -4447,7 +4474,8 @@
           <w:color w:val="auto"/>
           <w:spacing w:val="0"/>
           <w:position w:val="0"/>
-          <w:sz w:val="24"/>
+          <w:sz w:val="20"/>
+          <w:szCs w:val="20"/>
           <w:shd w:val="clear" w:fill="auto"/>
         </w:rPr>
         <w:t xml:space="preserve">  make install</w:t>
@@ -4470,17 +4498,19 @@
           <w:color w:val="auto"/>
           <w:spacing w:val="0"/>
           <w:position w:val="0"/>
-          <w:sz w:val="24"/>
-          <w:shd w:val="clear" w:fill="auto"/>
-        </w:rPr>
-      </w:pPr>
-      <w:r>
-        <w:rPr>
-          <w:rFonts w:hint="eastAsia" w:ascii="宋体" w:hAnsi="宋体" w:eastAsia="宋体" w:cs="宋体"/>
-          <w:color w:val="auto"/>
-          <w:spacing w:val="0"/>
-          <w:position w:val="0"/>
-          <w:sz w:val="24"/>
+          <w:sz w:val="20"/>
+          <w:szCs w:val="20"/>
+          <w:shd w:val="clear" w:fill="auto"/>
+        </w:rPr>
+      </w:pPr>
+      <w:r>
+        <w:rPr>
+          <w:rFonts w:hint="eastAsia" w:ascii="宋体" w:hAnsi="宋体" w:eastAsia="宋体" w:cs="宋体"/>
+          <w:color w:val="auto"/>
+          <w:spacing w:val="0"/>
+          <w:position w:val="0"/>
+          <w:sz w:val="20"/>
+          <w:szCs w:val="20"/>
           <w:shd w:val="clear" w:fill="auto"/>
           <w:lang w:val="en-US" w:eastAsia="zh-CN"/>
         </w:rPr>
@@ -4489,29 +4519,42 @@
     </w:p>
     <w:p>
       <w:pPr>
-        <w:tabs>
-          <w:tab w:val="left" w:pos="840"/>
-        </w:tabs>
-        <w:spacing w:before="20" w:after="20" w:line="259" w:lineRule="auto"/>
-        <w:ind w:left="500" w:leftChars="0" w:right="0" w:firstLine="240" w:firstLineChars="100"/>
+        <w:keepNext w:val="0"/>
+        <w:keepLines w:val="0"/>
+        <w:pageBreakBefore w:val="0"/>
+        <w:widowControl/>
+        <w:kinsoku/>
+        <w:wordWrap/>
+        <w:overflowPunct/>
+        <w:topLinePunct w:val="0"/>
+        <w:autoSpaceDE/>
+        <w:autoSpaceDN/>
+        <w:bidi w:val="0"/>
+        <w:adjustRightInd/>
+        <w:snapToGrid/>
+        <w:spacing w:before="0" w:line="260" w:lineRule="auto"/>
+        <w:ind w:left="0" w:right="0" w:firstLine="499" w:firstLineChars="0"/>
         <w:jc w:val="left"/>
-        <w:rPr>
-          <w:rFonts w:hint="eastAsia" w:ascii="宋体" w:hAnsi="宋体" w:eastAsia="宋体" w:cs="宋体"/>
-          <w:color w:val="auto"/>
-          <w:spacing w:val="0"/>
-          <w:position w:val="0"/>
-          <w:sz w:val="24"/>
-          <w:shd w:val="clear" w:fill="auto"/>
-          <w:lang w:val="en-US" w:eastAsia="zh-CN"/>
-        </w:rPr>
-      </w:pPr>
-      <w:r>
-        <w:rPr>
-          <w:rFonts w:hint="eastAsia" w:ascii="宋体" w:hAnsi="宋体" w:eastAsia="宋体" w:cs="宋体"/>
-          <w:color w:val="auto"/>
-          <w:spacing w:val="0"/>
-          <w:position w:val="0"/>
-          <w:sz w:val="24"/>
+        <w:textAlignment w:val="auto"/>
+        <w:rPr>
+          <w:rFonts w:hint="eastAsia" w:ascii="宋体" w:hAnsi="宋体" w:eastAsia="宋体" w:cs="宋体"/>
+          <w:color w:val="auto"/>
+          <w:spacing w:val="0"/>
+          <w:position w:val="0"/>
+          <w:sz w:val="20"/>
+          <w:szCs w:val="20"/>
+          <w:shd w:val="clear" w:fill="auto"/>
+          <w:lang w:val="en-US" w:eastAsia="zh-CN"/>
+        </w:rPr>
+      </w:pPr>
+      <w:r>
+        <w:rPr>
+          <w:rFonts w:hint="eastAsia" w:ascii="宋体" w:hAnsi="宋体" w:eastAsia="宋体" w:cs="宋体"/>
+          <w:color w:val="auto"/>
+          <w:spacing w:val="0"/>
+          <w:position w:val="0"/>
+          <w:sz w:val="20"/>
+          <w:szCs w:val="20"/>
           <w:shd w:val="clear" w:fill="auto"/>
           <w:lang w:val="en-US" w:eastAsia="zh-CN"/>
         </w:rPr>
@@ -4535,7 +4578,8 @@
           <w:color w:val="auto"/>
           <w:spacing w:val="0"/>
           <w:position w:val="0"/>
-          <w:sz w:val="24"/>
+          <w:sz w:val="20"/>
+          <w:szCs w:val="20"/>
           <w:shd w:val="clear" w:fill="auto"/>
         </w:rPr>
       </w:pPr>
@@ -4545,7 +4589,8 @@
           <w:color w:val="auto"/>
           <w:spacing w:val="0"/>
           <w:position w:val="0"/>
-          <w:sz w:val="24"/>
+          <w:sz w:val="20"/>
+          <w:szCs w:val="20"/>
           <w:shd w:val="clear" w:fill="auto"/>
         </w:rPr>
         <w:t>run test cases</w:t>
@@ -4564,7 +4609,8 @@
           <w:color w:val="auto"/>
           <w:spacing w:val="0"/>
           <w:position w:val="0"/>
-          <w:sz w:val="24"/>
+          <w:sz w:val="20"/>
+          <w:szCs w:val="20"/>
           <w:shd w:val="clear" w:fill="auto"/>
         </w:rPr>
       </w:pPr>
@@ -4574,10 +4620,11 @@
           <w:color w:val="auto"/>
           <w:spacing w:val="0"/>
           <w:position w:val="0"/>
-          <w:sz w:val="24"/>
-          <w:shd w:val="clear" w:fill="auto"/>
-        </w:rPr>
-        <w:t xml:space="preserve">  cd $NET_BRAIN_BUILD/test</w:t>
+          <w:sz w:val="20"/>
+          <w:szCs w:val="20"/>
+          <w:shd w:val="clear" w:fill="auto"/>
+        </w:rPr>
+        <w:t>cd $NET_BRAIN_BUILD/test</w:t>
       </w:r>
     </w:p>
     <w:p>
@@ -4593,7 +4640,8 @@
           <w:color w:val="auto"/>
           <w:spacing w:val="0"/>
           <w:position w:val="0"/>
-          <w:sz w:val="24"/>
+          <w:sz w:val="20"/>
+          <w:szCs w:val="20"/>
           <w:shd w:val="clear" w:fill="auto"/>
         </w:rPr>
       </w:pPr>
@@ -4603,10 +4651,11 @@
           <w:color w:val="auto"/>
           <w:spacing w:val="0"/>
           <w:position w:val="0"/>
-          <w:sz w:val="24"/>
-          <w:shd w:val="clear" w:fill="auto"/>
-        </w:rPr>
-        <w:t xml:space="preserve">  ./testAll -h</w:t>
+          <w:sz w:val="20"/>
+          <w:szCs w:val="20"/>
+          <w:shd w:val="clear" w:fill="auto"/>
+        </w:rPr>
+        <w:t>./testAll -h</w:t>
       </w:r>
     </w:p>
     <w:p>
@@ -4618,72 +4667,152 @@
         <w:ind w:left="500" w:leftChars="0" w:right="0" w:firstLine="0"/>
         <w:jc w:val="left"/>
         <w:rPr>
-          <w:rFonts w:hint="default" w:ascii="宋体" w:hAnsi="宋体" w:eastAsia="宋体" w:cs="宋体"/>
-          <w:color w:val="auto"/>
-          <w:spacing w:val="0"/>
-          <w:position w:val="0"/>
-          <w:sz w:val="24"/>
+          <w:rFonts w:hint="default" w:ascii="宋体" w:hAnsi="宋体" w:eastAsia="宋体"/>
+          <w:color w:val="auto"/>
+          <w:spacing w:val="0"/>
+          <w:position w:val="0"/>
+          <w:sz w:val="20"/>
+          <w:szCs w:val="20"/>
           <w:shd w:val="clear" w:fill="auto"/>
           <w:lang w:val="en-CA" w:eastAsia="zh-CN"/>
         </w:rPr>
       </w:pPr>
       <w:r>
         <w:rPr>
-          <w:rFonts w:hint="eastAsia" w:ascii="宋体" w:hAnsi="宋体" w:eastAsia="宋体" w:cs="宋体"/>
-          <w:color w:val="auto"/>
-          <w:spacing w:val="0"/>
-          <w:position w:val="0"/>
-          <w:sz w:val="24"/>
-          <w:shd w:val="clear" w:fill="auto"/>
-          <w:lang w:val="en-US" w:eastAsia="zh-CN"/>
-        </w:rPr>
-        <w:t xml:space="preserve">  </w:t>
-      </w:r>
-      <w:r>
-        <w:rPr>
-          <w:rFonts w:ascii="宋体" w:hAnsi="宋体" w:eastAsia="宋体" w:cs="宋体"/>
-          <w:color w:val="auto"/>
-          <w:spacing w:val="0"/>
-          <w:position w:val="0"/>
-          <w:sz w:val="24"/>
-          <w:shd w:val="clear" w:fill="auto"/>
-        </w:rPr>
-        <w:t xml:space="preserve">./testAll </w:t>
-      </w:r>
-      <w:r>
-        <w:rPr>
-          <w:rFonts w:hint="eastAsia" w:ascii="宋体" w:hAnsi="宋体" w:eastAsia="宋体" w:cs="宋体"/>
-          <w:color w:val="auto"/>
-          <w:spacing w:val="0"/>
-          <w:position w:val="0"/>
-          <w:sz w:val="24"/>
-          <w:shd w:val="clear" w:fill="auto"/>
-          <w:lang w:val="en-US" w:eastAsia="zh-CN"/>
-        </w:rPr>
-        <w:t xml:space="preserve">./ </w:t>
-      </w:r>
-      <w:r>
-        <w:rPr>
-          <w:rFonts w:hint="eastAsia" w:ascii="宋体" w:hAnsi="宋体" w:eastAsia="宋体" w:cs="宋体"/>
-          <w:color w:val="auto"/>
-          <w:spacing w:val="0"/>
-          <w:position w:val="0"/>
-          <w:sz w:val="24"/>
-          <w:shd w:val="clear" w:fill="auto"/>
-        </w:rPr>
-        <w:t>Greedy</w:t>
-      </w:r>
-      <w:r>
-        <w:rPr>
-          <w:rFonts w:hint="default" w:ascii="宋体" w:hAnsi="宋体" w:eastAsia="宋体" w:cs="宋体"/>
-          <w:color w:val="auto"/>
-          <w:spacing w:val="0"/>
-          <w:position w:val="0"/>
-          <w:sz w:val="24"/>
-          <w:shd w:val="clear" w:fill="auto"/>
-          <w:lang w:val="en-CA"/>
-        </w:rPr>
-        <w:t xml:space="preserve"> &gt; result_greedy_linux.log</w:t>
+          <w:rFonts w:hint="eastAsia" w:ascii="宋体" w:hAnsi="宋体" w:eastAsia="宋体"/>
+          <w:color w:val="auto"/>
+          <w:spacing w:val="0"/>
+          <w:position w:val="0"/>
+          <w:sz w:val="20"/>
+          <w:szCs w:val="20"/>
+          <w:shd w:val="clear" w:fill="auto"/>
+        </w:rPr>
+        <w:t>.testAll</w:t>
+      </w:r>
+      <w:r>
+        <w:rPr>
+          <w:rFonts w:hint="eastAsia" w:ascii="宋体" w:hAnsi="宋体" w:eastAsia="宋体"/>
+          <w:color w:val="auto"/>
+          <w:spacing w:val="0"/>
+          <w:position w:val="0"/>
+          <w:sz w:val="20"/>
+          <w:szCs w:val="20"/>
+          <w:shd w:val="clear" w:fill="auto"/>
+          <w:lang w:val="en-US" w:eastAsia="zh-CN"/>
+        </w:rPr>
+        <w:t xml:space="preserve"> </w:t>
+      </w:r>
+      <w:r>
+        <w:rPr>
+          <w:rFonts w:hint="eastAsia" w:ascii="宋体" w:hAnsi="宋体" w:eastAsia="宋体"/>
+          <w:color w:val="auto"/>
+          <w:spacing w:val="0"/>
+          <w:position w:val="0"/>
+          <w:sz w:val="20"/>
+          <w:szCs w:val="20"/>
+          <w:shd w:val="clear" w:fill="auto"/>
+        </w:rPr>
+        <w:t>./ Greedy 1000</w:t>
+      </w:r>
+      <w:r>
+        <w:rPr>
+          <w:rFonts w:hint="eastAsia" w:ascii="宋体" w:hAnsi="宋体" w:eastAsia="宋体"/>
+          <w:color w:val="auto"/>
+          <w:spacing w:val="0"/>
+          <w:position w:val="0"/>
+          <w:sz w:val="20"/>
+          <w:szCs w:val="20"/>
+          <w:shd w:val="clear" w:fill="auto"/>
+          <w:lang w:val="en-US" w:eastAsia="zh-CN"/>
+        </w:rPr>
+        <w:t>0</w:t>
+      </w:r>
+      <w:r>
+        <w:rPr>
+          <w:rFonts w:hint="eastAsia" w:ascii="宋体" w:hAnsi="宋体" w:eastAsia="宋体"/>
+          <w:color w:val="auto"/>
+          <w:spacing w:val="0"/>
+          <w:position w:val="0"/>
+          <w:sz w:val="20"/>
+          <w:szCs w:val="20"/>
+          <w:shd w:val="clear" w:fill="auto"/>
+        </w:rPr>
+        <w:t>0 10</w:t>
+      </w:r>
+      <w:r>
+        <w:rPr>
+          <w:rFonts w:hint="eastAsia" w:ascii="宋体" w:hAnsi="宋体" w:eastAsia="宋体"/>
+          <w:color w:val="auto"/>
+          <w:spacing w:val="0"/>
+          <w:position w:val="0"/>
+          <w:sz w:val="20"/>
+          <w:szCs w:val="20"/>
+          <w:shd w:val="clear" w:fill="auto"/>
+          <w:lang w:val="en-US" w:eastAsia="zh-CN"/>
+        </w:rPr>
+        <w:t>0</w:t>
+      </w:r>
+      <w:r>
+        <w:rPr>
+          <w:rFonts w:hint="eastAsia" w:ascii="宋体" w:hAnsi="宋体" w:eastAsia="宋体"/>
+          <w:color w:val="auto"/>
+          <w:spacing w:val="0"/>
+          <w:position w:val="0"/>
+          <w:sz w:val="20"/>
+          <w:szCs w:val="20"/>
+          <w:shd w:val="clear" w:fill="auto"/>
+        </w:rPr>
+        <w:t>00 &gt; result_greedy_win10_100</w:t>
+      </w:r>
+      <w:r>
+        <w:rPr>
+          <w:rFonts w:hint="eastAsia" w:ascii="宋体" w:hAnsi="宋体" w:eastAsia="宋体"/>
+          <w:color w:val="auto"/>
+          <w:spacing w:val="0"/>
+          <w:position w:val="0"/>
+          <w:sz w:val="20"/>
+          <w:szCs w:val="20"/>
+          <w:shd w:val="clear" w:fill="auto"/>
+          <w:lang w:val="en-US" w:eastAsia="zh-CN"/>
+        </w:rPr>
+        <w:t>0</w:t>
+      </w:r>
+      <w:r>
+        <w:rPr>
+          <w:rFonts w:hint="eastAsia" w:ascii="宋体" w:hAnsi="宋体" w:eastAsia="宋体"/>
+          <w:color w:val="auto"/>
+          <w:spacing w:val="0"/>
+          <w:position w:val="0"/>
+          <w:sz w:val="20"/>
+          <w:szCs w:val="20"/>
+          <w:shd w:val="clear" w:fill="auto"/>
+        </w:rPr>
+        <w:t>00_100</w:t>
+      </w:r>
+      <w:r>
+        <w:rPr>
+          <w:rFonts w:hint="eastAsia" w:ascii="宋体" w:hAnsi="宋体" w:eastAsia="宋体"/>
+          <w:color w:val="auto"/>
+          <w:spacing w:val="0"/>
+          <w:position w:val="0"/>
+          <w:sz w:val="20"/>
+          <w:szCs w:val="20"/>
+          <w:shd w:val="clear" w:fill="auto"/>
+          <w:lang w:val="en-US" w:eastAsia="zh-CN"/>
+        </w:rPr>
+        <w:t>0</w:t>
+      </w:r>
+      <w:r>
+        <w:rPr>
+          <w:rFonts w:hint="eastAsia" w:ascii="宋体" w:hAnsi="宋体" w:eastAsia="宋体"/>
+          <w:color w:val="auto"/>
+          <w:spacing w:val="0"/>
+          <w:position w:val="0"/>
+          <w:sz w:val="20"/>
+          <w:szCs w:val="20"/>
+          <w:shd w:val="clear" w:fill="auto"/>
+        </w:rPr>
+        <w:t>0.log</w:t>
       </w:r>
     </w:p>
     <w:p>
@@ -4692,75 +4821,43 @@
           <w:tab w:val="left" w:pos="840"/>
         </w:tabs>
         <w:spacing w:before="20" w:after="20" w:line="259" w:lineRule="auto"/>
-        <w:ind w:left="500" w:leftChars="0" w:right="0" w:firstLine="240" w:firstLineChars="100"/>
+        <w:ind w:left="500" w:leftChars="0" w:right="0" w:firstLine="0"/>
         <w:jc w:val="left"/>
         <w:rPr>
-          <w:rFonts w:hint="default" w:ascii="宋体" w:hAnsi="宋体" w:eastAsia="宋体" w:cs="宋体"/>
-          <w:color w:val="auto"/>
-          <w:spacing w:val="0"/>
-          <w:position w:val="0"/>
-          <w:sz w:val="24"/>
+          <w:rFonts w:hint="default" w:ascii="宋体" w:hAnsi="宋体" w:eastAsia="宋体"/>
+          <w:color w:val="auto"/>
+          <w:spacing w:val="0"/>
+          <w:position w:val="0"/>
+          <w:sz w:val="20"/>
+          <w:szCs w:val="20"/>
           <w:shd w:val="clear" w:fill="auto"/>
           <w:lang w:val="en-CA"/>
         </w:rPr>
       </w:pPr>
       <w:r>
         <w:rPr>
-          <w:rFonts w:ascii="宋体" w:hAnsi="宋体" w:eastAsia="宋体" w:cs="宋体"/>
-          <w:color w:val="auto"/>
-          <w:spacing w:val="0"/>
-          <w:position w:val="0"/>
-          <w:sz w:val="24"/>
+          <w:rFonts w:hint="eastAsia" w:ascii="宋体" w:hAnsi="宋体" w:eastAsia="宋体"/>
+          <w:color w:val="auto"/>
+          <w:spacing w:val="0"/>
+          <w:position w:val="0"/>
+          <w:sz w:val="20"/>
+          <w:szCs w:val="20"/>
           <w:shd w:val="clear" w:fill="auto"/>
         </w:rPr>
         <w:t xml:space="preserve">./testAll </w:t>
       </w:r>
       <w:r>
         <w:rPr>
-          <w:rFonts w:hint="eastAsia" w:ascii="宋体" w:hAnsi="宋体" w:eastAsia="宋体" w:cs="宋体"/>
-          <w:color w:val="auto"/>
-          <w:spacing w:val="0"/>
-          <w:position w:val="0"/>
-          <w:sz w:val="24"/>
-          <w:shd w:val="clear" w:fill="auto"/>
-          <w:lang w:val="en-US" w:eastAsia="zh-CN"/>
-        </w:rPr>
-        <w:t>./</w:t>
-      </w:r>
-      <w:r>
-        <w:rPr>
-          <w:rFonts w:hint="default" w:ascii="宋体" w:hAnsi="宋体" w:eastAsia="宋体" w:cs="宋体"/>
-          <w:color w:val="auto"/>
-          <w:spacing w:val="0"/>
-          <w:position w:val="0"/>
-          <w:sz w:val="24"/>
-          <w:shd w:val="clear" w:fill="auto"/>
-          <w:lang w:val="en-CA" w:eastAsia="zh-CN"/>
-        </w:rPr>
-        <w:t xml:space="preserve"> </w:t>
-      </w:r>
-      <w:r>
-        <w:rPr>
-          <w:rFonts w:hint="eastAsia" w:ascii="宋体" w:hAnsi="宋体" w:eastAsia="宋体" w:cs="宋体"/>
-          <w:color w:val="auto"/>
-          <w:spacing w:val="0"/>
-          <w:position w:val="0"/>
-          <w:sz w:val="24"/>
-          <w:shd w:val="clear" w:fill="auto"/>
-        </w:rPr>
-        <w:t>ValueMax</w:t>
-      </w:r>
-      <w:r>
-        <w:rPr>
-          <w:rFonts w:hint="default" w:ascii="宋体" w:hAnsi="宋体" w:eastAsia="宋体" w:cs="宋体"/>
-          <w:color w:val="auto"/>
-          <w:spacing w:val="0"/>
-          <w:position w:val="0"/>
-          <w:sz w:val="24"/>
-          <w:shd w:val="clear" w:fill="auto"/>
-          <w:lang w:val="en-CA"/>
-        </w:rPr>
-        <w:t xml:space="preserve"> &gt; result_value_max_linux.log</w:t>
+          <w:rFonts w:hint="eastAsia" w:ascii="宋体" w:hAnsi="宋体" w:eastAsia="宋体"/>
+          <w:color w:val="auto"/>
+          <w:spacing w:val="0"/>
+          <w:position w:val="0"/>
+          <w:sz w:val="20"/>
+          <w:szCs w:val="20"/>
+          <w:shd w:val="clear" w:fill="auto"/>
+          <w:lang w:val="en-US" w:eastAsia="zh-CN"/>
+        </w:rPr>
+        <w:t>./ ValueMax 10000 1000 &gt; result_10000_1000_ValueMax_win10.log</w:t>
       </w:r>
     </w:p>
     <w:p>
@@ -5512,7 +5609,57 @@
           <w:szCs w:val="24"/>
           <w:shd w:val="clear" w:fill="auto"/>
         </w:rPr>
-        <w:t>P=100K，T=10K，</w:t>
+        <w:t>P=</w:t>
+      </w:r>
+      <w:r>
+        <w:rPr>
+          <w:rFonts w:hint="eastAsia" w:eastAsia="宋体" w:cs="宋体" w:asciiTheme="majorAscii" w:hAnsiTheme="majorAscii"/>
+          <w:color w:val="auto"/>
+          <w:spacing w:val="0"/>
+          <w:position w:val="0"/>
+          <w:sz w:val="24"/>
+          <w:szCs w:val="24"/>
+          <w:shd w:val="clear" w:fill="auto"/>
+          <w:lang w:val="en-US" w:eastAsia="zh-CN"/>
+        </w:rPr>
+        <w:t>2</w:t>
+      </w:r>
+      <w:r>
+        <w:rPr>
+          <w:rFonts w:hint="default" w:eastAsia="宋体" w:cs="宋体" w:asciiTheme="majorAscii" w:hAnsiTheme="majorAscii"/>
+          <w:color w:val="auto"/>
+          <w:spacing w:val="0"/>
+          <w:position w:val="0"/>
+          <w:sz w:val="24"/>
+          <w:szCs w:val="24"/>
+          <w:shd w:val="clear" w:fill="auto"/>
+        </w:rPr>
+        <w:t>0K，T=</w:t>
+      </w:r>
+      <w:r>
+        <w:rPr>
+          <w:rFonts w:hint="eastAsia" w:eastAsia="宋体" w:cs="宋体" w:asciiTheme="majorAscii" w:hAnsiTheme="majorAscii"/>
+          <w:color w:val="auto"/>
+          <w:spacing w:val="0"/>
+          <w:position w:val="0"/>
+          <w:sz w:val="24"/>
+          <w:szCs w:val="24"/>
+          <w:shd w:val="clear" w:fill="auto"/>
+          <w:lang w:val="en-US" w:eastAsia="zh-CN"/>
+        </w:rPr>
+        <w:t>2</w:t>
+      </w:r>
+      <w:r>
+        <w:rPr>
+          <w:rFonts w:hint="default" w:eastAsia="宋体" w:cs="宋体" w:asciiTheme="majorAscii" w:hAnsiTheme="majorAscii"/>
+          <w:color w:val="auto"/>
+          <w:spacing w:val="0"/>
+          <w:position w:val="0"/>
+          <w:sz w:val="24"/>
+          <w:szCs w:val="24"/>
+          <w:shd w:val="clear" w:fill="auto"/>
+        </w:rPr>
+        <w:t>K，</w:t>
       </w:r>
       <w:r>
         <w:rPr>
@@ -5560,7 +5707,57 @@
           <w:szCs w:val="24"/>
           <w:shd w:val="clear" w:fill="auto"/>
         </w:rPr>
-        <w:t>P=1000K，T=100K，</w:t>
+        <w:t>P=</w:t>
+      </w:r>
+      <w:r>
+        <w:rPr>
+          <w:rFonts w:hint="eastAsia" w:eastAsia="宋体" w:cs="宋体" w:asciiTheme="majorAscii" w:hAnsiTheme="majorAscii"/>
+          <w:color w:val="auto"/>
+          <w:spacing w:val="0"/>
+          <w:position w:val="0"/>
+          <w:sz w:val="24"/>
+          <w:szCs w:val="24"/>
+          <w:shd w:val="clear" w:fill="auto"/>
+          <w:lang w:val="en-US" w:eastAsia="zh-CN"/>
+        </w:rPr>
+        <w:t>4</w:t>
+      </w:r>
+      <w:r>
+        <w:rPr>
+          <w:rFonts w:hint="default" w:eastAsia="宋体" w:cs="宋体" w:asciiTheme="majorAscii" w:hAnsiTheme="majorAscii"/>
+          <w:color w:val="auto"/>
+          <w:spacing w:val="0"/>
+          <w:position w:val="0"/>
+          <w:sz w:val="24"/>
+          <w:szCs w:val="24"/>
+          <w:shd w:val="clear" w:fill="auto"/>
+        </w:rPr>
+        <w:t>0K，T=</w:t>
+      </w:r>
+      <w:r>
+        <w:rPr>
+          <w:rFonts w:hint="eastAsia" w:eastAsia="宋体" w:cs="宋体" w:asciiTheme="majorAscii" w:hAnsiTheme="majorAscii"/>
+          <w:color w:val="auto"/>
+          <w:spacing w:val="0"/>
+          <w:position w:val="0"/>
+          <w:sz w:val="24"/>
+          <w:szCs w:val="24"/>
+          <w:shd w:val="clear" w:fill="auto"/>
+          <w:lang w:val="en-US" w:eastAsia="zh-CN"/>
+        </w:rPr>
+        <w:t>4</w:t>
+      </w:r>
+      <w:r>
+        <w:rPr>
+          <w:rFonts w:hint="default" w:eastAsia="宋体" w:cs="宋体" w:asciiTheme="majorAscii" w:hAnsiTheme="majorAscii"/>
+          <w:color w:val="auto"/>
+          <w:spacing w:val="0"/>
+          <w:position w:val="0"/>
+          <w:sz w:val="24"/>
+          <w:szCs w:val="24"/>
+          <w:shd w:val="clear" w:fill="auto"/>
+        </w:rPr>
+        <w:t>K，</w:t>
       </w:r>
       <w:r>
         <w:rPr>
@@ -5598,6 +5795,30 @@
           <w:shd w:val="clear" w:fill="auto"/>
         </w:rPr>
       </w:pPr>
+      <w:r>
+        <w:rPr>
+          <w:rFonts w:hint="default" w:eastAsia="宋体" w:cs="宋体" w:asciiTheme="majorAscii" w:hAnsiTheme="majorAscii"/>
+          <w:color w:val="auto"/>
+          <w:spacing w:val="0"/>
+          <w:position w:val="0"/>
+          <w:sz w:val="24"/>
+          <w:szCs w:val="24"/>
+          <w:shd w:val="clear" w:fill="auto"/>
+        </w:rPr>
+        <w:t>P=100K，T=10K，</w:t>
+      </w:r>
+      <w:r>
+        <w:rPr>
+          <w:rFonts w:hint="default" w:eastAsia="Consolas" w:cs="Consolas" w:asciiTheme="majorAscii" w:hAnsiTheme="majorAscii"/>
+          <w:color w:val="008000"/>
+          <w:spacing w:val="0"/>
+          <w:position w:val="0"/>
+          <w:sz w:val="24"/>
+          <w:szCs w:val="24"/>
+          <w:shd w:val="clear" w:fill="auto"/>
+        </w:rPr>
+        <w:t>Greedy</w:t>
+      </w:r>
     </w:p>
     <w:p>
       <w:pPr>
@@ -5632,7 +5853,275 @@
           <w:szCs w:val="24"/>
           <w:shd w:val="clear" w:fill="auto"/>
         </w:rPr>
+        <w:t>P=1000K，T=100K，</w:t>
+      </w:r>
+      <w:r>
+        <w:rPr>
+          <w:rFonts w:hint="default" w:eastAsia="Consolas" w:cs="Consolas" w:asciiTheme="majorAscii" w:hAnsiTheme="majorAscii"/>
+          <w:color w:val="008000"/>
+          <w:spacing w:val="0"/>
+          <w:position w:val="0"/>
+          <w:sz w:val="24"/>
+          <w:szCs w:val="24"/>
+          <w:shd w:val="clear" w:fill="auto"/>
+        </w:rPr>
+        <w:t>Greedy</w:t>
+      </w:r>
+    </w:p>
+    <w:p>
+      <w:pPr>
+        <w:numPr>
+          <w:ilvl w:val="0"/>
+          <w:numId w:val="8"/>
+        </w:numPr>
+        <w:tabs>
+          <w:tab w:val="left" w:pos="1260"/>
+          <w:tab w:val="clear" w:pos="-420"/>
+        </w:tabs>
+        <w:spacing w:before="20" w:after="20" w:line="259" w:lineRule="auto"/>
+        <w:ind w:left="840" w:leftChars="0" w:right="0" w:hanging="420"/>
+        <w:jc w:val="left"/>
+        <w:rPr>
+          <w:rFonts w:hint="default" w:eastAsia="宋体" w:cs="宋体" w:asciiTheme="majorAscii" w:hAnsiTheme="majorAscii"/>
+          <w:color w:val="auto"/>
+          <w:spacing w:val="0"/>
+          <w:position w:val="0"/>
+          <w:sz w:val="24"/>
+          <w:szCs w:val="24"/>
+          <w:shd w:val="clear" w:fill="auto"/>
+        </w:rPr>
+      </w:pPr>
+    </w:p>
+    <w:p>
+      <w:pPr>
+        <w:numPr>
+          <w:ilvl w:val="0"/>
+          <w:numId w:val="8"/>
+        </w:numPr>
+        <w:tabs>
+          <w:tab w:val="left" w:pos="1260"/>
+          <w:tab w:val="clear" w:pos="-420"/>
+        </w:tabs>
+        <w:spacing w:before="20" w:after="20" w:line="259" w:lineRule="auto"/>
+        <w:ind w:left="840" w:leftChars="0" w:right="0" w:hanging="420"/>
+        <w:jc w:val="left"/>
+        <w:rPr>
+          <w:rFonts w:hint="default" w:eastAsia="宋体" w:cs="宋体" w:asciiTheme="majorAscii" w:hAnsiTheme="majorAscii"/>
+          <w:color w:val="auto"/>
+          <w:spacing w:val="0"/>
+          <w:position w:val="0"/>
+          <w:sz w:val="24"/>
+          <w:szCs w:val="24"/>
+          <w:shd w:val="clear" w:fill="auto"/>
+        </w:rPr>
+      </w:pPr>
+      <w:r>
+        <w:rPr>
+          <w:rFonts w:hint="default" w:eastAsia="宋体" w:cs="宋体" w:asciiTheme="majorAscii" w:hAnsiTheme="majorAscii"/>
+          <w:color w:val="auto"/>
+          <w:spacing w:val="0"/>
+          <w:position w:val="0"/>
+          <w:sz w:val="24"/>
+          <w:szCs w:val="24"/>
+          <w:shd w:val="clear" w:fill="auto"/>
+        </w:rPr>
         <w:t>P=10K，T=1K，</w:t>
+      </w:r>
+      <w:r>
+        <w:rPr>
+          <w:rFonts w:hint="default" w:eastAsia="Consolas" w:cs="Consolas" w:asciiTheme="majorAscii" w:hAnsiTheme="majorAscii"/>
+          <w:color w:val="008000"/>
+          <w:spacing w:val="0"/>
+          <w:position w:val="0"/>
+          <w:sz w:val="24"/>
+          <w:szCs w:val="24"/>
+          <w:shd w:val="clear" w:fill="auto"/>
+        </w:rPr>
+        <w:t>ValueMax</w:t>
+      </w:r>
+    </w:p>
+    <w:p>
+      <w:pPr>
+        <w:numPr>
+          <w:ilvl w:val="0"/>
+          <w:numId w:val="8"/>
+        </w:numPr>
+        <w:tabs>
+          <w:tab w:val="left" w:pos="1260"/>
+          <w:tab w:val="clear" w:pos="-420"/>
+        </w:tabs>
+        <w:spacing w:before="20" w:after="20" w:line="259" w:lineRule="auto"/>
+        <w:ind w:left="840" w:leftChars="0" w:right="0" w:hanging="420"/>
+        <w:jc w:val="left"/>
+        <w:rPr>
+          <w:rFonts w:hint="default" w:eastAsia="宋体" w:cs="宋体" w:asciiTheme="majorAscii" w:hAnsiTheme="majorAscii"/>
+          <w:color w:val="auto"/>
+          <w:spacing w:val="0"/>
+          <w:position w:val="0"/>
+          <w:sz w:val="24"/>
+          <w:szCs w:val="24"/>
+          <w:shd w:val="clear" w:fill="auto"/>
+        </w:rPr>
+      </w:pPr>
+      <w:r>
+        <w:rPr>
+          <w:rFonts w:hint="default" w:eastAsia="宋体" w:cs="宋体" w:asciiTheme="majorAscii" w:hAnsiTheme="majorAscii"/>
+          <w:color w:val="auto"/>
+          <w:spacing w:val="0"/>
+          <w:position w:val="0"/>
+          <w:sz w:val="24"/>
+          <w:szCs w:val="24"/>
+          <w:shd w:val="clear" w:fill="auto"/>
+        </w:rPr>
+        <w:t>P=</w:t>
+      </w:r>
+      <w:r>
+        <w:rPr>
+          <w:rFonts w:hint="eastAsia" w:eastAsia="宋体" w:cs="宋体" w:asciiTheme="majorAscii" w:hAnsiTheme="majorAscii"/>
+          <w:color w:val="auto"/>
+          <w:spacing w:val="0"/>
+          <w:position w:val="0"/>
+          <w:sz w:val="24"/>
+          <w:szCs w:val="24"/>
+          <w:shd w:val="clear" w:fill="auto"/>
+          <w:lang w:val="en-US" w:eastAsia="zh-CN"/>
+        </w:rPr>
+        <w:t>2</w:t>
+      </w:r>
+      <w:r>
+        <w:rPr>
+          <w:rFonts w:hint="default" w:eastAsia="宋体" w:cs="宋体" w:asciiTheme="majorAscii" w:hAnsiTheme="majorAscii"/>
+          <w:color w:val="auto"/>
+          <w:spacing w:val="0"/>
+          <w:position w:val="0"/>
+          <w:sz w:val="24"/>
+          <w:szCs w:val="24"/>
+          <w:shd w:val="clear" w:fill="auto"/>
+        </w:rPr>
+        <w:t>0K，T=</w:t>
+      </w:r>
+      <w:r>
+        <w:rPr>
+          <w:rFonts w:hint="eastAsia" w:eastAsia="宋体" w:cs="宋体" w:asciiTheme="majorAscii" w:hAnsiTheme="majorAscii"/>
+          <w:color w:val="auto"/>
+          <w:spacing w:val="0"/>
+          <w:position w:val="0"/>
+          <w:sz w:val="24"/>
+          <w:szCs w:val="24"/>
+          <w:shd w:val="clear" w:fill="auto"/>
+          <w:lang w:val="en-US" w:eastAsia="zh-CN"/>
+        </w:rPr>
+        <w:t>2</w:t>
+      </w:r>
+      <w:r>
+        <w:rPr>
+          <w:rFonts w:hint="default" w:eastAsia="宋体" w:cs="宋体" w:asciiTheme="majorAscii" w:hAnsiTheme="majorAscii"/>
+          <w:color w:val="auto"/>
+          <w:spacing w:val="0"/>
+          <w:position w:val="0"/>
+          <w:sz w:val="24"/>
+          <w:szCs w:val="24"/>
+          <w:shd w:val="clear" w:fill="auto"/>
+        </w:rPr>
+        <w:t>K，</w:t>
+      </w:r>
+      <w:r>
+        <w:rPr>
+          <w:rFonts w:hint="default" w:eastAsia="Consolas" w:cs="Consolas" w:asciiTheme="majorAscii" w:hAnsiTheme="majorAscii"/>
+          <w:color w:val="008000"/>
+          <w:spacing w:val="0"/>
+          <w:position w:val="0"/>
+          <w:sz w:val="24"/>
+          <w:szCs w:val="24"/>
+          <w:shd w:val="clear" w:fill="auto"/>
+        </w:rPr>
+        <w:t>ValueMax</w:t>
+      </w:r>
+    </w:p>
+    <w:p>
+      <w:pPr>
+        <w:numPr>
+          <w:ilvl w:val="0"/>
+          <w:numId w:val="8"/>
+        </w:numPr>
+        <w:tabs>
+          <w:tab w:val="left" w:pos="1260"/>
+          <w:tab w:val="clear" w:pos="-420"/>
+        </w:tabs>
+        <w:spacing w:before="20" w:after="20" w:line="259" w:lineRule="auto"/>
+        <w:ind w:left="840" w:leftChars="0" w:right="0" w:hanging="420"/>
+        <w:jc w:val="left"/>
+        <w:rPr>
+          <w:rFonts w:hint="default" w:eastAsia="宋体" w:cs="宋体" w:asciiTheme="majorAscii" w:hAnsiTheme="majorAscii"/>
+          <w:color w:val="auto"/>
+          <w:spacing w:val="0"/>
+          <w:position w:val="0"/>
+          <w:sz w:val="24"/>
+          <w:szCs w:val="24"/>
+          <w:shd w:val="clear" w:fill="auto"/>
+        </w:rPr>
+      </w:pPr>
+      <w:r>
+        <w:rPr>
+          <w:rFonts w:hint="default" w:eastAsia="宋体" w:cs="宋体" w:asciiTheme="majorAscii" w:hAnsiTheme="majorAscii"/>
+          <w:color w:val="auto"/>
+          <w:spacing w:val="0"/>
+          <w:position w:val="0"/>
+          <w:sz w:val="24"/>
+          <w:szCs w:val="24"/>
+          <w:shd w:val="clear" w:fill="auto"/>
+        </w:rPr>
+        <w:t>P=</w:t>
+      </w:r>
+      <w:r>
+        <w:rPr>
+          <w:rFonts w:hint="eastAsia" w:eastAsia="宋体" w:cs="宋体" w:asciiTheme="majorAscii" w:hAnsiTheme="majorAscii"/>
+          <w:color w:val="auto"/>
+          <w:spacing w:val="0"/>
+          <w:position w:val="0"/>
+          <w:sz w:val="24"/>
+          <w:szCs w:val="24"/>
+          <w:shd w:val="clear" w:fill="auto"/>
+          <w:lang w:val="en-US" w:eastAsia="zh-CN"/>
+        </w:rPr>
+        <w:t>4</w:t>
+      </w:r>
+      <w:r>
+        <w:rPr>
+          <w:rFonts w:hint="default" w:eastAsia="宋体" w:cs="宋体" w:asciiTheme="majorAscii" w:hAnsiTheme="majorAscii"/>
+          <w:color w:val="auto"/>
+          <w:spacing w:val="0"/>
+          <w:position w:val="0"/>
+          <w:sz w:val="24"/>
+          <w:szCs w:val="24"/>
+          <w:shd w:val="clear" w:fill="auto"/>
+        </w:rPr>
+        <w:t>0K，T=</w:t>
+      </w:r>
+      <w:r>
+        <w:rPr>
+          <w:rFonts w:hint="eastAsia" w:eastAsia="宋体" w:cs="宋体" w:asciiTheme="majorAscii" w:hAnsiTheme="majorAscii"/>
+          <w:color w:val="auto"/>
+          <w:spacing w:val="0"/>
+          <w:position w:val="0"/>
+          <w:sz w:val="24"/>
+          <w:szCs w:val="24"/>
+          <w:shd w:val="clear" w:fill="auto"/>
+          <w:lang w:val="en-US" w:eastAsia="zh-CN"/>
+        </w:rPr>
+        <w:t>4</w:t>
+      </w:r>
+      <w:r>
+        <w:rPr>
+          <w:rFonts w:hint="default" w:eastAsia="宋体" w:cs="宋体" w:asciiTheme="majorAscii" w:hAnsiTheme="majorAscii"/>
+          <w:color w:val="auto"/>
+          <w:spacing w:val="0"/>
+          <w:position w:val="0"/>
+          <w:sz w:val="24"/>
+          <w:szCs w:val="24"/>
+          <w:shd w:val="clear" w:fill="auto"/>
+        </w:rPr>
+        <w:t>K，</w:t>
       </w:r>
       <w:r>
         <w:rPr>
@@ -6115,8 +6604,6 @@
         </w:rPr>
         <w:t>G，VC++2019</w:t>
       </w:r>
-      <w:bookmarkStart w:id="0" w:name="_GoBack"/>
-      <w:bookmarkEnd w:id="0"/>
     </w:p>
     <w:p>
       <w:pPr>
@@ -6241,7 +6728,7 @@
           <w:shd w:val="clear" w:fill="auto"/>
           <w:lang w:val="en-US" w:eastAsia="zh-CN"/>
         </w:rPr>
-        <w:t>运行3次，均能够找出</w:t>
+        <w:t>运行4次，均能够找出</w:t>
       </w:r>
       <w:r>
         <w:rPr>
@@ -6479,7 +6966,7 @@
           <w:shd w:val="clear" w:fill="auto"/>
           <w:lang w:val="en-US" w:eastAsia="zh-CN"/>
         </w:rPr>
-        <w:t>动态规划算法（二位数组版），运行3次，均能</w:t>
+        <w:t>动态规划算法（二位数组版），运行4次，均能</w:t>
       </w:r>
       <w:r>
         <w:rPr>
@@ -6929,21 +7416,22 @@
           <w:spacing w:val="0"/>
           <w:position w:val="0"/>
           <w:sz w:val="24"/>
-          <w:shd w:val="clear" w:fill="auto"/>
-          <w:lang w:val="en-US" w:eastAsia="zh-CN"/>
-        </w:rPr>
-      </w:pPr>
-      <w:r>
-        <w:rPr>
-          <w:rFonts w:hint="eastAsia" w:ascii="宋体" w:hAnsi="宋体" w:eastAsia="宋体" w:cs="宋体"/>
-          <w:color w:val="auto"/>
-          <w:spacing w:val="0"/>
-          <w:position w:val="0"/>
-          <w:sz w:val="24"/>
           <w:highlight w:val="yellow"/>
           <w:shd w:val="clear" w:fill="auto"/>
           <w:lang w:val="en-US" w:eastAsia="zh-CN"/>
         </w:rPr>
+      </w:pPr>
+      <w:r>
+        <w:rPr>
+          <w:rFonts w:hint="eastAsia" w:ascii="宋体" w:hAnsi="宋体" w:eastAsia="宋体" w:cs="宋体"/>
+          <w:color w:val="auto"/>
+          <w:spacing w:val="0"/>
+          <w:position w:val="0"/>
+          <w:sz w:val="24"/>
+          <w:highlight w:val="yellow"/>
+          <w:shd w:val="clear" w:fill="auto"/>
+          <w:lang w:val="en-US" w:eastAsia="zh-CN"/>
+        </w:rPr>
         <w:t>空间方面</w:t>
       </w:r>
       <w:r>
@@ -7021,6 +7509,1932 @@
         </w:rPr>
         <w:t>4.3MB</w:t>
       </w:r>
+    </w:p>
+    <w:p>
+      <w:pPr>
+        <w:numPr>
+          <w:ilvl w:val="0"/>
+          <w:numId w:val="0"/>
+        </w:numPr>
+        <w:spacing w:before="20" w:after="20" w:line="259" w:lineRule="auto"/>
+        <w:ind w:left="-210" w:leftChars="-100" w:right="0" w:rightChars="0" w:firstLine="500" w:firstLineChars="0"/>
+        <w:jc w:val="left"/>
+        <w:rPr>
+          <w:rFonts w:hint="eastAsia" w:ascii="宋体" w:hAnsi="宋体" w:eastAsia="宋体" w:cs="宋体"/>
+          <w:color w:val="auto"/>
+          <w:spacing w:val="0"/>
+          <w:position w:val="0"/>
+          <w:sz w:val="24"/>
+          <w:highlight w:val="yellow"/>
+          <w:shd w:val="clear" w:fill="auto"/>
+          <w:lang w:val="en-US" w:eastAsia="zh-CN"/>
+        </w:rPr>
+      </w:pPr>
+    </w:p>
+    <w:p>
+      <w:pPr>
+        <w:numPr>
+          <w:ilvl w:val="0"/>
+          <w:numId w:val="0"/>
+        </w:numPr>
+        <w:spacing w:before="20" w:after="20" w:line="259" w:lineRule="auto"/>
+        <w:ind w:right="0" w:rightChars="0"/>
+        <w:jc w:val="left"/>
+        <w:rPr>
+          <w:rFonts w:hint="eastAsia" w:ascii="宋体" w:hAnsi="宋体" w:eastAsia="宋体" w:cs="宋体"/>
+          <w:color w:val="auto"/>
+          <w:spacing w:val="0"/>
+          <w:position w:val="0"/>
+          <w:sz w:val="24"/>
+          <w:highlight w:val="none"/>
+          <w:shd w:val="clear" w:fill="auto"/>
+          <w:lang w:val="en-US" w:eastAsia="zh-CN"/>
+        </w:rPr>
+      </w:pPr>
+      <w:r>
+        <w:rPr>
+          <w:rFonts w:hint="eastAsia" w:ascii="宋体" w:hAnsi="宋体" w:eastAsia="宋体"/>
+          <w:b/>
+          <w:bCs/>
+          <w:color w:val="auto"/>
+          <w:spacing w:val="0"/>
+          <w:position w:val="0"/>
+          <w:sz w:val="24"/>
+          <w:highlight w:val="none"/>
+          <w:shd w:val="clear" w:fill="auto"/>
+          <w:lang w:val="en-US" w:eastAsia="zh-CN"/>
+        </w:rPr>
+        <w:t>1万探针，result_greedy_win10_10000_1000.log</w:t>
+      </w:r>
+    </w:p>
+    <w:tbl>
+      <w:tblPr>
+        <w:tblStyle w:val="9"/>
+        <w:tblW w:w="0" w:type="auto"/>
+        <w:tblInd w:w="0" w:type="dxa"/>
+        <w:tblBorders>
+          <w:top w:val="single" w:color="auto" w:sz="4" w:space="0"/>
+          <w:left w:val="single" w:color="auto" w:sz="4" w:space="0"/>
+          <w:bottom w:val="single" w:color="auto" w:sz="4" w:space="0"/>
+          <w:right w:val="single" w:color="auto" w:sz="4" w:space="0"/>
+          <w:insideH w:val="single" w:color="auto" w:sz="4" w:space="0"/>
+          <w:insideV w:val="single" w:color="auto" w:sz="4" w:space="0"/>
+        </w:tblBorders>
+        <w:tblLayout w:type="autofit"/>
+        <w:tblCellMar>
+          <w:left w:w="108" w:type="dxa"/>
+          <w:right w:w="108" w:type="dxa"/>
+        </w:tblCellMar>
+      </w:tblPr>
+      <w:tblGrid>
+        <w:gridCol w:w="8522"/>
+      </w:tblGrid>
+      <w:tr>
+        <w:tblPrEx>
+          <w:tblBorders>
+            <w:top w:val="single" w:color="auto" w:sz="4" w:space="0"/>
+            <w:left w:val="single" w:color="auto" w:sz="4" w:space="0"/>
+            <w:bottom w:val="single" w:color="auto" w:sz="4" w:space="0"/>
+            <w:right w:val="single" w:color="auto" w:sz="4" w:space="0"/>
+            <w:insideH w:val="single" w:color="auto" w:sz="4" w:space="0"/>
+            <w:insideV w:val="single" w:color="auto" w:sz="4" w:space="0"/>
+          </w:tblBorders>
+          <w:tblCellMar>
+            <w:left w:w="108" w:type="dxa"/>
+            <w:right w:w="108" w:type="dxa"/>
+          </w:tblCellMar>
+        </w:tblPrEx>
+        <w:tc>
+          <w:tcPr>
+            <w:tcW w:w="8522" w:type="dxa"/>
+          </w:tcPr>
+          <w:p>
+            <w:pPr>
+              <w:numPr>
+                <w:ilvl w:val="0"/>
+                <w:numId w:val="0"/>
+              </w:numPr>
+              <w:spacing w:before="20" w:after="20" w:line="259" w:lineRule="auto"/>
+              <w:ind w:right="0" w:rightChars="0"/>
+              <w:jc w:val="left"/>
+              <w:rPr>
+                <w:rFonts w:hint="eastAsia" w:ascii="宋体" w:hAnsi="宋体" w:eastAsia="宋体"/>
+                <w:color w:val="auto"/>
+                <w:spacing w:val="0"/>
+                <w:position w:val="0"/>
+                <w:sz w:val="24"/>
+                <w:highlight w:val="none"/>
+                <w:shd w:val="clear" w:fill="auto"/>
+                <w:vertAlign w:val="baseline"/>
+                <w:lang w:val="en-US" w:eastAsia="zh-CN"/>
+              </w:rPr>
+            </w:pPr>
+            <w:r>
+              <w:rPr>
+                <w:rFonts w:hint="eastAsia" w:ascii="宋体" w:hAnsi="宋体" w:eastAsia="宋体"/>
+                <w:color w:val="auto"/>
+                <w:spacing w:val="0"/>
+                <w:position w:val="0"/>
+                <w:sz w:val="24"/>
+                <w:highlight w:val="none"/>
+                <w:shd w:val="clear" w:fill="auto"/>
+                <w:vertAlign w:val="baseline"/>
+                <w:lang w:val="en-US" w:eastAsia="zh-CN"/>
+              </w:rPr>
+              <w:t>Test: performance_test_10000_1000, resource cap=1000, file name=./performance_test_10000_1000.csv...</w:t>
+            </w:r>
+          </w:p>
+          <w:p>
+            <w:pPr>
+              <w:numPr>
+                <w:ilvl w:val="0"/>
+                <w:numId w:val="0"/>
+              </w:numPr>
+              <w:spacing w:before="20" w:after="20" w:line="259" w:lineRule="auto"/>
+              <w:ind w:right="0" w:rightChars="0"/>
+              <w:jc w:val="left"/>
+              <w:rPr>
+                <w:rFonts w:hint="eastAsia" w:ascii="宋体" w:hAnsi="宋体" w:eastAsia="宋体"/>
+                <w:color w:val="auto"/>
+                <w:spacing w:val="0"/>
+                <w:position w:val="0"/>
+                <w:sz w:val="24"/>
+                <w:highlight w:val="none"/>
+                <w:shd w:val="clear" w:fill="auto"/>
+                <w:vertAlign w:val="baseline"/>
+                <w:lang w:val="en-US" w:eastAsia="zh-CN"/>
+              </w:rPr>
+            </w:pPr>
+            <w:r>
+              <w:rPr>
+                <w:rFonts w:hint="eastAsia" w:ascii="宋体" w:hAnsi="宋体" w:eastAsia="宋体"/>
+                <w:color w:val="auto"/>
+                <w:spacing w:val="0"/>
+                <w:position w:val="0"/>
+                <w:sz w:val="24"/>
+                <w:highlight w:val="none"/>
+                <w:shd w:val="clear" w:fill="auto"/>
+                <w:vertAlign w:val="baseline"/>
+                <w:lang w:val="en-US" w:eastAsia="zh-CN"/>
+              </w:rPr>
+              <w:t>Algorithm time(second)=0.0000, starting clock=1048, finishing clock=1065</w:t>
+            </w:r>
+          </w:p>
+          <w:p>
+            <w:pPr>
+              <w:numPr>
+                <w:ilvl w:val="0"/>
+                <w:numId w:val="0"/>
+              </w:numPr>
+              <w:spacing w:before="20" w:after="20" w:line="259" w:lineRule="auto"/>
+              <w:ind w:right="0" w:rightChars="0"/>
+              <w:jc w:val="left"/>
+              <w:rPr>
+                <w:rFonts w:hint="eastAsia" w:ascii="宋体" w:hAnsi="宋体" w:eastAsia="宋体"/>
+                <w:color w:val="auto"/>
+                <w:spacing w:val="0"/>
+                <w:position w:val="0"/>
+                <w:sz w:val="24"/>
+                <w:highlight w:val="none"/>
+                <w:shd w:val="clear" w:fill="auto"/>
+                <w:vertAlign w:val="baseline"/>
+                <w:lang w:val="en-US" w:eastAsia="zh-CN"/>
+              </w:rPr>
+            </w:pPr>
+            <w:r>
+              <w:rPr>
+                <w:rFonts w:hint="eastAsia" w:ascii="宋体" w:hAnsi="宋体" w:eastAsia="宋体"/>
+                <w:color w:val="auto"/>
+                <w:spacing w:val="0"/>
+                <w:position w:val="0"/>
+                <w:sz w:val="24"/>
+                <w:highlight w:val="none"/>
+                <w:shd w:val="clear" w:fill="auto"/>
+                <w:vertAlign w:val="baseline"/>
+                <w:lang w:val="en-US" w:eastAsia="zh-CN"/>
+              </w:rPr>
+              <w:t>dump selected probes, test case name=performance_test_10000_1000:</w:t>
+            </w:r>
+          </w:p>
+          <w:p>
+            <w:pPr>
+              <w:numPr>
+                <w:ilvl w:val="0"/>
+                <w:numId w:val="0"/>
+              </w:numPr>
+              <w:spacing w:before="20" w:after="20" w:line="259" w:lineRule="auto"/>
+              <w:ind w:right="0" w:rightChars="0"/>
+              <w:jc w:val="left"/>
+              <w:rPr>
+                <w:rFonts w:hint="eastAsia" w:ascii="宋体" w:hAnsi="宋体" w:eastAsia="宋体"/>
+                <w:color w:val="auto"/>
+                <w:spacing w:val="0"/>
+                <w:position w:val="0"/>
+                <w:sz w:val="24"/>
+                <w:highlight w:val="none"/>
+                <w:shd w:val="clear" w:fill="auto"/>
+                <w:vertAlign w:val="baseline"/>
+                <w:lang w:val="en-US" w:eastAsia="zh-CN"/>
+              </w:rPr>
+            </w:pPr>
+            <w:r>
+              <w:rPr>
+                <w:rFonts w:hint="eastAsia" w:ascii="宋体" w:hAnsi="宋体" w:eastAsia="宋体"/>
+                <w:color w:val="auto"/>
+                <w:spacing w:val="0"/>
+                <w:position w:val="0"/>
+                <w:sz w:val="24"/>
+                <w:highlight w:val="none"/>
+                <w:shd w:val="clear" w:fill="auto"/>
+                <w:vertAlign w:val="baseline"/>
+                <w:lang w:val="en-US" w:eastAsia="zh-CN"/>
+              </w:rPr>
+              <w:t>P5431</w:t>
+            </w:r>
+            <w:r>
+              <w:rPr>
+                <w:rFonts w:hint="eastAsia" w:ascii="宋体" w:hAnsi="宋体" w:eastAsia="宋体"/>
+                <w:color w:val="auto"/>
+                <w:spacing w:val="0"/>
+                <w:position w:val="0"/>
+                <w:sz w:val="24"/>
+                <w:highlight w:val="none"/>
+                <w:shd w:val="clear" w:fill="auto"/>
+                <w:vertAlign w:val="baseline"/>
+                <w:lang w:val="en-US" w:eastAsia="zh-CN"/>
+              </w:rPr>
+              <w:tab/>
+            </w:r>
+            <w:r>
+              <w:rPr>
+                <w:rFonts w:hint="eastAsia" w:ascii="宋体" w:hAnsi="宋体" w:eastAsia="宋体"/>
+                <w:color w:val="auto"/>
+                <w:spacing w:val="0"/>
+                <w:position w:val="0"/>
+                <w:sz w:val="24"/>
+                <w:highlight w:val="none"/>
+                <w:shd w:val="clear" w:fill="auto"/>
+                <w:vertAlign w:val="baseline"/>
+                <w:lang w:val="en-US" w:eastAsia="zh-CN"/>
+              </w:rPr>
+              <w:t>999</w:t>
+            </w:r>
+            <w:r>
+              <w:rPr>
+                <w:rFonts w:hint="eastAsia" w:ascii="宋体" w:hAnsi="宋体" w:eastAsia="宋体"/>
+                <w:color w:val="auto"/>
+                <w:spacing w:val="0"/>
+                <w:position w:val="0"/>
+                <w:sz w:val="24"/>
+                <w:highlight w:val="none"/>
+                <w:shd w:val="clear" w:fill="auto"/>
+                <w:vertAlign w:val="baseline"/>
+                <w:lang w:val="en-US" w:eastAsia="zh-CN"/>
+              </w:rPr>
+              <w:tab/>
+            </w:r>
+            <w:r>
+              <w:rPr>
+                <w:rFonts w:hint="eastAsia" w:ascii="宋体" w:hAnsi="宋体" w:eastAsia="宋体"/>
+                <w:color w:val="auto"/>
+                <w:spacing w:val="0"/>
+                <w:position w:val="0"/>
+                <w:sz w:val="24"/>
+                <w:highlight w:val="none"/>
+                <w:shd w:val="clear" w:fill="auto"/>
+                <w:vertAlign w:val="baseline"/>
+                <w:lang w:val="en-US" w:eastAsia="zh-CN"/>
+              </w:rPr>
+              <w:t>1498</w:t>
+            </w:r>
+          </w:p>
+          <w:p>
+            <w:pPr>
+              <w:numPr>
+                <w:ilvl w:val="0"/>
+                <w:numId w:val="0"/>
+              </w:numPr>
+              <w:spacing w:before="20" w:after="20" w:line="259" w:lineRule="auto"/>
+              <w:ind w:right="0" w:rightChars="0"/>
+              <w:jc w:val="left"/>
+              <w:rPr>
+                <w:rFonts w:hint="eastAsia" w:ascii="宋体" w:hAnsi="宋体" w:eastAsia="宋体" w:cs="宋体"/>
+                <w:color w:val="auto"/>
+                <w:spacing w:val="0"/>
+                <w:position w:val="0"/>
+                <w:sz w:val="24"/>
+                <w:highlight w:val="yellow"/>
+                <w:shd w:val="clear" w:fill="auto"/>
+                <w:vertAlign w:val="baseline"/>
+                <w:lang w:val="en-US" w:eastAsia="zh-CN"/>
+              </w:rPr>
+            </w:pPr>
+            <w:r>
+              <w:rPr>
+                <w:rFonts w:hint="eastAsia" w:ascii="宋体" w:hAnsi="宋体" w:eastAsia="宋体"/>
+                <w:color w:val="auto"/>
+                <w:spacing w:val="0"/>
+                <w:position w:val="0"/>
+                <w:sz w:val="24"/>
+                <w:highlight w:val="none"/>
+                <w:shd w:val="clear" w:fill="auto"/>
+                <w:vertAlign w:val="baseline"/>
+                <w:lang w:val="en-US" w:eastAsia="zh-CN"/>
+              </w:rPr>
+              <w:t>P2285</w:t>
+            </w:r>
+            <w:r>
+              <w:rPr>
+                <w:rFonts w:hint="eastAsia" w:ascii="宋体" w:hAnsi="宋体" w:eastAsia="宋体"/>
+                <w:color w:val="auto"/>
+                <w:spacing w:val="0"/>
+                <w:position w:val="0"/>
+                <w:sz w:val="24"/>
+                <w:highlight w:val="none"/>
+                <w:shd w:val="clear" w:fill="auto"/>
+                <w:vertAlign w:val="baseline"/>
+                <w:lang w:val="en-US" w:eastAsia="zh-CN"/>
+              </w:rPr>
+              <w:tab/>
+            </w:r>
+            <w:r>
+              <w:rPr>
+                <w:rFonts w:hint="eastAsia" w:ascii="宋体" w:hAnsi="宋体" w:eastAsia="宋体"/>
+                <w:color w:val="auto"/>
+                <w:spacing w:val="0"/>
+                <w:position w:val="0"/>
+                <w:sz w:val="24"/>
+                <w:highlight w:val="none"/>
+                <w:shd w:val="clear" w:fill="auto"/>
+                <w:vertAlign w:val="baseline"/>
+                <w:lang w:val="en-US" w:eastAsia="zh-CN"/>
+              </w:rPr>
+              <w:t>1</w:t>
+            </w:r>
+            <w:r>
+              <w:rPr>
+                <w:rFonts w:hint="eastAsia" w:ascii="宋体" w:hAnsi="宋体" w:eastAsia="宋体"/>
+                <w:color w:val="auto"/>
+                <w:spacing w:val="0"/>
+                <w:position w:val="0"/>
+                <w:sz w:val="24"/>
+                <w:highlight w:val="none"/>
+                <w:shd w:val="clear" w:fill="auto"/>
+                <w:vertAlign w:val="baseline"/>
+                <w:lang w:val="en-US" w:eastAsia="zh-CN"/>
+              </w:rPr>
+              <w:tab/>
+            </w:r>
+            <w:r>
+              <w:rPr>
+                <w:rFonts w:hint="eastAsia" w:ascii="宋体" w:hAnsi="宋体" w:eastAsia="宋体"/>
+                <w:color w:val="auto"/>
+                <w:spacing w:val="0"/>
+                <w:position w:val="0"/>
+                <w:sz w:val="24"/>
+                <w:highlight w:val="none"/>
+                <w:shd w:val="clear" w:fill="auto"/>
+                <w:vertAlign w:val="baseline"/>
+                <w:lang w:val="en-US" w:eastAsia="zh-CN"/>
+              </w:rPr>
+              <w:t>1</w:t>
+            </w:r>
+          </w:p>
+        </w:tc>
+      </w:tr>
+    </w:tbl>
+    <w:p>
+      <w:pPr>
+        <w:numPr>
+          <w:ilvl w:val="0"/>
+          <w:numId w:val="0"/>
+        </w:numPr>
+        <w:spacing w:before="20" w:after="20" w:line="259" w:lineRule="auto"/>
+        <w:ind w:right="0" w:rightChars="0"/>
+        <w:jc w:val="left"/>
+        <w:rPr>
+          <w:rFonts w:hint="eastAsia" w:ascii="宋体" w:hAnsi="宋体" w:eastAsia="宋体" w:cs="宋体"/>
+          <w:color w:val="auto"/>
+          <w:spacing w:val="0"/>
+          <w:position w:val="0"/>
+          <w:sz w:val="24"/>
+          <w:highlight w:val="none"/>
+          <w:shd w:val="clear" w:fill="auto"/>
+          <w:lang w:val="en-US" w:eastAsia="zh-CN"/>
+        </w:rPr>
+      </w:pPr>
+    </w:p>
+    <w:p>
+      <w:pPr>
+        <w:numPr>
+          <w:ilvl w:val="0"/>
+          <w:numId w:val="0"/>
+        </w:numPr>
+        <w:spacing w:before="20" w:after="20" w:line="259" w:lineRule="auto"/>
+        <w:ind w:right="0" w:rightChars="0"/>
+        <w:jc w:val="left"/>
+        <w:rPr>
+          <w:rFonts w:hint="eastAsia" w:ascii="宋体" w:hAnsi="宋体" w:eastAsia="宋体" w:cs="宋体"/>
+          <w:b/>
+          <w:bCs/>
+          <w:color w:val="auto"/>
+          <w:spacing w:val="0"/>
+          <w:position w:val="0"/>
+          <w:sz w:val="24"/>
+          <w:highlight w:val="none"/>
+          <w:shd w:val="clear" w:fill="auto"/>
+          <w:lang w:val="en-US" w:eastAsia="zh-CN"/>
+        </w:rPr>
+      </w:pPr>
+      <w:r>
+        <w:rPr>
+          <w:rFonts w:hint="eastAsia" w:ascii="宋体" w:hAnsi="宋体" w:eastAsia="宋体"/>
+          <w:b/>
+          <w:bCs/>
+          <w:color w:val="auto"/>
+          <w:spacing w:val="0"/>
+          <w:position w:val="0"/>
+          <w:sz w:val="24"/>
+          <w:highlight w:val="none"/>
+          <w:shd w:val="clear" w:fill="auto"/>
+          <w:lang w:val="en-US" w:eastAsia="zh-CN"/>
+        </w:rPr>
+        <w:t>2万探针，</w:t>
+      </w:r>
+      <w:r>
+        <w:rPr>
+          <w:rFonts w:hint="eastAsia" w:ascii="宋体" w:hAnsi="宋体" w:eastAsia="宋体"/>
+          <w:b/>
+          <w:bCs/>
+          <w:color w:val="auto"/>
+          <w:spacing w:val="0"/>
+          <w:position w:val="0"/>
+          <w:sz w:val="24"/>
+          <w:highlight w:val="none"/>
+          <w:shd w:val="clear" w:fill="auto"/>
+          <w:lang w:val="en-US" w:eastAsia="zh-CN"/>
+        </w:rPr>
+        <w:t>result_20000_2000_greedy_win10.log</w:t>
+      </w:r>
+    </w:p>
+    <w:tbl>
+      <w:tblPr>
+        <w:tblStyle w:val="9"/>
+        <w:tblW w:w="0" w:type="auto"/>
+        <w:tblInd w:w="0" w:type="dxa"/>
+        <w:tblBorders>
+          <w:top w:val="single" w:color="auto" w:sz="4" w:space="0"/>
+          <w:left w:val="single" w:color="auto" w:sz="4" w:space="0"/>
+          <w:bottom w:val="single" w:color="auto" w:sz="4" w:space="0"/>
+          <w:right w:val="single" w:color="auto" w:sz="4" w:space="0"/>
+          <w:insideH w:val="single" w:color="auto" w:sz="4" w:space="0"/>
+          <w:insideV w:val="single" w:color="auto" w:sz="4" w:space="0"/>
+        </w:tblBorders>
+        <w:tblLayout w:type="autofit"/>
+        <w:tblCellMar>
+          <w:left w:w="108" w:type="dxa"/>
+          <w:right w:w="108" w:type="dxa"/>
+        </w:tblCellMar>
+      </w:tblPr>
+      <w:tblGrid>
+        <w:gridCol w:w="8522"/>
+      </w:tblGrid>
+      <w:tr>
+        <w:tblPrEx>
+          <w:tblBorders>
+            <w:top w:val="single" w:color="auto" w:sz="4" w:space="0"/>
+            <w:left w:val="single" w:color="auto" w:sz="4" w:space="0"/>
+            <w:bottom w:val="single" w:color="auto" w:sz="4" w:space="0"/>
+            <w:right w:val="single" w:color="auto" w:sz="4" w:space="0"/>
+            <w:insideH w:val="single" w:color="auto" w:sz="4" w:space="0"/>
+            <w:insideV w:val="single" w:color="auto" w:sz="4" w:space="0"/>
+          </w:tblBorders>
+          <w:tblCellMar>
+            <w:left w:w="108" w:type="dxa"/>
+            <w:right w:w="108" w:type="dxa"/>
+          </w:tblCellMar>
+        </w:tblPrEx>
+        <w:tc>
+          <w:tcPr>
+            <w:tcW w:w="8522" w:type="dxa"/>
+          </w:tcPr>
+          <w:p>
+            <w:pPr>
+              <w:numPr>
+                <w:ilvl w:val="0"/>
+                <w:numId w:val="0"/>
+              </w:numPr>
+              <w:spacing w:before="20" w:after="20" w:line="259" w:lineRule="auto"/>
+              <w:ind w:right="0" w:rightChars="0"/>
+              <w:jc w:val="left"/>
+              <w:rPr>
+                <w:rFonts w:hint="eastAsia" w:ascii="宋体" w:hAnsi="宋体" w:eastAsia="宋体"/>
+                <w:color w:val="auto"/>
+                <w:spacing w:val="0"/>
+                <w:position w:val="0"/>
+                <w:sz w:val="24"/>
+                <w:highlight w:val="none"/>
+                <w:shd w:val="clear" w:fill="auto"/>
+                <w:vertAlign w:val="baseline"/>
+                <w:lang w:val="en-US" w:eastAsia="zh-CN"/>
+              </w:rPr>
+            </w:pPr>
+            <w:r>
+              <w:rPr>
+                <w:rFonts w:hint="eastAsia" w:ascii="宋体" w:hAnsi="宋体" w:eastAsia="宋体"/>
+                <w:color w:val="auto"/>
+                <w:spacing w:val="0"/>
+                <w:position w:val="0"/>
+                <w:sz w:val="24"/>
+                <w:highlight w:val="none"/>
+                <w:shd w:val="clear" w:fill="auto"/>
+                <w:vertAlign w:val="baseline"/>
+                <w:lang w:val="en-US" w:eastAsia="zh-CN"/>
+              </w:rPr>
+              <w:t>Test: performance_test_20000_2000, resource cap=2000, file name=./performance_test_20000_2000.csv...</w:t>
+            </w:r>
+          </w:p>
+          <w:p>
+            <w:pPr>
+              <w:numPr>
+                <w:ilvl w:val="0"/>
+                <w:numId w:val="0"/>
+              </w:numPr>
+              <w:spacing w:before="20" w:after="20" w:line="259" w:lineRule="auto"/>
+              <w:ind w:right="0" w:rightChars="0"/>
+              <w:jc w:val="left"/>
+              <w:rPr>
+                <w:rFonts w:hint="eastAsia" w:ascii="宋体" w:hAnsi="宋体" w:eastAsia="宋体"/>
+                <w:color w:val="auto"/>
+                <w:spacing w:val="0"/>
+                <w:position w:val="0"/>
+                <w:sz w:val="24"/>
+                <w:highlight w:val="none"/>
+                <w:shd w:val="clear" w:fill="auto"/>
+                <w:vertAlign w:val="baseline"/>
+                <w:lang w:val="en-US" w:eastAsia="zh-CN"/>
+              </w:rPr>
+            </w:pPr>
+            <w:r>
+              <w:rPr>
+                <w:rFonts w:hint="eastAsia" w:ascii="宋体" w:hAnsi="宋体" w:eastAsia="宋体"/>
+                <w:color w:val="auto"/>
+                <w:spacing w:val="0"/>
+                <w:position w:val="0"/>
+                <w:sz w:val="24"/>
+                <w:highlight w:val="none"/>
+                <w:shd w:val="clear" w:fill="auto"/>
+                <w:vertAlign w:val="baseline"/>
+                <w:lang w:val="en-US" w:eastAsia="zh-CN"/>
+              </w:rPr>
+              <w:t>Algorithm time(second)=0.0000, starting clock=3051, finishing clock=3078</w:t>
+            </w:r>
+          </w:p>
+          <w:p>
+            <w:pPr>
+              <w:numPr>
+                <w:ilvl w:val="0"/>
+                <w:numId w:val="0"/>
+              </w:numPr>
+              <w:spacing w:before="20" w:after="20" w:line="259" w:lineRule="auto"/>
+              <w:ind w:right="0" w:rightChars="0"/>
+              <w:jc w:val="left"/>
+              <w:rPr>
+                <w:rFonts w:hint="eastAsia" w:ascii="宋体" w:hAnsi="宋体" w:eastAsia="宋体"/>
+                <w:color w:val="auto"/>
+                <w:spacing w:val="0"/>
+                <w:position w:val="0"/>
+                <w:sz w:val="24"/>
+                <w:highlight w:val="none"/>
+                <w:shd w:val="clear" w:fill="auto"/>
+                <w:vertAlign w:val="baseline"/>
+                <w:lang w:val="en-US" w:eastAsia="zh-CN"/>
+              </w:rPr>
+            </w:pPr>
+            <w:r>
+              <w:rPr>
+                <w:rFonts w:hint="eastAsia" w:ascii="宋体" w:hAnsi="宋体" w:eastAsia="宋体"/>
+                <w:color w:val="auto"/>
+                <w:spacing w:val="0"/>
+                <w:position w:val="0"/>
+                <w:sz w:val="24"/>
+                <w:highlight w:val="none"/>
+                <w:shd w:val="clear" w:fill="auto"/>
+                <w:vertAlign w:val="baseline"/>
+                <w:lang w:val="en-US" w:eastAsia="zh-CN"/>
+              </w:rPr>
+              <w:t>dump selected probes, test case name=performance_test_20000_2000:</w:t>
+            </w:r>
+          </w:p>
+          <w:p>
+            <w:pPr>
+              <w:numPr>
+                <w:ilvl w:val="0"/>
+                <w:numId w:val="0"/>
+              </w:numPr>
+              <w:spacing w:before="20" w:after="20" w:line="259" w:lineRule="auto"/>
+              <w:ind w:right="0" w:rightChars="0"/>
+              <w:jc w:val="left"/>
+              <w:rPr>
+                <w:rFonts w:hint="eastAsia" w:ascii="宋体" w:hAnsi="宋体" w:eastAsia="宋体" w:cs="宋体"/>
+                <w:color w:val="auto"/>
+                <w:spacing w:val="0"/>
+                <w:position w:val="0"/>
+                <w:sz w:val="24"/>
+                <w:highlight w:val="none"/>
+                <w:shd w:val="clear" w:fill="auto"/>
+                <w:vertAlign w:val="baseline"/>
+                <w:lang w:val="en-US" w:eastAsia="zh-CN"/>
+              </w:rPr>
+            </w:pPr>
+            <w:r>
+              <w:rPr>
+                <w:rFonts w:hint="eastAsia" w:ascii="宋体" w:hAnsi="宋体" w:eastAsia="宋体"/>
+                <w:color w:val="auto"/>
+                <w:spacing w:val="0"/>
+                <w:position w:val="0"/>
+                <w:sz w:val="24"/>
+                <w:highlight w:val="none"/>
+                <w:shd w:val="clear" w:fill="auto"/>
+                <w:vertAlign w:val="baseline"/>
+                <w:lang w:val="en-US" w:eastAsia="zh-CN"/>
+              </w:rPr>
+              <w:t>P4924</w:t>
+            </w:r>
+            <w:r>
+              <w:rPr>
+                <w:rFonts w:hint="eastAsia" w:ascii="宋体" w:hAnsi="宋体" w:eastAsia="宋体"/>
+                <w:color w:val="auto"/>
+                <w:spacing w:val="0"/>
+                <w:position w:val="0"/>
+                <w:sz w:val="24"/>
+                <w:highlight w:val="none"/>
+                <w:shd w:val="clear" w:fill="auto"/>
+                <w:vertAlign w:val="baseline"/>
+                <w:lang w:val="en-US" w:eastAsia="zh-CN"/>
+              </w:rPr>
+              <w:tab/>
+            </w:r>
+            <w:r>
+              <w:rPr>
+                <w:rFonts w:hint="eastAsia" w:ascii="宋体" w:hAnsi="宋体" w:eastAsia="宋体"/>
+                <w:color w:val="auto"/>
+                <w:spacing w:val="0"/>
+                <w:position w:val="0"/>
+                <w:sz w:val="24"/>
+                <w:highlight w:val="none"/>
+                <w:shd w:val="clear" w:fill="auto"/>
+                <w:vertAlign w:val="baseline"/>
+                <w:lang w:val="en-US" w:eastAsia="zh-CN"/>
+              </w:rPr>
+              <w:t>2000</w:t>
+            </w:r>
+            <w:r>
+              <w:rPr>
+                <w:rFonts w:hint="eastAsia" w:ascii="宋体" w:hAnsi="宋体" w:eastAsia="宋体"/>
+                <w:color w:val="auto"/>
+                <w:spacing w:val="0"/>
+                <w:position w:val="0"/>
+                <w:sz w:val="24"/>
+                <w:highlight w:val="none"/>
+                <w:shd w:val="clear" w:fill="auto"/>
+                <w:vertAlign w:val="baseline"/>
+                <w:lang w:val="en-US" w:eastAsia="zh-CN"/>
+              </w:rPr>
+              <w:tab/>
+            </w:r>
+            <w:r>
+              <w:rPr>
+                <w:rFonts w:hint="eastAsia" w:ascii="宋体" w:hAnsi="宋体" w:eastAsia="宋体"/>
+                <w:color w:val="auto"/>
+                <w:spacing w:val="0"/>
+                <w:position w:val="0"/>
+                <w:sz w:val="24"/>
+                <w:highlight w:val="none"/>
+                <w:shd w:val="clear" w:fill="auto"/>
+                <w:vertAlign w:val="baseline"/>
+                <w:lang w:val="en-US" w:eastAsia="zh-CN"/>
+              </w:rPr>
+              <w:t xml:space="preserve">  3000</w:t>
+            </w:r>
+          </w:p>
+        </w:tc>
+      </w:tr>
+    </w:tbl>
+    <w:p>
+      <w:pPr>
+        <w:numPr>
+          <w:ilvl w:val="0"/>
+          <w:numId w:val="0"/>
+        </w:numPr>
+        <w:spacing w:before="20" w:after="20" w:line="259" w:lineRule="auto"/>
+        <w:ind w:right="0" w:rightChars="0"/>
+        <w:jc w:val="left"/>
+        <w:rPr>
+          <w:rFonts w:hint="eastAsia" w:ascii="宋体" w:hAnsi="宋体" w:eastAsia="宋体" w:cs="宋体"/>
+          <w:color w:val="auto"/>
+          <w:spacing w:val="0"/>
+          <w:position w:val="0"/>
+          <w:sz w:val="24"/>
+          <w:highlight w:val="yellow"/>
+          <w:shd w:val="clear" w:fill="auto"/>
+          <w:lang w:val="en-US" w:eastAsia="zh-CN"/>
+        </w:rPr>
+      </w:pPr>
+    </w:p>
+    <w:p>
+      <w:pPr>
+        <w:numPr>
+          <w:ilvl w:val="0"/>
+          <w:numId w:val="0"/>
+        </w:numPr>
+        <w:spacing w:before="20" w:after="20" w:line="259" w:lineRule="auto"/>
+        <w:ind w:right="0" w:rightChars="0"/>
+        <w:jc w:val="left"/>
+        <w:rPr>
+          <w:rFonts w:hint="eastAsia" w:ascii="宋体" w:hAnsi="宋体" w:eastAsia="宋体"/>
+          <w:b/>
+          <w:bCs/>
+          <w:color w:val="auto"/>
+          <w:spacing w:val="0"/>
+          <w:position w:val="0"/>
+          <w:sz w:val="24"/>
+          <w:highlight w:val="none"/>
+          <w:shd w:val="clear" w:fill="auto"/>
+          <w:lang w:val="en-US" w:eastAsia="zh-CN"/>
+        </w:rPr>
+      </w:pPr>
+      <w:r>
+        <w:rPr>
+          <w:rFonts w:hint="eastAsia" w:ascii="宋体" w:hAnsi="宋体" w:eastAsia="宋体"/>
+          <w:b/>
+          <w:bCs/>
+          <w:color w:val="auto"/>
+          <w:spacing w:val="0"/>
+          <w:position w:val="0"/>
+          <w:sz w:val="24"/>
+          <w:highlight w:val="none"/>
+          <w:shd w:val="clear" w:fill="auto"/>
+          <w:lang w:val="en-US" w:eastAsia="zh-CN"/>
+        </w:rPr>
+        <w:t>4万探针，</w:t>
+      </w:r>
+      <w:r>
+        <w:rPr>
+          <w:rFonts w:hint="eastAsia" w:ascii="宋体" w:hAnsi="宋体" w:eastAsia="宋体"/>
+          <w:b/>
+          <w:bCs/>
+          <w:color w:val="auto"/>
+          <w:spacing w:val="0"/>
+          <w:position w:val="0"/>
+          <w:sz w:val="24"/>
+          <w:highlight w:val="none"/>
+          <w:shd w:val="clear" w:fill="auto"/>
+          <w:lang w:val="en-US" w:eastAsia="zh-CN"/>
+        </w:rPr>
+        <w:t>result_40000_4000_greedy_win10.log</w:t>
+      </w:r>
+    </w:p>
+    <w:tbl>
+      <w:tblPr>
+        <w:tblStyle w:val="9"/>
+        <w:tblW w:w="0" w:type="auto"/>
+        <w:tblInd w:w="0" w:type="dxa"/>
+        <w:tblBorders>
+          <w:top w:val="single" w:color="auto" w:sz="4" w:space="0"/>
+          <w:left w:val="single" w:color="auto" w:sz="4" w:space="0"/>
+          <w:bottom w:val="single" w:color="auto" w:sz="4" w:space="0"/>
+          <w:right w:val="single" w:color="auto" w:sz="4" w:space="0"/>
+          <w:insideH w:val="single" w:color="auto" w:sz="4" w:space="0"/>
+          <w:insideV w:val="single" w:color="auto" w:sz="4" w:space="0"/>
+        </w:tblBorders>
+        <w:tblLayout w:type="autofit"/>
+        <w:tblCellMar>
+          <w:left w:w="108" w:type="dxa"/>
+          <w:right w:w="108" w:type="dxa"/>
+        </w:tblCellMar>
+      </w:tblPr>
+      <w:tblGrid>
+        <w:gridCol w:w="8522"/>
+      </w:tblGrid>
+      <w:tr>
+        <w:tblPrEx>
+          <w:tblBorders>
+            <w:top w:val="single" w:color="auto" w:sz="4" w:space="0"/>
+            <w:left w:val="single" w:color="auto" w:sz="4" w:space="0"/>
+            <w:bottom w:val="single" w:color="auto" w:sz="4" w:space="0"/>
+            <w:right w:val="single" w:color="auto" w:sz="4" w:space="0"/>
+            <w:insideH w:val="single" w:color="auto" w:sz="4" w:space="0"/>
+            <w:insideV w:val="single" w:color="auto" w:sz="4" w:space="0"/>
+          </w:tblBorders>
+          <w:tblCellMar>
+            <w:left w:w="108" w:type="dxa"/>
+            <w:right w:w="108" w:type="dxa"/>
+          </w:tblCellMar>
+        </w:tblPrEx>
+        <w:tc>
+          <w:tcPr>
+            <w:tcW w:w="8522" w:type="dxa"/>
+          </w:tcPr>
+          <w:p>
+            <w:pPr>
+              <w:numPr>
+                <w:ilvl w:val="0"/>
+                <w:numId w:val="0"/>
+              </w:numPr>
+              <w:spacing w:before="20" w:after="20" w:line="259" w:lineRule="auto"/>
+              <w:ind w:right="0" w:rightChars="0"/>
+              <w:jc w:val="left"/>
+              <w:rPr>
+                <w:rFonts w:hint="eastAsia" w:ascii="宋体" w:hAnsi="宋体" w:eastAsia="宋体"/>
+                <w:color w:val="auto"/>
+                <w:spacing w:val="0"/>
+                <w:position w:val="0"/>
+                <w:sz w:val="24"/>
+                <w:highlight w:val="none"/>
+                <w:shd w:val="clear" w:fill="auto"/>
+                <w:vertAlign w:val="baseline"/>
+                <w:lang w:val="en-US" w:eastAsia="zh-CN"/>
+              </w:rPr>
+            </w:pPr>
+            <w:r>
+              <w:rPr>
+                <w:rFonts w:hint="eastAsia" w:ascii="宋体" w:hAnsi="宋体" w:eastAsia="宋体"/>
+                <w:color w:val="auto"/>
+                <w:spacing w:val="0"/>
+                <w:position w:val="0"/>
+                <w:sz w:val="24"/>
+                <w:highlight w:val="none"/>
+                <w:shd w:val="clear" w:fill="auto"/>
+                <w:vertAlign w:val="baseline"/>
+                <w:lang w:val="en-US" w:eastAsia="zh-CN"/>
+              </w:rPr>
+              <w:t>Test: performance_test_40000_4000, resource cap=4000, file name=./performance_test_40000_4000.csv...</w:t>
+            </w:r>
+          </w:p>
+          <w:p>
+            <w:pPr>
+              <w:numPr>
+                <w:ilvl w:val="0"/>
+                <w:numId w:val="0"/>
+              </w:numPr>
+              <w:spacing w:before="20" w:after="20" w:line="259" w:lineRule="auto"/>
+              <w:ind w:right="0" w:rightChars="0"/>
+              <w:jc w:val="left"/>
+              <w:rPr>
+                <w:rFonts w:hint="eastAsia" w:ascii="宋体" w:hAnsi="宋体" w:eastAsia="宋体"/>
+                <w:color w:val="auto"/>
+                <w:spacing w:val="0"/>
+                <w:position w:val="0"/>
+                <w:sz w:val="24"/>
+                <w:highlight w:val="none"/>
+                <w:shd w:val="clear" w:fill="auto"/>
+                <w:vertAlign w:val="baseline"/>
+                <w:lang w:val="en-US" w:eastAsia="zh-CN"/>
+              </w:rPr>
+            </w:pPr>
+            <w:r>
+              <w:rPr>
+                <w:rFonts w:hint="eastAsia" w:ascii="宋体" w:hAnsi="宋体" w:eastAsia="宋体"/>
+                <w:color w:val="auto"/>
+                <w:spacing w:val="0"/>
+                <w:position w:val="0"/>
+                <w:sz w:val="24"/>
+                <w:highlight w:val="none"/>
+                <w:shd w:val="clear" w:fill="auto"/>
+                <w:vertAlign w:val="baseline"/>
+                <w:lang w:val="en-US" w:eastAsia="zh-CN"/>
+              </w:rPr>
+              <w:t>Algorithm time(second)=0.0000, starting clock=6166, finishing clock=6218</w:t>
+            </w:r>
+          </w:p>
+          <w:p>
+            <w:pPr>
+              <w:numPr>
+                <w:ilvl w:val="0"/>
+                <w:numId w:val="0"/>
+              </w:numPr>
+              <w:spacing w:before="20" w:after="20" w:line="259" w:lineRule="auto"/>
+              <w:ind w:right="0" w:rightChars="0"/>
+              <w:jc w:val="left"/>
+              <w:rPr>
+                <w:rFonts w:hint="eastAsia" w:ascii="宋体" w:hAnsi="宋体" w:eastAsia="宋体"/>
+                <w:color w:val="auto"/>
+                <w:spacing w:val="0"/>
+                <w:position w:val="0"/>
+                <w:sz w:val="24"/>
+                <w:highlight w:val="none"/>
+                <w:shd w:val="clear" w:fill="auto"/>
+                <w:vertAlign w:val="baseline"/>
+                <w:lang w:val="en-US" w:eastAsia="zh-CN"/>
+              </w:rPr>
+            </w:pPr>
+            <w:r>
+              <w:rPr>
+                <w:rFonts w:hint="eastAsia" w:ascii="宋体" w:hAnsi="宋体" w:eastAsia="宋体"/>
+                <w:color w:val="auto"/>
+                <w:spacing w:val="0"/>
+                <w:position w:val="0"/>
+                <w:sz w:val="24"/>
+                <w:highlight w:val="none"/>
+                <w:shd w:val="clear" w:fill="auto"/>
+                <w:vertAlign w:val="baseline"/>
+                <w:lang w:val="en-US" w:eastAsia="zh-CN"/>
+              </w:rPr>
+              <w:t>dump selected probes, test case name=performance_test_40000_4000:</w:t>
+            </w:r>
+          </w:p>
+          <w:p>
+            <w:pPr>
+              <w:numPr>
+                <w:ilvl w:val="0"/>
+                <w:numId w:val="0"/>
+              </w:numPr>
+              <w:spacing w:before="20" w:after="20" w:line="259" w:lineRule="auto"/>
+              <w:ind w:right="0" w:rightChars="0"/>
+              <w:jc w:val="left"/>
+              <w:rPr>
+                <w:rFonts w:hint="eastAsia" w:ascii="宋体" w:hAnsi="宋体" w:eastAsia="宋体"/>
+                <w:color w:val="auto"/>
+                <w:spacing w:val="0"/>
+                <w:position w:val="0"/>
+                <w:sz w:val="24"/>
+                <w:highlight w:val="none"/>
+                <w:shd w:val="clear" w:fill="auto"/>
+                <w:vertAlign w:val="baseline"/>
+                <w:lang w:val="en-US" w:eastAsia="zh-CN"/>
+              </w:rPr>
+            </w:pPr>
+            <w:r>
+              <w:rPr>
+                <w:rFonts w:hint="eastAsia" w:ascii="宋体" w:hAnsi="宋体" w:eastAsia="宋体"/>
+                <w:color w:val="auto"/>
+                <w:spacing w:val="0"/>
+                <w:position w:val="0"/>
+                <w:sz w:val="24"/>
+                <w:highlight w:val="none"/>
+                <w:shd w:val="clear" w:fill="auto"/>
+                <w:vertAlign w:val="baseline"/>
+                <w:lang w:val="en-US" w:eastAsia="zh-CN"/>
+              </w:rPr>
+              <w:t>P19361</w:t>
+            </w:r>
+            <w:r>
+              <w:rPr>
+                <w:rFonts w:hint="eastAsia" w:ascii="宋体" w:hAnsi="宋体" w:eastAsia="宋体"/>
+                <w:color w:val="auto"/>
+                <w:spacing w:val="0"/>
+                <w:position w:val="0"/>
+                <w:sz w:val="24"/>
+                <w:highlight w:val="none"/>
+                <w:shd w:val="clear" w:fill="auto"/>
+                <w:vertAlign w:val="baseline"/>
+                <w:lang w:val="en-US" w:eastAsia="zh-CN"/>
+              </w:rPr>
+              <w:tab/>
+            </w:r>
+            <w:r>
+              <w:rPr>
+                <w:rFonts w:hint="eastAsia" w:ascii="宋体" w:hAnsi="宋体" w:eastAsia="宋体"/>
+                <w:color w:val="auto"/>
+                <w:spacing w:val="0"/>
+                <w:position w:val="0"/>
+                <w:sz w:val="24"/>
+                <w:highlight w:val="none"/>
+                <w:shd w:val="clear" w:fill="auto"/>
+                <w:vertAlign w:val="baseline"/>
+                <w:lang w:val="en-US" w:eastAsia="zh-CN"/>
+              </w:rPr>
+              <w:t>4000</w:t>
+            </w:r>
+            <w:r>
+              <w:rPr>
+                <w:rFonts w:hint="eastAsia" w:ascii="宋体" w:hAnsi="宋体" w:eastAsia="宋体"/>
+                <w:color w:val="auto"/>
+                <w:spacing w:val="0"/>
+                <w:position w:val="0"/>
+                <w:sz w:val="24"/>
+                <w:highlight w:val="none"/>
+                <w:shd w:val="clear" w:fill="auto"/>
+                <w:vertAlign w:val="baseline"/>
+                <w:lang w:val="en-US" w:eastAsia="zh-CN"/>
+              </w:rPr>
+              <w:tab/>
+            </w:r>
+            <w:r>
+              <w:rPr>
+                <w:rFonts w:hint="eastAsia" w:ascii="宋体" w:hAnsi="宋体" w:eastAsia="宋体"/>
+                <w:color w:val="auto"/>
+                <w:spacing w:val="0"/>
+                <w:position w:val="0"/>
+                <w:sz w:val="24"/>
+                <w:highlight w:val="none"/>
+                <w:shd w:val="clear" w:fill="auto"/>
+                <w:vertAlign w:val="baseline"/>
+                <w:lang w:val="en-US" w:eastAsia="zh-CN"/>
+              </w:rPr>
+              <w:t xml:space="preserve">  6000</w:t>
+            </w:r>
+          </w:p>
+        </w:tc>
+      </w:tr>
+    </w:tbl>
+    <w:p>
+      <w:pPr>
+        <w:numPr>
+          <w:ilvl w:val="0"/>
+          <w:numId w:val="0"/>
+        </w:numPr>
+        <w:spacing w:before="20" w:after="20" w:line="259" w:lineRule="auto"/>
+        <w:ind w:right="0" w:rightChars="0"/>
+        <w:jc w:val="left"/>
+        <w:rPr>
+          <w:rFonts w:hint="eastAsia" w:ascii="宋体" w:hAnsi="宋体" w:eastAsia="宋体"/>
+          <w:color w:val="auto"/>
+          <w:spacing w:val="0"/>
+          <w:position w:val="0"/>
+          <w:sz w:val="24"/>
+          <w:highlight w:val="none"/>
+          <w:shd w:val="clear" w:fill="auto"/>
+          <w:lang w:val="en-US" w:eastAsia="zh-CN"/>
+        </w:rPr>
+      </w:pPr>
+    </w:p>
+    <w:p>
+      <w:pPr>
+        <w:numPr>
+          <w:ilvl w:val="0"/>
+          <w:numId w:val="0"/>
+        </w:numPr>
+        <w:spacing w:before="20" w:after="20" w:line="259" w:lineRule="auto"/>
+        <w:ind w:right="0" w:rightChars="0"/>
+        <w:jc w:val="left"/>
+        <w:rPr>
+          <w:rFonts w:hint="eastAsia" w:ascii="宋体" w:hAnsi="宋体" w:eastAsia="宋体"/>
+          <w:color w:val="auto"/>
+          <w:spacing w:val="0"/>
+          <w:position w:val="0"/>
+          <w:sz w:val="24"/>
+          <w:highlight w:val="none"/>
+          <w:shd w:val="clear" w:fill="auto"/>
+          <w:lang w:val="en-US" w:eastAsia="zh-CN"/>
+        </w:rPr>
+      </w:pPr>
+      <w:r>
+        <w:rPr>
+          <w:rFonts w:hint="eastAsia" w:ascii="宋体" w:hAnsi="宋体" w:eastAsia="宋体"/>
+          <w:b/>
+          <w:bCs/>
+          <w:color w:val="auto"/>
+          <w:spacing w:val="0"/>
+          <w:position w:val="0"/>
+          <w:sz w:val="24"/>
+          <w:highlight w:val="none"/>
+          <w:shd w:val="clear" w:fill="auto"/>
+          <w:lang w:val="en-US" w:eastAsia="zh-CN"/>
+        </w:rPr>
+        <w:t>10万探针，result_100000_10000_greedy_win10.log</w:t>
+      </w:r>
+    </w:p>
+    <w:tbl>
+      <w:tblPr>
+        <w:tblStyle w:val="9"/>
+        <w:tblW w:w="0" w:type="auto"/>
+        <w:tblInd w:w="0" w:type="dxa"/>
+        <w:tblBorders>
+          <w:top w:val="single" w:color="auto" w:sz="4" w:space="0"/>
+          <w:left w:val="single" w:color="auto" w:sz="4" w:space="0"/>
+          <w:bottom w:val="single" w:color="auto" w:sz="4" w:space="0"/>
+          <w:right w:val="single" w:color="auto" w:sz="4" w:space="0"/>
+          <w:insideH w:val="single" w:color="auto" w:sz="4" w:space="0"/>
+          <w:insideV w:val="single" w:color="auto" w:sz="4" w:space="0"/>
+        </w:tblBorders>
+        <w:tblLayout w:type="autofit"/>
+        <w:tblCellMar>
+          <w:left w:w="108" w:type="dxa"/>
+          <w:right w:w="108" w:type="dxa"/>
+        </w:tblCellMar>
+      </w:tblPr>
+      <w:tblGrid>
+        <w:gridCol w:w="8522"/>
+      </w:tblGrid>
+      <w:tr>
+        <w:tblPrEx>
+          <w:tblBorders>
+            <w:top w:val="single" w:color="auto" w:sz="4" w:space="0"/>
+            <w:left w:val="single" w:color="auto" w:sz="4" w:space="0"/>
+            <w:bottom w:val="single" w:color="auto" w:sz="4" w:space="0"/>
+            <w:right w:val="single" w:color="auto" w:sz="4" w:space="0"/>
+            <w:insideH w:val="single" w:color="auto" w:sz="4" w:space="0"/>
+            <w:insideV w:val="single" w:color="auto" w:sz="4" w:space="0"/>
+          </w:tblBorders>
+          <w:tblCellMar>
+            <w:left w:w="108" w:type="dxa"/>
+            <w:right w:w="108" w:type="dxa"/>
+          </w:tblCellMar>
+        </w:tblPrEx>
+        <w:tc>
+          <w:tcPr>
+            <w:tcW w:w="8522" w:type="dxa"/>
+          </w:tcPr>
+          <w:p>
+            <w:pPr>
+              <w:numPr>
+                <w:ilvl w:val="0"/>
+                <w:numId w:val="0"/>
+              </w:numPr>
+              <w:spacing w:before="20" w:after="20" w:line="259" w:lineRule="auto"/>
+              <w:ind w:right="0" w:rightChars="0"/>
+              <w:jc w:val="left"/>
+              <w:rPr>
+                <w:rFonts w:hint="eastAsia" w:ascii="宋体" w:hAnsi="宋体" w:eastAsia="宋体"/>
+                <w:color w:val="auto"/>
+                <w:spacing w:val="0"/>
+                <w:position w:val="0"/>
+                <w:sz w:val="24"/>
+                <w:highlight w:val="none"/>
+                <w:shd w:val="clear" w:fill="auto"/>
+                <w:vertAlign w:val="baseline"/>
+                <w:lang w:val="en-US" w:eastAsia="zh-CN"/>
+              </w:rPr>
+            </w:pPr>
+            <w:r>
+              <w:rPr>
+                <w:rFonts w:hint="eastAsia" w:ascii="宋体" w:hAnsi="宋体" w:eastAsia="宋体"/>
+                <w:color w:val="auto"/>
+                <w:spacing w:val="0"/>
+                <w:position w:val="0"/>
+                <w:sz w:val="24"/>
+                <w:highlight w:val="none"/>
+                <w:shd w:val="clear" w:fill="auto"/>
+                <w:vertAlign w:val="baseline"/>
+                <w:lang w:val="en-US" w:eastAsia="zh-CN"/>
+              </w:rPr>
+              <w:t>Test: performance_test_100000_10000, resource cap=10000, file name=./performance_test_100000_10000.csv...</w:t>
+            </w:r>
+          </w:p>
+          <w:p>
+            <w:pPr>
+              <w:numPr>
+                <w:ilvl w:val="0"/>
+                <w:numId w:val="0"/>
+              </w:numPr>
+              <w:spacing w:before="20" w:after="20" w:line="259" w:lineRule="auto"/>
+              <w:ind w:right="0" w:rightChars="0"/>
+              <w:jc w:val="left"/>
+              <w:rPr>
+                <w:rFonts w:hint="eastAsia" w:ascii="宋体" w:hAnsi="宋体" w:eastAsia="宋体"/>
+                <w:color w:val="auto"/>
+                <w:spacing w:val="0"/>
+                <w:position w:val="0"/>
+                <w:sz w:val="24"/>
+                <w:highlight w:val="none"/>
+                <w:shd w:val="clear" w:fill="auto"/>
+                <w:vertAlign w:val="baseline"/>
+                <w:lang w:val="en-US" w:eastAsia="zh-CN"/>
+              </w:rPr>
+            </w:pPr>
+            <w:r>
+              <w:rPr>
+                <w:rFonts w:hint="eastAsia" w:ascii="宋体" w:hAnsi="宋体" w:eastAsia="宋体"/>
+                <w:color w:val="auto"/>
+                <w:spacing w:val="0"/>
+                <w:position w:val="0"/>
+                <w:sz w:val="24"/>
+                <w:highlight w:val="none"/>
+                <w:shd w:val="clear" w:fill="auto"/>
+                <w:vertAlign w:val="baseline"/>
+                <w:lang w:val="en-US" w:eastAsia="zh-CN"/>
+              </w:rPr>
+              <w:t>Algorithm time(second)=0.0000, starting clock=8644, finishing clock=8749</w:t>
+            </w:r>
+          </w:p>
+          <w:p>
+            <w:pPr>
+              <w:numPr>
+                <w:ilvl w:val="0"/>
+                <w:numId w:val="0"/>
+              </w:numPr>
+              <w:spacing w:before="20" w:after="20" w:line="259" w:lineRule="auto"/>
+              <w:ind w:right="0" w:rightChars="0"/>
+              <w:jc w:val="left"/>
+              <w:rPr>
+                <w:rFonts w:hint="eastAsia" w:ascii="宋体" w:hAnsi="宋体" w:eastAsia="宋体"/>
+                <w:color w:val="auto"/>
+                <w:spacing w:val="0"/>
+                <w:position w:val="0"/>
+                <w:sz w:val="24"/>
+                <w:highlight w:val="none"/>
+                <w:shd w:val="clear" w:fill="auto"/>
+                <w:vertAlign w:val="baseline"/>
+                <w:lang w:val="en-US" w:eastAsia="zh-CN"/>
+              </w:rPr>
+            </w:pPr>
+            <w:r>
+              <w:rPr>
+                <w:rFonts w:hint="eastAsia" w:ascii="宋体" w:hAnsi="宋体" w:eastAsia="宋体"/>
+                <w:color w:val="auto"/>
+                <w:spacing w:val="0"/>
+                <w:position w:val="0"/>
+                <w:sz w:val="24"/>
+                <w:highlight w:val="none"/>
+                <w:shd w:val="clear" w:fill="auto"/>
+                <w:vertAlign w:val="baseline"/>
+                <w:lang w:val="en-US" w:eastAsia="zh-CN"/>
+              </w:rPr>
+              <w:t>dump selected probes, test case name=performance_test_100000_10000:</w:t>
+            </w:r>
+          </w:p>
+          <w:p>
+            <w:pPr>
+              <w:numPr>
+                <w:ilvl w:val="0"/>
+                <w:numId w:val="0"/>
+              </w:numPr>
+              <w:spacing w:before="20" w:after="20" w:line="259" w:lineRule="auto"/>
+              <w:ind w:right="0" w:rightChars="0"/>
+              <w:jc w:val="left"/>
+              <w:rPr>
+                <w:rFonts w:hint="eastAsia" w:ascii="宋体" w:hAnsi="宋体" w:eastAsia="宋体"/>
+                <w:color w:val="auto"/>
+                <w:spacing w:val="0"/>
+                <w:position w:val="0"/>
+                <w:sz w:val="24"/>
+                <w:highlight w:val="none"/>
+                <w:shd w:val="clear" w:fill="auto"/>
+                <w:vertAlign w:val="baseline"/>
+                <w:lang w:val="en-US" w:eastAsia="zh-CN"/>
+              </w:rPr>
+            </w:pPr>
+            <w:r>
+              <w:rPr>
+                <w:rFonts w:hint="eastAsia" w:ascii="宋体" w:hAnsi="宋体" w:eastAsia="宋体"/>
+                <w:color w:val="auto"/>
+                <w:spacing w:val="0"/>
+                <w:position w:val="0"/>
+                <w:sz w:val="24"/>
+                <w:highlight w:val="none"/>
+                <w:shd w:val="clear" w:fill="auto"/>
+                <w:vertAlign w:val="baseline"/>
+                <w:lang w:val="en-US" w:eastAsia="zh-CN"/>
+              </w:rPr>
+              <w:t>P36484</w:t>
+            </w:r>
+            <w:r>
+              <w:rPr>
+                <w:rFonts w:hint="eastAsia" w:ascii="宋体" w:hAnsi="宋体" w:eastAsia="宋体"/>
+                <w:color w:val="auto"/>
+                <w:spacing w:val="0"/>
+                <w:position w:val="0"/>
+                <w:sz w:val="24"/>
+                <w:highlight w:val="none"/>
+                <w:shd w:val="clear" w:fill="auto"/>
+                <w:vertAlign w:val="baseline"/>
+                <w:lang w:val="en-US" w:eastAsia="zh-CN"/>
+              </w:rPr>
+              <w:tab/>
+            </w:r>
+            <w:r>
+              <w:rPr>
+                <w:rFonts w:hint="eastAsia" w:ascii="宋体" w:hAnsi="宋体" w:eastAsia="宋体"/>
+                <w:color w:val="auto"/>
+                <w:spacing w:val="0"/>
+                <w:position w:val="0"/>
+                <w:sz w:val="24"/>
+                <w:highlight w:val="none"/>
+                <w:shd w:val="clear" w:fill="auto"/>
+                <w:vertAlign w:val="baseline"/>
+                <w:lang w:val="en-US" w:eastAsia="zh-CN"/>
+              </w:rPr>
+              <w:t>10000</w:t>
+            </w:r>
+            <w:r>
+              <w:rPr>
+                <w:rFonts w:hint="eastAsia" w:ascii="宋体" w:hAnsi="宋体" w:eastAsia="宋体"/>
+                <w:color w:val="auto"/>
+                <w:spacing w:val="0"/>
+                <w:position w:val="0"/>
+                <w:sz w:val="24"/>
+                <w:highlight w:val="none"/>
+                <w:shd w:val="clear" w:fill="auto"/>
+                <w:vertAlign w:val="baseline"/>
+                <w:lang w:val="en-US" w:eastAsia="zh-CN"/>
+              </w:rPr>
+              <w:tab/>
+            </w:r>
+            <w:r>
+              <w:rPr>
+                <w:rFonts w:hint="eastAsia" w:ascii="宋体" w:hAnsi="宋体" w:eastAsia="宋体"/>
+                <w:color w:val="auto"/>
+                <w:spacing w:val="0"/>
+                <w:position w:val="0"/>
+                <w:sz w:val="24"/>
+                <w:highlight w:val="none"/>
+                <w:shd w:val="clear" w:fill="auto"/>
+                <w:vertAlign w:val="baseline"/>
+                <w:lang w:val="en-US" w:eastAsia="zh-CN"/>
+              </w:rPr>
+              <w:t>15000</w:t>
+            </w:r>
+          </w:p>
+        </w:tc>
+      </w:tr>
+    </w:tbl>
+    <w:p>
+      <w:pPr>
+        <w:numPr>
+          <w:ilvl w:val="0"/>
+          <w:numId w:val="0"/>
+        </w:numPr>
+        <w:spacing w:before="20" w:after="20" w:line="259" w:lineRule="auto"/>
+        <w:ind w:right="0" w:rightChars="0"/>
+        <w:jc w:val="left"/>
+        <w:rPr>
+          <w:rFonts w:hint="eastAsia" w:ascii="宋体" w:hAnsi="宋体" w:eastAsia="宋体"/>
+          <w:b/>
+          <w:bCs/>
+          <w:color w:val="auto"/>
+          <w:spacing w:val="0"/>
+          <w:position w:val="0"/>
+          <w:sz w:val="24"/>
+          <w:highlight w:val="none"/>
+          <w:shd w:val="clear" w:fill="auto"/>
+          <w:lang w:val="en-US" w:eastAsia="zh-CN"/>
+        </w:rPr>
+      </w:pPr>
+    </w:p>
+    <w:p>
+      <w:pPr>
+        <w:numPr>
+          <w:ilvl w:val="0"/>
+          <w:numId w:val="0"/>
+        </w:numPr>
+        <w:spacing w:before="20" w:after="20" w:line="259" w:lineRule="auto"/>
+        <w:ind w:right="0" w:rightChars="0"/>
+        <w:jc w:val="left"/>
+        <w:rPr>
+          <w:rFonts w:hint="eastAsia" w:ascii="宋体" w:hAnsi="宋体" w:eastAsia="宋体"/>
+          <w:color w:val="auto"/>
+          <w:spacing w:val="0"/>
+          <w:position w:val="0"/>
+          <w:sz w:val="24"/>
+          <w:highlight w:val="none"/>
+          <w:shd w:val="clear" w:fill="auto"/>
+          <w:lang w:val="en-US" w:eastAsia="zh-CN"/>
+        </w:rPr>
+      </w:pPr>
+      <w:r>
+        <w:rPr>
+          <w:rFonts w:hint="eastAsia" w:ascii="宋体" w:hAnsi="宋体" w:eastAsia="宋体"/>
+          <w:b/>
+          <w:bCs/>
+          <w:color w:val="auto"/>
+          <w:spacing w:val="0"/>
+          <w:position w:val="0"/>
+          <w:sz w:val="24"/>
+          <w:highlight w:val="none"/>
+          <w:shd w:val="clear" w:fill="auto"/>
+          <w:lang w:val="en-US" w:eastAsia="zh-CN"/>
+        </w:rPr>
+        <w:t>100万探针，result_1000000_100000_greedy_win10.log</w:t>
+      </w:r>
+    </w:p>
+    <w:tbl>
+      <w:tblPr>
+        <w:tblStyle w:val="9"/>
+        <w:tblW w:w="0" w:type="auto"/>
+        <w:tblInd w:w="0" w:type="dxa"/>
+        <w:tblBorders>
+          <w:top w:val="single" w:color="auto" w:sz="4" w:space="0"/>
+          <w:left w:val="single" w:color="auto" w:sz="4" w:space="0"/>
+          <w:bottom w:val="single" w:color="auto" w:sz="4" w:space="0"/>
+          <w:right w:val="single" w:color="auto" w:sz="4" w:space="0"/>
+          <w:insideH w:val="single" w:color="auto" w:sz="4" w:space="0"/>
+          <w:insideV w:val="single" w:color="auto" w:sz="4" w:space="0"/>
+        </w:tblBorders>
+        <w:tblLayout w:type="autofit"/>
+        <w:tblCellMar>
+          <w:left w:w="108" w:type="dxa"/>
+          <w:right w:w="108" w:type="dxa"/>
+        </w:tblCellMar>
+      </w:tblPr>
+      <w:tblGrid>
+        <w:gridCol w:w="8522"/>
+      </w:tblGrid>
+      <w:tr>
+        <w:tblPrEx>
+          <w:tblBorders>
+            <w:top w:val="single" w:color="auto" w:sz="4" w:space="0"/>
+            <w:left w:val="single" w:color="auto" w:sz="4" w:space="0"/>
+            <w:bottom w:val="single" w:color="auto" w:sz="4" w:space="0"/>
+            <w:right w:val="single" w:color="auto" w:sz="4" w:space="0"/>
+            <w:insideH w:val="single" w:color="auto" w:sz="4" w:space="0"/>
+            <w:insideV w:val="single" w:color="auto" w:sz="4" w:space="0"/>
+          </w:tblBorders>
+        </w:tblPrEx>
+        <w:tc>
+          <w:tcPr>
+            <w:tcW w:w="8522" w:type="dxa"/>
+          </w:tcPr>
+          <w:p>
+            <w:pPr>
+              <w:numPr>
+                <w:ilvl w:val="0"/>
+                <w:numId w:val="0"/>
+              </w:numPr>
+              <w:spacing w:before="20" w:after="20" w:line="259" w:lineRule="auto"/>
+              <w:ind w:right="0" w:rightChars="0"/>
+              <w:jc w:val="left"/>
+              <w:rPr>
+                <w:rFonts w:hint="eastAsia" w:ascii="宋体" w:hAnsi="宋体" w:eastAsia="宋体"/>
+                <w:color w:val="auto"/>
+                <w:spacing w:val="0"/>
+                <w:position w:val="0"/>
+                <w:sz w:val="24"/>
+                <w:highlight w:val="none"/>
+                <w:shd w:val="clear" w:fill="auto"/>
+                <w:vertAlign w:val="baseline"/>
+                <w:lang w:val="en-US" w:eastAsia="zh-CN"/>
+              </w:rPr>
+            </w:pPr>
+            <w:r>
+              <w:rPr>
+                <w:rFonts w:hint="eastAsia" w:ascii="宋体" w:hAnsi="宋体" w:eastAsia="宋体"/>
+                <w:color w:val="auto"/>
+                <w:spacing w:val="0"/>
+                <w:position w:val="0"/>
+                <w:sz w:val="24"/>
+                <w:highlight w:val="none"/>
+                <w:shd w:val="clear" w:fill="auto"/>
+                <w:vertAlign w:val="baseline"/>
+                <w:lang w:val="en-US" w:eastAsia="zh-CN"/>
+              </w:rPr>
+              <w:t>Test: performance_test_1000000_100000, resource cap=100000, file name=./performance_test_1000000_100000.csv...</w:t>
+            </w:r>
+          </w:p>
+          <w:p>
+            <w:pPr>
+              <w:numPr>
+                <w:ilvl w:val="0"/>
+                <w:numId w:val="0"/>
+              </w:numPr>
+              <w:spacing w:before="20" w:after="20" w:line="259" w:lineRule="auto"/>
+              <w:ind w:right="0" w:rightChars="0"/>
+              <w:jc w:val="left"/>
+              <w:rPr>
+                <w:rFonts w:hint="eastAsia" w:ascii="宋体" w:hAnsi="宋体" w:eastAsia="宋体"/>
+                <w:color w:val="auto"/>
+                <w:spacing w:val="0"/>
+                <w:position w:val="0"/>
+                <w:sz w:val="24"/>
+                <w:highlight w:val="none"/>
+                <w:shd w:val="clear" w:fill="auto"/>
+                <w:vertAlign w:val="baseline"/>
+                <w:lang w:val="en-US" w:eastAsia="zh-CN"/>
+              </w:rPr>
+            </w:pPr>
+            <w:r>
+              <w:rPr>
+                <w:rFonts w:hint="eastAsia" w:ascii="宋体" w:hAnsi="宋体" w:eastAsia="宋体"/>
+                <w:color w:val="auto"/>
+                <w:spacing w:val="0"/>
+                <w:position w:val="0"/>
+                <w:sz w:val="24"/>
+                <w:highlight w:val="none"/>
+                <w:shd w:val="clear" w:fill="auto"/>
+                <w:vertAlign w:val="baseline"/>
+                <w:lang w:val="en-US" w:eastAsia="zh-CN"/>
+              </w:rPr>
+              <w:t>Algorithm time(second)=0.0000, starting clock=43691, finishing clock=43844</w:t>
+            </w:r>
+          </w:p>
+          <w:p>
+            <w:pPr>
+              <w:numPr>
+                <w:ilvl w:val="0"/>
+                <w:numId w:val="0"/>
+              </w:numPr>
+              <w:spacing w:before="20" w:after="20" w:line="259" w:lineRule="auto"/>
+              <w:ind w:right="0" w:rightChars="0"/>
+              <w:jc w:val="left"/>
+              <w:rPr>
+                <w:rFonts w:hint="eastAsia" w:ascii="宋体" w:hAnsi="宋体" w:eastAsia="宋体"/>
+                <w:color w:val="auto"/>
+                <w:spacing w:val="0"/>
+                <w:position w:val="0"/>
+                <w:sz w:val="24"/>
+                <w:highlight w:val="none"/>
+                <w:shd w:val="clear" w:fill="auto"/>
+                <w:vertAlign w:val="baseline"/>
+                <w:lang w:val="en-US" w:eastAsia="zh-CN"/>
+              </w:rPr>
+            </w:pPr>
+            <w:r>
+              <w:rPr>
+                <w:rFonts w:hint="eastAsia" w:ascii="宋体" w:hAnsi="宋体" w:eastAsia="宋体"/>
+                <w:color w:val="auto"/>
+                <w:spacing w:val="0"/>
+                <w:position w:val="0"/>
+                <w:sz w:val="24"/>
+                <w:highlight w:val="none"/>
+                <w:shd w:val="clear" w:fill="auto"/>
+                <w:vertAlign w:val="baseline"/>
+                <w:lang w:val="en-US" w:eastAsia="zh-CN"/>
+              </w:rPr>
+              <w:t>dump selected probes, test case name=performance_test_1000000_100000:</w:t>
+            </w:r>
+          </w:p>
+          <w:p>
+            <w:pPr>
+              <w:numPr>
+                <w:ilvl w:val="0"/>
+                <w:numId w:val="0"/>
+              </w:numPr>
+              <w:spacing w:before="20" w:after="20" w:line="259" w:lineRule="auto"/>
+              <w:ind w:right="0" w:rightChars="0"/>
+              <w:jc w:val="left"/>
+              <w:rPr>
+                <w:rFonts w:hint="eastAsia" w:ascii="宋体" w:hAnsi="宋体" w:eastAsia="宋体"/>
+                <w:color w:val="auto"/>
+                <w:spacing w:val="0"/>
+                <w:position w:val="0"/>
+                <w:sz w:val="24"/>
+                <w:highlight w:val="none"/>
+                <w:shd w:val="clear" w:fill="auto"/>
+                <w:vertAlign w:val="baseline"/>
+                <w:lang w:val="en-US" w:eastAsia="zh-CN"/>
+              </w:rPr>
+            </w:pPr>
+            <w:r>
+              <w:rPr>
+                <w:rFonts w:hint="eastAsia" w:ascii="宋体" w:hAnsi="宋体" w:eastAsia="宋体"/>
+                <w:color w:val="auto"/>
+                <w:spacing w:val="0"/>
+                <w:position w:val="0"/>
+                <w:sz w:val="24"/>
+                <w:highlight w:val="none"/>
+                <w:shd w:val="clear" w:fill="auto"/>
+                <w:vertAlign w:val="baseline"/>
+                <w:lang w:val="en-US" w:eastAsia="zh-CN"/>
+              </w:rPr>
+              <w:t>P14248</w:t>
+            </w:r>
+            <w:r>
+              <w:rPr>
+                <w:rFonts w:hint="eastAsia" w:ascii="宋体" w:hAnsi="宋体" w:eastAsia="宋体"/>
+                <w:color w:val="auto"/>
+                <w:spacing w:val="0"/>
+                <w:position w:val="0"/>
+                <w:sz w:val="24"/>
+                <w:highlight w:val="none"/>
+                <w:shd w:val="clear" w:fill="auto"/>
+                <w:vertAlign w:val="baseline"/>
+                <w:lang w:val="en-US" w:eastAsia="zh-CN"/>
+              </w:rPr>
+              <w:tab/>
+            </w:r>
+            <w:r>
+              <w:rPr>
+                <w:rFonts w:hint="eastAsia" w:ascii="宋体" w:hAnsi="宋体" w:eastAsia="宋体"/>
+                <w:color w:val="auto"/>
+                <w:spacing w:val="0"/>
+                <w:position w:val="0"/>
+                <w:sz w:val="24"/>
+                <w:highlight w:val="none"/>
+                <w:shd w:val="clear" w:fill="auto"/>
+                <w:vertAlign w:val="baseline"/>
+                <w:lang w:val="en-US" w:eastAsia="zh-CN"/>
+              </w:rPr>
+              <w:t>32767</w:t>
+            </w:r>
+            <w:r>
+              <w:rPr>
+                <w:rFonts w:hint="eastAsia" w:ascii="宋体" w:hAnsi="宋体" w:eastAsia="宋体"/>
+                <w:color w:val="auto"/>
+                <w:spacing w:val="0"/>
+                <w:position w:val="0"/>
+                <w:sz w:val="24"/>
+                <w:highlight w:val="none"/>
+                <w:shd w:val="clear" w:fill="auto"/>
+                <w:vertAlign w:val="baseline"/>
+                <w:lang w:val="en-US" w:eastAsia="zh-CN"/>
+              </w:rPr>
+              <w:tab/>
+            </w:r>
+            <w:r>
+              <w:rPr>
+                <w:rFonts w:hint="eastAsia" w:ascii="宋体" w:hAnsi="宋体" w:eastAsia="宋体"/>
+                <w:color w:val="auto"/>
+                <w:spacing w:val="0"/>
+                <w:position w:val="0"/>
+                <w:sz w:val="24"/>
+                <w:highlight w:val="none"/>
+                <w:shd w:val="clear" w:fill="auto"/>
+                <w:vertAlign w:val="baseline"/>
+                <w:lang w:val="en-US" w:eastAsia="zh-CN"/>
+              </w:rPr>
+              <w:t>49150</w:t>
+            </w:r>
+          </w:p>
+          <w:p>
+            <w:pPr>
+              <w:numPr>
+                <w:ilvl w:val="0"/>
+                <w:numId w:val="0"/>
+              </w:numPr>
+              <w:spacing w:before="20" w:after="20" w:line="259" w:lineRule="auto"/>
+              <w:ind w:right="0" w:rightChars="0"/>
+              <w:jc w:val="left"/>
+              <w:rPr>
+                <w:rFonts w:hint="eastAsia" w:ascii="宋体" w:hAnsi="宋体" w:eastAsia="宋体"/>
+                <w:color w:val="auto"/>
+                <w:spacing w:val="0"/>
+                <w:position w:val="0"/>
+                <w:sz w:val="24"/>
+                <w:highlight w:val="none"/>
+                <w:shd w:val="clear" w:fill="auto"/>
+                <w:vertAlign w:val="baseline"/>
+                <w:lang w:val="en-US" w:eastAsia="zh-CN"/>
+              </w:rPr>
+            </w:pPr>
+            <w:r>
+              <w:rPr>
+                <w:rFonts w:hint="eastAsia" w:ascii="宋体" w:hAnsi="宋体" w:eastAsia="宋体"/>
+                <w:color w:val="auto"/>
+                <w:spacing w:val="0"/>
+                <w:position w:val="0"/>
+                <w:sz w:val="24"/>
+                <w:highlight w:val="none"/>
+                <w:shd w:val="clear" w:fill="auto"/>
+                <w:vertAlign w:val="baseline"/>
+                <w:lang w:val="en-US" w:eastAsia="zh-CN"/>
+              </w:rPr>
+              <w:t>P77074</w:t>
+            </w:r>
+            <w:r>
+              <w:rPr>
+                <w:rFonts w:hint="eastAsia" w:ascii="宋体" w:hAnsi="宋体" w:eastAsia="宋体"/>
+                <w:color w:val="auto"/>
+                <w:spacing w:val="0"/>
+                <w:position w:val="0"/>
+                <w:sz w:val="24"/>
+                <w:highlight w:val="none"/>
+                <w:shd w:val="clear" w:fill="auto"/>
+                <w:vertAlign w:val="baseline"/>
+                <w:lang w:val="en-US" w:eastAsia="zh-CN"/>
+              </w:rPr>
+              <w:tab/>
+            </w:r>
+            <w:r>
+              <w:rPr>
+                <w:rFonts w:hint="eastAsia" w:ascii="宋体" w:hAnsi="宋体" w:eastAsia="宋体"/>
+                <w:color w:val="auto"/>
+                <w:spacing w:val="0"/>
+                <w:position w:val="0"/>
+                <w:sz w:val="24"/>
+                <w:highlight w:val="none"/>
+                <w:shd w:val="clear" w:fill="auto"/>
+                <w:vertAlign w:val="baseline"/>
+                <w:lang w:val="en-US" w:eastAsia="zh-CN"/>
+              </w:rPr>
+              <w:t>32767</w:t>
+            </w:r>
+            <w:r>
+              <w:rPr>
+                <w:rFonts w:hint="eastAsia" w:ascii="宋体" w:hAnsi="宋体" w:eastAsia="宋体"/>
+                <w:color w:val="auto"/>
+                <w:spacing w:val="0"/>
+                <w:position w:val="0"/>
+                <w:sz w:val="24"/>
+                <w:highlight w:val="none"/>
+                <w:shd w:val="clear" w:fill="auto"/>
+                <w:vertAlign w:val="baseline"/>
+                <w:lang w:val="en-US" w:eastAsia="zh-CN"/>
+              </w:rPr>
+              <w:tab/>
+            </w:r>
+            <w:r>
+              <w:rPr>
+                <w:rFonts w:hint="eastAsia" w:ascii="宋体" w:hAnsi="宋体" w:eastAsia="宋体"/>
+                <w:color w:val="auto"/>
+                <w:spacing w:val="0"/>
+                <w:position w:val="0"/>
+                <w:sz w:val="24"/>
+                <w:highlight w:val="none"/>
+                <w:shd w:val="clear" w:fill="auto"/>
+                <w:vertAlign w:val="baseline"/>
+                <w:lang w:val="en-US" w:eastAsia="zh-CN"/>
+              </w:rPr>
+              <w:t>49150</w:t>
+            </w:r>
+          </w:p>
+          <w:p>
+            <w:pPr>
+              <w:numPr>
+                <w:ilvl w:val="0"/>
+                <w:numId w:val="0"/>
+              </w:numPr>
+              <w:spacing w:before="20" w:after="20" w:line="259" w:lineRule="auto"/>
+              <w:ind w:right="0" w:rightChars="0"/>
+              <w:jc w:val="left"/>
+              <w:rPr>
+                <w:rFonts w:hint="eastAsia" w:ascii="宋体" w:hAnsi="宋体" w:eastAsia="宋体"/>
+                <w:color w:val="auto"/>
+                <w:spacing w:val="0"/>
+                <w:position w:val="0"/>
+                <w:sz w:val="24"/>
+                <w:highlight w:val="none"/>
+                <w:shd w:val="clear" w:fill="auto"/>
+                <w:vertAlign w:val="baseline"/>
+                <w:lang w:val="en-US" w:eastAsia="zh-CN"/>
+              </w:rPr>
+            </w:pPr>
+            <w:r>
+              <w:rPr>
+                <w:rFonts w:hint="eastAsia" w:ascii="宋体" w:hAnsi="宋体" w:eastAsia="宋体"/>
+                <w:color w:val="auto"/>
+                <w:spacing w:val="0"/>
+                <w:position w:val="0"/>
+                <w:sz w:val="24"/>
+                <w:highlight w:val="none"/>
+                <w:shd w:val="clear" w:fill="auto"/>
+                <w:vertAlign w:val="baseline"/>
+                <w:lang w:val="en-US" w:eastAsia="zh-CN"/>
+              </w:rPr>
+              <w:t>P55581</w:t>
+            </w:r>
+            <w:r>
+              <w:rPr>
+                <w:rFonts w:hint="eastAsia" w:ascii="宋体" w:hAnsi="宋体" w:eastAsia="宋体"/>
+                <w:color w:val="auto"/>
+                <w:spacing w:val="0"/>
+                <w:position w:val="0"/>
+                <w:sz w:val="24"/>
+                <w:highlight w:val="none"/>
+                <w:shd w:val="clear" w:fill="auto"/>
+                <w:vertAlign w:val="baseline"/>
+                <w:lang w:val="en-US" w:eastAsia="zh-CN"/>
+              </w:rPr>
+              <w:tab/>
+            </w:r>
+            <w:r>
+              <w:rPr>
+                <w:rFonts w:hint="eastAsia" w:ascii="宋体" w:hAnsi="宋体" w:eastAsia="宋体"/>
+                <w:color w:val="auto"/>
+                <w:spacing w:val="0"/>
+                <w:position w:val="0"/>
+                <w:sz w:val="24"/>
+                <w:highlight w:val="none"/>
+                <w:shd w:val="clear" w:fill="auto"/>
+                <w:vertAlign w:val="baseline"/>
+                <w:lang w:val="en-US" w:eastAsia="zh-CN"/>
+              </w:rPr>
+              <w:t>32767</w:t>
+            </w:r>
+            <w:r>
+              <w:rPr>
+                <w:rFonts w:hint="eastAsia" w:ascii="宋体" w:hAnsi="宋体" w:eastAsia="宋体"/>
+                <w:color w:val="auto"/>
+                <w:spacing w:val="0"/>
+                <w:position w:val="0"/>
+                <w:sz w:val="24"/>
+                <w:highlight w:val="none"/>
+                <w:shd w:val="clear" w:fill="auto"/>
+                <w:vertAlign w:val="baseline"/>
+                <w:lang w:val="en-US" w:eastAsia="zh-CN"/>
+              </w:rPr>
+              <w:tab/>
+            </w:r>
+            <w:r>
+              <w:rPr>
+                <w:rFonts w:hint="eastAsia" w:ascii="宋体" w:hAnsi="宋体" w:eastAsia="宋体"/>
+                <w:color w:val="auto"/>
+                <w:spacing w:val="0"/>
+                <w:position w:val="0"/>
+                <w:sz w:val="24"/>
+                <w:highlight w:val="none"/>
+                <w:shd w:val="clear" w:fill="auto"/>
+                <w:vertAlign w:val="baseline"/>
+                <w:lang w:val="en-US" w:eastAsia="zh-CN"/>
+              </w:rPr>
+              <w:t>49150</w:t>
+            </w:r>
+          </w:p>
+          <w:p>
+            <w:pPr>
+              <w:numPr>
+                <w:ilvl w:val="0"/>
+                <w:numId w:val="0"/>
+              </w:numPr>
+              <w:spacing w:before="20" w:after="20" w:line="259" w:lineRule="auto"/>
+              <w:ind w:right="0" w:rightChars="0"/>
+              <w:jc w:val="left"/>
+              <w:rPr>
+                <w:rFonts w:hint="eastAsia" w:ascii="宋体" w:hAnsi="宋体" w:eastAsia="宋体"/>
+                <w:color w:val="auto"/>
+                <w:spacing w:val="0"/>
+                <w:position w:val="0"/>
+                <w:sz w:val="24"/>
+                <w:highlight w:val="none"/>
+                <w:shd w:val="clear" w:fill="auto"/>
+                <w:vertAlign w:val="baseline"/>
+                <w:lang w:val="en-US" w:eastAsia="zh-CN"/>
+              </w:rPr>
+            </w:pPr>
+            <w:r>
+              <w:rPr>
+                <w:rFonts w:hint="eastAsia" w:ascii="宋体" w:hAnsi="宋体" w:eastAsia="宋体"/>
+                <w:color w:val="auto"/>
+                <w:spacing w:val="0"/>
+                <w:position w:val="0"/>
+                <w:sz w:val="24"/>
+                <w:highlight w:val="none"/>
+                <w:shd w:val="clear" w:fill="auto"/>
+                <w:vertAlign w:val="baseline"/>
+                <w:lang w:val="en-US" w:eastAsia="zh-CN"/>
+              </w:rPr>
+              <w:t>P74427</w:t>
+            </w:r>
+            <w:r>
+              <w:rPr>
+                <w:rFonts w:hint="eastAsia" w:ascii="宋体" w:hAnsi="宋体" w:eastAsia="宋体"/>
+                <w:color w:val="auto"/>
+                <w:spacing w:val="0"/>
+                <w:position w:val="0"/>
+                <w:sz w:val="24"/>
+                <w:highlight w:val="none"/>
+                <w:shd w:val="clear" w:fill="auto"/>
+                <w:vertAlign w:val="baseline"/>
+                <w:lang w:val="en-US" w:eastAsia="zh-CN"/>
+              </w:rPr>
+              <w:tab/>
+            </w:r>
+            <w:r>
+              <w:rPr>
+                <w:rFonts w:hint="eastAsia" w:ascii="宋体" w:hAnsi="宋体" w:eastAsia="宋体"/>
+                <w:color w:val="auto"/>
+                <w:spacing w:val="0"/>
+                <w:position w:val="0"/>
+                <w:sz w:val="24"/>
+                <w:highlight w:val="none"/>
+                <w:shd w:val="clear" w:fill="auto"/>
+                <w:vertAlign w:val="baseline"/>
+                <w:lang w:val="en-US" w:eastAsia="zh-CN"/>
+              </w:rPr>
+              <w:t xml:space="preserve">1699 </w:t>
+            </w:r>
+            <w:r>
+              <w:rPr>
+                <w:rFonts w:hint="eastAsia" w:ascii="宋体" w:hAnsi="宋体" w:eastAsia="宋体"/>
+                <w:color w:val="auto"/>
+                <w:spacing w:val="0"/>
+                <w:position w:val="0"/>
+                <w:sz w:val="24"/>
+                <w:highlight w:val="none"/>
+                <w:shd w:val="clear" w:fill="auto"/>
+                <w:vertAlign w:val="baseline"/>
+                <w:lang w:val="en-US" w:eastAsia="zh-CN"/>
+              </w:rPr>
+              <w:tab/>
+            </w:r>
+            <w:r>
+              <w:rPr>
+                <w:rFonts w:hint="eastAsia" w:ascii="宋体" w:hAnsi="宋体" w:eastAsia="宋体"/>
+                <w:color w:val="auto"/>
+                <w:spacing w:val="0"/>
+                <w:position w:val="0"/>
+                <w:sz w:val="24"/>
+                <w:highlight w:val="none"/>
+                <w:shd w:val="clear" w:fill="auto"/>
+                <w:vertAlign w:val="baseline"/>
+                <w:lang w:val="en-US" w:eastAsia="zh-CN"/>
+              </w:rPr>
+              <w:t>2548</w:t>
+            </w:r>
+          </w:p>
+        </w:tc>
+      </w:tr>
+    </w:tbl>
+    <w:p>
+      <w:pPr>
+        <w:numPr>
+          <w:ilvl w:val="0"/>
+          <w:numId w:val="0"/>
+        </w:numPr>
+        <w:spacing w:before="20" w:after="20" w:line="259" w:lineRule="auto"/>
+        <w:ind w:right="0" w:rightChars="0"/>
+        <w:jc w:val="left"/>
+        <w:rPr>
+          <w:rFonts w:hint="eastAsia" w:ascii="宋体" w:hAnsi="宋体" w:eastAsia="宋体"/>
+          <w:color w:val="auto"/>
+          <w:spacing w:val="0"/>
+          <w:position w:val="0"/>
+          <w:sz w:val="24"/>
+          <w:highlight w:val="none"/>
+          <w:shd w:val="clear" w:fill="auto"/>
+          <w:lang w:val="en-US" w:eastAsia="zh-CN"/>
+        </w:rPr>
+      </w:pPr>
     </w:p>
     <w:p>
       <w:pPr>
@@ -7170,88 +9584,1388 @@
     </w:p>
     <w:p>
       <w:pPr>
-        <w:keepNext/>
-        <w:keepLines/>
         <w:numPr>
           <w:ilvl w:val="0"/>
           <w:numId w:val="0"/>
         </w:numPr>
-        <w:spacing w:before="240" w:after="64" w:line="320" w:lineRule="auto"/>
-        <w:ind w:right="0" w:rightChars="0"/>
+        <w:spacing w:before="20" w:after="20" w:line="259" w:lineRule="auto"/>
+        <w:ind w:left="-210" w:leftChars="-100" w:right="0" w:rightChars="0" w:firstLine="500" w:firstLineChars="0"/>
         <w:jc w:val="left"/>
         <w:rPr>
-          <w:rFonts w:hint="eastAsia" w:ascii="Calibri" w:hAnsi="Calibri" w:eastAsia="宋体" w:cs="Calibri"/>
-          <w:b/>
-          <w:color w:val="0000FF"/>
-          <w:spacing w:val="0"/>
-          <w:position w:val="0"/>
-          <w:sz w:val="24"/>
-          <w:shd w:val="clear" w:fill="auto"/>
-          <w:lang w:val="en-US" w:eastAsia="zh-CN"/>
-        </w:rPr>
-      </w:pPr>
-      <w:r>
-        <w:rPr>
-          <w:rFonts w:hint="eastAsia" w:ascii="Calibri" w:hAnsi="Calibri" w:eastAsia="宋体" w:cs="Calibri"/>
-          <w:b/>
-          <w:color w:val="0000FF"/>
-          <w:spacing w:val="0"/>
-          <w:position w:val="0"/>
-          <w:sz w:val="24"/>
-          <w:shd w:val="clear" w:fill="auto"/>
-          <w:lang w:val="en-US" w:eastAsia="zh-CN"/>
-        </w:rPr>
-        <w:t>主要消耗内存的数据结构：</w:t>
-      </w:r>
-    </w:p>
-    <w:p>
-      <w:pPr>
-        <w:keepNext/>
-        <w:keepLines/>
+          <w:rFonts w:hint="eastAsia" w:ascii="宋体" w:hAnsi="宋体" w:eastAsia="宋体" w:cs="宋体"/>
+          <w:color w:val="auto"/>
+          <w:spacing w:val="0"/>
+          <w:position w:val="0"/>
+          <w:sz w:val="24"/>
+          <w:shd w:val="clear" w:fill="auto"/>
+          <w:lang w:val="en-US" w:eastAsia="zh-CN"/>
+        </w:rPr>
+      </w:pPr>
+    </w:p>
+    <w:p>
+      <w:pPr>
         <w:numPr>
           <w:ilvl w:val="0"/>
           <w:numId w:val="0"/>
         </w:numPr>
-        <w:spacing w:before="240" w:after="64" w:line="320" w:lineRule="auto"/>
+        <w:spacing w:before="20" w:after="20" w:line="259" w:lineRule="auto"/>
         <w:ind w:right="0" w:rightChars="0"/>
         <w:jc w:val="left"/>
         <w:rPr>
-          <w:rFonts w:hint="default" w:ascii="Calibri" w:hAnsi="Calibri" w:eastAsia="宋体" w:cs="Calibri"/>
+          <w:rFonts w:hint="eastAsia" w:ascii="宋体" w:hAnsi="宋体" w:eastAsia="宋体" w:cs="宋体"/>
+          <w:color w:val="auto"/>
+          <w:spacing w:val="0"/>
+          <w:position w:val="0"/>
+          <w:sz w:val="24"/>
+          <w:shd w:val="clear" w:fill="auto"/>
+          <w:lang w:val="en-US" w:eastAsia="zh-CN"/>
+        </w:rPr>
+      </w:pPr>
+      <w:r>
+        <w:rPr>
+          <w:rFonts w:hint="eastAsia" w:ascii="宋体" w:hAnsi="宋体" w:eastAsia="宋体" w:cs="宋体"/>
+          <w:color w:val="auto"/>
+          <w:spacing w:val="0"/>
+          <w:position w:val="0"/>
+          <w:sz w:val="24"/>
+          <w:shd w:val="clear" w:fill="auto"/>
+          <w:lang w:val="en-US" w:eastAsia="zh-CN"/>
+        </w:rPr>
+        <w:t>主要消耗内存的数据结构：</w:t>
+      </w:r>
+    </w:p>
+    <w:p>
+      <w:pPr>
+        <w:numPr>
+          <w:ilvl w:val="0"/>
+          <w:numId w:val="11"/>
+        </w:numPr>
+        <w:spacing w:before="20" w:after="20" w:line="259" w:lineRule="auto"/>
+        <w:ind w:right="0" w:rightChars="0"/>
+        <w:jc w:val="left"/>
+        <w:rPr>
+          <w:rFonts w:hint="eastAsia" w:ascii="宋体" w:hAnsi="宋体" w:eastAsia="宋体" w:cs="宋体"/>
+          <w:color w:val="auto"/>
+          <w:spacing w:val="0"/>
+          <w:position w:val="0"/>
+          <w:sz w:val="24"/>
+          <w:shd w:val="clear" w:fill="auto"/>
+          <w:lang w:val="en-US" w:eastAsia="zh-CN"/>
+        </w:rPr>
+      </w:pPr>
+      <w:r>
+        <w:rPr>
+          <w:rFonts w:hint="eastAsia" w:ascii="宋体" w:hAnsi="宋体" w:eastAsia="宋体" w:cs="宋体"/>
+          <w:color w:val="auto"/>
+          <w:spacing w:val="0"/>
+          <w:position w:val="0"/>
+          <w:sz w:val="24"/>
+          <w:shd w:val="clear" w:fill="auto"/>
+          <w:lang w:val="en-US" w:eastAsia="zh-CN"/>
+        </w:rPr>
+        <w:t>vector&lt;vector&lt;int&gt; dpTable[探针数][资源数]，1万探针*1千资源*4B=40MB，</w:t>
+      </w:r>
+      <w:r>
+        <w:rPr>
+          <w:rFonts w:hint="eastAsia" w:ascii="宋体" w:hAnsi="宋体" w:eastAsia="宋体" w:cs="宋体"/>
+          <w:color w:val="auto"/>
+          <w:spacing w:val="0"/>
+          <w:position w:val="0"/>
+          <w:sz w:val="24"/>
+          <w:highlight w:val="yellow"/>
+          <w:shd w:val="clear" w:fill="auto"/>
+          <w:lang w:val="en-US" w:eastAsia="zh-CN"/>
+        </w:rPr>
+        <w:t>10万探针*1万资源=4GB</w:t>
+      </w:r>
+      <w:r>
+        <w:rPr>
+          <w:rFonts w:hint="eastAsia" w:ascii="宋体" w:hAnsi="宋体" w:eastAsia="宋体" w:cs="宋体"/>
+          <w:color w:val="auto"/>
+          <w:spacing w:val="0"/>
+          <w:position w:val="0"/>
+          <w:sz w:val="24"/>
+          <w:shd w:val="clear" w:fill="auto"/>
+          <w:lang w:val="en-US" w:eastAsia="zh-CN"/>
+        </w:rPr>
+        <w:t>，难怪10万探针内存申请失败。</w:t>
+      </w:r>
+    </w:p>
+    <w:p>
+      <w:pPr>
+        <w:numPr>
+          <w:ilvl w:val="0"/>
+          <w:numId w:val="11"/>
+        </w:numPr>
+        <w:spacing w:before="20" w:after="20" w:line="259" w:lineRule="auto"/>
+        <w:ind w:right="0" w:rightChars="0"/>
+        <w:jc w:val="left"/>
+        <w:rPr>
+          <w:rFonts w:hint="default" w:ascii="宋体" w:hAnsi="宋体" w:eastAsia="宋体" w:cs="宋体"/>
+          <w:color w:val="auto"/>
+          <w:spacing w:val="0"/>
+          <w:position w:val="0"/>
+          <w:sz w:val="24"/>
+          <w:shd w:val="clear" w:fill="auto"/>
+          <w:lang w:val="en-US" w:eastAsia="zh-CN"/>
+        </w:rPr>
+      </w:pPr>
+      <w:r>
+        <w:rPr>
+          <w:rFonts w:hint="default" w:ascii="宋体" w:hAnsi="宋体" w:eastAsia="宋体"/>
+          <w:color w:val="auto"/>
+          <w:spacing w:val="0"/>
+          <w:position w:val="0"/>
+          <w:sz w:val="24"/>
+          <w:shd w:val="clear" w:fill="auto"/>
+          <w:lang w:val="en-US" w:eastAsia="zh-CN"/>
+        </w:rPr>
+        <w:t>vector&lt;ProbeLoad&gt;</w:t>
+      </w:r>
+      <w:r>
+        <w:rPr>
+          <w:rFonts w:hint="eastAsia" w:ascii="宋体" w:hAnsi="宋体" w:eastAsia="宋体"/>
+          <w:color w:val="auto"/>
+          <w:spacing w:val="0"/>
+          <w:position w:val="0"/>
+          <w:sz w:val="24"/>
+          <w:shd w:val="clear" w:fill="auto"/>
+          <w:lang w:val="en-US" w:eastAsia="zh-CN"/>
+        </w:rPr>
+        <w:t xml:space="preserve"> 探针数组，这个比较小，10万探针4.3MB</w:t>
+      </w:r>
+    </w:p>
+    <w:p>
+      <w:pPr>
+        <w:numPr>
+          <w:numId w:val="0"/>
+        </w:numPr>
+        <w:spacing w:before="20" w:after="20" w:line="259" w:lineRule="auto"/>
+        <w:ind w:right="0" w:rightChars="0"/>
+        <w:jc w:val="left"/>
+        <w:rPr>
+          <w:rFonts w:hint="eastAsia" w:ascii="宋体" w:hAnsi="宋体" w:eastAsia="宋体"/>
+          <w:color w:val="auto"/>
+          <w:spacing w:val="0"/>
+          <w:position w:val="0"/>
+          <w:sz w:val="24"/>
+          <w:shd w:val="clear" w:fill="auto"/>
+          <w:lang w:val="en-US" w:eastAsia="zh-CN"/>
+        </w:rPr>
+      </w:pPr>
+    </w:p>
+    <w:p>
+      <w:pPr>
+        <w:numPr>
+          <w:numId w:val="0"/>
+        </w:numPr>
+        <w:spacing w:before="20" w:after="20" w:line="259" w:lineRule="auto"/>
+        <w:ind w:right="0" w:rightChars="0"/>
+        <w:jc w:val="left"/>
+        <w:rPr>
+          <w:rFonts w:hint="default" w:ascii="宋体" w:hAnsi="宋体" w:eastAsia="宋体"/>
+          <w:color w:val="auto"/>
+          <w:spacing w:val="0"/>
+          <w:position w:val="0"/>
+          <w:sz w:val="24"/>
+          <w:shd w:val="clear" w:fill="auto"/>
+          <w:lang w:val="en-US" w:eastAsia="zh-CN"/>
+        </w:rPr>
+      </w:pPr>
+      <w:r>
+        <w:rPr>
+          <w:rFonts w:hint="eastAsia" w:ascii="宋体" w:hAnsi="宋体" w:eastAsia="宋体"/>
           <w:b/>
-          <w:color w:val="0000FF"/>
-          <w:spacing w:val="0"/>
-          <w:position w:val="0"/>
-          <w:sz w:val="24"/>
-          <w:shd w:val="clear" w:fill="auto"/>
-          <w:lang w:val="en-US" w:eastAsia="zh-CN"/>
-        </w:rPr>
-      </w:pPr>
-      <w:r>
-        <w:rPr>
-          <w:rFonts w:hint="eastAsia" w:ascii="Calibri" w:hAnsi="Calibri" w:eastAsia="宋体" w:cs="Calibri"/>
+          <w:bCs/>
+          <w:color w:val="auto"/>
+          <w:spacing w:val="0"/>
+          <w:position w:val="0"/>
+          <w:sz w:val="24"/>
+          <w:highlight w:val="none"/>
+          <w:shd w:val="clear" w:fill="auto"/>
+          <w:lang w:val="en-US" w:eastAsia="zh-CN"/>
+        </w:rPr>
+        <w:t>1万探针，</w:t>
+      </w:r>
+      <w:r>
+        <w:rPr>
+          <w:rFonts w:hint="default" w:ascii="宋体" w:hAnsi="宋体" w:eastAsia="宋体"/>
           <w:b/>
-          <w:color w:val="0000FF"/>
-          <w:spacing w:val="0"/>
-          <w:position w:val="0"/>
-          <w:sz w:val="24"/>
-          <w:shd w:val="clear" w:fill="auto"/>
-          <w:lang w:val="en-US" w:eastAsia="zh-CN"/>
-        </w:rPr>
-        <w:t>1、</w:t>
-      </w:r>
-      <w:r>
-        <w:rPr>
-          <w:rFonts w:hint="eastAsia" w:ascii="宋体" w:hAnsi="宋体" w:eastAsia="宋体" w:cs="宋体"/>
-          <w:color w:val="auto"/>
-          <w:spacing w:val="0"/>
-          <w:position w:val="0"/>
-          <w:sz w:val="24"/>
-          <w:highlight w:val="yellow"/>
-          <w:shd w:val="clear" w:fill="auto"/>
-          <w:lang w:val="en-US" w:eastAsia="zh-CN"/>
-        </w:rPr>
-        <w:t>vector&lt;ProbeLoad&gt;</w:t>
-      </w:r>
+          <w:bCs/>
+          <w:color w:val="auto"/>
+          <w:spacing w:val="0"/>
+          <w:position w:val="0"/>
+          <w:sz w:val="24"/>
+          <w:shd w:val="clear" w:fill="auto"/>
+          <w:lang w:val="en-US" w:eastAsia="zh-CN"/>
+        </w:rPr>
+        <w:t>result_10000_1000_ValueMax_win10.log</w:t>
+      </w:r>
+    </w:p>
+    <w:tbl>
+      <w:tblPr>
+        <w:tblStyle w:val="9"/>
+        <w:tblW w:w="0" w:type="auto"/>
+        <w:tblInd w:w="0" w:type="dxa"/>
+        <w:tblBorders>
+          <w:top w:val="single" w:color="auto" w:sz="4" w:space="0"/>
+          <w:left w:val="single" w:color="auto" w:sz="4" w:space="0"/>
+          <w:bottom w:val="single" w:color="auto" w:sz="4" w:space="0"/>
+          <w:right w:val="single" w:color="auto" w:sz="4" w:space="0"/>
+          <w:insideH w:val="single" w:color="auto" w:sz="4" w:space="0"/>
+          <w:insideV w:val="single" w:color="auto" w:sz="4" w:space="0"/>
+        </w:tblBorders>
+        <w:tblLayout w:type="autofit"/>
+        <w:tblCellMar>
+          <w:left w:w="108" w:type="dxa"/>
+          <w:right w:w="108" w:type="dxa"/>
+        </w:tblCellMar>
+      </w:tblPr>
+      <w:tblGrid>
+        <w:gridCol w:w="8522"/>
+      </w:tblGrid>
+      <w:tr>
+        <w:tblPrEx>
+          <w:tblBorders>
+            <w:top w:val="single" w:color="auto" w:sz="4" w:space="0"/>
+            <w:left w:val="single" w:color="auto" w:sz="4" w:space="0"/>
+            <w:bottom w:val="single" w:color="auto" w:sz="4" w:space="0"/>
+            <w:right w:val="single" w:color="auto" w:sz="4" w:space="0"/>
+            <w:insideH w:val="single" w:color="auto" w:sz="4" w:space="0"/>
+            <w:insideV w:val="single" w:color="auto" w:sz="4" w:space="0"/>
+          </w:tblBorders>
+          <w:tblCellMar>
+            <w:left w:w="108" w:type="dxa"/>
+            <w:right w:w="108" w:type="dxa"/>
+          </w:tblCellMar>
+        </w:tblPrEx>
+        <w:tc>
+          <w:tcPr>
+            <w:tcW w:w="8522" w:type="dxa"/>
+          </w:tcPr>
+          <w:p>
+            <w:pPr>
+              <w:numPr>
+                <w:numId w:val="0"/>
+              </w:numPr>
+              <w:spacing w:before="20" w:after="20" w:line="259" w:lineRule="auto"/>
+              <w:ind w:right="0" w:rightChars="0"/>
+              <w:jc w:val="left"/>
+              <w:rPr>
+                <w:rFonts w:hint="default" w:ascii="宋体" w:hAnsi="宋体" w:eastAsia="宋体"/>
+                <w:color w:val="auto"/>
+                <w:spacing w:val="0"/>
+                <w:position w:val="0"/>
+                <w:sz w:val="24"/>
+                <w:shd w:val="clear" w:fill="auto"/>
+                <w:vertAlign w:val="baseline"/>
+                <w:lang w:val="en-US" w:eastAsia="zh-CN"/>
+              </w:rPr>
+            </w:pPr>
+            <w:r>
+              <w:rPr>
+                <w:rFonts w:hint="default" w:ascii="宋体" w:hAnsi="宋体" w:eastAsia="宋体"/>
+                <w:color w:val="auto"/>
+                <w:spacing w:val="0"/>
+                <w:position w:val="0"/>
+                <w:sz w:val="24"/>
+                <w:shd w:val="clear" w:fill="auto"/>
+                <w:vertAlign w:val="baseline"/>
+                <w:lang w:val="en-US" w:eastAsia="zh-CN"/>
+              </w:rPr>
+              <w:t>Test: performance_test_10000_1000, resource cap=1000, file name=./performance_test_10000_1000.csv...</w:t>
+            </w:r>
+          </w:p>
+          <w:p>
+            <w:pPr>
+              <w:numPr>
+                <w:numId w:val="0"/>
+              </w:numPr>
+              <w:spacing w:before="20" w:after="20" w:line="259" w:lineRule="auto"/>
+              <w:ind w:right="0" w:rightChars="0"/>
+              <w:jc w:val="left"/>
+              <w:rPr>
+                <w:rFonts w:hint="default" w:ascii="宋体" w:hAnsi="宋体" w:eastAsia="宋体"/>
+                <w:color w:val="auto"/>
+                <w:spacing w:val="0"/>
+                <w:position w:val="0"/>
+                <w:sz w:val="24"/>
+                <w:shd w:val="clear" w:fill="auto"/>
+                <w:vertAlign w:val="baseline"/>
+                <w:lang w:val="en-US" w:eastAsia="zh-CN"/>
+              </w:rPr>
+            </w:pPr>
+            <w:r>
+              <w:rPr>
+                <w:rFonts w:hint="default" w:ascii="宋体" w:hAnsi="宋体" w:eastAsia="宋体"/>
+                <w:color w:val="auto"/>
+                <w:spacing w:val="0"/>
+                <w:position w:val="0"/>
+                <w:sz w:val="24"/>
+                <w:shd w:val="clear" w:fill="auto"/>
+                <w:vertAlign w:val="baseline"/>
+                <w:lang w:val="en-US" w:eastAsia="zh-CN"/>
+              </w:rPr>
+              <w:t>generated a DT table[10000][1000]</w:t>
+            </w:r>
+          </w:p>
+          <w:p>
+            <w:pPr>
+              <w:numPr>
+                <w:numId w:val="0"/>
+              </w:numPr>
+              <w:spacing w:before="20" w:after="20" w:line="259" w:lineRule="auto"/>
+              <w:ind w:right="0" w:rightChars="0"/>
+              <w:jc w:val="left"/>
+              <w:rPr>
+                <w:rFonts w:hint="default" w:ascii="宋体" w:hAnsi="宋体" w:eastAsia="宋体"/>
+                <w:color w:val="auto"/>
+                <w:spacing w:val="0"/>
+                <w:position w:val="0"/>
+                <w:sz w:val="24"/>
+                <w:shd w:val="clear" w:fill="auto"/>
+                <w:vertAlign w:val="baseline"/>
+                <w:lang w:val="en-US" w:eastAsia="zh-CN"/>
+              </w:rPr>
+            </w:pPr>
+            <w:r>
+              <w:rPr>
+                <w:rFonts w:hint="default" w:ascii="宋体" w:hAnsi="宋体" w:eastAsia="宋体"/>
+                <w:color w:val="auto"/>
+                <w:spacing w:val="0"/>
+                <w:position w:val="0"/>
+                <w:sz w:val="24"/>
+                <w:shd w:val="clear" w:fill="auto"/>
+                <w:vertAlign w:val="baseline"/>
+                <w:lang w:val="en-US" w:eastAsia="zh-CN"/>
+              </w:rPr>
+              <w:t>generated a selected list with size of 2</w:t>
+            </w:r>
+          </w:p>
+          <w:p>
+            <w:pPr>
+              <w:numPr>
+                <w:numId w:val="0"/>
+              </w:numPr>
+              <w:spacing w:before="20" w:after="20" w:line="259" w:lineRule="auto"/>
+              <w:ind w:right="0" w:rightChars="0"/>
+              <w:jc w:val="left"/>
+              <w:rPr>
+                <w:rFonts w:hint="default" w:ascii="宋体" w:hAnsi="宋体" w:eastAsia="宋体"/>
+                <w:color w:val="auto"/>
+                <w:spacing w:val="0"/>
+                <w:position w:val="0"/>
+                <w:sz w:val="24"/>
+                <w:shd w:val="clear" w:fill="auto"/>
+                <w:vertAlign w:val="baseline"/>
+                <w:lang w:val="en-US" w:eastAsia="zh-CN"/>
+              </w:rPr>
+            </w:pPr>
+            <w:r>
+              <w:rPr>
+                <w:rFonts w:hint="default" w:ascii="宋体" w:hAnsi="宋体" w:eastAsia="宋体"/>
+                <w:color w:val="auto"/>
+                <w:spacing w:val="0"/>
+                <w:position w:val="0"/>
+                <w:sz w:val="24"/>
+                <w:shd w:val="clear" w:fill="auto"/>
+                <w:vertAlign w:val="baseline"/>
+                <w:lang w:val="en-US" w:eastAsia="zh-CN"/>
+              </w:rPr>
+              <w:t>Algorithm time(second)=67.0000, starting clock=1056, finishing clock=68106</w:t>
+            </w:r>
+          </w:p>
+          <w:p>
+            <w:pPr>
+              <w:numPr>
+                <w:numId w:val="0"/>
+              </w:numPr>
+              <w:spacing w:before="20" w:after="20" w:line="259" w:lineRule="auto"/>
+              <w:ind w:right="0" w:rightChars="0"/>
+              <w:jc w:val="left"/>
+              <w:rPr>
+                <w:rFonts w:hint="default" w:ascii="宋体" w:hAnsi="宋体" w:eastAsia="宋体"/>
+                <w:color w:val="auto"/>
+                <w:spacing w:val="0"/>
+                <w:position w:val="0"/>
+                <w:sz w:val="24"/>
+                <w:shd w:val="clear" w:fill="auto"/>
+                <w:vertAlign w:val="baseline"/>
+                <w:lang w:val="en-US" w:eastAsia="zh-CN"/>
+              </w:rPr>
+            </w:pPr>
+            <w:r>
+              <w:rPr>
+                <w:rFonts w:hint="default" w:ascii="宋体" w:hAnsi="宋体" w:eastAsia="宋体"/>
+                <w:color w:val="auto"/>
+                <w:spacing w:val="0"/>
+                <w:position w:val="0"/>
+                <w:sz w:val="24"/>
+                <w:shd w:val="clear" w:fill="auto"/>
+                <w:vertAlign w:val="baseline"/>
+                <w:lang w:val="en-US" w:eastAsia="zh-CN"/>
+              </w:rPr>
+              <w:t>dump selected probes, test case name=performance_test_10000_1000:</w:t>
+            </w:r>
+          </w:p>
+          <w:p>
+            <w:pPr>
+              <w:numPr>
+                <w:numId w:val="0"/>
+              </w:numPr>
+              <w:spacing w:before="20" w:after="20" w:line="259" w:lineRule="auto"/>
+              <w:ind w:right="0" w:rightChars="0"/>
+              <w:jc w:val="left"/>
+              <w:rPr>
+                <w:rFonts w:hint="default" w:ascii="宋体" w:hAnsi="宋体" w:eastAsia="宋体"/>
+                <w:color w:val="auto"/>
+                <w:spacing w:val="0"/>
+                <w:position w:val="0"/>
+                <w:sz w:val="24"/>
+                <w:shd w:val="clear" w:fill="auto"/>
+                <w:vertAlign w:val="baseline"/>
+                <w:lang w:val="en-US" w:eastAsia="zh-CN"/>
+              </w:rPr>
+            </w:pPr>
+            <w:r>
+              <w:rPr>
+                <w:rFonts w:hint="default" w:ascii="宋体" w:hAnsi="宋体" w:eastAsia="宋体"/>
+                <w:color w:val="auto"/>
+                <w:spacing w:val="0"/>
+                <w:position w:val="0"/>
+                <w:sz w:val="24"/>
+                <w:shd w:val="clear" w:fill="auto"/>
+                <w:vertAlign w:val="baseline"/>
+                <w:lang w:val="en-US" w:eastAsia="zh-CN"/>
+              </w:rPr>
+              <w:t>P4060</w:t>
+            </w:r>
+            <w:r>
+              <w:rPr>
+                <w:rFonts w:hint="default" w:ascii="宋体" w:hAnsi="宋体" w:eastAsia="宋体"/>
+                <w:color w:val="auto"/>
+                <w:spacing w:val="0"/>
+                <w:position w:val="0"/>
+                <w:sz w:val="24"/>
+                <w:shd w:val="clear" w:fill="auto"/>
+                <w:vertAlign w:val="baseline"/>
+                <w:lang w:val="en-US" w:eastAsia="zh-CN"/>
+              </w:rPr>
+              <w:tab/>
+            </w:r>
+            <w:r>
+              <w:rPr>
+                <w:rFonts w:hint="default" w:ascii="宋体" w:hAnsi="宋体" w:eastAsia="宋体"/>
+                <w:color w:val="auto"/>
+                <w:spacing w:val="0"/>
+                <w:position w:val="0"/>
+                <w:sz w:val="24"/>
+                <w:shd w:val="clear" w:fill="auto"/>
+                <w:vertAlign w:val="baseline"/>
+                <w:lang w:val="en-US" w:eastAsia="zh-CN"/>
+              </w:rPr>
+              <w:t>498</w:t>
+            </w:r>
+            <w:r>
+              <w:rPr>
+                <w:rFonts w:hint="default" w:ascii="宋体" w:hAnsi="宋体" w:eastAsia="宋体"/>
+                <w:color w:val="auto"/>
+                <w:spacing w:val="0"/>
+                <w:position w:val="0"/>
+                <w:sz w:val="24"/>
+                <w:shd w:val="clear" w:fill="auto"/>
+                <w:vertAlign w:val="baseline"/>
+                <w:lang w:val="en-US" w:eastAsia="zh-CN"/>
+              </w:rPr>
+              <w:tab/>
+            </w:r>
+            <w:r>
+              <w:rPr>
+                <w:rFonts w:hint="default" w:ascii="宋体" w:hAnsi="宋体" w:eastAsia="宋体"/>
+                <w:color w:val="auto"/>
+                <w:spacing w:val="0"/>
+                <w:position w:val="0"/>
+                <w:sz w:val="24"/>
+                <w:shd w:val="clear" w:fill="auto"/>
+                <w:vertAlign w:val="baseline"/>
+                <w:lang w:val="en-US" w:eastAsia="zh-CN"/>
+              </w:rPr>
+              <w:t>747</w:t>
+            </w:r>
+          </w:p>
+          <w:p>
+            <w:pPr>
+              <w:numPr>
+                <w:numId w:val="0"/>
+              </w:numPr>
+              <w:spacing w:before="20" w:after="20" w:line="259" w:lineRule="auto"/>
+              <w:ind w:right="0" w:rightChars="0"/>
+              <w:jc w:val="left"/>
+              <w:rPr>
+                <w:rFonts w:hint="default" w:ascii="宋体" w:hAnsi="宋体" w:eastAsia="宋体" w:cs="宋体"/>
+                <w:color w:val="auto"/>
+                <w:spacing w:val="0"/>
+                <w:position w:val="0"/>
+                <w:sz w:val="24"/>
+                <w:shd w:val="clear" w:fill="auto"/>
+                <w:vertAlign w:val="baseline"/>
+                <w:lang w:val="en-US" w:eastAsia="zh-CN"/>
+              </w:rPr>
+            </w:pPr>
+            <w:r>
+              <w:rPr>
+                <w:rFonts w:hint="default" w:ascii="宋体" w:hAnsi="宋体" w:eastAsia="宋体"/>
+                <w:color w:val="auto"/>
+                <w:spacing w:val="0"/>
+                <w:position w:val="0"/>
+                <w:sz w:val="24"/>
+                <w:shd w:val="clear" w:fill="auto"/>
+                <w:vertAlign w:val="baseline"/>
+                <w:lang w:val="en-US" w:eastAsia="zh-CN"/>
+              </w:rPr>
+              <w:t>P3456</w:t>
+            </w:r>
+            <w:r>
+              <w:rPr>
+                <w:rFonts w:hint="default" w:ascii="宋体" w:hAnsi="宋体" w:eastAsia="宋体"/>
+                <w:color w:val="auto"/>
+                <w:spacing w:val="0"/>
+                <w:position w:val="0"/>
+                <w:sz w:val="24"/>
+                <w:shd w:val="clear" w:fill="auto"/>
+                <w:vertAlign w:val="baseline"/>
+                <w:lang w:val="en-US" w:eastAsia="zh-CN"/>
+              </w:rPr>
+              <w:tab/>
+            </w:r>
+            <w:r>
+              <w:rPr>
+                <w:rFonts w:hint="default" w:ascii="宋体" w:hAnsi="宋体" w:eastAsia="宋体"/>
+                <w:color w:val="auto"/>
+                <w:spacing w:val="0"/>
+                <w:position w:val="0"/>
+                <w:sz w:val="24"/>
+                <w:shd w:val="clear" w:fill="auto"/>
+                <w:vertAlign w:val="baseline"/>
+                <w:lang w:val="en-US" w:eastAsia="zh-CN"/>
+              </w:rPr>
+              <w:t>502</w:t>
+            </w:r>
+            <w:r>
+              <w:rPr>
+                <w:rFonts w:hint="default" w:ascii="宋体" w:hAnsi="宋体" w:eastAsia="宋体"/>
+                <w:color w:val="auto"/>
+                <w:spacing w:val="0"/>
+                <w:position w:val="0"/>
+                <w:sz w:val="24"/>
+                <w:shd w:val="clear" w:fill="auto"/>
+                <w:vertAlign w:val="baseline"/>
+                <w:lang w:val="en-US" w:eastAsia="zh-CN"/>
+              </w:rPr>
+              <w:tab/>
+            </w:r>
+            <w:r>
+              <w:rPr>
+                <w:rFonts w:hint="default" w:ascii="宋体" w:hAnsi="宋体" w:eastAsia="宋体"/>
+                <w:color w:val="auto"/>
+                <w:spacing w:val="0"/>
+                <w:position w:val="0"/>
+                <w:sz w:val="24"/>
+                <w:shd w:val="clear" w:fill="auto"/>
+                <w:vertAlign w:val="baseline"/>
+                <w:lang w:val="en-US" w:eastAsia="zh-CN"/>
+              </w:rPr>
+              <w:t>753</w:t>
+            </w:r>
+          </w:p>
+        </w:tc>
+      </w:tr>
+    </w:tbl>
+    <w:p>
+      <w:pPr>
+        <w:numPr>
+          <w:numId w:val="0"/>
+        </w:numPr>
+        <w:spacing w:before="20" w:after="20" w:line="259" w:lineRule="auto"/>
+        <w:ind w:right="0" w:rightChars="0"/>
+        <w:jc w:val="left"/>
+        <w:rPr>
+          <w:rFonts w:hint="default" w:ascii="宋体" w:hAnsi="宋体" w:eastAsia="宋体" w:cs="宋体"/>
+          <w:color w:val="auto"/>
+          <w:spacing w:val="0"/>
+          <w:position w:val="0"/>
+          <w:sz w:val="24"/>
+          <w:shd w:val="clear" w:fill="auto"/>
+          <w:lang w:val="en-US" w:eastAsia="zh-CN"/>
+        </w:rPr>
+      </w:pPr>
+    </w:p>
+    <w:p>
+      <w:pPr>
+        <w:numPr>
+          <w:numId w:val="0"/>
+        </w:numPr>
+        <w:spacing w:before="20" w:after="20" w:line="259" w:lineRule="auto"/>
+        <w:ind w:right="0" w:rightChars="0"/>
+        <w:jc w:val="left"/>
+        <w:rPr>
+          <w:rFonts w:hint="default" w:ascii="宋体" w:hAnsi="宋体" w:eastAsia="宋体" w:cs="宋体"/>
+          <w:b/>
+          <w:bCs/>
+          <w:color w:val="auto"/>
+          <w:spacing w:val="0"/>
+          <w:position w:val="0"/>
+          <w:sz w:val="24"/>
+          <w:shd w:val="clear" w:fill="auto"/>
+          <w:lang w:val="en-US" w:eastAsia="zh-CN"/>
+        </w:rPr>
+      </w:pPr>
+      <w:r>
+        <w:rPr>
+          <w:rFonts w:hint="eastAsia" w:ascii="宋体" w:hAnsi="宋体" w:eastAsia="宋体"/>
+          <w:b/>
+          <w:bCs/>
+          <w:color w:val="auto"/>
+          <w:spacing w:val="0"/>
+          <w:position w:val="0"/>
+          <w:sz w:val="24"/>
+          <w:highlight w:val="none"/>
+          <w:shd w:val="clear" w:fill="auto"/>
+          <w:lang w:val="en-US" w:eastAsia="zh-CN"/>
+        </w:rPr>
+        <w:t>2万探针，</w:t>
+      </w:r>
+      <w:r>
+        <w:rPr>
+          <w:rFonts w:hint="default" w:ascii="宋体" w:hAnsi="宋体" w:eastAsia="宋体"/>
+          <w:b/>
+          <w:bCs/>
+          <w:color w:val="auto"/>
+          <w:spacing w:val="0"/>
+          <w:position w:val="0"/>
+          <w:sz w:val="24"/>
+          <w:shd w:val="clear" w:fill="auto"/>
+          <w:lang w:val="en-US" w:eastAsia="zh-CN"/>
+        </w:rPr>
+        <w:t>result_20000_2000_ValueMax_win10.log</w:t>
+      </w:r>
+    </w:p>
+    <w:tbl>
+      <w:tblPr>
+        <w:tblStyle w:val="9"/>
+        <w:tblW w:w="0" w:type="auto"/>
+        <w:tblInd w:w="0" w:type="dxa"/>
+        <w:tblBorders>
+          <w:top w:val="single" w:color="auto" w:sz="4" w:space="0"/>
+          <w:left w:val="single" w:color="auto" w:sz="4" w:space="0"/>
+          <w:bottom w:val="single" w:color="auto" w:sz="4" w:space="0"/>
+          <w:right w:val="single" w:color="auto" w:sz="4" w:space="0"/>
+          <w:insideH w:val="single" w:color="auto" w:sz="4" w:space="0"/>
+          <w:insideV w:val="single" w:color="auto" w:sz="4" w:space="0"/>
+        </w:tblBorders>
+        <w:tblLayout w:type="autofit"/>
+        <w:tblCellMar>
+          <w:left w:w="108" w:type="dxa"/>
+          <w:right w:w="108" w:type="dxa"/>
+        </w:tblCellMar>
+      </w:tblPr>
+      <w:tblGrid>
+        <w:gridCol w:w="8522"/>
+      </w:tblGrid>
+      <w:tr>
+        <w:tblPrEx>
+          <w:tblBorders>
+            <w:top w:val="single" w:color="auto" w:sz="4" w:space="0"/>
+            <w:left w:val="single" w:color="auto" w:sz="4" w:space="0"/>
+            <w:bottom w:val="single" w:color="auto" w:sz="4" w:space="0"/>
+            <w:right w:val="single" w:color="auto" w:sz="4" w:space="0"/>
+            <w:insideH w:val="single" w:color="auto" w:sz="4" w:space="0"/>
+            <w:insideV w:val="single" w:color="auto" w:sz="4" w:space="0"/>
+          </w:tblBorders>
+          <w:tblCellMar>
+            <w:left w:w="108" w:type="dxa"/>
+            <w:right w:w="108" w:type="dxa"/>
+          </w:tblCellMar>
+        </w:tblPrEx>
+        <w:tc>
+          <w:tcPr>
+            <w:tcW w:w="8522" w:type="dxa"/>
+          </w:tcPr>
+          <w:p>
+            <w:pPr>
+              <w:numPr>
+                <w:numId w:val="0"/>
+              </w:numPr>
+              <w:spacing w:before="20" w:after="20" w:line="259" w:lineRule="auto"/>
+              <w:ind w:right="0" w:rightChars="0"/>
+              <w:jc w:val="left"/>
+              <w:rPr>
+                <w:rFonts w:hint="default" w:ascii="宋体" w:hAnsi="宋体" w:eastAsia="宋体"/>
+                <w:color w:val="auto"/>
+                <w:spacing w:val="0"/>
+                <w:position w:val="0"/>
+                <w:sz w:val="24"/>
+                <w:shd w:val="clear" w:fill="auto"/>
+                <w:vertAlign w:val="baseline"/>
+                <w:lang w:val="en-US" w:eastAsia="zh-CN"/>
+              </w:rPr>
+            </w:pPr>
+            <w:r>
+              <w:rPr>
+                <w:rFonts w:hint="default" w:ascii="宋体" w:hAnsi="宋体" w:eastAsia="宋体"/>
+                <w:color w:val="auto"/>
+                <w:spacing w:val="0"/>
+                <w:position w:val="0"/>
+                <w:sz w:val="24"/>
+                <w:shd w:val="clear" w:fill="auto"/>
+                <w:vertAlign w:val="baseline"/>
+                <w:lang w:val="en-US" w:eastAsia="zh-CN"/>
+              </w:rPr>
+              <w:t>Test: performance_test_20000_2000, resource cap=2000, file name=./performance_test_20000_2000.csv...</w:t>
+            </w:r>
+          </w:p>
+          <w:p>
+            <w:pPr>
+              <w:numPr>
+                <w:numId w:val="0"/>
+              </w:numPr>
+              <w:spacing w:before="20" w:after="20" w:line="259" w:lineRule="auto"/>
+              <w:ind w:right="0" w:rightChars="0"/>
+              <w:jc w:val="left"/>
+              <w:rPr>
+                <w:rFonts w:hint="default" w:ascii="宋体" w:hAnsi="宋体" w:eastAsia="宋体"/>
+                <w:color w:val="auto"/>
+                <w:spacing w:val="0"/>
+                <w:position w:val="0"/>
+                <w:sz w:val="24"/>
+                <w:shd w:val="clear" w:fill="auto"/>
+                <w:vertAlign w:val="baseline"/>
+                <w:lang w:val="en-US" w:eastAsia="zh-CN"/>
+              </w:rPr>
+            </w:pPr>
+            <w:r>
+              <w:rPr>
+                <w:rFonts w:hint="default" w:ascii="宋体" w:hAnsi="宋体" w:eastAsia="宋体"/>
+                <w:color w:val="auto"/>
+                <w:spacing w:val="0"/>
+                <w:position w:val="0"/>
+                <w:sz w:val="24"/>
+                <w:shd w:val="clear" w:fill="auto"/>
+                <w:vertAlign w:val="baseline"/>
+                <w:lang w:val="en-US" w:eastAsia="zh-CN"/>
+              </w:rPr>
+              <w:t>generated a DT table[20000][2000]</w:t>
+            </w:r>
+          </w:p>
+          <w:p>
+            <w:pPr>
+              <w:numPr>
+                <w:numId w:val="0"/>
+              </w:numPr>
+              <w:spacing w:before="20" w:after="20" w:line="259" w:lineRule="auto"/>
+              <w:ind w:right="0" w:rightChars="0"/>
+              <w:jc w:val="left"/>
+              <w:rPr>
+                <w:rFonts w:hint="default" w:ascii="宋体" w:hAnsi="宋体" w:eastAsia="宋体"/>
+                <w:color w:val="auto"/>
+                <w:spacing w:val="0"/>
+                <w:position w:val="0"/>
+                <w:sz w:val="24"/>
+                <w:shd w:val="clear" w:fill="auto"/>
+                <w:vertAlign w:val="baseline"/>
+                <w:lang w:val="en-US" w:eastAsia="zh-CN"/>
+              </w:rPr>
+            </w:pPr>
+            <w:r>
+              <w:rPr>
+                <w:rFonts w:hint="default" w:ascii="宋体" w:hAnsi="宋体" w:eastAsia="宋体"/>
+                <w:color w:val="auto"/>
+                <w:spacing w:val="0"/>
+                <w:position w:val="0"/>
+                <w:sz w:val="24"/>
+                <w:shd w:val="clear" w:fill="auto"/>
+                <w:vertAlign w:val="baseline"/>
+                <w:lang w:val="en-US" w:eastAsia="zh-CN"/>
+              </w:rPr>
+              <w:t>generated a selected list with size of 1</w:t>
+            </w:r>
+          </w:p>
+          <w:p>
+            <w:pPr>
+              <w:numPr>
+                <w:numId w:val="0"/>
+              </w:numPr>
+              <w:spacing w:before="20" w:after="20" w:line="259" w:lineRule="auto"/>
+              <w:ind w:right="0" w:rightChars="0"/>
+              <w:jc w:val="left"/>
+              <w:rPr>
+                <w:rFonts w:hint="default" w:ascii="宋体" w:hAnsi="宋体" w:eastAsia="宋体"/>
+                <w:color w:val="auto"/>
+                <w:spacing w:val="0"/>
+                <w:position w:val="0"/>
+                <w:sz w:val="24"/>
+                <w:shd w:val="clear" w:fill="auto"/>
+                <w:vertAlign w:val="baseline"/>
+                <w:lang w:val="en-US" w:eastAsia="zh-CN"/>
+              </w:rPr>
+            </w:pPr>
+            <w:r>
+              <w:rPr>
+                <w:rFonts w:hint="default" w:ascii="宋体" w:hAnsi="宋体" w:eastAsia="宋体"/>
+                <w:color w:val="auto"/>
+                <w:spacing w:val="0"/>
+                <w:position w:val="0"/>
+                <w:sz w:val="24"/>
+                <w:shd w:val="clear" w:fill="auto"/>
+                <w:vertAlign w:val="baseline"/>
+                <w:lang w:val="en-US" w:eastAsia="zh-CN"/>
+              </w:rPr>
+              <w:t>Algorithm time(second)=227.0000, starting clock=55558, finishing clock=282633</w:t>
+            </w:r>
+          </w:p>
+          <w:p>
+            <w:pPr>
+              <w:numPr>
+                <w:numId w:val="0"/>
+              </w:numPr>
+              <w:spacing w:before="20" w:after="20" w:line="259" w:lineRule="auto"/>
+              <w:ind w:right="0" w:rightChars="0"/>
+              <w:jc w:val="left"/>
+              <w:rPr>
+                <w:rFonts w:hint="default" w:ascii="宋体" w:hAnsi="宋体" w:eastAsia="宋体"/>
+                <w:color w:val="auto"/>
+                <w:spacing w:val="0"/>
+                <w:position w:val="0"/>
+                <w:sz w:val="24"/>
+                <w:shd w:val="clear" w:fill="auto"/>
+                <w:vertAlign w:val="baseline"/>
+                <w:lang w:val="en-US" w:eastAsia="zh-CN"/>
+              </w:rPr>
+            </w:pPr>
+            <w:r>
+              <w:rPr>
+                <w:rFonts w:hint="default" w:ascii="宋体" w:hAnsi="宋体" w:eastAsia="宋体"/>
+                <w:color w:val="auto"/>
+                <w:spacing w:val="0"/>
+                <w:position w:val="0"/>
+                <w:sz w:val="24"/>
+                <w:shd w:val="clear" w:fill="auto"/>
+                <w:vertAlign w:val="baseline"/>
+                <w:lang w:val="en-US" w:eastAsia="zh-CN"/>
+              </w:rPr>
+              <w:t>dump selected probes, test case name=performance_test_20000_2000:</w:t>
+            </w:r>
+          </w:p>
+          <w:p>
+            <w:pPr>
+              <w:numPr>
+                <w:numId w:val="0"/>
+              </w:numPr>
+              <w:spacing w:before="20" w:after="20" w:line="259" w:lineRule="auto"/>
+              <w:ind w:right="0" w:rightChars="0"/>
+              <w:jc w:val="left"/>
+              <w:rPr>
+                <w:rFonts w:hint="default" w:ascii="宋体" w:hAnsi="宋体" w:eastAsia="宋体" w:cs="宋体"/>
+                <w:color w:val="auto"/>
+                <w:spacing w:val="0"/>
+                <w:position w:val="0"/>
+                <w:sz w:val="24"/>
+                <w:shd w:val="clear" w:fill="auto"/>
+                <w:vertAlign w:val="baseline"/>
+                <w:lang w:val="en-US" w:eastAsia="zh-CN"/>
+              </w:rPr>
+            </w:pPr>
+            <w:r>
+              <w:rPr>
+                <w:rFonts w:hint="default" w:ascii="宋体" w:hAnsi="宋体" w:eastAsia="宋体"/>
+                <w:color w:val="auto"/>
+                <w:spacing w:val="0"/>
+                <w:position w:val="0"/>
+                <w:sz w:val="24"/>
+                <w:shd w:val="clear" w:fill="auto"/>
+                <w:vertAlign w:val="baseline"/>
+                <w:lang w:val="en-US" w:eastAsia="zh-CN"/>
+              </w:rPr>
+              <w:t>P4924</w:t>
+            </w:r>
+            <w:r>
+              <w:rPr>
+                <w:rFonts w:hint="default" w:ascii="宋体" w:hAnsi="宋体" w:eastAsia="宋体"/>
+                <w:color w:val="auto"/>
+                <w:spacing w:val="0"/>
+                <w:position w:val="0"/>
+                <w:sz w:val="24"/>
+                <w:shd w:val="clear" w:fill="auto"/>
+                <w:vertAlign w:val="baseline"/>
+                <w:lang w:val="en-US" w:eastAsia="zh-CN"/>
+              </w:rPr>
+              <w:tab/>
+            </w:r>
+            <w:r>
+              <w:rPr>
+                <w:rFonts w:hint="default" w:ascii="宋体" w:hAnsi="宋体" w:eastAsia="宋体"/>
+                <w:color w:val="auto"/>
+                <w:spacing w:val="0"/>
+                <w:position w:val="0"/>
+                <w:sz w:val="24"/>
+                <w:shd w:val="clear" w:fill="auto"/>
+                <w:vertAlign w:val="baseline"/>
+                <w:lang w:val="en-US" w:eastAsia="zh-CN"/>
+              </w:rPr>
+              <w:t>2000</w:t>
+            </w:r>
+            <w:r>
+              <w:rPr>
+                <w:rFonts w:hint="default" w:ascii="宋体" w:hAnsi="宋体" w:eastAsia="宋体"/>
+                <w:color w:val="auto"/>
+                <w:spacing w:val="0"/>
+                <w:position w:val="0"/>
+                <w:sz w:val="24"/>
+                <w:shd w:val="clear" w:fill="auto"/>
+                <w:vertAlign w:val="baseline"/>
+                <w:lang w:val="en-US" w:eastAsia="zh-CN"/>
+              </w:rPr>
+              <w:tab/>
+            </w:r>
+            <w:r>
+              <w:rPr>
+                <w:rFonts w:hint="eastAsia" w:ascii="宋体" w:hAnsi="宋体" w:eastAsia="宋体"/>
+                <w:color w:val="auto"/>
+                <w:spacing w:val="0"/>
+                <w:position w:val="0"/>
+                <w:sz w:val="24"/>
+                <w:shd w:val="clear" w:fill="auto"/>
+                <w:vertAlign w:val="baseline"/>
+                <w:lang w:val="en-US" w:eastAsia="zh-CN"/>
+              </w:rPr>
+              <w:t xml:space="preserve">  </w:t>
+            </w:r>
+            <w:r>
+              <w:rPr>
+                <w:rFonts w:hint="default" w:ascii="宋体" w:hAnsi="宋体" w:eastAsia="宋体"/>
+                <w:color w:val="auto"/>
+                <w:spacing w:val="0"/>
+                <w:position w:val="0"/>
+                <w:sz w:val="24"/>
+                <w:shd w:val="clear" w:fill="auto"/>
+                <w:vertAlign w:val="baseline"/>
+                <w:lang w:val="en-US" w:eastAsia="zh-CN"/>
+              </w:rPr>
+              <w:t>3000</w:t>
+            </w:r>
+          </w:p>
+        </w:tc>
+      </w:tr>
+    </w:tbl>
+    <w:p>
+      <w:pPr>
+        <w:numPr>
+          <w:numId w:val="0"/>
+        </w:numPr>
+        <w:spacing w:before="20" w:after="20" w:line="259" w:lineRule="auto"/>
+        <w:ind w:right="0" w:rightChars="0"/>
+        <w:jc w:val="left"/>
+        <w:rPr>
+          <w:rFonts w:hint="default" w:ascii="宋体" w:hAnsi="宋体" w:eastAsia="宋体" w:cs="宋体"/>
+          <w:color w:val="auto"/>
+          <w:spacing w:val="0"/>
+          <w:position w:val="0"/>
+          <w:sz w:val="24"/>
+          <w:shd w:val="clear" w:fill="auto"/>
+          <w:lang w:val="en-US" w:eastAsia="zh-CN"/>
+        </w:rPr>
+      </w:pPr>
+    </w:p>
+    <w:p>
+      <w:pPr>
+        <w:numPr>
+          <w:numId w:val="0"/>
+        </w:numPr>
+        <w:spacing w:before="20" w:after="20" w:line="259" w:lineRule="auto"/>
+        <w:ind w:right="0" w:rightChars="0"/>
+        <w:jc w:val="left"/>
+        <w:rPr>
+          <w:rFonts w:hint="default" w:ascii="宋体" w:hAnsi="宋体" w:eastAsia="宋体"/>
+          <w:color w:val="auto"/>
+          <w:spacing w:val="0"/>
+          <w:position w:val="0"/>
+          <w:sz w:val="24"/>
+          <w:shd w:val="clear" w:fill="auto"/>
+          <w:lang w:val="en-US" w:eastAsia="zh-CN"/>
+        </w:rPr>
+      </w:pPr>
+      <w:r>
+        <w:rPr>
+          <w:rFonts w:hint="eastAsia" w:ascii="宋体" w:hAnsi="宋体" w:eastAsia="宋体"/>
+          <w:b/>
+          <w:bCs/>
+          <w:color w:val="auto"/>
+          <w:spacing w:val="0"/>
+          <w:position w:val="0"/>
+          <w:sz w:val="24"/>
+          <w:highlight w:val="none"/>
+          <w:shd w:val="clear" w:fill="auto"/>
+          <w:lang w:val="en-US" w:eastAsia="zh-CN"/>
+        </w:rPr>
+        <w:t>4</w:t>
+      </w:r>
+      <w:bookmarkStart w:id="0" w:name="_GoBack"/>
+      <w:bookmarkEnd w:id="0"/>
+      <w:r>
+        <w:rPr>
+          <w:rFonts w:hint="eastAsia" w:ascii="宋体" w:hAnsi="宋体" w:eastAsia="宋体"/>
+          <w:b/>
+          <w:bCs/>
+          <w:color w:val="auto"/>
+          <w:spacing w:val="0"/>
+          <w:position w:val="0"/>
+          <w:sz w:val="24"/>
+          <w:highlight w:val="none"/>
+          <w:shd w:val="clear" w:fill="auto"/>
+          <w:lang w:val="en-US" w:eastAsia="zh-CN"/>
+        </w:rPr>
+        <w:t>万探针，</w:t>
+      </w:r>
+      <w:r>
+        <w:rPr>
+          <w:rFonts w:hint="default" w:ascii="宋体" w:hAnsi="宋体" w:eastAsia="宋体"/>
+          <w:b/>
+          <w:bCs/>
+          <w:color w:val="auto"/>
+          <w:spacing w:val="0"/>
+          <w:position w:val="0"/>
+          <w:sz w:val="24"/>
+          <w:shd w:val="clear" w:fill="auto"/>
+          <w:lang w:val="en-US" w:eastAsia="zh-CN"/>
+        </w:rPr>
+        <w:t>result_40000_4000_ValueMax_win10.log</w:t>
+      </w:r>
+    </w:p>
+    <w:tbl>
+      <w:tblPr>
+        <w:tblStyle w:val="9"/>
+        <w:tblW w:w="0" w:type="auto"/>
+        <w:tblInd w:w="0" w:type="dxa"/>
+        <w:tblBorders>
+          <w:top w:val="single" w:color="auto" w:sz="4" w:space="0"/>
+          <w:left w:val="single" w:color="auto" w:sz="4" w:space="0"/>
+          <w:bottom w:val="single" w:color="auto" w:sz="4" w:space="0"/>
+          <w:right w:val="single" w:color="auto" w:sz="4" w:space="0"/>
+          <w:insideH w:val="single" w:color="auto" w:sz="4" w:space="0"/>
+          <w:insideV w:val="single" w:color="auto" w:sz="4" w:space="0"/>
+        </w:tblBorders>
+        <w:tblLayout w:type="autofit"/>
+        <w:tblCellMar>
+          <w:left w:w="108" w:type="dxa"/>
+          <w:right w:w="108" w:type="dxa"/>
+        </w:tblCellMar>
+      </w:tblPr>
+      <w:tblGrid>
+        <w:gridCol w:w="8522"/>
+      </w:tblGrid>
+      <w:tr>
+        <w:tblPrEx>
+          <w:tblBorders>
+            <w:top w:val="single" w:color="auto" w:sz="4" w:space="0"/>
+            <w:left w:val="single" w:color="auto" w:sz="4" w:space="0"/>
+            <w:bottom w:val="single" w:color="auto" w:sz="4" w:space="0"/>
+            <w:right w:val="single" w:color="auto" w:sz="4" w:space="0"/>
+            <w:insideH w:val="single" w:color="auto" w:sz="4" w:space="0"/>
+            <w:insideV w:val="single" w:color="auto" w:sz="4" w:space="0"/>
+          </w:tblBorders>
+          <w:tblCellMar>
+            <w:left w:w="108" w:type="dxa"/>
+            <w:right w:w="108" w:type="dxa"/>
+          </w:tblCellMar>
+        </w:tblPrEx>
+        <w:tc>
+          <w:tcPr>
+            <w:tcW w:w="8522" w:type="dxa"/>
+          </w:tcPr>
+          <w:p>
+            <w:pPr>
+              <w:numPr>
+                <w:numId w:val="0"/>
+              </w:numPr>
+              <w:spacing w:before="20" w:after="20" w:line="259" w:lineRule="auto"/>
+              <w:ind w:right="0" w:rightChars="0"/>
+              <w:jc w:val="left"/>
+              <w:rPr>
+                <w:rFonts w:hint="default" w:ascii="宋体" w:hAnsi="宋体" w:eastAsia="宋体"/>
+                <w:color w:val="auto"/>
+                <w:spacing w:val="0"/>
+                <w:position w:val="0"/>
+                <w:sz w:val="24"/>
+                <w:shd w:val="clear" w:fill="auto"/>
+                <w:vertAlign w:val="baseline"/>
+                <w:lang w:val="en-US" w:eastAsia="zh-CN"/>
+              </w:rPr>
+            </w:pPr>
+            <w:r>
+              <w:rPr>
+                <w:rFonts w:hint="default" w:ascii="宋体" w:hAnsi="宋体" w:eastAsia="宋体"/>
+                <w:color w:val="auto"/>
+                <w:spacing w:val="0"/>
+                <w:position w:val="0"/>
+                <w:sz w:val="24"/>
+                <w:shd w:val="clear" w:fill="auto"/>
+                <w:vertAlign w:val="baseline"/>
+                <w:lang w:val="en-US" w:eastAsia="zh-CN"/>
+              </w:rPr>
+              <w:t>Test: performance_test_40000_4000, resource cap=4000, file name=./performance_test_40000_4000.csv...</w:t>
+            </w:r>
+          </w:p>
+          <w:p>
+            <w:pPr>
+              <w:numPr>
+                <w:numId w:val="0"/>
+              </w:numPr>
+              <w:spacing w:before="20" w:after="20" w:line="259" w:lineRule="auto"/>
+              <w:ind w:right="0" w:rightChars="0"/>
+              <w:jc w:val="left"/>
+              <w:rPr>
+                <w:rFonts w:hint="default" w:ascii="宋体" w:hAnsi="宋体" w:eastAsia="宋体"/>
+                <w:color w:val="auto"/>
+                <w:spacing w:val="0"/>
+                <w:position w:val="0"/>
+                <w:sz w:val="24"/>
+                <w:shd w:val="clear" w:fill="auto"/>
+                <w:vertAlign w:val="baseline"/>
+                <w:lang w:val="en-US" w:eastAsia="zh-CN"/>
+              </w:rPr>
+            </w:pPr>
+            <w:r>
+              <w:rPr>
+                <w:rFonts w:hint="default" w:ascii="宋体" w:hAnsi="宋体" w:eastAsia="宋体"/>
+                <w:color w:val="auto"/>
+                <w:spacing w:val="0"/>
+                <w:position w:val="0"/>
+                <w:sz w:val="24"/>
+                <w:shd w:val="clear" w:fill="auto"/>
+                <w:vertAlign w:val="baseline"/>
+                <w:lang w:val="en-US" w:eastAsia="zh-CN"/>
+              </w:rPr>
+              <w:t>generated a DT table[40000][4000]</w:t>
+            </w:r>
+          </w:p>
+          <w:p>
+            <w:pPr>
+              <w:numPr>
+                <w:numId w:val="0"/>
+              </w:numPr>
+              <w:spacing w:before="20" w:after="20" w:line="259" w:lineRule="auto"/>
+              <w:ind w:right="0" w:rightChars="0"/>
+              <w:jc w:val="left"/>
+              <w:rPr>
+                <w:rFonts w:hint="default" w:ascii="宋体" w:hAnsi="宋体" w:eastAsia="宋体"/>
+                <w:color w:val="auto"/>
+                <w:spacing w:val="0"/>
+                <w:position w:val="0"/>
+                <w:sz w:val="24"/>
+                <w:shd w:val="clear" w:fill="auto"/>
+                <w:vertAlign w:val="baseline"/>
+                <w:lang w:val="en-US" w:eastAsia="zh-CN"/>
+              </w:rPr>
+            </w:pPr>
+            <w:r>
+              <w:rPr>
+                <w:rFonts w:hint="default" w:ascii="宋体" w:hAnsi="宋体" w:eastAsia="宋体"/>
+                <w:color w:val="auto"/>
+                <w:spacing w:val="0"/>
+                <w:position w:val="0"/>
+                <w:sz w:val="24"/>
+                <w:shd w:val="clear" w:fill="auto"/>
+                <w:vertAlign w:val="baseline"/>
+                <w:lang w:val="en-US" w:eastAsia="zh-CN"/>
+              </w:rPr>
+              <w:t>generated a selected list with size of 1</w:t>
+            </w:r>
+          </w:p>
+          <w:p>
+            <w:pPr>
+              <w:numPr>
+                <w:numId w:val="0"/>
+              </w:numPr>
+              <w:spacing w:before="20" w:after="20" w:line="259" w:lineRule="auto"/>
+              <w:ind w:right="0" w:rightChars="0"/>
+              <w:jc w:val="left"/>
+              <w:rPr>
+                <w:rFonts w:hint="default" w:ascii="宋体" w:hAnsi="宋体" w:eastAsia="宋体"/>
+                <w:color w:val="auto"/>
+                <w:spacing w:val="0"/>
+                <w:position w:val="0"/>
+                <w:sz w:val="24"/>
+                <w:shd w:val="clear" w:fill="auto"/>
+                <w:vertAlign w:val="baseline"/>
+                <w:lang w:val="en-US" w:eastAsia="zh-CN"/>
+              </w:rPr>
+            </w:pPr>
+            <w:r>
+              <w:rPr>
+                <w:rFonts w:hint="default" w:ascii="宋体" w:hAnsi="宋体" w:eastAsia="宋体"/>
+                <w:color w:val="auto"/>
+                <w:spacing w:val="0"/>
+                <w:position w:val="0"/>
+                <w:sz w:val="24"/>
+                <w:shd w:val="clear" w:fill="auto"/>
+                <w:vertAlign w:val="baseline"/>
+                <w:lang w:val="en-US" w:eastAsia="zh-CN"/>
+              </w:rPr>
+              <w:t>Algorithm time(second)=847.0000, starting clock=55297, finishing clock=902611</w:t>
+            </w:r>
+          </w:p>
+          <w:p>
+            <w:pPr>
+              <w:numPr>
+                <w:numId w:val="0"/>
+              </w:numPr>
+              <w:spacing w:before="20" w:after="20" w:line="259" w:lineRule="auto"/>
+              <w:ind w:right="0" w:rightChars="0"/>
+              <w:jc w:val="left"/>
+              <w:rPr>
+                <w:rFonts w:hint="default" w:ascii="宋体" w:hAnsi="宋体" w:eastAsia="宋体"/>
+                <w:color w:val="auto"/>
+                <w:spacing w:val="0"/>
+                <w:position w:val="0"/>
+                <w:sz w:val="24"/>
+                <w:shd w:val="clear" w:fill="auto"/>
+                <w:vertAlign w:val="baseline"/>
+                <w:lang w:val="en-US" w:eastAsia="zh-CN"/>
+              </w:rPr>
+            </w:pPr>
+            <w:r>
+              <w:rPr>
+                <w:rFonts w:hint="default" w:ascii="宋体" w:hAnsi="宋体" w:eastAsia="宋体"/>
+                <w:color w:val="auto"/>
+                <w:spacing w:val="0"/>
+                <w:position w:val="0"/>
+                <w:sz w:val="24"/>
+                <w:shd w:val="clear" w:fill="auto"/>
+                <w:vertAlign w:val="baseline"/>
+                <w:lang w:val="en-US" w:eastAsia="zh-CN"/>
+              </w:rPr>
+              <w:t>dump selected probes, test case name=performance_test_40000_4000:</w:t>
+            </w:r>
+          </w:p>
+          <w:p>
+            <w:pPr>
+              <w:numPr>
+                <w:numId w:val="0"/>
+              </w:numPr>
+              <w:spacing w:before="20" w:after="20" w:line="259" w:lineRule="auto"/>
+              <w:ind w:right="0" w:rightChars="0"/>
+              <w:jc w:val="left"/>
+              <w:rPr>
+                <w:rFonts w:hint="default" w:ascii="宋体" w:hAnsi="宋体" w:eastAsia="宋体"/>
+                <w:color w:val="auto"/>
+                <w:spacing w:val="0"/>
+                <w:position w:val="0"/>
+                <w:sz w:val="24"/>
+                <w:shd w:val="clear" w:fill="auto"/>
+                <w:vertAlign w:val="baseline"/>
+                <w:lang w:val="en-US" w:eastAsia="zh-CN"/>
+              </w:rPr>
+            </w:pPr>
+            <w:r>
+              <w:rPr>
+                <w:rFonts w:hint="default" w:ascii="宋体" w:hAnsi="宋体" w:eastAsia="宋体"/>
+                <w:color w:val="auto"/>
+                <w:spacing w:val="0"/>
+                <w:position w:val="0"/>
+                <w:sz w:val="24"/>
+                <w:shd w:val="clear" w:fill="auto"/>
+                <w:vertAlign w:val="baseline"/>
+                <w:lang w:val="en-US" w:eastAsia="zh-CN"/>
+              </w:rPr>
+              <w:t>P19361</w:t>
+            </w:r>
+            <w:r>
+              <w:rPr>
+                <w:rFonts w:hint="default" w:ascii="宋体" w:hAnsi="宋体" w:eastAsia="宋体"/>
+                <w:color w:val="auto"/>
+                <w:spacing w:val="0"/>
+                <w:position w:val="0"/>
+                <w:sz w:val="24"/>
+                <w:shd w:val="clear" w:fill="auto"/>
+                <w:vertAlign w:val="baseline"/>
+                <w:lang w:val="en-US" w:eastAsia="zh-CN"/>
+              </w:rPr>
+              <w:tab/>
+            </w:r>
+            <w:r>
+              <w:rPr>
+                <w:rFonts w:hint="default" w:ascii="宋体" w:hAnsi="宋体" w:eastAsia="宋体"/>
+                <w:color w:val="auto"/>
+                <w:spacing w:val="0"/>
+                <w:position w:val="0"/>
+                <w:sz w:val="24"/>
+                <w:shd w:val="clear" w:fill="auto"/>
+                <w:vertAlign w:val="baseline"/>
+                <w:lang w:val="en-US" w:eastAsia="zh-CN"/>
+              </w:rPr>
+              <w:t>4000</w:t>
+            </w:r>
+            <w:r>
+              <w:rPr>
+                <w:rFonts w:hint="default" w:ascii="宋体" w:hAnsi="宋体" w:eastAsia="宋体"/>
+                <w:color w:val="auto"/>
+                <w:spacing w:val="0"/>
+                <w:position w:val="0"/>
+                <w:sz w:val="24"/>
+                <w:shd w:val="clear" w:fill="auto"/>
+                <w:vertAlign w:val="baseline"/>
+                <w:lang w:val="en-US" w:eastAsia="zh-CN"/>
+              </w:rPr>
+              <w:tab/>
+            </w:r>
+            <w:r>
+              <w:rPr>
+                <w:rFonts w:hint="eastAsia" w:ascii="宋体" w:hAnsi="宋体" w:eastAsia="宋体"/>
+                <w:color w:val="auto"/>
+                <w:spacing w:val="0"/>
+                <w:position w:val="0"/>
+                <w:sz w:val="24"/>
+                <w:shd w:val="clear" w:fill="auto"/>
+                <w:vertAlign w:val="baseline"/>
+                <w:lang w:val="en-US" w:eastAsia="zh-CN"/>
+              </w:rPr>
+              <w:t xml:space="preserve">  </w:t>
+            </w:r>
+            <w:r>
+              <w:rPr>
+                <w:rFonts w:hint="default" w:ascii="宋体" w:hAnsi="宋体" w:eastAsia="宋体"/>
+                <w:color w:val="auto"/>
+                <w:spacing w:val="0"/>
+                <w:position w:val="0"/>
+                <w:sz w:val="24"/>
+                <w:shd w:val="clear" w:fill="auto"/>
+                <w:vertAlign w:val="baseline"/>
+                <w:lang w:val="en-US" w:eastAsia="zh-CN"/>
+              </w:rPr>
+              <w:t>6000</w:t>
+            </w:r>
+          </w:p>
+        </w:tc>
+      </w:tr>
+    </w:tbl>
+    <w:p>
+      <w:pPr>
+        <w:numPr>
+          <w:numId w:val="0"/>
+        </w:numPr>
+        <w:spacing w:before="20" w:after="20" w:line="259" w:lineRule="auto"/>
+        <w:ind w:right="0" w:rightChars="0"/>
+        <w:jc w:val="left"/>
+        <w:rPr>
+          <w:rFonts w:hint="default" w:ascii="宋体" w:hAnsi="宋体" w:eastAsia="宋体"/>
+          <w:color w:val="auto"/>
+          <w:spacing w:val="0"/>
+          <w:position w:val="0"/>
+          <w:sz w:val="24"/>
+          <w:shd w:val="clear" w:fill="auto"/>
+          <w:lang w:val="en-US" w:eastAsia="zh-CN"/>
+        </w:rPr>
+      </w:pPr>
     </w:p>
     <w:sectPr>
       <w:pgSz w:w="11906" w:h="16838"/>
@@ -8078,6 +11792,18 @@
       <w:start w:val="1"/>
       <w:numFmt w:val="bullet"/>
       <w:lvlText w:val="•"/>
+      <w:lvlJc w:val="left"/>
+    </w:lvl>
+  </w:abstractNum>
+  <w:abstractNum w:abstractNumId="10">
+    <w:nsid w:val="77CD65D0"/>
+    <w:multiLevelType w:val="singleLevel"/>
+    <w:tmpl w:val="77CD65D0"/>
+    <w:lvl w:ilvl="0" w:tentative="0">
+      <w:start w:val="1"/>
+      <w:numFmt w:val="decimal"/>
+      <w:suff w:val="nothing"/>
+      <w:lvlText w:val="%1、"/>
       <w:lvlJc w:val="left"/>
     </w:lvl>
   </w:abstractNum>
@@ -8110,6 +11836,9 @@
   </w:num>
   <w:num w:numId="10">
     <w:abstractNumId w:val="1"/>
+  </w:num>
+  <w:num w:numId="11">
+    <w:abstractNumId w:val="10"/>
   </w:num>
 </w:numbering>
 </file>
@@ -8492,6 +12221,25 @@
       <w:u w:val="single"/>
     </w:rPr>
   </w:style>
+  <w:style w:type="table" w:styleId="9">
+    <w:name w:val="Table Grid"/>
+    <w:basedOn w:val="7"/>
+    <w:uiPriority w:val="0"/>
+    <w:pPr>
+      <w:widowControl w:val="0"/>
+      <w:jc w:val="both"/>
+    </w:pPr>
+    <w:tblPr>
+      <w:tblBorders>
+        <w:top w:val="single" w:color="auto" w:sz="4" w:space="0"/>
+        <w:left w:val="single" w:color="auto" w:sz="4" w:space="0"/>
+        <w:bottom w:val="single" w:color="auto" w:sz="4" w:space="0"/>
+        <w:right w:val="single" w:color="auto" w:sz="4" w:space="0"/>
+        <w:insideH w:val="single" w:color="auto" w:sz="4" w:space="0"/>
+        <w:insideV w:val="single" w:color="auto" w:sz="4" w:space="0"/>
+      </w:tblBorders>
+    </w:tblPr>
+  </w:style>
 </w:styles>
 </file>
 

</xml_diff>